<commit_message>
Manuscript and ML updates 2
</commit_message>
<xml_diff>
--- a/Manuscript/manuscript.docx
+++ b/Manuscript/manuscript.docx
@@ -6099,13 +6099,502 @@
         <w:ind w:firstLine="0"/>
         <w:rPr>
           <w:rFonts w:ascii="Arial" w:hAnsi="Arial" w:cs="Arial"/>
+          <w:color w:val="000000"/>
+          <w:sz w:val="22"/>
+          <w:szCs w:val="22"/>
+        </w:rPr>
+      </w:pPr>
+      <w:r>
+        <w:rPr>
+          <w:rFonts w:ascii="Arial" w:hAnsi="Arial" w:cs="Arial"/>
           <w:b/>
           <w:bCs/>
           <w:color w:val="000000"/>
           <w:sz w:val="22"/>
           <w:szCs w:val="22"/>
         </w:rPr>
-      </w:pPr>
+        <w:t xml:space="preserve">The tumor microenvironment for ccRCC tumors with </w:t>
+      </w:r>
+      <w:r>
+        <w:rPr>
+          <w:rFonts w:ascii="Arial" w:hAnsi="Arial" w:cs="Arial"/>
+          <w:color w:val="000000"/>
+          <w:sz w:val="22"/>
+          <w:szCs w:val="22"/>
+        </w:rPr>
+        <w:t xml:space="preserve">ccRCC had the highest T cell infiltration score among tumor types within the TCGA </w:t>
+      </w:r>
+      <w:r>
+        <w:rPr>
+          <w:rFonts w:ascii="Arial" w:hAnsi="Arial" w:cs="Arial"/>
+          <w:color w:val="000000"/>
+          <w:sz w:val="22"/>
+          <w:szCs w:val="22"/>
+        </w:rPr>
+        <w:fldChar w:fldCharType="begin" w:fldLock="1"/>
+      </w:r>
+      <w:r>
+        <w:rPr>
+          <w:rFonts w:ascii="Arial" w:hAnsi="Arial" w:cs="Arial"/>
+          <w:color w:val="000000"/>
+          <w:sz w:val="22"/>
+          <w:szCs w:val="22"/>
+        </w:rPr>
+        <w:instrText>ADDIN CSL_CITATION {"citationItems":[{"id":"ITEM-1","itemData":{"DOI":"10.1186/s13059-016-1092-z","ISSN":"1474760X","PMID":"27855702","abstract":"Background: Tumor-infiltrating immune cells have been linked to prognosis and response to immunotherapy; however, the levels of distinct immune cell subsets and the signals that draw them into a tumor, such as the expression of antigen presenting machinery genes, remain poorly characterized. Here, we employ a gene expression-based computational method to profile the infiltration levels of 24 immune cell populations in 19 cancer types. Results: We compare cancer types using an immune infiltration score and a T cell infiltration score and find that clear cell renal cell carcinoma (ccRCC) is among the highest for both scores. Using immune infiltration profiles as well as transcriptomic and proteomic datasets, we characterize three groups of ccRCC tumors: T cell enriched, heterogeneously infiltrated, and non-infiltrated. We observe that the immunogenicity of ccRCC tumors cannot be explained by mutation load or neo-antigen load, but is highly correlated with MHC class I antigen presenting machinery expression (APM). We explore the prognostic value of distinct T cell subsets and show in two cohorts that Th17 cells and CD8+ T/Treg ratio are associated with improved survival, whereas Th2 cells and Tregs are associated with negative outcomes. Investigation of the association of immune infiltration patterns with the subclonal architecture of tumors shows that both APM and T cell levels are negatively associated with subclone number. Conclusions: Our analysis sheds light on the immune infiltration patterns of 19 human cancers and unravels mRNA signatures with prognostic utility and immunotherapeutic biomarker potential in ccRCC.","author":[{"dropping-particle":"","family":"Şenbabaoğlu","given":"Yasin","non-dropping-particle":"","parse-names":false,"suffix":""},{"dropping-particle":"","family":"Gejman","given":"Ron S.","non-dropping-particle":"","parse-names":false,"suffix":""},{"dropping-particle":"","family":"Winer","given":"Andrew G.","non-dropping-particle":"","parse-names":false,"suffix":""},{"dropping-particle":"","family":"Liu","given":"Ming","non-dropping-particle":"","parse-names":false,"suffix":""},{"dropping-particle":"","family":"Allen","given":"Eliezer M.","non-dropping-particle":"Van","parse-names":false,"suffix":""},{"dropping-particle":"","family":"Velasco","given":"Guillermo","non-dropping-particle":"de","parse-names":false,"suffix":""},{"dropping-particle":"","family":"Miao","given":"Diana","non-dropping-particle":"","parse-names":false,"suffix":""},{"dropping-particle":"","family":"Ostrovnaya","given":"Irina","non-dropping-particle":"","parse-names":false,"suffix":""},{"dropping-particle":"","family":"Drill","given":"Esther","non-dropping-particle":"","parse-names":false,"suffix":""},{"dropping-particle":"","family":"Luna","given":"Augustin","non-dropping-particle":"","parse-names":false,"suffix":""},{"dropping-particle":"","family":"Weinhold","given":"Nils","non-dropping-particle":"","parse-names":false,"suffix":""},{"dropping-particle":"","family":"Lee","given":"William","non-dropping-particle":"","parse-names":false,"suffix":""},{"dropping-particle":"","family":"Manley","given":"Brandon J.","non-dropping-particle":"","parse-names":false,"suffix":""},{"dropping-particle":"","family":"Khalil","given":"Danny N.","non-dropping-particle":"","parse-names":false,"suffix":""},{"dropping-particle":"","family":"Kaffenberger","given":"Samuel D.","non-dropping-particle":"","parse-names":false,"suffix":""},{"dropping-particle":"","family":"Chen","given":"Yingbei","non-dropping-particle":"","parse-names":false,"suffix":""},{"dropping-particle":"","family":"Danilova","given":"Ludmila","non-dropping-particle":"","parse-names":false,"suffix":""},{"dropping-particle":"","family":"Voss","given":"Martin H.","non-dropping-particle":"","parse-names":false,"suffix":""},{"dropping-particle":"","family":"Coleman","given":"Jonathan A.","non-dropping-particle":"","parse-names":false,"suffix":""},{"dropping-particle":"","family":"Russo","given":"Paul","non-dropping-particle":"","parse-names":false,"suffix":""},{"dropping-particle":"","family":"Reuter","given":"Victor E.","non-dropping-particle":"","parse-names":false,"suffix":""},{"dropping-particle":"","family":"Chan","given":"Timothy A.","non-dropping-particle":"","parse-names":false,"suffix":""},{"dropping-particle":"","family":"Cheng","given":"Emily H.","non-dropping-particle":"","parse-names":false,"suffix":""},{"dropping-particle":"","family":"Scheinberg","given":"David A.","non-dropping-particle":"","parse-names":false,"suffix":""},{"dropping-particle":"","family":"Li","given":"Ming O.","non-dropping-particle":"","parse-names":false,"suffix":""},{"dropping-particle":"","family":"Choueiri","given":"Toni K.","non-dropping-particle":"","parse-names":false,"suffix":""},{"dropping-particle":"","family":"Hsieh","given":"James J.","non-dropping-particle":"","parse-names":false,"suffix":""},{"dropping-particle":"","family":"Sander","given":"Chris","non-dropping-particle":"","parse-names":false,"suffix":""},{"dropping-particle":"","family":"Hakimi","given":"A. Ari","non-dropping-particle":"","parse-names":false,"suffix":""}],"container-title":"Genome Biology","id":"ITEM-1","issued":{"date-parts":[["2016"]]},"title":"Tumor immune microenvironment characterization in clear cell renal cell carcinoma identifies prognostic and immunotherapeutically relevant messenger RNA signatures","type":"article-journal"},"uris":["http://www.mendeley.com/documents/?uuid=7ec60b7a-94d2-4b16-888d-34900cbc3d5a"]}],"mendeley":{"formattedCitation":"(34)","plainTextFormattedCitation":"(34)","previouslyFormattedCitation":"(34)"},"properties":{"noteIndex":0},"schema":"https://github.com/citation-style-language/schema/raw/master/csl-citation.json"}</w:instrText>
+      </w:r>
+      <w:r>
+        <w:rPr>
+          <w:rFonts w:ascii="Arial" w:hAnsi="Arial" w:cs="Arial"/>
+          <w:color w:val="000000"/>
+          <w:sz w:val="22"/>
+          <w:szCs w:val="22"/>
+        </w:rPr>
+        <w:fldChar w:fldCharType="separate"/>
+      </w:r>
+      <w:r>
+        <w:rPr>
+          <w:rFonts w:ascii="Arial" w:hAnsi="Arial" w:cs="Arial"/>
+          <w:noProof/>
+          <w:color w:val="000000"/>
+          <w:sz w:val="22"/>
+          <w:szCs w:val="22"/>
+        </w:rPr>
+        <w:t>(34)</w:t>
+      </w:r>
+      <w:r>
+        <w:rPr>
+          <w:rFonts w:ascii="Arial" w:hAnsi="Arial" w:cs="Arial"/>
+          <w:color w:val="000000"/>
+          <w:sz w:val="22"/>
+          <w:szCs w:val="22"/>
+        </w:rPr>
+        <w:fldChar w:fldCharType="end"/>
+      </w:r>
+      <w:r>
+        <w:rPr>
+          <w:rFonts w:ascii="Arial" w:hAnsi="Arial" w:cs="Arial"/>
+          <w:color w:val="000000"/>
+          <w:sz w:val="22"/>
+          <w:szCs w:val="22"/>
+        </w:rPr>
+        <w:t>.</w:t>
+      </w:r>
+      <w:r>
+        <w:rPr>
+          <w:rFonts w:ascii="Arial" w:hAnsi="Arial" w:cs="Arial"/>
+          <w:color w:val="000000"/>
+          <w:sz w:val="22"/>
+          <w:szCs w:val="22"/>
+        </w:rPr>
+        <w:t xml:space="preserve"> </w:t>
+      </w:r>
+      <w:r>
+        <w:rPr>
+          <w:rFonts w:ascii="Arial" w:hAnsi="Arial" w:cs="Arial"/>
+          <w:color w:val="000000"/>
+          <w:sz w:val="22"/>
+          <w:szCs w:val="22"/>
+        </w:rPr>
+        <w:t xml:space="preserve">Unlike other tumors that respond to immune checkpoint blockade, ccRCC has a relatively low tumor mutational load </w:t>
+      </w:r>
+      <w:r>
+        <w:rPr>
+          <w:rFonts w:ascii="Arial" w:hAnsi="Arial" w:cs="Arial"/>
+          <w:color w:val="000000"/>
+          <w:sz w:val="22"/>
+          <w:szCs w:val="22"/>
+        </w:rPr>
+        <w:fldChar w:fldCharType="begin" w:fldLock="1"/>
+      </w:r>
+      <w:r>
+        <w:rPr>
+          <w:rFonts w:ascii="Arial" w:hAnsi="Arial" w:cs="Arial"/>
+          <w:color w:val="000000"/>
+          <w:sz w:val="22"/>
+          <w:szCs w:val="22"/>
+        </w:rPr>
+        <w:instrText>ADDIN CSL_CITATION {"citationItems":[{"id":"ITEM-1","itemData":{"DOI":"10.1126/science.aan5951","ISSN":"10959203","PMID":"29301960","abstract":"Immune checkpoint inhibitors targeting the programmed cell death 1 receptor (PD-1) improve survival in a subset of patients with clear cell renal cell carcinoma (ccRCC). To identify genomic alterations in ccRCC that correlate with response to anti–PD-1 monotherapy, we performed whole-exome sequencing of metastatic ccRCC from 35 patients. We found that clinical benefit was associated with loss-of-function mutations in the PBRM1 gene (P = 0.012), which encodes a subunit of the PBAF switch-sucrose nonfermentable (SWI/SNF) chromatin remodeling complex. We confirmed this finding in an independent validation cohort of 63 ccRCC patients treated with PD-1 or PD-L1 (PD-1 ligand) blockade therapy alone or in combination with anti–CTLA-4 (cytotoxic T lymphocyte-associated protein 4) therapies (P = 0.0071). Gene-expression analysis of PBAF-deficient ccRCC cell lines and PBRM1-deficient tumors revealed altered transcriptional output in JAK-STAT (Janus kinase–signal transducers and activators of transcription), hypoxia, and immune signaling pathways. PBRM1 loss in ccRCC May alter global tumor-cell expression profiles to influence responsiveness to immune checkpoint therapy.","author":[{"dropping-particle":"","family":"Miao","given":"Diana","non-dropping-particle":"","parse-names":false,"suffix":""},{"dropping-particle":"","family":"Margolis","given":"Claire A.","non-dropping-particle":"","parse-names":false,"suffix":""},{"dropping-particle":"","family":"Gao","given":"Wenhua","non-dropping-particle":"","parse-names":false,"suffix":""},{"dropping-particle":"","family":"Voss","given":"Martin H.","non-dropping-particle":"","parse-names":false,"suffix":""},{"dropping-particle":"","family":"Li","given":"Wei","non-dropping-particle":"","parse-names":false,"suffix":""},{"dropping-particle":"","family":"Martini","given":"Dylan J.","non-dropping-particle":"","parse-names":false,"suffix":""},{"dropping-particle":"","family":"Norton","given":"Craig","non-dropping-particle":"","parse-names":false,"suffix":""},{"dropping-particle":"","family":"Bossé","given":"Dominick","non-dropping-particle":"","parse-names":false,"suffix":""},{"dropping-particle":"","family":"Wankowicz","given":"Stephanie M.","non-dropping-particle":"","parse-names":false,"suffix":""},{"dropping-particle":"","family":"Cullen","given":"Dana","non-dropping-particle":"","parse-names":false,"suffix":""},{"dropping-particle":"","family":"Horak","given":"Christine","non-dropping-particle":"","parse-names":false,"suffix":""},{"dropping-particle":"","family":"Wind-Rotolo","given":"Megan","non-dropping-particle":"","parse-names":false,"suffix":""},{"dropping-particle":"","family":"Tracy","given":"Adam","non-dropping-particle":"","parse-names":false,"suffix":""},{"dropping-particle":"","family":"Giannakis","given":"Marios","non-dropping-particle":"","parse-names":false,"suffix":""},{"dropping-particle":"","family":"Hodi","given":"Frank Stephen","non-dropping-particle":"","parse-names":false,"suffix":""},{"dropping-particle":"","family":"Drake","given":"Charles G.","non-dropping-particle":"","parse-names":false,"suffix":""},{"dropping-particle":"","family":"Ball","given":"Mark W.","non-dropping-particle":"","parse-names":false,"suffix":""},{"dropping-particle":"","family":"Allaf","given":"Mohamad E.","non-dropping-particle":"","parse-names":false,"suffix":""},{"dropping-particle":"","family":"Snyder","given":"Alexandra","non-dropping-particle":"","parse-names":false,"suffix":""},{"dropping-particle":"","family":"Hellmann","given":"Matthew D.","non-dropping-particle":"","parse-names":false,"suffix":""},{"dropping-particle":"","family":"Ho","given":"Thai","non-dropping-particle":"","parse-names":false,"suffix":""},{"dropping-particle":"","family":"Motzer","given":"Robert J.","non-dropping-particle":"","parse-names":false,"suffix":""},{"dropping-particle":"","family":"Signoretti","given":"Sabina","non-dropping-particle":"","parse-names":false,"suffix":""},{"dropping-particle":"","family":"Kaelin","given":"William G.","non-dropping-particle":"","parse-names":false,"suffix":""},{"dropping-particle":"","family":"Choueiri","given":"Toni K.","non-dropping-particle":"","parse-names":false,"suffix":""},{"dropping-particle":"","family":"Allen","given":"Eliezer M.","non-dropping-particle":"Van","parse-names":false,"suffix":""}],"container-title":"Science","id":"ITEM-1","issued":{"date-parts":[["2018"]]},"title":"Genomic correlates of response to immune checkpoint therapies in clear cell renal cell carcinoma","type":"article-journal"},"uris":["http://www.mendeley.com/documents/?uuid=fd49aeb7-c337-4536-9ab3-f616516d0485"]},{"id":"ITEM-2","itemData":{"DOI":"10.1038/nature12222","ISSN":"00280836","PMID":"23792563","abstract":"Genetic changes underlying clear cell renal cell carcinoma(ccRCC) include alterations in genes controlling cellularoxygen sensing (for example, VHL) and the maintenance of chromatin states (for example, PBRM1). We surveyed more than 400 tumours using different genomic platforms and identified 19 significantly mutated genes. The PI(3)K/AKT pathway was recurrently mutated, suggesting this pathway as a potential therapeutic target. Widespread DNA hypomethylation was associated with mutation of the H3K36 methyltransferase SETD2, and integrative analysis suggested that mutations involving the SWI/SNF chromatin remodelling complex (PBRM1, ARID1A, SMARCA4) could have far-reaching effects on other pathways. Aggressive cancers demonstrated evidence of a metabolic shift, involving downregulation of genes involved in the TCA cycle, decreasedAMPK and PTEN protein levels, upregulation of the pentose phosphate pathway and the glutamine transporter genes, increased acetyl-CoA carboxylase protein, and altered promoter methylation of miR-21 (also known as MIR21) and GRB10. Remodelling cellular metabolism thus constitutes a recurrent pattern in ccRCC that correlates with tumour stage and severity and offers new views on the opportunities for disease treatment. © 2013 Macmillan Publishers Limited. All rights reserved.","author":[{"dropping-particle":"","family":"Creighton","given":"Chad J.","non-dropping-particle":"","parse-names":false,"suffix":""},{"dropping-particle":"","family":"Morgan","given":"Margaret","non-dropping-particle":"","parse-names":false,"suffix":""},{"dropping-particle":"","family":"Gunaratne","given":"Preethi H.","non-dropping-particle":"","parse-names":false,"suffix":""},{"dropping-particle":"","family":"Wheeler","given":"David A.","non-dropping-particle":"","parse-names":false,"suffix":""},{"dropping-particle":"","family":"Gibbs","given":"Richard A.","non-dropping-particle":"","parse-names":false,"suffix":""},{"dropping-particle":"","family":"Robertson","given":"Gordon","non-dropping-particle":"","parse-names":false,"suffix":""},{"dropping-particle":"","family":"Chu","given":"Andy","non-dropping-particle":"","parse-names":false,"suffix":""},{"dropping-particle":"","family":"Beroukhim","given":"Rameen","non-dropping-particle":"","parse-names":false,"suffix":""},{"dropping-particle":"","family":"Cibulskis","given":"Kristian","non-dropping-particle":"","parse-names":false,"suffix":""},{"dropping-particle":"","family":"Signoretti","given":"Sabina","non-dropping-particle":"","parse-names":false,"suffix":""},{"dropping-particle":"","family":"Vandin","given":"Fabio","non-dropping-particle":"","parse-names":false,"suffix":""},{"dropping-particle":"","family":"Wu","given":"Hsin Ta","non-dropping-particle":"","parse-names":false,"suffix":""},{"dropping-particle":"","family":"Raphael","given":"Benjamin J.","non-dropping-particle":"","parse-names":false,"suffix":""},{"dropping-particle":"","family":"Verhaak","given":"Roel G.W.","non-dropping-particle":"","parse-names":false,"suffix":""},{"dropping-particle":"","family":"Tamboli","given":"Pheroze","non-dropping-particle":"","parse-names":false,"suffix":""},{"dropping-particle":"","family":"Torres-Garcia","given":"Wandaliz","non-dropping-particle":"","parse-names":false,"suffix":""},{"dropping-particle":"","family":"Akbani","given":"Rehan","non-dropping-particle":"","parse-names":false,"suffix":""},{"dropping-particle":"","family":"Weinstein","given":"John N.","non-dropping-particle":"","parse-names":false,"suffix":""},{"dropping-particle":"","family":"Reuter","given":"Victor","non-dropping-particle":"","parse-names":false,"suffix":""},{"dropping-particle":"","family":"Hsieh","given":"James J.","non-dropping-particle":"","parse-names":false,"suffix":""},{"dropping-particle":"","family":"Brannon","given":"A. Rose","non-dropping-particle":"","parse-names":false,"suffix":""},{"dropping-particle":"","family":"Hakimi","given":"A. Ari","non-dropping-particle":"","parse-names":false,"suffix":""},{"dropping-particle":"","family":"Jacobsen","given":"Anders","non-dropping-particle":"","parse-names":false,"suffix":""},{"dropping-particle":"","family":"Ciriello","given":"Giovanni","non-dropping-particle":"","parse-names":false,"suffix":""},{"dropping-particle":"","family":"Reva","given":"Boris","non-dropping-particle":"","parse-names":false,"suffix":""},{"dropping-particle":"","family":"Ricketts","given":"Christopher J.","non-dropping-particle":"","parse-names":false,"suffix":""},{"dropping-particle":"","family":"Linehan","given":"W. Marston","non-dropping-particle":"","parse-names":false,"suffix":""},{"dropping-particle":"","family":"Stuart","given":"Joshua M.","non-dropping-particle":"","parse-names":false,"suffix":""},{"dropping-particle":"","family":"Rathmell","given":"W. Kimryn","non-dropping-particle":"","parse-names":false,"suffix":""},{"dropping-particle":"","family":"Hui","given":"Shen","non-dropping-particle":"","parse-names":false,"suffix":""},{"dropping-particle":"","family":"Laird","given":"Peter W.","non-dropping-particle":"","parse-names":false,"suffix":""},{"dropping-particle":"","family":"Muzny","given":"Donna","non-dropping-particle":"","parse-names":false,"suffix":""},{"dropping-particle":"","family":"Davis","given":"Caleb","non-dropping-particle":"","parse-names":false,"suffix":""},{"dropping-particle":"","family":"Liu","given":"Xi","non-dropping-particle":"","parse-names":false,"suffix":""},{"dropping-particle":"","family":"Chang","given":"Kyle","non-dropping-particle":"","parse-names":false,"suffix":""},{"dropping-particle":"","family":"Kakkar","given":"Nipun","non-dropping-particle":"","parse-names":false,"suffix":""},{"dropping-particle":"","family":"Treviño","given":"Lisa R.","non-dropping-particle":"","parse-names":false,"suffix":""},{"dropping-particle":"","family":"Benton","given":"Susan","non-dropping-particle":"","parse-names":false,"suffix":""},{"dropping-particle":"","family":"Reid","given":"Jeffrey G.","non-dropping-particle":"","parse-names":false,"suffix":""},{"dropping-particle":"","family":"Morton","given":"Donna","non-dropping-particle":"","parse-names":false,"suffix":""},{"dropping-particle":"","family":"Doddapaneni","given":"Harsha","non-dropping-particle":"","parse-names":false,"suffix":""},{"dropping-particle":"","family":"Yi","given":"Han","non-dropping-particle":"","parse-names":false,"suffix":""},{"dropping-particle":"","family":"Lewis","given":"Lora","non-dropping-particle":"","parse-names":false,"suffix":""},{"dropping-particle":"","family":"Huyen","given":"Dinh","non-dropping-particle":"","parse-names":false,"suffix":""},{"dropping-particle":"","family":"Kovar","given":"Christie","non-dropping-particle":"","parse-names":false,"suffix":""},{"dropping-particle":"","family":"Zhu","given":"Yiming","non-dropping-particle":"","parse-names":false,"suffix":""},{"dropping-particle":"","family":"Santibanez","given":"Jireh","non-dropping-particle":"","parse-names":false,"suffix":""},{"dropping-particle":"","family":"Min","given":"Wang","non-dropping-particle":"","parse-names":false,"suffix":""},{"dropping-particle":"","family":"Hale","given":"Walker","non-dropping-particle":"","parse-names":false,"suffix":""},{"dropping-particle":"","family":"Kalra","given":"Divya","non-dropping-particle":"","parse-names":false,"suffix":""},{"dropping-particle":"","family":"Getz","given":"Gad","non-dropping-particle":"","parse-names":false,"suffix":""},{"dropping-particle":"","family":"Lawrence","given":"Michael S.","non-dropping-particle":"","parse-names":false,"suffix":""},{"dropping-particle":"","family":"Sougnez","given":"Carrie","non-dropping-particle":"","parse-names":false,"suffix":""},{"dropping-particle":"","family":"Carter","given":"Scott L.","non-dropping-particle":"","parse-names":false,"suffix":""},{"dropping-particle":"","family":"Sivachenko","given":"Andrey","non-dropping-particle":"","parse-names":false,"suffix":""},{"dropping-particle":"","family":"Lee","given":"Lichtenstein","non-dropping-particle":"","parse-names":false,"suffix":""},{"dropping-particle":"","family":"Stewart","given":"Chip","non-dropping-particle":"","parse-names":false,"suffix":""},{"dropping-particle":"","family":"Voet","given":"Doug","non-dropping-particle":"","parse-names":false,"suffix":""},{"dropping-particle":"","family":"Fisher","given":"Sheila","non-dropping-particle":"","parse-names":false,"suffix":""},{"dropping-particle":"","family":"Gabriel","given":"Stacey B.","non-dropping-particle":"","parse-names":false,"suffix":""},{"dropping-particle":"","family":"Lander","given":"Eric","non-dropping-particle":"","parse-names":false,"suffix":""},{"dropping-particle":"","family":"Schumacher","given":"Steve E.","non-dropping-particle":"","parse-names":false,"suffix":""},{"dropping-particle":"","family":"Tabak","given":"Barbara","non-dropping-particle":"","parse-names":false,"suffix":""},{"dropping-particle":"","family":"Saksena","given":"Gordon","non-dropping-particle":"","parse-names":false,"suffix":""},{"dropping-particle":"","family":"Onofrio","given":"Robert C.","non-dropping-particle":"","parse-names":false,"suffix":""},{"dropping-particle":"","family":"Cherniack","given":"Andrew D.","non-dropping-particle":"","parse-names":false,"suffix":""},{"dropping-particle":"","family":"Gentry","given":"Jeff","non-dropping-particle":"","parse-names":false,"suffix":""},{"dropping-particle":"","family":"Ardlie","given":"Kristin","non-dropping-particle":"","parse-names":false,"suffix":""},{"dropping-particle":"","family":"Meyerson","given":"Matthew","non-dropping-particle":"","parse-names":false,"suffix":""},{"dropping-particle":"","family":"Chun","given":"Hye Jung E.","non-dropping-particle":"","parse-names":false,"suffix":""},{"dropping-particle":"","family":"Mungall","given":"Andrew J.","non-dropping-particle":"","parse-names":false,"suffix":""},{"dropping-particle":"","family":"Sipahimalani","given":"Payal","non-dropping-particle":"","parse-names":false,"suffix":""},{"dropping-particle":"","family":"Stoll","given":"Dominik","non-dropping-particle":"","parse-names":false,"suffix":""},{"dropping-particle":"","family":"Ally","given":"Adrian","non-dropping-particle":"","parse-names":false,"suffix":""},{"dropping-particle":"","family":"Balasundaram","given":"Miruna","non-dropping-particle":"","parse-names":false,"suffix":""},{"dropping-particle":"","family":"Butterfield","given":"Yaron S.N.","non-dropping-particle":"","parse-names":false,"suffix":""},{"dropping-particle":"","family":"Carlsen","given":"Rebecca","non-dropping-particle":"","parse-names":false,"suffix":""},{"dropping-particle":"","family":"Carter","given":"Candace","non-dropping-particle":"","parse-names":false,"suffix":""},{"dropping-particle":"","family":"Chuah","given":"Eric","non-dropping-particle":"","parse-names":false,"suffix":""},{"dropping-particle":"","family":"Coope","given":"Robin J.N.","non-dropping-particle":"","parse-names":false,"suffix":""},{"dropping-particle":"","family":"Dhalla","given":"Noreen","non-dropping-particle":"","parse-names":false,"suffix":""},{"dropping-particle":"","family":"Gorski","given":"Sharon","non-dropping-particle":"","parse-names":false,"suffix":""},{"dropping-particle":"","family":"Guin","given":"Ranabir","non-dropping-particle":"","parse-names":false,"suffix":""},{"dropping-particle":"","family":"Hirst","given":"Carrie","non-dropping-particle":"","parse-names":false,"suffix":""},{"dropping-particle":"","family":"Hirst","given":"Martin","non-dropping-particle":"","parse-names":false,"suffix":""},{"dropping-particle":"","family":"Holt","given":"Robert A.","non-dropping-particle":"","parse-names":false,"suffix":""},{"dropping-particle":"","family":"Lebovitz","given":"Chandra","non-dropping-particle":"","parse-names":false,"suffix":""},{"dropping-particle":"","family":"Lee","given":"Darlene","non-dropping-particle":"","parse-names":false,"suffix":""},{"dropping-particle":"","family":"Li","given":"Haiyan I.","non-dropping-particle":"","parse-names":false,"suffix":""},{"dropping-particle":"","family":"Mayo","given":"Michael","non-dropping-particle":"","parse-names":false,"suffix":""},{"dropping-particle":"","family":"Moore","given":"Richard A.","non-dropping-particle":"","parse-names":false,"suffix":""},{"dropping-particle":"","family":"Pleasance","given":"Erin","non-dropping-particle":"","parse-names":false,"suffix":""},{"dropping-particle":"","family":"Plettner","given":"Patrick","non-dropping-particle":"","parse-names":false,"suffix":""},{"dropping-particle":"","family":"Schein","given":"Jacqueline E.","non-dropping-particle":"","parse-names":false,"suffix":""},{"dropping-particle":"","family":"Shafiei","given":"Arash","non-dropping-particle":"","parse-names":false,"suffix":""},{"dropping-particle":"","family":"Slobodan","given":"Jared R.","non-dropping-particle":"","parse-names":false,"suffix":""},{"dropping-particle":"","family":"Tam","given":"Angela","non-dropping-particle":"","parse-names":false,"suffix":""},{"dropping-particle":"","family":"Thiessen","given":"Nina","non-dropping-particle":"","parse-names":false,"suffix":""},{"dropping-particle":"","family":"Varhol","given":"Richard J.","non-dropping-particle":"","parse-names":false,"suffix":""},{"dropping-particle":"","family":"Wye","given":"Natasja","non-dropping-particle":"","parse-names":false,"suffix":""},{"dropping-particle":"","family":"Zhao","given":"Yongjun","non-dropping-particle":"","parse-names":false,"suffix":""},{"dropping-particle":"","family":"Birol","given":"Inanc","non-dropping-particle":"","parse-names":false,"suffix":""},{"dropping-particle":"","family":"Jones","given":"Steven J.M.","non-dropping-particle":"","parse-names":false,"suffix":""},{"dropping-particle":"","family":"Marra","given":"Marco A.","non-dropping-particle":"","parse-names":false,"suffix":""},{"dropping-particle":"","family":"Auman","given":"J. Todd","non-dropping-particle":"","parse-names":false,"suffix":""},{"dropping-particle":"","family":"Tan","given":"Donghui","non-dropping-particle":"","parse-names":false,"suffix":""},{"dropping-particle":"","family":"Jones","given":"Corbin D.","non-dropping-particle":"","parse-names":false,"suffix":""},{"dropping-particle":"","family":"Hoadley","given":"Katherine A.","non-dropping-particle":"","parse-names":false,"suffix":""},{"dropping-particle":"","family":"Mieczkowski","given":"Piotr A.","non-dropping-particle":"","parse-names":false,"suffix":""},{"dropping-particle":"","family":"Mose","given":"Lisle E.","non-dropping-particle":"","parse-names":false,"suffix":""},{"dropping-particle":"","family":"Jefferys","given":"Stuart R.","non-dropping-particle":"","parse-names":false,"suffix":""},{"dropping-particle":"","family":"Topal","given":"Michael D.","non-dropping-particle":"","parse-names":false,"suffix":""},{"dropping-particle":"","family":"Liquori","given":"Christina","non-dropping-particle":"","parse-names":false,"suffix":""},{"dropping-particle":"","family":"Turman","given":"Yidi J.","non-dropping-particle":"","parse-names":false,"suffix":""},{"dropping-particle":"","family":"Yan","given":"Shi","non-dropping-particle":"","parse-names":false,"suffix":""},{"dropping-particle":"","family":"Waring","given":"Scot","non-dropping-particle":"","parse-names":false,"suffix":""},{"dropping-particle":"","family":"Buda","given":"Elizabeth","non-dropping-particle":"","parse-names":false,"suffix":""},{"dropping-particle":"","family":"Walsh","given":"Jesse","non-dropping-particle":"","parse-names":false,"suffix":""},{"dropping-particle":"","family":"Wu","given":"Junyuan","non-dropping-particle":"","parse-names":false,"suffix":""},{"dropping-particle":"","family":"Bodenheimer","given":"Tom","non-dropping-particle":"","parse-names":false,"suffix":""},{"dropping-particle":"","family":"Hoyle","given":"Alan P.","non-dropping-particle":"","parse-names":false,"suffix":""},{"dropping-particle":"V.","family":"Simons","given":"Janae","non-dropping-particle":"","parse-names":false,"suffix":""},{"dropping-particle":"","family":"Soloway","given":"Mathew G.","non-dropping-particle":"","parse-names":false,"suffix":""},{"dropping-particle":"","family":"Balu","given":"Saianand","non-dropping-particle":"","parse-names":false,"suffix":""},{"dropping-particle":"","family":"Parker","given":"Joel S.","non-dropping-particle":"","parse-names":false,"suffix":""},{"dropping-particle":"","family":"Hayes","given":"D. Neil","non-dropping-particle":"","parse-names":false,"suffix":""},{"dropping-particle":"","family":"Perou","given":"Charles M.","non-dropping-particle":"","parse-names":false,"suffix":""},{"dropping-particle":"","family":"Kucherlapati","given":"Raju","non-dropping-particle":"","parse-names":false,"suffix":""},{"dropping-particle":"","family":"Park","given":"Peter","non-dropping-particle":"","parse-names":false,"suffix":""},{"dropping-particle":"","family":"Triche","given":"Timothy","non-dropping-particle":"","parse-names":false,"suffix":""},{"dropping-particle":"","family":"Weisenberger","given":"Daniel J.","non-dropping-particle":"","parse-names":false,"suffix":""},{"dropping-particle":"","family":"Lai","given":"Phillip H.","non-dropping-particle":"","parse-names":false,"suffix":""},{"dropping-particle":"","family":"Bootwalla","given":"Moiz S.","non-dropping-particle":"","parse-names":false,"suffix":""},{"dropping-particle":"","family":"Maglinte","given":"Dennis T.","non-dropping-particle":"","parse-names":false,"suffix":""},{"dropping-particle":"","family":"Mahurkar","given":"Swapna","non-dropping-particle":"","parse-names":false,"suffix":""},{"dropping-particle":"","family":"Berman","given":"Benjamin P.","non-dropping-particle":"","parse-names":false,"suffix":""},{"dropping-particle":"","family":"Berg","given":"David J.","non-dropping-particle":"Van Den","parse-names":false,"suffix":""},{"dropping-particle":"","family":"Cope","given":"Leslie","non-dropping-particle":"","parse-names":false,"suffix":""},{"dropping-particle":"","family":"Baylin","given":"Stephen B.","non-dropping-particle":"","parse-names":false,"suffix":""},{"dropping-particle":"","family":"Noble","given":"Michael S.","non-dropping-particle":"","parse-names":false,"suffix":""},{"dropping-particle":"","family":"DiCara","given":"Daniel","non-dropping-particle":"","parse-names":false,"suffix":""},{"dropping-particle":"","family":"Zhang","given":"Hailei","non-dropping-particle":"","parse-names":false,"suffix":""},{"dropping-particle":"","family":"Cho","given":"Juok","non-dropping-particle":"","parse-names":false,"suffix":""},{"dropping-particle":"","family":"Heiman","given":"David I.","non-dropping-particle":"","parse-names":false,"suffix":""},{"dropping-particle":"","family":"Gehlenborg","given":"Nils","non-dropping-particle":"","parse-names":false,"suffix":""},{"dropping-particle":"","family":"Mallard","given":"William","non-dropping-particle":"","parse-names":false,"suffix":""},{"dropping-particle":"","family":"Pei","given":"Lin","non-dropping-particle":"","parse-names":false,"suffix":""},{"dropping-particle":"","family":"Frazer","given":"Scott","non-dropping-particle":"","parse-names":false,"suffix":""},{"dropping-particle":"","family":"Stojanov","given":"Petar","non-dropping-particle":"","parse-names":false,"suffix":""},{"dropping-particle":"","family":"Liu","given":"Yingchun","non-dropping-particle":"","parse-names":false,"suffix":""},{"dropping-particle":"","family":"Zhou","given":"Lihua","non-dropping-particle":"","parse-names":false,"suffix":""},{"dropping-particle":"","family":"Kim","given":"Jaegil","non-dropping-particle":"","parse-names":false,"suffix":""},{"dropping-particle":"","family":"Chin","given":"Lynda","non-dropping-particle":"","parse-names":false,"suffix":""},{"dropping-particle":"","family":"Benz","given":"Christopher","non-dropping-particle":"","parse-names":false,"suffix":""},{"dropping-particle":"","family":"Yau","given":"Christina","non-dropping-particle":"","parse-names":false,"suffix":""},{"dropping-particle":"","family":"Reynolds","given":"Sheila M.","non-dropping-particle":"","parse-names":false,"suffix":""},{"dropping-particle":"","family":"Shmulevich","given":"Ilya","non-dropping-particle":"","parse-names":false,"suffix":""},{"dropping-particle":"","family":"Vegesna","given":"Rahul","non-dropping-particle":"","parse-names":false,"suffix":""},{"dropping-particle":"","family":"Kim","given":"Hoon","non-dropping-particle":"","parse-names":false,"suffix":""},{"dropping-particle":"","family":"Wei","given":"Zhang","non-dropping-particle":"","parse-names":false,"suffix":""},{"dropping-particle":"","family":"Cogdell","given":"David","non-dropping-particle":"","parse-names":false,"suffix":""},{"dropping-particle":"","family":"Jonasch","given":"Eric","non-dropping-particle":"","parse-names":false,"suffix":""},{"dropping-particle":"","family":"Ding","given":"Zhiyong","non-dropping-particle":"","parse-names":false,"suffix":""},{"dropping-particle":"","family":"Lu","given":"Yiling","non-dropping-particle":"","parse-names":false,"suffix":""},{"dropping-particle":"","family":"Zhang","given":"Nianxiang","non-dropping-particle":"","parse-names":false,"suffix":""},{"dropping-particle":"","family":"Unruh","given":"Anna K.","non-dropping-particle":"","parse-names":false,"suffix":""},{"dropping-particle":"","family":"Casasent","given":"Tod D.","non-dropping-particle":"","parse-names":false,"suffix":""},{"dropping-particle":"","family":"Wakefield","given":"Chris","non-dropping-particle":"","parse-names":false,"suffix":""},{"dropping-particle":"","family":"Tsavachidou","given":"Dimitra","non-dropping-particle":"","parse-names":false,"suffix":""},{"dropping-particle":"","family":"Mills","given":"Gordon B.","non-dropping-particle":"","parse-names":false,"suffix":""},{"dropping-particle":"","family":"Gao","given":"Jianjiong","non-dropping-particle":"","parse-names":false,"suffix":""},{"dropping-particle":"","family":"Cerami","given":"Ethan","non-dropping-particle":"","parse-names":false,"suffix":""},{"dropping-particle":"","family":"Gross","given":"Benjamin","non-dropping-particle":"","parse-names":false,"suffix":""},{"dropping-particle":"","family":"Aksoy","given":"B. Arman","non-dropping-particle":"","parse-names":false,"suffix":""},{"dropping-particle":"","family":"Sinha","given":"Rileen","non-dropping-particle":"","parse-names":false,"suffix":""},{"dropping-particle":"","family":"Weinhold","given":"Nils","non-dropping-particle":"","parse-names":false,"suffix":""},{"dropping-particle":"","family":"Sumer","given":"S. Onur","non-dropping-particle":"","parse-names":false,"suffix":""},{"dropping-particle":"","family":"Taylor","given":"Barry S.","non-dropping-particle":"","parse-names":false,"suffix":""},{"dropping-particle":"","family":"Shen","given":"Ronglai","non-dropping-particle":"","parse-names":false,"suffix":""},{"dropping-particle":"","family":"Ostrovnaya","given":"Irina","non-dropping-particle":"","parse-names":false,"suffix":""},{"dropping-particle":"","family":"Berger","given":"Michael F.","non-dropping-particle":"","parse-names":false,"suffix":""},{"dropping-particle":"","family":"Ladanyi","given":"Marc","non-dropping-particle":"","parse-names":false,"suffix":""},{"dropping-particle":"","family":"Sander","given":"Chris","non-dropping-particle":"","parse-names":false,"suffix":""},{"dropping-particle":"","family":"Fei","given":"Suzanne S.","non-dropping-particle":"","parse-names":false,"suffix":""},{"dropping-particle":"","family":"Stout","given":"Andrew","non-dropping-particle":"","parse-names":false,"suffix":""},{"dropping-particle":"","family":"Spellman","given":"Paul T.","non-dropping-particle":"","parse-names":false,"suffix":""},{"dropping-particle":"","family":"Rubin","given":"Daniel L.","non-dropping-particle":"","parse-names":false,"suffix":""},{"dropping-particle":"","family":"Liu","given":"Tiffany T.","non-dropping-particle":"","parse-names":false,"suffix":""},{"dropping-particle":"","family":"Sam","given":"Ng","non-dropping-particle":"","parse-names":false,"suffix":""},{"dropping-particle":"","family":"Paull","given":"Evan O.","non-dropping-particle":"","parse-names":false,"suffix":""},{"dropping-particle":"","family":"Carlin","given":"Daniel","non-dropping-particle":"","parse-names":false,"suffix":""},{"dropping-particle":"","family":"Goldstein","given":"Theodore","non-dropping-particle":"","parse-names":false,"suffix":""},{"dropping-particle":"","family":"Waltman","given":"Peter","non-dropping-particle":"","parse-names":false,"suffix":""},{"dropping-particle":"","family":"Ellrott","given":"Kyle","non-dropping-particle":"","parse-names":false,"suffix":""},{"dropping-particle":"","family":"Jing","given":"Zhu","non-dropping-particle":"","parse-names":false,"suffix":""},{"dropping-particle":"","family":"Haussler","given":"David","non-dropping-particle":"","parse-names":false,"suffix":""},{"dropping-particle":"","family":"Xiao","given":"Weimin","non-dropping-particle":"","parse-names":false,"suffix":""},{"dropping-particle":"","family":"Shelton","given":"Candace","non-dropping-particle":"","parse-names":false,"suffix":""},{"dropping-particle":"","family":"Gardner","given":"Johanna","non-dropping-particle":"","parse-names":false,"suffix":""},{"dropping-particle":"","family":"Penny","given":"Robert","non-dropping-particle":"","parse-names":false,"suffix":""},{"dropping-particle":"","family":"Sherman","given":"Mark","non-dropping-particle":"","parse-names":false,"suffix":""},{"dropping-particle":"","family":"Mallery","given":"David","non-dropping-particle":"","parse-names":false,"suffix":""},{"dropping-particle":"","family":"Morris","given":"Scott","non-dropping-particle":"","parse-names":false,"suffix":""},{"dropping-particle":"","family":"Paulauskis","given":"Joseph","non-dropping-particle":"","parse-names":false,"suffix":""},{"dropping-particle":"","family":"Burnett","given":"Ken","non-dropping-particle":"","parse-names":false,"suffix":""},{"dropping-particle":"","family":"Shelton","given":"Troy","non-dropping-particle":"","parse-names":false,"suffix":""},{"dropping-particle":"","family":"Kaelin","given":"William G.","non-dropping-particle":"","parse-names":false,"suffix":""},{"dropping-particle":"","family":"Choueiri","given":"Toni","non-dropping-particle":"","parse-names":false,"suffix":""},{"dropping-particle":"","family":"Atkins","given":"Michael B.","non-dropping-particle":"","parse-names":false,"suffix":""},{"dropping-particle":"","family":"Curley","given":"Erin","non-dropping-particle":"","parse-names":false,"suffix":""},{"dropping-particle":"","family":"Tickoo","given":"Satish","non-dropping-particle":"","parse-names":false,"suffix":""},{"dropping-particle":"","family":"Thorne","given":"Leigh","non-dropping-particle":"","parse-names":false,"suffix":""},{"dropping-particle":"","family":"Boice","given":"Lori","non-dropping-particle":"","parse-names":false,"suffix":""},{"dropping-particle":"","family":"Mei","given":"Huang","non-dropping-particle":"","parse-names":false,"suffix":""},{"dropping-particle":"","family":"Fisher","given":"Jennifer C.","non-dropping-particle":"","parse-names":false,"suffix":""},{"dropping-particle":"","family":"Vocke","given":"Cathy D.","non-dropping-particle":"","parse-names":false,"suffix":""},{"dropping-particle":"","family":"Peterson","given":"James","non-dropping-particle":"","parse-names":false,"suffix":""},{"dropping-particle":"","family":"Worrell","given":"Robert","non-dropping-particle":"","parse-names":false,"suffix":""},{"dropping-particle":"","family":"Merino","given":"Maria J.","non-dropping-particle":"","parse-names":false,"suffix":""},{"dropping-particle":"","family":"Schmidt","given":"Laura S.","non-dropping-particle":"","parse-names":false,"suffix":""},{"dropping-particle":"","family":"Czerniak","given":"Bogdan A.","non-dropping-particle":"","parse-names":false,"suffix":""},{"dropping-particle":"","family":"Aldape","given":"Kenneth D.","non-dropping-particle":"","parse-names":false,"suffix":""},{"dropping-particle":"","family":"Wood","given":"Christopher G.","non-dropping-particle":"","parse-names":false,"suffix":""},{"dropping-particle":"","family":"Boyd","given":"Jeff","non-dropping-particle":"","parse-names":false,"suffix":""},{"dropping-particle":"","family":"Weaver","given":"Jo Ellen","non-dropping-particle":"","parse-names":false,"suffix":""},{"dropping-particle":"V.","family":"Iacocca","given":"Mary","non-dropping-particle":"","parse-names":false,"suffix":""},{"dropping-particle":"","family":"Petrelli","given":"Nicholas","non-dropping-particle":"","parse-names":false,"suffix":""},{"dropping-particle":"","family":"Witkin","given":"Gary","non-dropping-particle":"","parse-names":false,"suffix":""},{"dropping-particle":"","family":"Brown","given":"Jennifer","non-dropping-particle":"","parse-names":false,"suffix":""},{"dropping-particle":"","family":"Czerwinski","given":"Christine","non-dropping-particle":"","parse-names":false,"suffix":""},{"dropping-particle":"","family":"Huelsenbeck-Dill","given":"Lori","non-dropping-particle":"","parse-names":false,"suffix":""},{"dropping-particle":"","family":"Rabeno","given":"Brenda","non-dropping-particle":"","parse-names":false,"suffix":""},{"dropping-particle":"","family":"Myers","given":"Jerome","non-dropping-particle":"","parse-names":false,"suffix":""},{"dropping-particle":"","family":"Morrison","given":"Carl","non-dropping-particle":"","parse-names":false,"suffix":""},{"dropping-particle":"","family":"Bergsten","given":"Julie","non-dropping-particle":"","parse-names":false,"suffix":""},{"dropping-particle":"","family":"Eckman","given":"John","non-dropping-particle":"","parse-names":false,"suffix":""},{"dropping-particle":"","family":"Harr","given":"Jodi","non-dropping-particle":"","parse-names":false,"suffix":""},{"dropping-particle":"","family":"Smith","given":"Christine","non-dropping-particle":"","parse-names":false,"suffix":""},{"dropping-particle":"","family":"Tucker","given":"Kelinda","non-dropping-particle":"","parse-names":false,"suffix":""},{"dropping-particle":"","family":"Zach","given":"Leigh Anne","non-dropping-particle":"","parse-names":false,"suffix":""},{"dropping-particle":"","family":"Bshara","given":"Wiam","non-dropping-particle":"","parse-names":false,"suffix":""},{"dropping-particle":"","family":"Gaudioso","given":"Carmelo","non-dropping-particle":"","parse-names":false,"suffix":""},{"dropping-particle":"","family":"Dhir","given":"Rajiv","non-dropping-particle":"","parse-names":false,"suffix":""},{"dropping-particle":"","family":"Maranchie","given":"Jodi","non-dropping-particle":"","parse-names":false,"suffix":""},{"dropping-particle":"","family":"Nelson","given":"Joel","non-dropping-particle":"","parse-names":false,"suffix":""},{"dropping-particle":"","family":"Parwani","given":"Anil","non-dropping-particle":"","parse-names":false,"suffix":""},{"dropping-particle":"","family":"Potapova","given":"Cureline Olga","non-dropping-particle":"","parse-names":false,"suffix":""},{"dropping-particle":"","family":"Fedosenko","given":"Konstantin","non-dropping-particle":"","parse-names":false,"suffix":""},{"dropping-particle":"","family":"Cheville","given":"John C.","non-dropping-particle":"","parse-names":false,"suffix":""},{"dropping-particle":"","family":"Thompson","given":"R. Houston","non-dropping-particle":"","parse-names":false,"suffix":""},{"dropping-particle":"","family":"Mosquera","given":"Juan M.","non-dropping-particle":"","parse-names":false,"suffix":""},{"dropping-particle":"","family":"Rubin","given":"Mark A.","non-dropping-particle":"","parse-names":false,"suffix":""},{"dropping-particle":"","family":"Blute","given":"Michael L.","non-dropping-particle":"","parse-names":false,"suffix":""},{"dropping-particle":"","family":"Pihl","given":"Todd","non-dropping-particle":"","parse-names":false,"suffix":""},{"dropping-particle":"","family":"Jensen","given":"Mark","non-dropping-particle":"","parse-names":false,"suffix":""},{"dropping-particle":"","family":"Sfeir","given":"Robert","non-dropping-particle":"","parse-names":false,"suffix":""},{"dropping-particle":"","family":"Kahn","given":"Ari","non-dropping-particle":"","parse-names":false,"suffix":""},{"dropping-particle":"","family":"Chu","given":"Anna","non-dropping-particle":"","parse-names":false,"suffix":""},{"dropping-particle":"","family":"Kothiyal","given":"Prachi","non-dropping-particle":"","parse-names":false,"suffix":""},{"dropping-particle":"","family":"Snyder","given":"Eric","non-dropping-particle":"","parse-names":false,"suffix":""},{"dropping-particle":"","family":"Pontius","given":"Joan","non-dropping-particle":"","parse-names":false,"suffix":""},{"dropping-particle":"","family":"Ayala","given":"Brenda","non-dropping-particle":"","parse-names":false,"suffix":""},{"dropping-particle":"","family":"Backus","given":"Mark","non-dropping-particle":"","parse-names":false,"suffix":""},{"dropping-particle":"","family":"Walton","given":"Jessica","non-dropping-particle":"","parse-names":false,"suffix":""},{"dropping-particle":"","family":"Baboud","given":"Julien","non-dropping-particle":"","parse-names":false,"suffix":""},{"dropping-particle":"","family":"Berton","given":"Dominique","non-dropping-particle":"","parse-names":false,"suffix":""},{"dropping-particle":"","family":"Nicholls","given":"Matthew","non-dropping-particle":"","parse-names":false,"suffix":""},{"dropping-particle":"","family":"Srinivasan","given":"Deepak","non-dropping-particle":"","parse-names":false,"suffix":""},{"dropping-particle":"","family":"Raman","given":"Rohini","non-dropping-particle":"","parse-names":false,"suffix":""},{"dropping-particle":"","family":"Girshik","given":"Stanley","non-dropping-particle":"","parse-names":false,"suffix":""},{"dropping-particle":"","family":"Kigonya","given":"Peter","non-dropping-particle":"","parse-names":false,"suffix":""},{"dropping-particle":"","family":"Alonso","given":"Shelley","non-dropping-particle":"","parse-names":false,"suffix":""},{"dropping-particle":"","family":"Sanbhadti","given":"Rashmi","non-dropping-particle":"","parse-names":false,"suffix":""},{"dropping-particle":"","family":"Barletta","given":"Sean","non-dropping-particle":"","parse-names":false,"suffix":""},{"dropping-particle":"","family":"Pot","given":"David","non-dropping-particle":"","parse-names":false,"suffix":""},{"dropping-particle":"","family":"Sheth","given":"Margi","non-dropping-particle":"","parse-names":false,"suffix":""},{"dropping-particle":"","family":"Demchok","given":"John A.","non-dropping-particle":"","parse-names":false,"suffix":""},{"dropping-particle":"","family":"Davidsen","given":"Tanja","non-dropping-particle":"","parse-names":false,"suffix":""},{"dropping-particle":"","family":"Wang","given":"Zhining","non-dropping-particle":"","parse-names":false,"suffix":""},{"dropping-particle":"","family":"Yang","given":"Liming","non-dropping-particle":"","parse-names":false,"suffix":""},{"dropping-particle":"","family":"Tarnuzzer","given":"Roy W.","non-dropping-particle":"","parse-names":false,"suffix":""},{"dropping-particle":"","family":"Zhang","given":"Jiashan","non-dropping-particle":"","parse-names":false,"suffix":""},{"dropping-particle":"","family":"Eley","given":"Greg","non-dropping-particle":"","parse-names":false,"suffix":""},{"dropping-particle":"","family":"Ferguson","given":"Martin L.","non-dropping-particle":"","parse-names":false,"suffix":""},{"dropping-particle":"","family":"Mills Shaw","given":"Kenna R.","non-dropping-particle":"","parse-names":false,"suffix":""},{"dropping-particle":"","family":"Guyer","given":"Mark S.","non-dropping-particle":"","parse-names":false,"suffix":""},{"dropping-particle":"","family":"Ozenberger","given":"Bradley A.","non-dropping-particle":"","parse-names":false,"suffix":""},{"dropping-particle":"","family":"Sofia","given":"Heidi J.","non-dropping-particle":"","parse-names":false,"suffix":""}],"container-title":"Nature","id":"ITEM-2","issued":{"date-parts":[["2013"]]},"title":"Comprehensivemolecular characterization of clear cell renal cell carcinoma","type":"article-journal"},"uris":["http://www.mendeley.com/documents/?uuid=d6020cd7-f897-4ff4-b600-c843bbbf7719"]}],"mendeley":{"formattedCitation":"(18,35)","plainTextFormattedCitation":"(18,35)","previouslyFormattedCitation":"(18,35)"},"properties":{"noteIndex":0},"schema":"https://github.com/citation-style-language/schema/raw/master/csl-citation.json"}</w:instrText>
+      </w:r>
+      <w:r>
+        <w:rPr>
+          <w:rFonts w:ascii="Arial" w:hAnsi="Arial" w:cs="Arial"/>
+          <w:color w:val="000000"/>
+          <w:sz w:val="22"/>
+          <w:szCs w:val="22"/>
+        </w:rPr>
+        <w:fldChar w:fldCharType="separate"/>
+      </w:r>
+      <w:r>
+        <w:rPr>
+          <w:rFonts w:ascii="Arial" w:hAnsi="Arial" w:cs="Arial"/>
+          <w:noProof/>
+          <w:color w:val="000000"/>
+          <w:sz w:val="22"/>
+          <w:szCs w:val="22"/>
+        </w:rPr>
+        <w:t>(</w:t>
+      </w:r>
+      <w:bookmarkStart w:id="0" w:name="_GoBack"/>
+      <w:bookmarkEnd w:id="0"/>
+      <w:r>
+        <w:rPr>
+          <w:rFonts w:ascii="Arial" w:hAnsi="Arial" w:cs="Arial"/>
+          <w:noProof/>
+          <w:color w:val="000000"/>
+          <w:sz w:val="22"/>
+          <w:szCs w:val="22"/>
+        </w:rPr>
+        <w:t>18,35)</w:t>
+      </w:r>
+      <w:r>
+        <w:rPr>
+          <w:rFonts w:ascii="Arial" w:hAnsi="Arial" w:cs="Arial"/>
+          <w:color w:val="000000"/>
+          <w:sz w:val="22"/>
+          <w:szCs w:val="22"/>
+        </w:rPr>
+        <w:fldChar w:fldCharType="end"/>
+      </w:r>
+      <w:r>
+        <w:rPr>
+          <w:rFonts w:ascii="Arial" w:hAnsi="Arial" w:cs="Arial"/>
+          <w:color w:val="000000"/>
+          <w:sz w:val="22"/>
+          <w:szCs w:val="22"/>
+        </w:rPr>
+        <w:t xml:space="preserve"> </w:t>
+      </w:r>
+      <w:r>
+        <w:rPr>
+          <w:rFonts w:ascii="Arial" w:hAnsi="Arial" w:cs="Arial"/>
+          <w:color w:val="000000"/>
+          <w:sz w:val="22"/>
+          <w:szCs w:val="22"/>
+        </w:rPr>
+        <w:t xml:space="preserve">and is </w:t>
+      </w:r>
+      <w:proofErr w:type="spellStart"/>
+      <w:r>
+        <w:rPr>
+          <w:rFonts w:ascii="Arial" w:hAnsi="Arial" w:cs="Arial"/>
+          <w:color w:val="000000"/>
+          <w:sz w:val="22"/>
+          <w:szCs w:val="22"/>
+        </w:rPr>
+        <w:t xml:space="preserve">not </w:t>
+      </w:r>
+      <w:proofErr w:type="spellEnd"/>
+      <w:r>
+        <w:rPr>
+          <w:rFonts w:ascii="Arial" w:hAnsi="Arial" w:cs="Arial"/>
+          <w:color w:val="000000"/>
+          <w:sz w:val="22"/>
+          <w:szCs w:val="22"/>
+        </w:rPr>
+        <w:t>associated with response to</w:t>
+      </w:r>
+      <w:r>
+        <w:rPr>
+          <w:rFonts w:ascii="Arial" w:hAnsi="Arial" w:cs="Arial"/>
+          <w:color w:val="000000"/>
+          <w:sz w:val="22"/>
+          <w:szCs w:val="22"/>
+        </w:rPr>
+        <w:t xml:space="preserve"> anti-PD-1</w:t>
+      </w:r>
+      <w:r>
+        <w:rPr>
+          <w:rFonts w:ascii="Arial" w:hAnsi="Arial" w:cs="Arial"/>
+          <w:color w:val="000000"/>
+          <w:sz w:val="22"/>
+          <w:szCs w:val="22"/>
+        </w:rPr>
+        <w:t xml:space="preserve"> therapy </w:t>
+      </w:r>
+      <w:r>
+        <w:rPr>
+          <w:rFonts w:ascii="Arial" w:hAnsi="Arial" w:cs="Arial"/>
+          <w:color w:val="000000"/>
+          <w:sz w:val="22"/>
+          <w:szCs w:val="22"/>
+        </w:rPr>
+        <w:fldChar w:fldCharType="begin" w:fldLock="1"/>
+      </w:r>
+      <w:r>
+        <w:rPr>
+          <w:rFonts w:ascii="Arial" w:hAnsi="Arial" w:cs="Arial"/>
+          <w:color w:val="000000"/>
+          <w:sz w:val="22"/>
+          <w:szCs w:val="22"/>
+        </w:rPr>
+        <w:instrText>ADDIN CSL_CITATION {"citationItems":[{"id":"ITEM-1","itemData":{"DOI":"10.1038/s41591-020-0839-y","ISSN":"1546170X","PMID":"32472114","abstract":"PD-1 blockade has transformed the management of advanced clear cell renal cell carcinoma (ccRCC), but the drivers and resistors of the PD-1 response remain incompletely elucidated. Here, we analyzed 592 tumors from patients with advanced ccRCC enrolled in prospective clinical trials of treatment with PD-1 blockade by whole-exome and RNA sequencing, integrated with immunofluorescence analysis, to uncover the immunogenomic determinants of the therapeutic response. Although conventional genomic markers (such as tumor mutation burden and neoantigen load) and the degree of CD8+ T cell infiltration were not associated with clinical response, we discovered numerous chromosomal alterations associated with response or resistance to PD-1 blockade. These advanced ccRCC tumors were highly CD8+ T cell infiltrated, with only 27% having a non-infiltrated phenotype. Our analysis revealed that infiltrated tumors are depleted of favorable PBRM1 mutations and enriched for unfavorable chromosomal losses of 9p21.3, as compared with non-infiltrated tumors, demonstrating how the potential interplay of immunophenotypes with somatic alterations impacts therapeutic efficacy.","author":[{"dropping-particle":"","family":"Braun","given":"David A.","non-dropping-particle":"","parse-names":false,"suffix":""},{"dropping-particle":"","family":"Hou","given":"Yue","non-dropping-particle":"","parse-names":false,"suffix":""},{"dropping-particle":"","family":"Bakouny","given":"Ziad","non-dropping-particle":"","parse-names":false,"suffix":""},{"dropping-particle":"","family":"Ficial","given":"Miriam","non-dropping-particle":"","parse-names":false,"suffix":""},{"dropping-particle":"","family":"Sant’ Angelo","given":"Miriam","non-dropping-particle":"","parse-names":false,"suffix":""},{"dropping-particle":"","family":"Forman","given":"Juliet","non-dropping-particle":"","parse-names":false,"suffix":""},{"dropping-particle":"","family":"Ross-Macdonald","given":"Petra","non-dropping-particle":"","parse-names":false,"suffix":""},{"dropping-particle":"","family":"Berger","given":"Ashton C.","non-dropping-particle":"","parse-names":false,"suffix":""},{"dropping-particle":"","family":"Jegede","given":"Opeyemi A.","non-dropping-particle":"","parse-names":false,"suffix":""},{"dropping-particle":"","family":"Elagina","given":"Liudmilla","non-dropping-particle":"","parse-names":false,"suffix":""},{"dropping-particle":"","family":"Steinharter","given":"John","non-dropping-particle":"","parse-names":false,"suffix":""},{"dropping-particle":"","family":"Sun","given":"Maxine","non-dropping-particle":"","parse-names":false,"suffix":""},{"dropping-particle":"","family":"Wind-Rotolo","given":"Megan","non-dropping-particle":"","parse-names":false,"suffix":""},{"dropping-particle":"","family":"Pignon","given":"Jean Christophe","non-dropping-particle":"","parse-names":false,"suffix":""},{"dropping-particle":"","family":"Cherniack","given":"Andrew D.","non-dropping-particle":"","parse-names":false,"suffix":""},{"dropping-particle":"","family":"Lichtenstein","given":"Lee","non-dropping-particle":"","parse-names":false,"suffix":""},{"dropping-particle":"","family":"Neuberg","given":"Donna","non-dropping-particle":"","parse-names":false,"suffix":""},{"dropping-particle":"","family":"Catalano","given":"Paul","non-dropping-particle":"","parse-names":false,"suffix":""},{"dropping-particle":"","family":"Freeman","given":"Gordon J.","non-dropping-particle":"","parse-names":false,"suffix":""},{"dropping-particle":"","family":"Sharpe","given":"Arlene H.","non-dropping-particle":"","parse-names":false,"suffix":""},{"dropping-particle":"","family":"McDermott","given":"David F.","non-dropping-particle":"","parse-names":false,"suffix":""},{"dropping-particle":"","family":"Allen","given":"Eliezer M.","non-dropping-particle":"Van","parse-names":false,"suffix":""},{"dropping-particle":"","family":"Signoretti","given":"Sabina","non-dropping-particle":"","parse-names":false,"suffix":""},{"dropping-particle":"","family":"Wu","given":"Catherine J.","non-dropping-particle":"","parse-names":false,"suffix":""},{"dropping-particle":"","family":"Shukla","given":"Sachet A.","non-dropping-particle":"","parse-names":false,"suffix":""},{"dropping-particle":"","family":"Choueiri","given":"Toni K.","non-dropping-particle":"","parse-names":false,"suffix":""}],"container-title":"Nature Medicine","id":"ITEM-1","issued":{"date-parts":[["2020"]]},"title":"Interplay of somatic alterations and immune infiltration modulates response to PD-1 blockade in advanced clear cell renal cell carcinoma","type":"article-journal"},"uris":["http://www.mendeley.com/documents/?uuid=54b204e6-ffc5-4c35-a4ba-366baecb1428"]}],"mendeley":{"formattedCitation":"(14)","plainTextFormattedCitation":"(14)","previouslyFormattedCitation":"(14)"},"properties":{"noteIndex":0},"schema":"https://github.com/citation-style-language/schema/raw/master/csl-citation.json"}</w:instrText>
+      </w:r>
+      <w:r>
+        <w:rPr>
+          <w:rFonts w:ascii="Arial" w:hAnsi="Arial" w:cs="Arial"/>
+          <w:color w:val="000000"/>
+          <w:sz w:val="22"/>
+          <w:szCs w:val="22"/>
+        </w:rPr>
+        <w:fldChar w:fldCharType="separate"/>
+      </w:r>
+      <w:r>
+        <w:rPr>
+          <w:rFonts w:ascii="Arial" w:hAnsi="Arial" w:cs="Arial"/>
+          <w:noProof/>
+          <w:color w:val="000000"/>
+          <w:sz w:val="22"/>
+          <w:szCs w:val="22"/>
+        </w:rPr>
+        <w:t>(14)</w:t>
+      </w:r>
+      <w:r>
+        <w:rPr>
+          <w:rFonts w:ascii="Arial" w:hAnsi="Arial" w:cs="Arial"/>
+          <w:color w:val="000000"/>
+          <w:sz w:val="22"/>
+          <w:szCs w:val="22"/>
+        </w:rPr>
+        <w:fldChar w:fldCharType="end"/>
+      </w:r>
+      <w:r>
+        <w:rPr>
+          <w:rFonts w:ascii="Arial" w:hAnsi="Arial" w:cs="Arial"/>
+          <w:color w:val="000000"/>
+          <w:sz w:val="22"/>
+          <w:szCs w:val="22"/>
+        </w:rPr>
+        <w:t xml:space="preserve">. </w:t>
+      </w:r>
+      <w:r>
+        <w:rPr>
+          <w:rFonts w:ascii="Arial" w:hAnsi="Arial" w:cs="Arial"/>
+          <w:color w:val="000000"/>
+          <w:sz w:val="22"/>
+          <w:szCs w:val="22"/>
+        </w:rPr>
+        <w:t xml:space="preserve">Similarly, therapeutic response to anti-PD-1 therapy have been correlated with HLA heterozygosity </w:t>
+      </w:r>
+      <w:r>
+        <w:rPr>
+          <w:rFonts w:ascii="Arial" w:hAnsi="Arial" w:cs="Arial"/>
+          <w:color w:val="000000"/>
+          <w:sz w:val="22"/>
+          <w:szCs w:val="22"/>
+        </w:rPr>
+        <w:fldChar w:fldCharType="begin" w:fldLock="1"/>
+      </w:r>
+      <w:r>
+        <w:rPr>
+          <w:rFonts w:ascii="Arial" w:hAnsi="Arial" w:cs="Arial"/>
+          <w:color w:val="000000"/>
+          <w:sz w:val="22"/>
+          <w:szCs w:val="22"/>
+        </w:rPr>
+        <w:instrText>ADDIN CSL_CITATION {"citationItems":[{"id":"ITEM-1","itemData":{"DOI":"10.1126/science.aao4572","ISSN":"10959203","PMID":"29217585","abstract":"CD8+ T cell–dependent killing of cancer cells requires efficient presentation of tumor antigens by human leukocyte antigen class I (HLA-I) molecules. However, the extent to which patient-specific HLA-I genotype influences response to anti–programmed cell death protein 1 or anti–cytotoxic T lymphocyte–associated protein 4 is currently unknown. We determined the HLA-I genotype of 1535 advanced cancer patients treated with immune checkpoint blockade (ICB). Maximal heterozygosity at HLA-I loci (“A,” “B,” and “C”) improved overall survival after ICB compared with patients who were homozygous for at least one HLA locus. In two independent melanoma cohorts, patients with the HLA-B44 supertype had extended survival, whereas the HLA-B62 supertype (including HLA-B*15:01) or somatic loss of heterozygosity at HLA-I was associated with poor outcome. Molecular dynamics simulations of HLA-B*15:01 revealed different elements that may impair CD8+ T cell recognition of neoantigens. Our results have important implications for predicting response to ICB and for the design of neoantigen-based therapeutic vaccines.","author":[{"dropping-particle":"","family":"Chowell","given":"Diego","non-dropping-particle":"","parse-names":false,"suffix":""},{"dropping-particle":"","family":"Morris","given":"Luc G.T.","non-dropping-particle":"","parse-names":false,"suffix":""},{"dropping-particle":"","family":"Grigg","given":"Claud M.","non-dropping-particle":"","parse-names":false,"suffix":""},{"dropping-particle":"","family":"Weber","given":"Jeffrey K.","non-dropping-particle":"","parse-names":false,"suffix":""},{"dropping-particle":"","family":"Samstein","given":"Robert M.","non-dropping-particle":"","parse-names":false,"suffix":""},{"dropping-particle":"","family":"Makarov","given":"Vladimir","non-dropping-particle":"","parse-names":false,"suffix":""},{"dropping-particle":"","family":"Kuo","given":"Fengshen","non-dropping-particle":"","parse-names":false,"suffix":""},{"dropping-particle":"","family":"Kendall","given":"Sviatoslav M.","non-dropping-particle":"","parse-names":false,"suffix":""},{"dropping-particle":"","family":"Requena","given":"David","non-dropping-particle":"","parse-names":false,"suffix":""},{"dropping-particle":"","family":"Riaz","given":"Nadeem","non-dropping-particle":"","parse-names":false,"suffix":""},{"dropping-particle":"","family":"Greenbaum","given":"Benjamin","non-dropping-particle":"","parse-names":false,"suffix":""},{"dropping-particle":"","family":"Carroll","given":"James","non-dropping-particle":"","parse-names":false,"suffix":""},{"dropping-particle":"","family":"Garon","given":"Edward","non-dropping-particle":"","parse-names":false,"suffix":""},{"dropping-particle":"","family":"Hyman","given":"David M.","non-dropping-particle":"","parse-names":false,"suffix":""},{"dropping-particle":"","family":"Zehir","given":"Ahmet","non-dropping-particle":"","parse-names":false,"suffix":""},{"dropping-particle":"","family":"Solit","given":"David","non-dropping-particle":"","parse-names":false,"suffix":""},{"dropping-particle":"","family":"Berger","given":"Michael","non-dropping-particle":"","parse-names":false,"suffix":""},{"dropping-particle":"","family":"Zhou","given":"Ruhong","non-dropping-particle":"","parse-names":false,"suffix":""},{"dropping-particle":"","family":"Rizvi","given":"Naiyer A.","non-dropping-particle":"","parse-names":false,"suffix":""},{"dropping-particle":"","family":"Chan","given":"Timothy A.","non-dropping-particle":"","parse-names":false,"suffix":""}],"container-title":"Science","id":"ITEM-1","issued":{"date-parts":[["2018"]]},"title":"Patient HLA class I genotype influences cancer response to checkpoint blockade immunotherapy","type":"article-journal"},"uris":["http://www.mendeley.com/documents/?uuid=7713df84-bd85-4628-9927-8c8a7a10b51d"]}],"mendeley":{"formattedCitation":"(36)","plainTextFormattedCitation":"(36)","previouslyFormattedCitation":"(36)"},"properties":{"noteIndex":0},"schema":"https://github.com/citation-style-language/schema/raw/master/csl-citation.json"}</w:instrText>
+      </w:r>
+      <w:r>
+        <w:rPr>
+          <w:rFonts w:ascii="Arial" w:hAnsi="Arial" w:cs="Arial"/>
+          <w:color w:val="000000"/>
+          <w:sz w:val="22"/>
+          <w:szCs w:val="22"/>
+        </w:rPr>
+        <w:fldChar w:fldCharType="separate"/>
+      </w:r>
+      <w:r>
+        <w:rPr>
+          <w:rFonts w:ascii="Arial" w:hAnsi="Arial" w:cs="Arial"/>
+          <w:noProof/>
+          <w:color w:val="000000"/>
+          <w:sz w:val="22"/>
+          <w:szCs w:val="22"/>
+        </w:rPr>
+        <w:t>(36)</w:t>
+      </w:r>
+      <w:r>
+        <w:rPr>
+          <w:rFonts w:ascii="Arial" w:hAnsi="Arial" w:cs="Arial"/>
+          <w:color w:val="000000"/>
+          <w:sz w:val="22"/>
+          <w:szCs w:val="22"/>
+        </w:rPr>
+        <w:fldChar w:fldCharType="end"/>
+      </w:r>
+      <w:r>
+        <w:rPr>
+          <w:rFonts w:ascii="Arial" w:hAnsi="Arial" w:cs="Arial"/>
+          <w:color w:val="000000"/>
+          <w:sz w:val="22"/>
+          <w:szCs w:val="22"/>
+        </w:rPr>
+        <w:t xml:space="preserve">, which does not seem to be the case for ccRCC </w:t>
+      </w:r>
+      <w:r>
+        <w:rPr>
+          <w:rFonts w:ascii="Arial" w:hAnsi="Arial" w:cs="Arial"/>
+          <w:color w:val="000000"/>
+          <w:sz w:val="22"/>
+          <w:szCs w:val="22"/>
+        </w:rPr>
+        <w:fldChar w:fldCharType="begin" w:fldLock="1"/>
+      </w:r>
+      <w:r>
+        <w:rPr>
+          <w:rFonts w:ascii="Arial" w:hAnsi="Arial" w:cs="Arial"/>
+          <w:color w:val="000000"/>
+          <w:sz w:val="22"/>
+          <w:szCs w:val="22"/>
+        </w:rPr>
+        <w:instrText>ADDIN CSL_CITATION {"citationItems":[{"id":"ITEM-1","itemData":{"DOI":"10.1038/s41591-020-0839-y","ISSN":"1546170X","PMID":"32472114","abstract":"PD-1 blockade has transformed the management of advanced clear cell renal cell carcinoma (ccRCC), but the drivers and resistors of the PD-1 response remain incompletely elucidated. Here, we analyzed 592 tumors from patients with advanced ccRCC enrolled in prospective clinical trials of treatment with PD-1 blockade by whole-exome and RNA sequencing, integrated with immunofluorescence analysis, to uncover the immunogenomic determinants of the therapeutic response. Although conventional genomic markers (such as tumor mutation burden and neoantigen load) and the degree of CD8+ T cell infiltration were not associated with clinical response, we discovered numerous chromosomal alterations associated with response or resistance to PD-1 blockade. These advanced ccRCC tumors were highly CD8+ T cell infiltrated, with only 27% having a non-infiltrated phenotype. Our analysis revealed that infiltrated tumors are depleted of favorable PBRM1 mutations and enriched for unfavorable chromosomal losses of 9p21.3, as compared with non-infiltrated tumors, demonstrating how the potential interplay of immunophenotypes with somatic alterations impacts therapeutic efficacy.","author":[{"dropping-particle":"","family":"Braun","given":"David A.","non-dropping-particle":"","parse-names":false,"suffix":""},{"dropping-particle":"","family":"Hou","given":"Yue","non-dropping-particle":"","parse-names":false,"suffix":""},{"dropping-particle":"","family":"Bakouny","given":"Ziad","non-dropping-particle":"","parse-names":false,"suffix":""},{"dropping-particle":"","family":"Ficial","given":"Miriam","non-dropping-particle":"","parse-names":false,"suffix":""},{"dropping-particle":"","family":"Sant’ Angelo","given":"Miriam","non-dropping-particle":"","parse-names":false,"suffix":""},{"dropping-particle":"","family":"Forman","given":"Juliet","non-dropping-particle":"","parse-names":false,"suffix":""},{"dropping-particle":"","family":"Ross-Macdonald","given":"Petra","non-dropping-particle":"","parse-names":false,"suffix":""},{"dropping-particle":"","family":"Berger","given":"Ashton C.","non-dropping-particle":"","parse-names":false,"suffix":""},{"dropping-particle":"","family":"Jegede","given":"Opeyemi A.","non-dropping-particle":"","parse-names":false,"suffix":""},{"dropping-particle":"","family":"Elagina","given":"Liudmilla","non-dropping-particle":"","parse-names":false,"suffix":""},{"dropping-particle":"","family":"Steinharter","given":"John","non-dropping-particle":"","parse-names":false,"suffix":""},{"dropping-particle":"","family":"Sun","given":"Maxine","non-dropping-particle":"","parse-names":false,"suffix":""},{"dropping-particle":"","family":"Wind-Rotolo","given":"Megan","non-dropping-particle":"","parse-names":false,"suffix":""},{"dropping-particle":"","family":"Pignon","given":"Jean Christophe","non-dropping-particle":"","parse-names":false,"suffix":""},{"dropping-particle":"","family":"Cherniack","given":"Andrew D.","non-dropping-particle":"","parse-names":false,"suffix":""},{"dropping-particle":"","family":"Lichtenstein","given":"Lee","non-dropping-particle":"","parse-names":false,"suffix":""},{"dropping-particle":"","family":"Neuberg","given":"Donna","non-dropping-particle":"","parse-names":false,"suffix":""},{"dropping-particle":"","family":"Catalano","given":"Paul","non-dropping-particle":"","parse-names":false,"suffix":""},{"dropping-particle":"","family":"Freeman","given":"Gordon J.","non-dropping-particle":"","parse-names":false,"suffix":""},{"dropping-particle":"","family":"Sharpe","given":"Arlene H.","non-dropping-particle":"","parse-names":false,"suffix":""},{"dropping-particle":"","family":"McDermott","given":"David F.","non-dropping-particle":"","parse-names":false,"suffix":""},{"dropping-particle":"","family":"Allen","given":"Eliezer M.","non-dropping-particle":"Van","parse-names":false,"suffix":""},{"dropping-particle":"","family":"Signoretti","given":"Sabina","non-dropping-particle":"","parse-names":false,"suffix":""},{"dropping-particle":"","family":"Wu","given":"Catherine J.","non-dropping-particle":"","parse-names":false,"suffix":""},{"dropping-particle":"","family":"Shukla","given":"Sachet A.","non-dropping-particle":"","parse-names":false,"suffix":""},{"dropping-particle":"","family":"Choueiri","given":"Toni K.","non-dropping-particle":"","parse-names":false,"suffix":""}],"container-title":"Nature Medicine","id":"ITEM-1","issued":{"date-parts":[["2020"]]},"title":"Interplay of somatic alterations and immune infiltration modulates response to PD-1 blockade in advanced clear cell renal cell carcinoma","type":"article-journal"},"uris":["http://www.mendeley.com/documents/?uuid=54b204e6-ffc5-4c35-a4ba-366baecb1428"]}],"mendeley":{"formattedCitation":"(14)","plainTextFormattedCitation":"(14)","previouslyFormattedCitation":"(14)"},"properties":{"noteIndex":0},"schema":"https://github.com/citation-style-language/schema/raw/master/csl-citation.json"}</w:instrText>
+      </w:r>
+      <w:r>
+        <w:rPr>
+          <w:rFonts w:ascii="Arial" w:hAnsi="Arial" w:cs="Arial"/>
+          <w:color w:val="000000"/>
+          <w:sz w:val="22"/>
+          <w:szCs w:val="22"/>
+        </w:rPr>
+        <w:fldChar w:fldCharType="separate"/>
+      </w:r>
+      <w:r>
+        <w:rPr>
+          <w:rFonts w:ascii="Arial" w:hAnsi="Arial" w:cs="Arial"/>
+          <w:noProof/>
+          <w:color w:val="000000"/>
+          <w:sz w:val="22"/>
+          <w:szCs w:val="22"/>
+        </w:rPr>
+        <w:t>(14)</w:t>
+      </w:r>
+      <w:r>
+        <w:rPr>
+          <w:rFonts w:ascii="Arial" w:hAnsi="Arial" w:cs="Arial"/>
+          <w:color w:val="000000"/>
+          <w:sz w:val="22"/>
+          <w:szCs w:val="22"/>
+        </w:rPr>
+        <w:fldChar w:fldCharType="end"/>
+      </w:r>
+      <w:r>
+        <w:rPr>
+          <w:rFonts w:ascii="Arial" w:hAnsi="Arial" w:cs="Arial"/>
+          <w:color w:val="000000"/>
+          <w:sz w:val="22"/>
+          <w:szCs w:val="22"/>
+        </w:rPr>
+        <w:t xml:space="preserve">. Immunogenicity of ccRCC has been tied to antigen presenting machinery expression through MHC-I </w:t>
+      </w:r>
+      <w:r>
+        <w:rPr>
+          <w:rFonts w:ascii="Arial" w:hAnsi="Arial" w:cs="Arial"/>
+          <w:color w:val="000000"/>
+          <w:sz w:val="22"/>
+          <w:szCs w:val="22"/>
+        </w:rPr>
+        <w:fldChar w:fldCharType="begin" w:fldLock="1"/>
+      </w:r>
+      <w:r>
+        <w:rPr>
+          <w:rFonts w:ascii="Arial" w:hAnsi="Arial" w:cs="Arial"/>
+          <w:color w:val="000000"/>
+          <w:sz w:val="22"/>
+          <w:szCs w:val="22"/>
+        </w:rPr>
+        <w:instrText>ADDIN CSL_CITATION {"citationItems":[{"id":"ITEM-1","itemData":{"DOI":"10.1186/s13059-016-1092-z","ISSN":"1474760X","PMID":"27855702","abstract":"Background: Tumor-infiltrating immune cells have been linked to prognosis and response to immunotherapy; however, the levels of distinct immune cell subsets and the signals that draw them into a tumor, such as the expression of antigen presenting machinery genes, remain poorly characterized. Here, we employ a gene expression-based computational method to profile the infiltration levels of 24 immune cell populations in 19 cancer types. Results: We compare cancer types using an immune infiltration score and a T cell infiltration score and find that clear cell renal cell carcinoma (ccRCC) is among the highest for both scores. Using immune infiltration profiles as well as transcriptomic and proteomic datasets, we characterize three groups of ccRCC tumors: T cell enriched, heterogeneously infiltrated, and non-infiltrated. We observe that the immunogenicity of ccRCC tumors cannot be explained by mutation load or neo-antigen load, but is highly correlated with MHC class I antigen presenting machinery expression (APM). We explore the prognostic value of distinct T cell subsets and show in two cohorts that Th17 cells and CD8+ T/Treg ratio are associated with improved survival, whereas Th2 cells and Tregs are associated with negative outcomes. Investigation of the association of immune infiltration patterns with the subclonal architecture of tumors shows that both APM and T cell levels are negatively associated with subclone number. Conclusions: Our analysis sheds light on the immune infiltration patterns of 19 human cancers and unravels mRNA signatures with prognostic utility and immunotherapeutic biomarker potential in ccRCC.","author":[{"dropping-particle":"","family":"Şenbabaoğlu","given":"Yasin","non-dropping-particle":"","parse-names":false,"suffix":""},{"dropping-particle":"","family":"Gejman","given":"Ron S.","non-dropping-particle":"","parse-names":false,"suffix":""},{"dropping-particle":"","family":"Winer","given":"Andrew G.","non-dropping-particle":"","parse-names":false,"suffix":""},{"dropping-particle":"","family":"Liu","given":"Ming","non-dropping-particle":"","parse-names":false,"suffix":""},{"dropping-particle":"","family":"Allen","given":"Eliezer M.","non-dropping-particle":"Van","parse-names":false,"suffix":""},{"dropping-particle":"","family":"Velasco","given":"Guillermo","non-dropping-particle":"de","parse-names":false,"suffix":""},{"dropping-particle":"","family":"Miao","given":"Diana","non-dropping-particle":"","parse-names":false,"suffix":""},{"dropping-particle":"","family":"Ostrovnaya","given":"Irina","non-dropping-particle":"","parse-names":false,"suffix":""},{"dropping-particle":"","family":"Drill","given":"Esther","non-dropping-particle":"","parse-names":false,"suffix":""},{"dropping-particle":"","family":"Luna","given":"Augustin","non-dropping-particle":"","parse-names":false,"suffix":""},{"dropping-particle":"","family":"Weinhold","given":"Nils","non-dropping-particle":"","parse-names":false,"suffix":""},{"dropping-particle":"","family":"Lee","given":"William","non-dropping-particle":"","parse-names":false,"suffix":""},{"dropping-particle":"","family":"Manley","given":"Brandon J.","non-dropping-particle":"","parse-names":false,"suffix":""},{"dropping-particle":"","family":"Khalil","given":"Danny N.","non-dropping-particle":"","parse-names":false,"suffix":""},{"dropping-particle":"","family":"Kaffenberger","given":"Samuel D.","non-dropping-particle":"","parse-names":false,"suffix":""},{"dropping-particle":"","family":"Chen","given":"Yingbei","non-dropping-particle":"","parse-names":false,"suffix":""},{"dropping-particle":"","family":"Danilova","given":"Ludmila","non-dropping-particle":"","parse-names":false,"suffix":""},{"dropping-particle":"","family":"Voss","given":"Martin H.","non-dropping-particle":"","parse-names":false,"suffix":""},{"dropping-particle":"","family":"Coleman","given":"Jonathan A.","non-dropping-particle":"","parse-names":false,"suffix":""},{"dropping-particle":"","family":"Russo","given":"Paul","non-dropping-particle":"","parse-names":false,"suffix":""},{"dropping-particle":"","family":"Reuter","given":"Victor E.","non-dropping-particle":"","parse-names":false,"suffix":""},{"dropping-particle":"","family":"Chan","given":"Timothy A.","non-dropping-particle":"","parse-names":false,"suffix":""},{"dropping-particle":"","family":"Cheng","given":"Emily H.","non-dropping-particle":"","parse-names":false,"suffix":""},{"dropping-particle":"","family":"Scheinberg","given":"David A.","non-dropping-particle":"","parse-names":false,"suffix":""},{"dropping-particle":"","family":"Li","given":"Ming O.","non-dropping-particle":"","parse-names":false,"suffix":""},{"dropping-particle":"","family":"Choueiri","given":"Toni K.","non-dropping-particle":"","parse-names":false,"suffix":""},{"dropping-particle":"","family":"Hsieh","given":"James J.","non-dropping-particle":"","parse-names":false,"suffix":""},{"dropping-particle":"","family":"Sander","given":"Chris","non-dropping-particle":"","parse-names":false,"suffix":""},{"dropping-particle":"","family":"Hakimi","given":"A. Ari","non-dropping-particle":"","parse-names":false,"suffix":""}],"container-title":"Genome Biology","id":"ITEM-1","issued":{"date-parts":[["2016"]]},"title":"Tumor immune microenvironment characterization in clear cell renal cell carcinoma identifies prognostic and immunotherapeutically relevant messenger RNA signatures","type":"article-journal"},"uris":["http://www.mendeley.com/documents/?uuid=7ec60b7a-94d2-4b16-888d-34900cbc3d5a"]}],"mendeley":{"formattedCitation":"(34)","plainTextFormattedCitation":"(34)"},"properties":{"noteIndex":0},"schema":"https://github.com/citation-style-language/schema/raw/master/csl-citation.json"}</w:instrText>
+      </w:r>
+      <w:r>
+        <w:rPr>
+          <w:rFonts w:ascii="Arial" w:hAnsi="Arial" w:cs="Arial"/>
+          <w:color w:val="000000"/>
+          <w:sz w:val="22"/>
+          <w:szCs w:val="22"/>
+        </w:rPr>
+        <w:fldChar w:fldCharType="separate"/>
+      </w:r>
+      <w:r>
+        <w:rPr>
+          <w:rFonts w:ascii="Arial" w:hAnsi="Arial" w:cs="Arial"/>
+          <w:noProof/>
+          <w:color w:val="000000"/>
+          <w:sz w:val="22"/>
+          <w:szCs w:val="22"/>
+        </w:rPr>
+        <w:t>(34)</w:t>
+      </w:r>
+      <w:r>
+        <w:rPr>
+          <w:rFonts w:ascii="Arial" w:hAnsi="Arial" w:cs="Arial"/>
+          <w:color w:val="000000"/>
+          <w:sz w:val="22"/>
+          <w:szCs w:val="22"/>
+        </w:rPr>
+        <w:fldChar w:fldCharType="end"/>
+      </w:r>
+      <w:r>
+        <w:rPr>
+          <w:rFonts w:ascii="Arial" w:hAnsi="Arial" w:cs="Arial"/>
+          <w:color w:val="000000"/>
+          <w:sz w:val="22"/>
+          <w:szCs w:val="22"/>
+        </w:rPr>
+        <w:t xml:space="preserve">. This may be a result of apparent differential immune infiltration, which has been closely linked to tumor stage and histological grade </w:t>
+      </w:r>
+      <w:r>
+        <w:rPr>
+          <w:rFonts w:ascii="Arial" w:hAnsi="Arial" w:cs="Arial"/>
+          <w:color w:val="000000"/>
+          <w:sz w:val="22"/>
+          <w:szCs w:val="22"/>
+        </w:rPr>
+        <w:fldChar w:fldCharType="begin" w:fldLock="1"/>
+      </w:r>
+      <w:r>
+        <w:rPr>
+          <w:rFonts w:ascii="Arial" w:hAnsi="Arial" w:cs="Arial"/>
+          <w:color w:val="000000"/>
+          <w:sz w:val="22"/>
+          <w:szCs w:val="22"/>
+        </w:rPr>
+        <w:instrText>ADDIN CSL_CITATION {"citationItems":[{"id":"ITEM-1","itemData":{"DOI":"10.1038/s41591-020-0839-y","ISSN":"1546170X","PMID":"32472114","abstract":"PD-1 blockade has transformed the management of advanced clear cell renal cell carcinoma (ccRCC), but the drivers and resistors of the PD-1 response remain incompletely elucidated. Here, we analyzed 592 tumors from patients with advanced ccRCC enrolled in prospective clinical trials of treatment with PD-1 blockade by whole-exome and RNA sequencing, integrated with immunofluorescence analysis, to uncover the immunogenomic determinants of the therapeutic response. Although conventional genomic markers (such as tumor mutation burden and neoantigen load) and the degree of CD8+ T cell infiltration were not associated with clinical response, we discovered numerous chromosomal alterations associated with response or resistance to PD-1 blockade. These advanced ccRCC tumors were highly CD8+ T cell infiltrated, with only 27% having a non-infiltrated phenotype. Our analysis revealed that infiltrated tumors are depleted of favorable PBRM1 mutations and enriched for unfavorable chromosomal losses of 9p21.3, as compared with non-infiltrated tumors, demonstrating how the potential interplay of immunophenotypes with somatic alterations impacts therapeutic efficacy.","author":[{"dropping-particle":"","family":"Braun","given":"David A.","non-dropping-particle":"","parse-names":false,"suffix":""},{"dropping-particle":"","family":"Hou","given":"Yue","non-dropping-particle":"","parse-names":false,"suffix":""},{"dropping-particle":"","family":"Bakouny","given":"Ziad","non-dropping-particle":"","parse-names":false,"suffix":""},{"dropping-particle":"","family":"Ficial","given":"Miriam","non-dropping-particle":"","parse-names":false,"suffix":""},{"dropping-particle":"","family":"Sant’ Angelo","given":"Miriam","non-dropping-particle":"","parse-names":false,"suffix":""},{"dropping-particle":"","family":"Forman","given":"Juliet","non-dropping-particle":"","parse-names":false,"suffix":""},{"dropping-particle":"","family":"Ross-Macdonald","given":"Petra","non-dropping-particle":"","parse-names":false,"suffix":""},{"dropping-particle":"","family":"Berger","given":"Ashton C.","non-dropping-particle":"","parse-names":false,"suffix":""},{"dropping-particle":"","family":"Jegede","given":"Opeyemi A.","non-dropping-particle":"","parse-names":false,"suffix":""},{"dropping-particle":"","family":"Elagina","given":"Liudmilla","non-dropping-particle":"","parse-names":false,"suffix":""},{"dropping-particle":"","family":"Steinharter","given":"John","non-dropping-particle":"","parse-names":false,"suffix":""},{"dropping-particle":"","family":"Sun","given":"Maxine","non-dropping-particle":"","parse-names":false,"suffix":""},{"dropping-particle":"","family":"Wind-Rotolo","given":"Megan","non-dropping-particle":"","parse-names":false,"suffix":""},{"dropping-particle":"","family":"Pignon","given":"Jean Christophe","non-dropping-particle":"","parse-names":false,"suffix":""},{"dropping-particle":"","family":"Cherniack","given":"Andrew D.","non-dropping-particle":"","parse-names":false,"suffix":""},{"dropping-particle":"","family":"Lichtenstein","given":"Lee","non-dropping-particle":"","parse-names":false,"suffix":""},{"dropping-particle":"","family":"Neuberg","given":"Donna","non-dropping-particle":"","parse-names":false,"suffix":""},{"dropping-particle":"","family":"Catalano","given":"Paul","non-dropping-particle":"","parse-names":false,"suffix":""},{"dropping-particle":"","family":"Freeman","given":"Gordon J.","non-dropping-particle":"","parse-names":false,"suffix":""},{"dropping-particle":"","family":"Sharpe","given":"Arlene H.","non-dropping-particle":"","parse-names":false,"suffix":""},{"dropping-particle":"","family":"McDermott","given":"David F.","non-dropping-particle":"","parse-names":false,"suffix":""},{"dropping-particle":"","family":"Allen","given":"Eliezer M.","non-dropping-particle":"Van","parse-names":false,"suffix":""},{"dropping-particle":"","family":"Signoretti","given":"Sabina","non-dropping-particle":"","parse-names":false,"suffix":""},{"dropping-particle":"","family":"Wu","given":"Catherine J.","non-dropping-particle":"","parse-names":false,"suffix":""},{"dropping-particle":"","family":"Shukla","given":"Sachet A.","non-dropping-particle":"","parse-names":false,"suffix":""},{"dropping-particle":"","family":"Choueiri","given":"Toni K.","non-dropping-particle":"","parse-names":false,"suffix":""}],"container-title":"Nature Medicine","id":"ITEM-1","issued":{"date-parts":[["2020"]]},"title":"Interplay of somatic alterations and immune infiltration modulates response to PD-1 blockade in advanced clear cell renal cell carcinoma","type":"article-journal"},"uris":["http://www.mendeley.com/documents/?uuid=54b204e6-ffc5-4c35-a4ba-366baecb1428"]},{"id":"ITEM-2","itemData":{"DOI":"10.1186/s13059-016-1092-z","ISSN":"1474760X","PMID":"27855702","abstract":"Background: Tumor-infiltrating immune cells have been linked to prognosis and response to immunotherapy; however, the levels of distinct immune cell subsets and the signals that draw them into a tumor, such as the expression of antigen presenting machinery genes, remain poorly characterized. Here, we employ a gene expression-based computational method to profile the infiltration levels of 24 immune cell populations in 19 cancer types. Results: We compare cancer types using an immune infiltration score and a T cell infiltration score and find that clear cell renal cell carcinoma (ccRCC) is among the highest for both scores. Using immune infiltration profiles as well as transcriptomic and proteomic datasets, we characterize three groups of ccRCC tumors: T cell enriched, heterogeneously infiltrated, and non-infiltrated. We observe that the immunogenicity of ccRCC tumors cannot be explained by mutation load or neo-antigen load, but is highly correlated with MHC class I antigen presenting machinery expression (APM). We explore the prognostic value of distinct T cell subsets and show in two cohorts that Th17 cells and CD8+ T/Treg ratio are associated with improved survival, whereas Th2 cells and Tregs are associated with negative outcomes. Investigation of the association of immune infiltration patterns with the subclonal architecture of tumors shows that both APM and T cell levels are negatively associated with subclone number. Conclusions: Our analysis sheds light on the immune infiltration patterns of 19 human cancers and unravels mRNA signatures with prognostic utility and immunotherapeutic biomarker potential in ccRCC.","author":[{"dropping-particle":"","family":"Şenbabaoğlu","given":"Yasin","non-dropping-particle":"","parse-names":false,"suffix":""},{"dropping-particle":"","family":"Gejman","given":"Ron S.","non-dropping-particle":"","parse-names":false,"suffix":""},{"dropping-particle":"","family":"Winer","given":"Andrew G.","non-dropping-particle":"","parse-names":false,"suffix":""},{"dropping-particle":"","family":"Liu","given":"Ming","non-dropping-particle":"","parse-names":false,"suffix":""},{"dropping-particle":"","family":"Allen","given":"Eliezer M.","non-dropping-particle":"Van","parse-names":false,"suffix":""},{"dropping-particle":"","family":"Velasco","given":"Guillermo","non-dropping-particle":"de","parse-names":false,"suffix":""},{"dropping-particle":"","family":"Miao","given":"Diana","non-dropping-particle":"","parse-names":false,"suffix":""},{"dropping-particle":"","family":"Ostrovnaya","given":"Irina","non-dropping-particle":"","parse-names":false,"suffix":""},{"dropping-particle":"","family":"Drill","given":"Esther","non-dropping-particle":"","parse-names":false,"suffix":""},{"dropping-particle":"","family":"Luna","given":"Augustin","non-dropping-particle":"","parse-names":false,"suffix":""},{"dropping-particle":"","family":"Weinhold","given":"Nils","non-dropping-particle":"","parse-names":false,"suffix":""},{"dropping-particle":"","family":"Lee","given":"William","non-dropping-particle":"","parse-names":false,"suffix":""},{"dropping-particle":"","family":"Manley","given":"Brandon J.","non-dropping-particle":"","parse-names":false,"suffix":""},{"dropping-particle":"","family":"Khalil","given":"Danny N.","non-dropping-particle":"","parse-names":false,"suffix":""},{"dropping-particle":"","family":"Kaffenberger","given":"Samuel D.","non-dropping-particle":"","parse-names":false,"suffix":""},{"dropping-particle":"","family":"Chen","given":"Yingbei","non-dropping-particle":"","parse-names":false,"suffix":""},{"dropping-particle":"","family":"Danilova","given":"Ludmila","non-dropping-particle":"","parse-names":false,"suffix":""},{"dropping-particle":"","family":"Voss","given":"Martin H.","non-dropping-particle":"","parse-names":false,"suffix":""},{"dropping-particle":"","family":"Coleman","given":"Jonathan A.","non-dropping-particle":"","parse-names":false,"suffix":""},{"dropping-particle":"","family":"Russo","given":"Paul","non-dropping-particle":"","parse-names":false,"suffix":""},{"dropping-particle":"","family":"Reuter","given":"Victor E.","non-dropping-particle":"","parse-names":false,"suffix":""},{"dropping-particle":"","family":"Chan","given":"Timothy A.","non-dropping-particle":"","parse-names":false,"suffix":""},{"dropping-particle":"","family":"Cheng","given":"Emily H.","non-dropping-particle":"","parse-names":false,"suffix":""},{"dropping-particle":"","family":"Scheinberg","given":"David A.","non-dropping-particle":"","parse-names":false,"suffix":""},{"dropping-particle":"","family":"Li","given":"Ming O.","non-dropping-particle":"","parse-names":false,"suffix":""},{"dropping-particle":"","family":"Choueiri","given":"Toni K.","non-dropping-particle":"","parse-names":false,"suffix":""},{"dropping-particle":"","family":"Hsieh","given":"James J.","non-dropping-particle":"","parse-names":false,"suffix":""},{"dropping-particle":"","family":"Sander","given":"Chris","non-dropping-particle":"","parse-names":false,"suffix":""},{"dropping-particle":"","family":"Hakimi","given":"A. Ari","non-dropping-particle":"","parse-names":false,"suffix":""}],"container-title":"Genome Biology","id":"ITEM-2","issued":{"date-parts":[["2016"]]},"title":"Tumor immune microenvironment characterization in clear cell renal cell carcinoma identifies prognostic and immunotherapeutically relevant messenger RNA signatures","type":"article-journal"},"uris":["http://www.mendeley.com/documents/?uuid=7ec60b7a-94d2-4b16-888d-34900cbc3d5a"]}],"mendeley":{"formattedCitation":"(14,34)","plainTextFormattedCitation":"(14,34)","previouslyFormattedCitation":"(14,34)"},"properties":{"noteIndex":0},"schema":"https://github.com/citation-style-language/schema/raw/master/csl-citation.json"}</w:instrText>
+      </w:r>
+      <w:r>
+        <w:rPr>
+          <w:rFonts w:ascii="Arial" w:hAnsi="Arial" w:cs="Arial"/>
+          <w:color w:val="000000"/>
+          <w:sz w:val="22"/>
+          <w:szCs w:val="22"/>
+        </w:rPr>
+        <w:fldChar w:fldCharType="separate"/>
+      </w:r>
+      <w:r>
+        <w:rPr>
+          <w:rFonts w:ascii="Arial" w:hAnsi="Arial" w:cs="Arial"/>
+          <w:noProof/>
+          <w:color w:val="000000"/>
+          <w:sz w:val="22"/>
+          <w:szCs w:val="22"/>
+        </w:rPr>
+        <w:t>(14,34)</w:t>
+      </w:r>
+      <w:r>
+        <w:rPr>
+          <w:rFonts w:ascii="Arial" w:hAnsi="Arial" w:cs="Arial"/>
+          <w:color w:val="000000"/>
+          <w:sz w:val="22"/>
+          <w:szCs w:val="22"/>
+        </w:rPr>
+        <w:fldChar w:fldCharType="end"/>
+      </w:r>
+      <w:r>
+        <w:rPr>
+          <w:rFonts w:ascii="Arial" w:hAnsi="Arial" w:cs="Arial"/>
+          <w:color w:val="000000"/>
+          <w:sz w:val="22"/>
+          <w:szCs w:val="22"/>
+        </w:rPr>
+        <w:t>.</w:t>
+      </w:r>
     </w:p>
     <w:p>
       <w:pPr>
@@ -6114,294 +6603,13 @@
         <w:ind w:firstLine="0"/>
         <w:rPr>
           <w:rFonts w:ascii="Arial" w:hAnsi="Arial" w:cs="Arial"/>
-          <w:color w:val="000000"/>
-          <w:sz w:val="22"/>
-          <w:szCs w:val="22"/>
-        </w:rPr>
-      </w:pPr>
-      <w:r>
-        <w:rPr>
-          <w:rFonts w:ascii="Arial" w:hAnsi="Arial" w:cs="Arial"/>
-          <w:color w:val="000000"/>
-          <w:sz w:val="22"/>
-          <w:szCs w:val="22"/>
-        </w:rPr>
-        <w:t xml:space="preserve">Unlike other tumors that respond to immune checkpoint blockade, ccRCC has a relatively low tumor mutational load </w:t>
-      </w:r>
-      <w:r>
-        <w:rPr>
-          <w:rFonts w:ascii="Arial" w:hAnsi="Arial" w:cs="Arial"/>
-          <w:color w:val="000000"/>
-          <w:sz w:val="22"/>
-          <w:szCs w:val="22"/>
-        </w:rPr>
-        <w:fldChar w:fldCharType="begin" w:fldLock="1"/>
-      </w:r>
-      <w:r>
-        <w:rPr>
-          <w:rFonts w:ascii="Arial" w:hAnsi="Arial" w:cs="Arial"/>
-          <w:color w:val="000000"/>
-          <w:sz w:val="22"/>
-          <w:szCs w:val="22"/>
-        </w:rPr>
-        <w:instrText>ADDIN CSL_CITATION {"citationItems":[{"id":"ITEM-1","itemData":{"DOI":"10.1126/science.aan5951","ISSN":"10959203","PMID":"29301960","abstract":"Immune checkpoint inhibitors targeting the programmed cell death 1 receptor (PD-1) improve survival in a subset of patients with clear cell renal cell carcinoma (ccRCC). To identify genomic alterations in ccRCC that correlate with response to anti–PD-1 monotherapy, we performed whole-exome sequencing of metastatic ccRCC from 35 patients. We found that clinical benefit was associated with loss-of-function mutations in the PBRM1 gene (P = 0.012), which encodes a subunit of the PBAF switch-sucrose nonfermentable (SWI/SNF) chromatin remodeling complex. We confirmed this finding in an independent validation cohort of 63 ccRCC patients treated with PD-1 or PD-L1 (PD-1 ligand) blockade therapy alone or in combination with anti–CTLA-4 (cytotoxic T lymphocyte-associated protein 4) therapies (P = 0.0071). Gene-expression analysis of PBAF-deficient ccRCC cell lines and PBRM1-deficient tumors revealed altered transcriptional output in JAK-STAT (Janus kinase–signal transducers and activators of transcription), hypoxia, and immune signaling pathways. PBRM1 loss in ccRCC May alter global tumor-cell expression profiles to influence responsiveness to immune checkpoint therapy.","author":[{"dropping-particle":"","family":"Miao","given":"Diana","non-dropping-particle":"","parse-names":false,"suffix":""},{"dropping-particle":"","family":"Margolis","given":"Claire A.","non-dropping-particle":"","parse-names":false,"suffix":""},{"dropping-particle":"","family":"Gao","given":"Wenhua","non-dropping-particle":"","parse-names":false,"suffix":""},{"dropping-particle":"","family":"Voss","given":"Martin H.","non-dropping-particle":"","parse-names":false,"suffix":""},{"dropping-particle":"","family":"Li","given":"Wei","non-dropping-particle":"","parse-names":false,"suffix":""},{"dropping-particle":"","family":"Martini","given":"Dylan J.","non-dropping-particle":"","parse-names":false,"suffix":""},{"dropping-particle":"","family":"Norton","given":"Craig","non-dropping-particle":"","parse-names":false,"suffix":""},{"dropping-particle":"","family":"Bossé","given":"Dominick","non-dropping-particle":"","parse-names":false,"suffix":""},{"dropping-particle":"","family":"Wankowicz","given":"Stephanie M.","non-dropping-particle":"","parse-names":false,"suffix":""},{"dropping-particle":"","family":"Cullen","given":"Dana","non-dropping-particle":"","parse-names":false,"suffix":""},{"dropping-particle":"","family":"Horak","given":"Christine","non-dropping-particle":"","parse-names":false,"suffix":""},{"dropping-particle":"","family":"Wind-Rotolo","given":"Megan","non-dropping-particle":"","parse-names":false,"suffix":""},{"dropping-particle":"","family":"Tracy","given":"Adam","non-dropping-particle":"","parse-names":false,"suffix":""},{"dropping-particle":"","family":"Giannakis","given":"Marios","non-dropping-particle":"","parse-names":false,"suffix":""},{"dropping-particle":"","family":"Hodi","given":"Frank Stephen","non-dropping-particle":"","parse-names":false,"suffix":""},{"dropping-particle":"","family":"Drake","given":"Charles G.","non-dropping-particle":"","parse-names":false,"suffix":""},{"dropping-particle":"","family":"Ball","given":"Mark W.","non-dropping-particle":"","parse-names":false,"suffix":""},{"dropping-particle":"","family":"Allaf","given":"Mohamad E.","non-dropping-particle":"","parse-names":false,"suffix":""},{"dropping-particle":"","family":"Snyder","given":"Alexandra","non-dropping-particle":"","parse-names":false,"suffix":""},{"dropping-particle":"","family":"Hellmann","given":"Matthew D.","non-dropping-particle":"","parse-names":false,"suffix":""},{"dropping-particle":"","family":"Ho","given":"Thai","non-dropping-particle":"","parse-names":false,"suffix":""},{"dropping-particle":"","family":"Motzer","given":"Robert J.","non-dropping-particle":"","parse-names":false,"suffix":""},{"dropping-particle":"","family":"Signoretti","given":"Sabina","non-dropping-particle":"","parse-names":false,"suffix":""},{"dropping-particle":"","family":"Kaelin","given":"William G.","non-dropping-particle":"","parse-names":false,"suffix":""},{"dropping-particle":"","family":"Choueiri","given":"Toni K.","non-dropping-particle":"","parse-names":false,"suffix":""},{"dropping-particle":"","family":"Allen","given":"Eliezer M.","non-dropping-particle":"Van","parse-names":false,"suffix":""}],"container-title":"Science","id":"ITEM-1","issued":{"date-parts":[["2018"]]},"title":"Genomic correlates of response to immune checkpoint therapies in clear cell renal cell carcinoma","type":"article-journal"},"uris":["http://www.mendeley.com/documents/?uuid=fd49aeb7-c337-4536-9ab3-f616516d0485"]},{"id":"ITEM-2","itemData":{"DOI":"10.1038/nature12222","ISSN":"00280836","PMID":"23792563","abstract":"Genetic changes underlying clear cell renal cell carcinoma(ccRCC) include alterations in genes controlling cellularoxygen sensing (for example, VHL) and the maintenance of chromatin states (for example, PBRM1). We surveyed more than 400 tumours using different genomic platforms and identified 19 significantly mutated genes. The PI(3)K/AKT pathway was recurrently mutated, suggesting this pathway as a potential therapeutic target. Widespread DNA hypomethylation was associated with mutation of the H3K36 methyltransferase SETD2, and integrative analysis suggested that mutations involving the SWI/SNF chromatin remodelling complex (PBRM1, ARID1A, SMARCA4) could have far-reaching effects on other pathways. Aggressive cancers demonstrated evidence of a metabolic shift, involving downregulation of genes involved in the TCA cycle, decreasedAMPK and PTEN protein levels, upregulation of the pentose phosphate pathway and the glutamine transporter genes, increased acetyl-CoA carboxylase protein, and altered promoter methylation of miR-21 (also known as MIR21) and GRB10. Remodelling cellular metabolism thus constitutes a recurrent pattern in ccRCC that correlates with tumour stage and severity and offers new views on the opportunities for disease treatment. © 2013 Macmillan Publishers Limited. All rights reserved.","author":[{"dropping-particle":"","family":"Creighton","given":"Chad J.","non-dropping-particle":"","parse-names":false,"suffix":""},{"dropping-particle":"","family":"Morgan","given":"Margaret","non-dropping-particle":"","parse-names":false,"suffix":""},{"dropping-particle":"","family":"Gunaratne","given":"Preethi H.","non-dropping-particle":"","parse-names":false,"suffix":""},{"dropping-particle":"","family":"Wheeler","given":"David A.","non-dropping-particle":"","parse-names":false,"suffix":""},{"dropping-particle":"","family":"Gibbs","given":"Richard A.","non-dropping-particle":"","parse-names":false,"suffix":""},{"dropping-particle":"","family":"Robertson","given":"Gordon","non-dropping-particle":"","parse-names":false,"suffix":""},{"dropping-particle":"","family":"Chu","given":"Andy","non-dropping-particle":"","parse-names":false,"suffix":""},{"dropping-particle":"","family":"Beroukhim","given":"Rameen","non-dropping-particle":"","parse-names":false,"suffix":""},{"dropping-particle":"","family":"Cibulskis","given":"Kristian","non-dropping-particle":"","parse-names":false,"suffix":""},{"dropping-particle":"","family":"Signoretti","given":"Sabina","non-dropping-particle":"","parse-names":false,"suffix":""},{"dropping-particle":"","family":"Vandin","given":"Fabio","non-dropping-particle":"","parse-names":false,"suffix":""},{"dropping-particle":"","family":"Wu","given":"Hsin Ta","non-dropping-particle":"","parse-names":false,"suffix":""},{"dropping-particle":"","family":"Raphael","given":"Benjamin J.","non-dropping-particle":"","parse-names":false,"suffix":""},{"dropping-particle":"","family":"Verhaak","given":"Roel G.W.","non-dropping-particle":"","parse-names":false,"suffix":""},{"dropping-particle":"","family":"Tamboli","given":"Pheroze","non-dropping-particle":"","parse-names":false,"suffix":""},{"dropping-particle":"","family":"Torres-Garcia","given":"Wandaliz","non-dropping-particle":"","parse-names":false,"suffix":""},{"dropping-particle":"","family":"Akbani","given":"Rehan","non-dropping-particle":"","parse-names":false,"suffix":""},{"dropping-particle":"","family":"Weinstein","given":"John N.","non-dropping-particle":"","parse-names":false,"suffix":""},{"dropping-particle":"","family":"Reuter","given":"Victor","non-dropping-particle":"","parse-names":false,"suffix":""},{"dropping-particle":"","family":"Hsieh","given":"James J.","non-dropping-particle":"","parse-names":false,"suffix":""},{"dropping-particle":"","family":"Brannon","given":"A. Rose","non-dropping-particle":"","parse-names":false,"suffix":""},{"dropping-particle":"","family":"Hakimi","given":"A. Ari","non-dropping-particle":"","parse-names":false,"suffix":""},{"dropping-particle":"","family":"Jacobsen","given":"Anders","non-dropping-particle":"","parse-names":false,"suffix":""},{"dropping-particle":"","family":"Ciriello","given":"Giovanni","non-dropping-particle":"","parse-names":false,"suffix":""},{"dropping-particle":"","family":"Reva","given":"Boris","non-dropping-particle":"","parse-names":false,"suffix":""},{"dropping-particle":"","family":"Ricketts","given":"Christopher J.","non-dropping-particle":"","parse-names":false,"suffix":""},{"dropping-particle":"","family":"Linehan","given":"W. Marston","non-dropping-particle":"","parse-names":false,"suffix":""},{"dropping-particle":"","family":"Stuart","given":"Joshua M.","non-dropping-particle":"","parse-names":false,"suffix":""},{"dropping-particle":"","family":"Rathmell","given":"W. Kimryn","non-dropping-particle":"","parse-names":false,"suffix":""},{"dropping-particle":"","family":"Hui","given":"Shen","non-dropping-particle":"","parse-names":false,"suffix":""},{"dropping-particle":"","family":"Laird","given":"Peter W.","non-dropping-particle":"","parse-names":false,"suffix":""},{"dropping-particle":"","family":"Muzny","given":"Donna","non-dropping-particle":"","parse-names":false,"suffix":""},{"dropping-particle":"","family":"Davis","given":"Caleb","non-dropping-particle":"","parse-names":false,"suffix":""},{"dropping-particle":"","family":"Liu","given":"Xi","non-dropping-particle":"","parse-names":false,"suffix":""},{"dropping-particle":"","family":"Chang","given":"Kyle","non-dropping-particle":"","parse-names":false,"suffix":""},{"dropping-particle":"","family":"Kakkar","given":"Nipun","non-dropping-particle":"","parse-names":false,"suffix":""},{"dropping-particle":"","family":"Treviño","given":"Lisa R.","non-dropping-particle":"","parse-names":false,"suffix":""},{"dropping-particle":"","family":"Benton","given":"Susan","non-dropping-particle":"","parse-names":false,"suffix":""},{"dropping-particle":"","family":"Reid","given":"Jeffrey G.","non-dropping-particle":"","parse-names":false,"suffix":""},{"dropping-particle":"","family":"Morton","given":"Donna","non-dropping-particle":"","parse-names":false,"suffix":""},{"dropping-particle":"","family":"Doddapaneni","given":"Harsha","non-dropping-particle":"","parse-names":false,"suffix":""},{"dropping-particle":"","family":"Yi","given":"Han","non-dropping-particle":"","parse-names":false,"suffix":""},{"dropping-particle":"","family":"Lewis","given":"Lora","non-dropping-particle":"","parse-names":false,"suffix":""},{"dropping-particle":"","family":"Huyen","given":"Dinh","non-dropping-particle":"","parse-names":false,"suffix":""},{"dropping-particle":"","family":"Kovar","given":"Christie","non-dropping-particle":"","parse-names":false,"suffix":""},{"dropping-particle":"","family":"Zhu","given":"Yiming","non-dropping-particle":"","parse-names":false,"suffix":""},{"dropping-particle":"","family":"Santibanez","given":"Jireh","non-dropping-particle":"","parse-names":false,"suffix":""},{"dropping-particle":"","family":"Min","given":"Wang","non-dropping-particle":"","parse-names":false,"suffix":""},{"dropping-particle":"","family":"Hale","given":"Walker","non-dropping-particle":"","parse-names":false,"suffix":""},{"dropping-particle":"","family":"Kalra","given":"Divya","non-dropping-particle":"","parse-names":false,"suffix":""},{"dropping-particle":"","family":"Getz","given":"Gad","non-dropping-particle":"","parse-names":false,"suffix":""},{"dropping-particle":"","family":"Lawrence","given":"Michael S.","non-dropping-particle":"","parse-names":false,"suffix":""},{"dropping-particle":"","family":"Sougnez","given":"Carrie","non-dropping-particle":"","parse-names":false,"suffix":""},{"dropping-particle":"","family":"Carter","given":"Scott L.","non-dropping-particle":"","parse-names":false,"suffix":""},{"dropping-particle":"","family":"Sivachenko","given":"Andrey","non-dropping-particle":"","parse-names":false,"suffix":""},{"dropping-particle":"","family":"Lee","given":"Lichtenstein","non-dropping-particle":"","parse-names":false,"suffix":""},{"dropping-particle":"","family":"Stewart","given":"Chip","non-dropping-particle":"","parse-names":false,"suffix":""},{"dropping-particle":"","family":"Voet","given":"Doug","non-dropping-particle":"","parse-names":false,"suffix":""},{"dropping-particle":"","family":"Fisher","given":"Sheila","non-dropping-particle":"","parse-names":false,"suffix":""},{"dropping-particle":"","family":"Gabriel","given":"Stacey B.","non-dropping-particle":"","parse-names":false,"suffix":""},{"dropping-particle":"","family":"Lander","given":"Eric","non-dropping-particle":"","parse-names":false,"suffix":""},{"dropping-particle":"","family":"Schumacher","given":"Steve E.","non-dropping-particle":"","parse-names":false,"suffix":""},{"dropping-particle":"","family":"Tabak","given":"Barbara","non-dropping-particle":"","parse-names":false,"suffix":""},{"dropping-particle":"","family":"Saksena","given":"Gordon","non-dropping-particle":"","parse-names":false,"suffix":""},{"dropping-particle":"","family":"Onofrio","given":"Robert C.","non-dropping-particle":"","parse-names":false,"suffix":""},{"dropping-particle":"","family":"Cherniack","given":"Andrew D.","non-dropping-particle":"","parse-names":false,"suffix":""},{"dropping-particle":"","family":"Gentry","given":"Jeff","non-dropping-particle":"","parse-names":false,"suffix":""},{"dropping-particle":"","family":"Ardlie","given":"Kristin","non-dropping-particle":"","parse-names":false,"suffix":""},{"dropping-particle":"","family":"Meyerson","given":"Matthew","non-dropping-particle":"","parse-names":false,"suffix":""},{"dropping-particle":"","family":"Chun","given":"Hye Jung E.","non-dropping-particle":"","parse-names":false,"suffix":""},{"dropping-particle":"","family":"Mungall","given":"Andrew J.","non-dropping-particle":"","parse-names":false,"suffix":""},{"dropping-particle":"","family":"Sipahimalani","given":"Payal","non-dropping-particle":"","parse-names":false,"suffix":""},{"dropping-particle":"","family":"Stoll","given":"Dominik","non-dropping-particle":"","parse-names":false,"suffix":""},{"dropping-particle":"","family":"Ally","given":"Adrian","non-dropping-particle":"","parse-names":false,"suffix":""},{"dropping-particle":"","family":"Balasundaram","given":"Miruna","non-dropping-particle":"","parse-names":false,"suffix":""},{"dropping-particle":"","family":"Butterfield","given":"Yaron S.N.","non-dropping-particle":"","parse-names":false,"suffix":""},{"dropping-particle":"","family":"Carlsen","given":"Rebecca","non-dropping-particle":"","parse-names":false,"suffix":""},{"dropping-particle":"","family":"Carter","given":"Candace","non-dropping-particle":"","parse-names":false,"suffix":""},{"dropping-particle":"","family":"Chuah","given":"Eric","non-dropping-particle":"","parse-names":false,"suffix":""},{"dropping-particle":"","family":"Coope","given":"Robin J.N.","non-dropping-particle":"","parse-names":false,"suffix":""},{"dropping-particle":"","family":"Dhalla","given":"Noreen","non-dropping-particle":"","parse-names":false,"suffix":""},{"dropping-particle":"","family":"Gorski","given":"Sharon","non-dropping-particle":"","parse-names":false,"suffix":""},{"dropping-particle":"","family":"Guin","given":"Ranabir","non-dropping-particle":"","parse-names":false,"suffix":""},{"dropping-particle":"","family":"Hirst","given":"Carrie","non-dropping-particle":"","parse-names":false,"suffix":""},{"dropping-particle":"","family":"Hirst","given":"Martin","non-dropping-particle":"","parse-names":false,"suffix":""},{"dropping-particle":"","family":"Holt","given":"Robert A.","non-dropping-particle":"","parse-names":false,"suffix":""},{"dropping-particle":"","family":"Lebovitz","given":"Chandra","non-dropping-particle":"","parse-names":false,"suffix":""},{"dropping-particle":"","family":"Lee","given":"Darlene","non-dropping-particle":"","parse-names":false,"suffix":""},{"dropping-particle":"","family":"Li","given":"Haiyan I.","non-dropping-particle":"","parse-names":false,"suffix":""},{"dropping-particle":"","family":"Mayo","given":"Michael","non-dropping-particle":"","parse-names":false,"suffix":""},{"dropping-particle":"","family":"Moore","given":"Richard A.","non-dropping-particle":"","parse-names":false,"suffix":""},{"dropping-particle":"","family":"Pleasance","given":"Erin","non-dropping-particle":"","parse-names":false,"suffix":""},{"dropping-particle":"","family":"Plettner","given":"Patrick","non-dropping-particle":"","parse-names":false,"suffix":""},{"dropping-particle":"","family":"Schein","given":"Jacqueline E.","non-dropping-particle":"","parse-names":false,"suffix":""},{"dropping-particle":"","family":"Shafiei","given":"Arash","non-dropping-particle":"","parse-names":false,"suffix":""},{"dropping-particle":"","family":"Slobodan","given":"Jared R.","non-dropping-particle":"","parse-names":false,"suffix":""},{"dropping-particle":"","family":"Tam","given":"Angela","non-dropping-particle":"","parse-names":false,"suffix":""},{"dropping-particle":"","family":"Thiessen","given":"Nina","non-dropping-particle":"","parse-names":false,"suffix":""},{"dropping-particle":"","family":"Varhol","given":"Richard J.","non-dropping-particle":"","parse-names":false,"suffix":""},{"dropping-particle":"","family":"Wye","given":"Natasja","non-dropping-particle":"","parse-names":false,"suffix":""},{"dropping-particle":"","family":"Zhao","given":"Yongjun","non-dropping-particle":"","parse-names":false,"suffix":""},{"dropping-particle":"","family":"Birol","given":"Inanc","non-dropping-particle":"","parse-names":false,"suffix":""},{"dropping-particle":"","family":"Jones","given":"Steven J.M.","non-dropping-particle":"","parse-names":false,"suffix":""},{"dropping-particle":"","family":"Marra","given":"Marco A.","non-dropping-particle":"","parse-names":false,"suffix":""},{"dropping-particle":"","family":"Auman","given":"J. Todd","non-dropping-particle":"","parse-names":false,"suffix":""},{"dropping-particle":"","family":"Tan","given":"Donghui","non-dropping-particle":"","parse-names":false,"suffix":""},{"dropping-particle":"","family":"Jones","given":"Corbin D.","non-dropping-particle":"","parse-names":false,"suffix":""},{"dropping-particle":"","family":"Hoadley","given":"Katherine A.","non-dropping-particle":"","parse-names":false,"suffix":""},{"dropping-particle":"","family":"Mieczkowski","given":"Piotr A.","non-dropping-particle":"","parse-names":false,"suffix":""},{"dropping-particle":"","family":"Mose","given":"Lisle E.","non-dropping-particle":"","parse-names":false,"suffix":""},{"dropping-particle":"","family":"Jefferys","given":"Stuart R.","non-dropping-particle":"","parse-names":false,"suffix":""},{"dropping-particle":"","family":"Topal","given":"Michael D.","non-dropping-particle":"","parse-names":false,"suffix":""},{"dropping-particle":"","family":"Liquori","given":"Christina","non-dropping-particle":"","parse-names":false,"suffix":""},{"dropping-particle":"","family":"Turman","given":"Yidi J.","non-dropping-particle":"","parse-names":false,"suffix":""},{"dropping-particle":"","family":"Yan","given":"Shi","non-dropping-particle":"","parse-names":false,"suffix":""},{"dropping-particle":"","family":"Waring","given":"Scot","non-dropping-particle":"","parse-names":false,"suffix":""},{"dropping-particle":"","family":"Buda","given":"Elizabeth","non-dropping-particle":"","parse-names":false,"suffix":""},{"dropping-particle":"","family":"Walsh","given":"Jesse","non-dropping-particle":"","parse-names":false,"suffix":""},{"dropping-particle":"","family":"Wu","given":"Junyuan","non-dropping-particle":"","parse-names":false,"suffix":""},{"dropping-particle":"","family":"Bodenheimer","given":"Tom","non-dropping-particle":"","parse-names":false,"suffix":""},{"dropping-particle":"","family":"Hoyle","given":"Alan P.","non-dropping-particle":"","parse-names":false,"suffix":""},{"dropping-particle":"V.","family":"Simons","given":"Janae","non-dropping-particle":"","parse-names":false,"suffix":""},{"dropping-particle":"","family":"Soloway","given":"Mathew G.","non-dropping-particle":"","parse-names":false,"suffix":""},{"dropping-particle":"","family":"Balu","given":"Saianand","non-dropping-particle":"","parse-names":false,"suffix":""},{"dropping-particle":"","family":"Parker","given":"Joel S.","non-dropping-particle":"","parse-names":false,"suffix":""},{"dropping-particle":"","family":"Hayes","given":"D. Neil","non-dropping-particle":"","parse-names":false,"suffix":""},{"dropping-particle":"","family":"Perou","given":"Charles M.","non-dropping-particle":"","parse-names":false,"suffix":""},{"dropping-particle":"","family":"Kucherlapati","given":"Raju","non-dropping-particle":"","parse-names":false,"suffix":""},{"dropping-particle":"","family":"Park","given":"Peter","non-dropping-particle":"","parse-names":false,"suffix":""},{"dropping-particle":"","family":"Triche","given":"Timothy","non-dropping-particle":"","parse-names":false,"suffix":""},{"dropping-particle":"","family":"Weisenberger","given":"Daniel J.","non-dropping-particle":"","parse-names":false,"suffix":""},{"dropping-particle":"","family":"Lai","given":"Phillip H.","non-dropping-particle":"","parse-names":false,"suffix":""},{"dropping-particle":"","family":"Bootwalla","given":"Moiz S.","non-dropping-particle":"","parse-names":false,"suffix":""},{"dropping-particle":"","family":"Maglinte","given":"Dennis T.","non-dropping-particle":"","parse-names":false,"suffix":""},{"dropping-particle":"","family":"Mahurkar","given":"Swapna","non-dropping-particle":"","parse-names":false,"suffix":""},{"dropping-particle":"","family":"Berman","given":"Benjamin P.","non-dropping-particle":"","parse-names":false,"suffix":""},{"dropping-particle":"","family":"Berg","given":"David J.","non-dropping-particle":"Van Den","parse-names":false,"suffix":""},{"dropping-particle":"","family":"Cope","given":"Leslie","non-dropping-particle":"","parse-names":false,"suffix":""},{"dropping-particle":"","family":"Baylin","given":"Stephen B.","non-dropping-particle":"","parse-names":false,"suffix":""},{"dropping-particle":"","family":"Noble","given":"Michael S.","non-dropping-particle":"","parse-names":false,"suffix":""},{"dropping-particle":"","family":"DiCara","given":"Daniel","non-dropping-particle":"","parse-names":false,"suffix":""},{"dropping-particle":"","family":"Zhang","given":"Hailei","non-dropping-particle":"","parse-names":false,"suffix":""},{"dropping-particle":"","family":"Cho","given":"Juok","non-dropping-particle":"","parse-names":false,"suffix":""},{"dropping-particle":"","family":"Heiman","given":"David I.","non-dropping-particle":"","parse-names":false,"suffix":""},{"dropping-particle":"","family":"Gehlenborg","given":"Nils","non-dropping-particle":"","parse-names":false,"suffix":""},{"dropping-particle":"","family":"Mallard","given":"William","non-dropping-particle":"","parse-names":false,"suffix":""},{"dropping-particle":"","family":"Pei","given":"Lin","non-dropping-particle":"","parse-names":false,"suffix":""},{"dropping-particle":"","family":"Frazer","given":"Scott","non-dropping-particle":"","parse-names":false,"suffix":""},{"dropping-particle":"","family":"Stojanov","given":"Petar","non-dropping-particle":"","parse-names":false,"suffix":""},{"dropping-particle":"","family":"Liu","given":"Yingchun","non-dropping-particle":"","parse-names":false,"suffix":""},{"dropping-particle":"","family":"Zhou","given":"Lihua","non-dropping-particle":"","parse-names":false,"suffix":""},{"dropping-particle":"","family":"Kim","given":"Jaegil","non-dropping-particle":"","parse-names":false,"suffix":""},{"dropping-particle":"","family":"Chin","given":"Lynda","non-dropping-particle":"","parse-names":false,"suffix":""},{"dropping-particle":"","family":"Benz","given":"Christopher","non-dropping-particle":"","parse-names":false,"suffix":""},{"dropping-particle":"","family":"Yau","given":"Christina","non-dropping-particle":"","parse-names":false,"suffix":""},{"dropping-particle":"","family":"Reynolds","given":"Sheila M.","non-dropping-particle":"","parse-names":false,"suffix":""},{"dropping-particle":"","family":"Shmulevich","given":"Ilya","non-dropping-particle":"","parse-names":false,"suffix":""},{"dropping-particle":"","family":"Vegesna","given":"Rahul","non-dropping-particle":"","parse-names":false,"suffix":""},{"dropping-particle":"","family":"Kim","given":"Hoon","non-dropping-particle":"","parse-names":false,"suffix":""},{"dropping-particle":"","family":"Wei","given":"Zhang","non-dropping-particle":"","parse-names":false,"suffix":""},{"dropping-particle":"","family":"Cogdell","given":"David","non-dropping-particle":"","parse-names":false,"suffix":""},{"dropping-particle":"","family":"Jonasch","given":"Eric","non-dropping-particle":"","parse-names":false,"suffix":""},{"dropping-particle":"","family":"Ding","given":"Zhiyong","non-dropping-particle":"","parse-names":false,"suffix":""},{"dropping-particle":"","family":"Lu","given":"Yiling","non-dropping-particle":"","parse-names":false,"suffix":""},{"dropping-particle":"","family":"Zhang","given":"Nianxiang","non-dropping-particle":"","parse-names":false,"suffix":""},{"dropping-particle":"","family":"Unruh","given":"Anna K.","non-dropping-particle":"","parse-names":false,"suffix":""},{"dropping-particle":"","family":"Casasent","given":"Tod D.","non-dropping-particle":"","parse-names":false,"suffix":""},{"dropping-particle":"","family":"Wakefield","given":"Chris","non-dropping-particle":"","parse-names":false,"suffix":""},{"dropping-particle":"","family":"Tsavachidou","given":"Dimitra","non-dropping-particle":"","parse-names":false,"suffix":""},{"dropping-particle":"","family":"Mills","given":"Gordon B.","non-dropping-particle":"","parse-names":false,"suffix":""},{"dropping-particle":"","family":"Gao","given":"Jianjiong","non-dropping-particle":"","parse-names":false,"suffix":""},{"dropping-particle":"","family":"Cerami","given":"Ethan","non-dropping-particle":"","parse-names":false,"suffix":""},{"dropping-particle":"","family":"Gross","given":"Benjamin","non-dropping-particle":"","parse-names":false,"suffix":""},{"dropping-particle":"","family":"Aksoy","given":"B. Arman","non-dropping-particle":"","parse-names":false,"suffix":""},{"dropping-particle":"","family":"Sinha","given":"Rileen","non-dropping-particle":"","parse-names":false,"suffix":""},{"dropping-particle":"","family":"Weinhold","given":"Nils","non-dropping-particle":"","parse-names":false,"suffix":""},{"dropping-particle":"","family":"Sumer","given":"S. Onur","non-dropping-particle":"","parse-names":false,"suffix":""},{"dropping-particle":"","family":"Taylor","given":"Barry S.","non-dropping-particle":"","parse-names":false,"suffix":""},{"dropping-particle":"","family":"Shen","given":"Ronglai","non-dropping-particle":"","parse-names":false,"suffix":""},{"dropping-particle":"","family":"Ostrovnaya","given":"Irina","non-dropping-particle":"","parse-names":false,"suffix":""},{"dropping-particle":"","family":"Berger","given":"Michael F.","non-dropping-particle":"","parse-names":false,"suffix":""},{"dropping-particle":"","family":"Ladanyi","given":"Marc","non-dropping-particle":"","parse-names":false,"suffix":""},{"dropping-particle":"","family":"Sander","given":"Chris","non-dropping-particle":"","parse-names":false,"suffix":""},{"dropping-particle":"","family":"Fei","given":"Suzanne S.","non-dropping-particle":"","parse-names":false,"suffix":""},{"dropping-particle":"","family":"Stout","given":"Andrew","non-dropping-particle":"","parse-names":false,"suffix":""},{"dropping-particle":"","family":"Spellman","given":"Paul T.","non-dropping-particle":"","parse-names":false,"suffix":""},{"dropping-particle":"","family":"Rubin","given":"Daniel L.","non-dropping-particle":"","parse-names":false,"suffix":""},{"dropping-particle":"","family":"Liu","given":"Tiffany T.","non-dropping-particle":"","parse-names":false,"suffix":""},{"dropping-particle":"","family":"Sam","given":"Ng","non-dropping-particle":"","parse-names":false,"suffix":""},{"dropping-particle":"","family":"Paull","given":"Evan O.","non-dropping-particle":"","parse-names":false,"suffix":""},{"dropping-particle":"","family":"Carlin","given":"Daniel","non-dropping-particle":"","parse-names":false,"suffix":""},{"dropping-particle":"","family":"Goldstein","given":"Theodore","non-dropping-particle":"","parse-names":false,"suffix":""},{"dropping-particle":"","family":"Waltman","given":"Peter","non-dropping-particle":"","parse-names":false,"suffix":""},{"dropping-particle":"","family":"Ellrott","given":"Kyle","non-dropping-particle":"","parse-names":false,"suffix":""},{"dropping-particle":"","family":"Jing","given":"Zhu","non-dropping-particle":"","parse-names":false,"suffix":""},{"dropping-particle":"","family":"Haussler","given":"David","non-dropping-particle":"","parse-names":false,"suffix":""},{"dropping-particle":"","family":"Xiao","given":"Weimin","non-dropping-particle":"","parse-names":false,"suffix":""},{"dropping-particle":"","family":"Shelton","given":"Candace","non-dropping-particle":"","parse-names":false,"suffix":""},{"dropping-particle":"","family":"Gardner","given":"Johanna","non-dropping-particle":"","parse-names":false,"suffix":""},{"dropping-particle":"","family":"Penny","given":"Robert","non-dropping-particle":"","parse-names":false,"suffix":""},{"dropping-particle":"","family":"Sherman","given":"Mark","non-dropping-particle":"","parse-names":false,"suffix":""},{"dropping-particle":"","family":"Mallery","given":"David","non-dropping-particle":"","parse-names":false,"suffix":""},{"dropping-particle":"","family":"Morris","given":"Scott","non-dropping-particle":"","parse-names":false,"suffix":""},{"dropping-particle":"","family":"Paulauskis","given":"Joseph","non-dropping-particle":"","parse-names":false,"suffix":""},{"dropping-particle":"","family":"Burnett","given":"Ken","non-dropping-particle":"","parse-names":false,"suffix":""},{"dropping-particle":"","family":"Shelton","given":"Troy","non-dropping-particle":"","parse-names":false,"suffix":""},{"dropping-particle":"","family":"Kaelin","given":"William G.","non-dropping-particle":"","parse-names":false,"suffix":""},{"dropping-particle":"","family":"Choueiri","given":"Toni","non-dropping-particle":"","parse-names":false,"suffix":""},{"dropping-particle":"","family":"Atkins","given":"Michael B.","non-dropping-particle":"","parse-names":false,"suffix":""},{"dropping-particle":"","family":"Curley","given":"Erin","non-dropping-particle":"","parse-names":false,"suffix":""},{"dropping-particle":"","family":"Tickoo","given":"Satish","non-dropping-particle":"","parse-names":false,"suffix":""},{"dropping-particle":"","family":"Thorne","given":"Leigh","non-dropping-particle":"","parse-names":false,"suffix":""},{"dropping-particle":"","family":"Boice","given":"Lori","non-dropping-particle":"","parse-names":false,"suffix":""},{"dropping-particle":"","family":"Mei","given":"Huang","non-dropping-particle":"","parse-names":false,"suffix":""},{"dropping-particle":"","family":"Fisher","given":"Jennifer C.","non-dropping-particle":"","parse-names":false,"suffix":""},{"dropping-particle":"","family":"Vocke","given":"Cathy D.","non-dropping-particle":"","parse-names":false,"suffix":""},{"dropping-particle":"","family":"Peterson","given":"James","non-dropping-particle":"","parse-names":false,"suffix":""},{"dropping-particle":"","family":"Worrell","given":"Robert","non-dropping-particle":"","parse-names":false,"suffix":""},{"dropping-particle":"","family":"Merino","given":"Maria J.","non-dropping-particle":"","parse-names":false,"suffix":""},{"dropping-particle":"","family":"Schmidt","given":"Laura S.","non-dropping-particle":"","parse-names":false,"suffix":""},{"dropping-particle":"","family":"Czerniak","given":"Bogdan A.","non-dropping-particle":"","parse-names":false,"suffix":""},{"dropping-particle":"","family":"Aldape","given":"Kenneth D.","non-dropping-particle":"","parse-names":false,"suffix":""},{"dropping-particle":"","family":"Wood","given":"Christopher G.","non-dropping-particle":"","parse-names":false,"suffix":""},{"dropping-particle":"","family":"Boyd","given":"Jeff","non-dropping-particle":"","parse-names":false,"suffix":""},{"dropping-particle":"","family":"Weaver","given":"Jo Ellen","non-dropping-particle":"","parse-names":false,"suffix":""},{"dropping-particle":"V.","family":"Iacocca","given":"Mary","non-dropping-particle":"","parse-names":false,"suffix":""},{"dropping-particle":"","family":"Petrelli","given":"Nicholas","non-dropping-particle":"","parse-names":false,"suffix":""},{"dropping-particle":"","family":"Witkin","given":"Gary","non-dropping-particle":"","parse-names":false,"suffix":""},{"dropping-particle":"","family":"Brown","given":"Jennifer","non-dropping-particle":"","parse-names":false,"suffix":""},{"dropping-particle":"","family":"Czerwinski","given":"Christine","non-dropping-particle":"","parse-names":false,"suffix":""},{"dropping-particle":"","family":"Huelsenbeck-Dill","given":"Lori","non-dropping-particle":"","parse-names":false,"suffix":""},{"dropping-particle":"","family":"Rabeno","given":"Brenda","non-dropping-particle":"","parse-names":false,"suffix":""},{"dropping-particle":"","family":"Myers","given":"Jerome","non-dropping-particle":"","parse-names":false,"suffix":""},{"dropping-particle":"","family":"Morrison","given":"Carl","non-dropping-particle":"","parse-names":false,"suffix":""},{"dropping-particle":"","family":"Bergsten","given":"Julie","non-dropping-particle":"","parse-names":false,"suffix":""},{"dropping-particle":"","family":"Eckman","given":"John","non-dropping-particle":"","parse-names":false,"suffix":""},{"dropping-particle":"","family":"Harr","given":"Jodi","non-dropping-particle":"","parse-names":false,"suffix":""},{"dropping-particle":"","family":"Smith","given":"Christine","non-dropping-particle":"","parse-names":false,"suffix":""},{"dropping-particle":"","family":"Tucker","given":"Kelinda","non-dropping-particle":"","parse-names":false,"suffix":""},{"dropping-particle":"","family":"Zach","given":"Leigh Anne","non-dropping-particle":"","parse-names":false,"suffix":""},{"dropping-particle":"","family":"Bshara","given":"Wiam","non-dropping-particle":"","parse-names":false,"suffix":""},{"dropping-particle":"","family":"Gaudioso","given":"Carmelo","non-dropping-particle":"","parse-names":false,"suffix":""},{"dropping-particle":"","family":"Dhir","given":"Rajiv","non-dropping-particle":"","parse-names":false,"suffix":""},{"dropping-particle":"","family":"Maranchie","given":"Jodi","non-dropping-particle":"","parse-names":false,"suffix":""},{"dropping-particle":"","family":"Nelson","given":"Joel","non-dropping-particle":"","parse-names":false,"suffix":""},{"dropping-particle":"","family":"Parwani","given":"Anil","non-dropping-particle":"","parse-names":false,"suffix":""},{"dropping-particle":"","family":"Potapova","given":"Cureline Olga","non-dropping-particle":"","parse-names":false,"suffix":""},{"dropping-particle":"","family":"Fedosenko","given":"Konstantin","non-dropping-particle":"","parse-names":false,"suffix":""},{"dropping-particle":"","family":"Cheville","given":"John C.","non-dropping-particle":"","parse-names":false,"suffix":""},{"dropping-particle":"","family":"Thompson","given":"R. Houston","non-dropping-particle":"","parse-names":false,"suffix":""},{"dropping-particle":"","family":"Mosquera","given":"Juan M.","non-dropping-particle":"","parse-names":false,"suffix":""},{"dropping-particle":"","family":"Rubin","given":"Mark A.","non-dropping-particle":"","parse-names":false,"suffix":""},{"dropping-particle":"","family":"Blute","given":"Michael L.","non-dropping-particle":"","parse-names":false,"suffix":""},{"dropping-particle":"","family":"Pihl","given":"Todd","non-dropping-particle":"","parse-names":false,"suffix":""},{"dropping-particle":"","family":"Jensen","given":"Mark","non-dropping-particle":"","parse-names":false,"suffix":""},{"dropping-particle":"","family":"Sfeir","given":"Robert","non-dropping-particle":"","parse-names":false,"suffix":""},{"dropping-particle":"","family":"Kahn","given":"Ari","non-dropping-particle":"","parse-names":false,"suffix":""},{"dropping-particle":"","family":"Chu","given":"Anna","non-dropping-particle":"","parse-names":false,"suffix":""},{"dropping-particle":"","family":"Kothiyal","given":"Prachi","non-dropping-particle":"","parse-names":false,"suffix":""},{"dropping-particle":"","family":"Snyder","given":"Eric","non-dropping-particle":"","parse-names":false,"suffix":""},{"dropping-particle":"","family":"Pontius","given":"Joan","non-dropping-particle":"","parse-names":false,"suffix":""},{"dropping-particle":"","family":"Ayala","given":"Brenda","non-dropping-particle":"","parse-names":false,"suffix":""},{"dropping-particle":"","family":"Backus","given":"Mark","non-dropping-particle":"","parse-names":false,"suffix":""},{"dropping-particle":"","family":"Walton","given":"Jessica","non-dropping-particle":"","parse-names":false,"suffix":""},{"dropping-particle":"","family":"Baboud","given":"Julien","non-dropping-particle":"","parse-names":false,"suffix":""},{"dropping-particle":"","family":"Berton","given":"Dominique","non-dropping-particle":"","parse-names":false,"suffix":""},{"dropping-particle":"","family":"Nicholls","given":"Matthew","non-dropping-particle":"","parse-names":false,"suffix":""},{"dropping-particle":"","family":"Srinivasan","given":"Deepak","non-dropping-particle":"","parse-names":false,"suffix":""},{"dropping-particle":"","family":"Raman","given":"Rohini","non-dropping-particle":"","parse-names":false,"suffix":""},{"dropping-particle":"","family":"Girshik","given":"Stanley","non-dropping-particle":"","parse-names":false,"suffix":""},{"dropping-particle":"","family":"Kigonya","given":"Peter","non-dropping-particle":"","parse-names":false,"suffix":""},{"dropping-particle":"","family":"Alonso","given":"Shelley","non-dropping-particle":"","parse-names":false,"suffix":""},{"dropping-particle":"","family":"Sanbhadti","given":"Rashmi","non-dropping-particle":"","parse-names":false,"suffix":""},{"dropping-particle":"","family":"Barletta","given":"Sean","non-dropping-particle":"","parse-names":false,"suffix":""},{"dropping-particle":"","family":"Pot","given":"David","non-dropping-particle":"","parse-names":false,"suffix":""},{"dropping-particle":"","family":"Sheth","given":"Margi","non-dropping-particle":"","parse-names":false,"suffix":""},{"dropping-particle":"","family":"Demchok","given":"John A.","non-dropping-particle":"","parse-names":false,"suffix":""},{"dropping-particle":"","family":"Davidsen","given":"Tanja","non-dropping-particle":"","parse-names":false,"suffix":""},{"dropping-particle":"","family":"Wang","given":"Zhining","non-dropping-particle":"","parse-names":false,"suffix":""},{"dropping-particle":"","family":"Yang","given":"Liming","non-dropping-particle":"","parse-names":false,"suffix":""},{"dropping-particle":"","family":"Tarnuzzer","given":"Roy W.","non-dropping-particle":"","parse-names":false,"suffix":""},{"dropping-particle":"","family":"Zhang","given":"Jiashan","non-dropping-particle":"","parse-names":false,"suffix":""},{"dropping-particle":"","family":"Eley","given":"Greg","non-dropping-particle":"","parse-names":false,"suffix":""},{"dropping-particle":"","family":"Ferguson","given":"Martin L.","non-dropping-particle":"","parse-names":false,"suffix":""},{"dropping-particle":"","family":"Mills Shaw","given":"Kenna R.","non-dropping-particle":"","parse-names":false,"suffix":""},{"dropping-particle":"","family":"Guyer","given":"Mark S.","non-dropping-particle":"","parse-names":false,"suffix":""},{"dropping-particle":"","family":"Ozenberger","given":"Bradley A.","non-dropping-particle":"","parse-names":false,"suffix":""},{"dropping-particle":"","family":"Sofia","given":"Heidi J.","non-dropping-particle":"","parse-names":false,"suffix":""}],"container-title":"Nature","id":"ITEM-2","issued":{"date-parts":[["2013"]]},"title":"Comprehensivemolecular characterization of clear cell renal cell carcinoma","type":"article-journal"},"uris":["http://www.mendeley.com/documents/?uuid=d6020cd7-f897-4ff4-b600-c843bbbf7719"]}],"mendeley":{"formattedCitation":"(18,34)","plainTextFormattedCitation":"(18,34)","previouslyFormattedCitation":"(18,34)"},"properties":{"noteIndex":0},"schema":"https://github.com/citation-style-language/schema/raw/master/csl-citation.json"}</w:instrText>
-      </w:r>
-      <w:r>
-        <w:rPr>
-          <w:rFonts w:ascii="Arial" w:hAnsi="Arial" w:cs="Arial"/>
-          <w:color w:val="000000"/>
-          <w:sz w:val="22"/>
-          <w:szCs w:val="22"/>
-        </w:rPr>
-        <w:fldChar w:fldCharType="separate"/>
-      </w:r>
-      <w:r>
-        <w:rPr>
-          <w:rFonts w:ascii="Arial" w:hAnsi="Arial" w:cs="Arial"/>
-          <w:noProof/>
-          <w:color w:val="000000"/>
-          <w:sz w:val="22"/>
-          <w:szCs w:val="22"/>
-        </w:rPr>
-        <w:t>(18,34)</w:t>
-      </w:r>
-      <w:r>
-        <w:rPr>
-          <w:rFonts w:ascii="Arial" w:hAnsi="Arial" w:cs="Arial"/>
-          <w:color w:val="000000"/>
-          <w:sz w:val="22"/>
-          <w:szCs w:val="22"/>
-        </w:rPr>
-        <w:fldChar w:fldCharType="end"/>
-      </w:r>
-      <w:r>
-        <w:rPr>
-          <w:rFonts w:ascii="Arial" w:hAnsi="Arial" w:cs="Arial"/>
-          <w:color w:val="000000"/>
-          <w:sz w:val="22"/>
-          <w:szCs w:val="22"/>
-        </w:rPr>
-        <w:t xml:space="preserve"> nor is the mutational load associated with response to therapy </w:t>
-      </w:r>
-      <w:r>
-        <w:rPr>
-          <w:rFonts w:ascii="Arial" w:hAnsi="Arial" w:cs="Arial"/>
-          <w:color w:val="000000"/>
-          <w:sz w:val="22"/>
-          <w:szCs w:val="22"/>
-        </w:rPr>
-        <w:fldChar w:fldCharType="begin" w:fldLock="1"/>
-      </w:r>
-      <w:r>
-        <w:rPr>
-          <w:rFonts w:ascii="Arial" w:hAnsi="Arial" w:cs="Arial"/>
-          <w:color w:val="000000"/>
-          <w:sz w:val="22"/>
-          <w:szCs w:val="22"/>
-        </w:rPr>
-        <w:instrText>ADDIN CSL_CITATION {"citationItems":[{"id":"ITEM-1","itemData":{"DOI":"10.1038/s41591-020-0839-y","ISSN":"1546170X","PMID":"32472114","abstract":"PD-1 blockade has transformed the management of advanced clear cell renal cell carcinoma (ccRCC), but the drivers and resistors of the PD-1 response remain incompletely elucidated. Here, we analyzed 592 tumors from patients with advanced ccRCC enrolled in prospective clinical trials of treatment with PD-1 blockade by whole-exome and RNA sequencing, integrated with immunofluorescence analysis, to uncover the immunogenomic determinants of the therapeutic response. Although conventional genomic markers (such as tumor mutation burden and neoantigen load) and the degree of CD8+ T cell infiltration were not associated with clinical response, we discovered numerous chromosomal alterations associated with response or resistance to PD-1 blockade. These advanced ccRCC tumors were highly CD8+ T cell infiltrated, with only 27% having a non-infiltrated phenotype. Our analysis revealed that infiltrated tumors are depleted of favorable PBRM1 mutations and enriched for unfavorable chromosomal losses of 9p21.3, as compared with non-infiltrated tumors, demonstrating how the potential interplay of immunophenotypes with somatic alterations impacts therapeutic efficacy.","author":[{"dropping-particle":"","family":"Braun","given":"David A.","non-dropping-particle":"","parse-names":false,"suffix":""},{"dropping-particle":"","family":"Hou","given":"Yue","non-dropping-particle":"","parse-names":false,"suffix":""},{"dropping-particle":"","family":"Bakouny","given":"Ziad","non-dropping-particle":"","parse-names":false,"suffix":""},{"dropping-particle":"","family":"Ficial","given":"Miriam","non-dropping-particle":"","parse-names":false,"suffix":""},{"dropping-particle":"","family":"Sant’ Angelo","given":"Miriam","non-dropping-particle":"","parse-names":false,"suffix":""},{"dropping-particle":"","family":"Forman","given":"Juliet","non-dropping-particle":"","parse-names":false,"suffix":""},{"dropping-particle":"","family":"Ross-Macdonald","given":"Petra","non-dropping-particle":"","parse-names":false,"suffix":""},{"dropping-particle":"","family":"Berger","given":"Ashton C.","non-dropping-particle":"","parse-names":false,"suffix":""},{"dropping-particle":"","family":"Jegede","given":"Opeyemi A.","non-dropping-particle":"","parse-names":false,"suffix":""},{"dropping-particle":"","family":"Elagina","given":"Liudmilla","non-dropping-particle":"","parse-names":false,"suffix":""},{"dropping-particle":"","family":"Steinharter","given":"John","non-dropping-particle":"","parse-names":false,"suffix":""},{"dropping-particle":"","family":"Sun","given":"Maxine","non-dropping-particle":"","parse-names":false,"suffix":""},{"dropping-particle":"","family":"Wind-Rotolo","given":"Megan","non-dropping-particle":"","parse-names":false,"suffix":""},{"dropping-particle":"","family":"Pignon","given":"Jean Christophe","non-dropping-particle":"","parse-names":false,"suffix":""},{"dropping-particle":"","family":"Cherniack","given":"Andrew D.","non-dropping-particle":"","parse-names":false,"suffix":""},{"dropping-particle":"","family":"Lichtenstein","given":"Lee","non-dropping-particle":"","parse-names":false,"suffix":""},{"dropping-particle":"","family":"Neuberg","given":"Donna","non-dropping-particle":"","parse-names":false,"suffix":""},{"dropping-particle":"","family":"Catalano","given":"Paul","non-dropping-particle":"","parse-names":false,"suffix":""},{"dropping-particle":"","family":"Freeman","given":"Gordon J.","non-dropping-particle":"","parse-names":false,"suffix":""},{"dropping-particle":"","family":"Sharpe","given":"Arlene H.","non-dropping-particle":"","parse-names":false,"suffix":""},{"dropping-particle":"","family":"McDermott","given":"David F.","non-dropping-particle":"","parse-names":false,"suffix":""},{"dropping-particle":"","family":"Allen","given":"Eliezer M.","non-dropping-particle":"Van","parse-names":false,"suffix":""},{"dropping-particle":"","family":"Signoretti","given":"Sabina","non-dropping-particle":"","parse-names":false,"suffix":""},{"dropping-particle":"","family":"Wu","given":"Catherine J.","non-dropping-particle":"","parse-names":false,"suffix":""},{"dropping-particle":"","family":"Shukla","given":"Sachet A.","non-dropping-particle":"","parse-names":false,"suffix":""},{"dropping-particle":"","family":"Choueiri","given":"Toni K.","non-dropping-particle":"","parse-names":false,"suffix":""}],"container-title":"Nature Medicine","id":"ITEM-1","issued":{"date-parts":[["2020"]]},"title":"Interplay of somatic alterations and immune infiltration modulates response to PD-1 blockade in advanced clear cell renal cell carcinoma","type":"article-journal"},"uris":["http://www.mendeley.com/documents/?uuid=54b204e6-ffc5-4c35-a4ba-366baecb1428"]}],"mendeley":{"formattedCitation":"(14)","plainTextFormattedCitation":"(14)","previouslyFormattedCitation":"(14)"},"properties":{"noteIndex":0},"schema":"https://github.com/citation-style-language/schema/raw/master/csl-citation.json"}</w:instrText>
-      </w:r>
-      <w:r>
-        <w:rPr>
-          <w:rFonts w:ascii="Arial" w:hAnsi="Arial" w:cs="Arial"/>
-          <w:color w:val="000000"/>
-          <w:sz w:val="22"/>
-          <w:szCs w:val="22"/>
-        </w:rPr>
-        <w:fldChar w:fldCharType="separate"/>
-      </w:r>
-      <w:r>
-        <w:rPr>
-          <w:rFonts w:ascii="Arial" w:hAnsi="Arial" w:cs="Arial"/>
-          <w:noProof/>
-          <w:color w:val="000000"/>
-          <w:sz w:val="22"/>
-          <w:szCs w:val="22"/>
-        </w:rPr>
-        <w:t>(14)</w:t>
-      </w:r>
-      <w:r>
-        <w:rPr>
-          <w:rFonts w:ascii="Arial" w:hAnsi="Arial" w:cs="Arial"/>
-          <w:color w:val="000000"/>
-          <w:sz w:val="22"/>
-          <w:szCs w:val="22"/>
-        </w:rPr>
-        <w:fldChar w:fldCharType="end"/>
-      </w:r>
-      <w:r>
-        <w:rPr>
-          <w:rFonts w:ascii="Arial" w:hAnsi="Arial" w:cs="Arial"/>
-          <w:color w:val="000000"/>
-          <w:sz w:val="22"/>
-          <w:szCs w:val="22"/>
-        </w:rPr>
-        <w:t xml:space="preserve">. </w:t>
-      </w:r>
-      <w:r>
-        <w:rPr>
-          <w:rFonts w:ascii="Arial" w:hAnsi="Arial" w:cs="Arial"/>
-          <w:color w:val="000000"/>
-          <w:sz w:val="22"/>
-          <w:szCs w:val="22"/>
-        </w:rPr>
-        <w:t xml:space="preserve">Similarly, </w:t>
-      </w:r>
-      <w:r>
-        <w:rPr>
-          <w:rFonts w:ascii="Arial" w:hAnsi="Arial" w:cs="Arial"/>
-          <w:color w:val="000000"/>
-          <w:sz w:val="22"/>
-          <w:szCs w:val="22"/>
-        </w:rPr>
-        <w:t>therapeutic response</w:t>
-      </w:r>
-      <w:r>
-        <w:rPr>
-          <w:rFonts w:ascii="Arial" w:hAnsi="Arial" w:cs="Arial"/>
-          <w:color w:val="000000"/>
-          <w:sz w:val="22"/>
-          <w:szCs w:val="22"/>
-        </w:rPr>
-        <w:t xml:space="preserve"> to anti-PD-1 therapy </w:t>
-      </w:r>
-      <w:r>
-        <w:rPr>
-          <w:rFonts w:ascii="Arial" w:hAnsi="Arial" w:cs="Arial"/>
-          <w:color w:val="000000"/>
-          <w:sz w:val="22"/>
-          <w:szCs w:val="22"/>
-        </w:rPr>
-        <w:t xml:space="preserve">have been correlated </w:t>
-      </w:r>
-      <w:r>
-        <w:rPr>
-          <w:rFonts w:ascii="Arial" w:hAnsi="Arial" w:cs="Arial"/>
-          <w:color w:val="000000"/>
-          <w:sz w:val="22"/>
-          <w:szCs w:val="22"/>
-        </w:rPr>
-        <w:t>with HLA heterozygo</w:t>
-      </w:r>
-      <w:r>
-        <w:rPr>
-          <w:rFonts w:ascii="Arial" w:hAnsi="Arial" w:cs="Arial"/>
-          <w:color w:val="000000"/>
-          <w:sz w:val="22"/>
-          <w:szCs w:val="22"/>
-        </w:rPr>
-        <w:t xml:space="preserve">sity </w:t>
-      </w:r>
-      <w:r>
-        <w:rPr>
-          <w:rFonts w:ascii="Arial" w:hAnsi="Arial" w:cs="Arial"/>
-          <w:color w:val="000000"/>
-          <w:sz w:val="22"/>
-          <w:szCs w:val="22"/>
-        </w:rPr>
-        <w:fldChar w:fldCharType="begin" w:fldLock="1"/>
-      </w:r>
-      <w:r>
-        <w:rPr>
-          <w:rFonts w:ascii="Arial" w:hAnsi="Arial" w:cs="Arial"/>
-          <w:color w:val="000000"/>
-          <w:sz w:val="22"/>
-          <w:szCs w:val="22"/>
-        </w:rPr>
-        <w:instrText>ADDIN CSL_CITATION {"citationItems":[{"id":"ITEM-1","itemData":{"DOI":"10.1126/science.aao4572","ISSN":"10959203","PMID":"29217585","abstract":"CD8+ T cell–dependent killing of cancer cells requires efficient presentation of tumor antigens by human leukocyte antigen class I (HLA-I) molecules. However, the extent to which patient-specific HLA-I genotype influences response to anti–programmed cell death protein 1 or anti–cytotoxic T lymphocyte–associated protein 4 is currently unknown. We determined the HLA-I genotype of 1535 advanced cancer patients treated with immune checkpoint blockade (ICB). Maximal heterozygosity at HLA-I loci (“A,” “B,” and “C”) improved overall survival after ICB compared with patients who were homozygous for at least one HLA locus. In two independent melanoma cohorts, patients with the HLA-B44 supertype had extended survival, whereas the HLA-B62 supertype (including HLA-B*15:01) or somatic loss of heterozygosity at HLA-I was associated with poor outcome. Molecular dynamics simulations of HLA-B*15:01 revealed different elements that may impair CD8+ T cell recognition of neoantigens. Our results have important implications for predicting response to ICB and for the design of neoantigen-based therapeutic vaccines.","author":[{"dropping-particle":"","family":"Chowell","given":"Diego","non-dropping-particle":"","parse-names":false,"suffix":""},{"dropping-particle":"","family":"Morris","given":"Luc G.T.","non-dropping-particle":"","parse-names":false,"suffix":""},{"dropping-particle":"","family":"Grigg","given":"Claud M.","non-dropping-particle":"","parse-names":false,"suffix":""},{"dropping-particle":"","family":"Weber","given":"Jeffrey K.","non-dropping-particle":"","parse-names":false,"suffix":""},{"dropping-particle":"","family":"Samstein","given":"Robert M.","non-dropping-particle":"","parse-names":false,"suffix":""},{"dropping-particle":"","family":"Makarov","given":"Vladimir","non-dropping-particle":"","parse-names":false,"suffix":""},{"dropping-particle":"","family":"Kuo","given":"Fengshen","non-dropping-particle":"","parse-names":false,"suffix":""},{"dropping-particle":"","family":"Kendall","given":"Sviatoslav M.","non-dropping-particle":"","parse-names":false,"suffix":""},{"dropping-particle":"","family":"Requena","given":"David","non-dropping-particle":"","parse-names":false,"suffix":""},{"dropping-particle":"","family":"Riaz","given":"Nadeem","non-dropping-particle":"","parse-names":false,"suffix":""},{"dropping-particle":"","family":"Greenbaum","given":"Benjamin","non-dropping-particle":"","parse-names":false,"suffix":""},{"dropping-particle":"","family":"Carroll","given":"James","non-dropping-particle":"","parse-names":false,"suffix":""},{"dropping-particle":"","family":"Garon","given":"Edward","non-dropping-particle":"","parse-names":false,"suffix":""},{"dropping-particle":"","family":"Hyman","given":"David M.","non-dropping-particle":"","parse-names":false,"suffix":""},{"dropping-particle":"","family":"Zehir","given":"Ahmet","non-dropping-particle":"","parse-names":false,"suffix":""},{"dropping-particle":"","family":"Solit","given":"David","non-dropping-particle":"","parse-names":false,"suffix":""},{"dropping-particle":"","family":"Berger","given":"Michael","non-dropping-particle":"","parse-names":false,"suffix":""},{"dropping-particle":"","family":"Zhou","given":"Ruhong","non-dropping-particle":"","parse-names":false,"suffix":""},{"dropping-particle":"","family":"Rizvi","given":"Naiyer A.","non-dropping-particle":"","parse-names":false,"suffix":""},{"dropping-particle":"","family":"Chan","given":"Timothy A.","non-dropping-particle":"","parse-names":false,"suffix":""}],"container-title":"Science","id":"ITEM-1","issued":{"date-parts":[["2018"]]},"title":"Patient HLA class I genotype influences cancer response to checkpoint blockade immunotherapy","type":"article-journal"},"uris":["http://www.mendeley.com/documents/?uuid=7713df84-bd85-4628-9927-8c8a7a10b51d"]}],"mendeley":{"formattedCitation":"(35)","plainTextFormattedCitation":"(35)","previouslyFormattedCitation":"(35)"},"properties":{"noteIndex":0},"schema":"https://github.com/citation-style-language/schema/raw/master/csl-citation.json"}</w:instrText>
-      </w:r>
-      <w:r>
-        <w:rPr>
-          <w:rFonts w:ascii="Arial" w:hAnsi="Arial" w:cs="Arial"/>
-          <w:color w:val="000000"/>
-          <w:sz w:val="22"/>
-          <w:szCs w:val="22"/>
-        </w:rPr>
-        <w:fldChar w:fldCharType="separate"/>
-      </w:r>
-      <w:r>
-        <w:rPr>
-          <w:rFonts w:ascii="Arial" w:hAnsi="Arial" w:cs="Arial"/>
-          <w:noProof/>
-          <w:color w:val="000000"/>
-          <w:sz w:val="22"/>
-          <w:szCs w:val="22"/>
-        </w:rPr>
-        <w:t>(35)</w:t>
-      </w:r>
-      <w:r>
-        <w:rPr>
-          <w:rFonts w:ascii="Arial" w:hAnsi="Arial" w:cs="Arial"/>
-          <w:color w:val="000000"/>
-          <w:sz w:val="22"/>
-          <w:szCs w:val="22"/>
-        </w:rPr>
-        <w:fldChar w:fldCharType="end"/>
-      </w:r>
-      <w:r>
-        <w:rPr>
-          <w:rFonts w:ascii="Arial" w:hAnsi="Arial" w:cs="Arial"/>
-          <w:color w:val="000000"/>
-          <w:sz w:val="22"/>
-          <w:szCs w:val="22"/>
-        </w:rPr>
-        <w:t xml:space="preserve">, which does not seem to be the case for ccRCC </w:t>
-      </w:r>
-      <w:r>
-        <w:rPr>
-          <w:rFonts w:ascii="Arial" w:hAnsi="Arial" w:cs="Arial"/>
-          <w:color w:val="000000"/>
-          <w:sz w:val="22"/>
-          <w:szCs w:val="22"/>
-        </w:rPr>
-        <w:fldChar w:fldCharType="begin" w:fldLock="1"/>
-      </w:r>
-      <w:r>
-        <w:rPr>
-          <w:rFonts w:ascii="Arial" w:hAnsi="Arial" w:cs="Arial"/>
-          <w:color w:val="000000"/>
-          <w:sz w:val="22"/>
-          <w:szCs w:val="22"/>
-        </w:rPr>
-        <w:instrText>ADDIN CSL_CITATION {"citationItems":[{"id":"ITEM-1","itemData":{"DOI":"10.1038/s41591-020-0839-y","ISSN":"1546170X","PMID":"32472114","abstract":"PD-1 blockade has transformed the management of advanced clear cell renal cell carcinoma (ccRCC), but the drivers and resistors of the PD-1 response remain incompletely elucidated. Here, we analyzed 592 tumors from patients with advanced ccRCC enrolled in prospective clinical trials of treatment with PD-1 blockade by whole-exome and RNA sequencing, integrated with immunofluorescence analysis, to uncover the immunogenomic determinants of the therapeutic response. Although conventional genomic markers (such as tumor mutation burden and neoantigen load) and the degree of CD8+ T cell infiltration were not associated with clinical response, we discovered numerous chromosomal alterations associated with response or resistance to PD-1 blockade. These advanced ccRCC tumors were highly CD8+ T cell infiltrated, with only 27% having a non-infiltrated phenotype. Our analysis revealed that infiltrated tumors are depleted of favorable PBRM1 mutations and enriched for unfavorable chromosomal losses of 9p21.3, as compared with non-infiltrated tumors, demonstrating how the potential interplay of immunophenotypes with somatic alterations impacts therapeutic efficacy.","author":[{"dropping-particle":"","family":"Braun","given":"David A.","non-dropping-particle":"","parse-names":false,"suffix":""},{"dropping-particle":"","family":"Hou","given":"Yue","non-dropping-particle":"","parse-names":false,"suffix":""},{"dropping-particle":"","family":"Bakouny","given":"Ziad","non-dropping-particle":"","parse-names":false,"suffix":""},{"dropping-particle":"","family":"Ficial","given":"Miriam","non-dropping-particle":"","parse-names":false,"suffix":""},{"dropping-particle":"","family":"Sant’ Angelo","given":"Miriam","non-dropping-particle":"","parse-names":false,"suffix":""},{"dropping-particle":"","family":"Forman","given":"Juliet","non-dropping-particle":"","parse-names":false,"suffix":""},{"dropping-particle":"","family":"Ross-Macdonald","given":"Petra","non-dropping-particle":"","parse-names":false,"suffix":""},{"dropping-particle":"","family":"Berger","given":"Ashton C.","non-dropping-particle":"","parse-names":false,"suffix":""},{"dropping-particle":"","family":"Jegede","given":"Opeyemi A.","non-dropping-particle":"","parse-names":false,"suffix":""},{"dropping-particle":"","family":"Elagina","given":"Liudmilla","non-dropping-particle":"","parse-names":false,"suffix":""},{"dropping-particle":"","family":"Steinharter","given":"John","non-dropping-particle":"","parse-names":false,"suffix":""},{"dropping-particle":"","family":"Sun","given":"Maxine","non-dropping-particle":"","parse-names":false,"suffix":""},{"dropping-particle":"","family":"Wind-Rotolo","given":"Megan","non-dropping-particle":"","parse-names":false,"suffix":""},{"dropping-particle":"","family":"Pignon","given":"Jean Christophe","non-dropping-particle":"","parse-names":false,"suffix":""},{"dropping-particle":"","family":"Cherniack","given":"Andrew D.","non-dropping-particle":"","parse-names":false,"suffix":""},{"dropping-particle":"","family":"Lichtenstein","given":"Lee","non-dropping-particle":"","parse-names":false,"suffix":""},{"dropping-particle":"","family":"Neuberg","given":"Donna","non-dropping-particle":"","parse-names":false,"suffix":""},{"dropping-particle":"","family":"Catalano","given":"Paul","non-dropping-particle":"","parse-names":false,"suffix":""},{"dropping-particle":"","family":"Freeman","given":"Gordon J.","non-dropping-particle":"","parse-names":false,"suffix":""},{"dropping-particle":"","family":"Sharpe","given":"Arlene H.","non-dropping-particle":"","parse-names":false,"suffix":""},{"dropping-particle":"","family":"McDermott","given":"David F.","non-dropping-particle":"","parse-names":false,"suffix":""},{"dropping-particle":"","family":"Allen","given":"Eliezer M.","non-dropping-particle":"Van","parse-names":false,"suffix":""},{"dropping-particle":"","family":"Signoretti","given":"Sabina","non-dropping-particle":"","parse-names":false,"suffix":""},{"dropping-particle":"","family":"Wu","given":"Catherine J.","non-dropping-particle":"","parse-names":false,"suffix":""},{"dropping-particle":"","family":"Shukla","given":"Sachet A.","non-dropping-particle":"","parse-names":false,"suffix":""},{"dropping-particle":"","family":"Choueiri","given":"Toni K.","non-dropping-particle":"","parse-names":false,"suffix":""}],"container-title":"Nature Medicine","id":"ITEM-1","issued":{"date-parts":[["2020"]]},"title":"Interplay of somatic alterations and immune infiltration modulates response to PD-1 blockade in advanced clear cell renal cell carcinoma","type":"article-journal"},"uris":["http://www.mendeley.com/documents/?uuid=54b204e6-ffc5-4c35-a4ba-366baecb1428"]}],"mendeley":{"formattedCitation":"(14)","plainTextFormattedCitation":"(14)","previouslyFormattedCitation":"(14)"},"properties":{"noteIndex":0},"schema":"https://github.com/citation-style-language/schema/raw/master/csl-citation.json"}</w:instrText>
-      </w:r>
-      <w:r>
-        <w:rPr>
-          <w:rFonts w:ascii="Arial" w:hAnsi="Arial" w:cs="Arial"/>
-          <w:color w:val="000000"/>
-          <w:sz w:val="22"/>
-          <w:szCs w:val="22"/>
-        </w:rPr>
-        <w:fldChar w:fldCharType="separate"/>
-      </w:r>
-      <w:r>
-        <w:rPr>
-          <w:rFonts w:ascii="Arial" w:hAnsi="Arial" w:cs="Arial"/>
-          <w:noProof/>
-          <w:color w:val="000000"/>
-          <w:sz w:val="22"/>
-          <w:szCs w:val="22"/>
-        </w:rPr>
-        <w:t>(14)</w:t>
-      </w:r>
-      <w:r>
-        <w:rPr>
-          <w:rFonts w:ascii="Arial" w:hAnsi="Arial" w:cs="Arial"/>
-          <w:color w:val="000000"/>
-          <w:sz w:val="22"/>
-          <w:szCs w:val="22"/>
-        </w:rPr>
-        <w:fldChar w:fldCharType="end"/>
-      </w:r>
-      <w:r>
-        <w:rPr>
-          <w:rFonts w:ascii="Arial" w:hAnsi="Arial" w:cs="Arial"/>
-          <w:color w:val="000000"/>
-          <w:sz w:val="22"/>
-          <w:szCs w:val="22"/>
-        </w:rPr>
-        <w:t>.</w:t>
-      </w:r>
+          <w:b/>
+          <w:bCs/>
+          <w:color w:val="000000"/>
+          <w:sz w:val="22"/>
+          <w:szCs w:val="22"/>
+        </w:rPr>
+      </w:pPr>
     </w:p>
     <w:p>
       <w:pPr>
@@ -6534,6 +6742,7 @@
           <w:sz w:val="22"/>
           <w:szCs w:val="22"/>
         </w:rPr>
+        <w:lastRenderedPageBreak/>
         <w:t>Immune-regulated subtype asso</w:t>
       </w:r>
       <w:r>
@@ -6606,7 +6815,7 @@
           <w:sz w:val="22"/>
           <w:szCs w:val="22"/>
         </w:rPr>
-        <w:instrText>ADDIN CSL_CITATION {"citationItems":[{"id":"ITEM-1","itemData":{"DOI":"10.1158/1078-0432.CCR-16-2848","ISSN":"15573265","PMID":"28213366","abstract":"Purpose: The efficacy of PD-1 checkpoint blockade as adjuvant therapy in localized clear cell renal cell carcinoma (ccRCC) is currently unknown. The identification of tumor microenvironment (TME) prognostic biomarkers in this setting may help define which patients could benefit from checkpoint blockade and uncover new therapeutic targets. Experimental Design: We performed multiparametric flow cytometric immunophenotypic analysis of T cells isolated from tumor tissue [tumor-infiltrating lymphocytes (TIL)], adjacent non-malignant renal tissue [renal-infiltrating lymphocytes (RIL)], and peripheral blood lymphocytes (PBL), in a cohort of patients (n = 40) with localized ccRCC. Immunophenotypic data were integrated with prognostic and histopathologic variables, T-cell receptor (TCR) repertoire analysis of sorted CD8+PD-1+ TILs, tumor mRNA expression, and digital quantitative immunohistochemistry. Results: On the basis of TIL phenotypic characterization, we identified three dominant immune profiles in localized ccRCC: (i) immune-regulated, characterized by polyclonal/poorly cytotoxic CD8+PD-1+Tim-3+Lag-3+ TILs and CD4+ICOS+ cells with a Treg phenotype (CD25+CD127Foxp3+/Helios+GITR+), that developed in inflamed tumors with prominent infiltrations by dysfunctional dendritic cells and high PD-L1 expression; (ii) immune-activated, enriched in oligoclonal/cytotoxic CD8+PD-1+Tim-3+ TILs, that represented 22% of the tumors; and (iii) immune-silent, enriched in TILs exhibiting RIL-like phenotype, that represented 56% of patients in the cohort. Only immune-regulated tumors displayed aggressive histologic features, high risk of disease progression in the year following nephrectomy, and a CD8+PD-1+Tim-3+ and CD4+ICOS+ PBL phenotypic signature. Conclusions: In localized ccRCC, the infiltration with CD8+PD-1+Tim-3+Lag-3+ exhausted TILs and ICOS+ Treg identifies the patients with deleterious prognosis who could benefit from adjuvant therapy with TME-modulating agents and checkpoint blockade. This work also provides PBL phenotypic markers that could allow their identification.","author":[{"dropping-particle":"","family":"Giraldo","given":"Nicolas A.","non-dropping-particle":"","parse-names":false,"suffix":""},{"dropping-particle":"","family":"Becht","given":"Etienne","non-dropping-particle":"","parse-names":false,"suffix":""},{"dropping-particle":"","family":"Vano","given":"Yann","non-dropping-particle":"","parse-names":false,"suffix":""},{"dropping-particle":"","family":"Petitprez","given":"Florent","non-dropping-particle":"","parse-names":false,"suffix":""},{"dropping-particle":"","family":"Lacroix","given":"Laetitia","non-dropping-particle":"","parse-names":false,"suffix":""},{"dropping-particle":"","family":"Validire","given":"Pierre","non-dropping-particle":"","parse-names":false,"suffix":""},{"dropping-particle":"","family":"Sanchez-Salas","given":"Rafael","non-dropping-particle":"","parse-names":false,"suffix":""},{"dropping-particle":"","family":"Ingels","given":"Alexandre","non-dropping-particle":"","parse-names":false,"suffix":""},{"dropping-particle":"","family":"Oudard","given":"Stephane","non-dropping-particle":"","parse-names":false,"suffix":""},{"dropping-particle":"","family":"Moatti","given":"Audrey","non-dropping-particle":"","parse-names":false,"suffix":""},{"dropping-particle":"","family":"Buttard","given":"Benedicte","non-dropping-particle":"","parse-names":false,"suffix":""},{"dropping-particle":"","family":"Bourass","given":"Sarah","non-dropping-particle":"","parse-names":false,"suffix":""},{"dropping-particle":"","family":"Germain","given":"Claire","non-dropping-particle":"","parse-names":false,"suffix":""},{"dropping-particle":"","family":"Cathelineau","given":"Xavier","non-dropping-particle":"","parse-names":false,"suffix":""},{"dropping-particle":"","family":"Fridman","given":"Wolf H.","non-dropping-particle":"","parse-names":false,"suffix":""},{"dropping-particle":"","family":"Sautes-Fridman","given":"Catherine","non-dropping-particle":"","parse-names":false,"suffix":""}],"container-title":"Clinical Cancer Research","id":"ITEM-1","issued":{"date-parts":[["2017"]]},"title":"Tumor-infiltrating and peripheral blood T-cell immunophenotypes predict early relapse in localized clear cell renal cell carcinoma","type":"article-journal"},"uris":["http://www.mendeley.com/documents/?uuid=20c9d997-3de2-4bb5-8279-f69c2b319dba"]}],"mendeley":{"formattedCitation":"(36)","plainTextFormattedCitation":"(36)","previouslyFormattedCitation":"(36)"},"properties":{"noteIndex":0},"schema":"https://github.com/citation-style-language/schema/raw/master/csl-citation.json"}</w:instrText>
+        <w:instrText>ADDIN CSL_CITATION {"citationItems":[{"id":"ITEM-1","itemData":{"DOI":"10.1158/1078-0432.CCR-16-2848","ISSN":"15573265","PMID":"28213366","abstract":"Purpose: The efficacy of PD-1 checkpoint blockade as adjuvant therapy in localized clear cell renal cell carcinoma (ccRCC) is currently unknown. The identification of tumor microenvironment (TME) prognostic biomarkers in this setting may help define which patients could benefit from checkpoint blockade and uncover new therapeutic targets. Experimental Design: We performed multiparametric flow cytometric immunophenotypic analysis of T cells isolated from tumor tissue [tumor-infiltrating lymphocytes (TIL)], adjacent non-malignant renal tissue [renal-infiltrating lymphocytes (RIL)], and peripheral blood lymphocytes (PBL), in a cohort of patients (n = 40) with localized ccRCC. Immunophenotypic data were integrated with prognostic and histopathologic variables, T-cell receptor (TCR) repertoire analysis of sorted CD8+PD-1+ TILs, tumor mRNA expression, and digital quantitative immunohistochemistry. Results: On the basis of TIL phenotypic characterization, we identified three dominant immune profiles in localized ccRCC: (i) immune-regulated, characterized by polyclonal/poorly cytotoxic CD8+PD-1+Tim-3+Lag-3+ TILs and CD4+ICOS+ cells with a Treg phenotype (CD25+CD127Foxp3+/Helios+GITR+), that developed in inflamed tumors with prominent infiltrations by dysfunctional dendritic cells and high PD-L1 expression; (ii) immune-activated, enriched in oligoclonal/cytotoxic CD8+PD-1+Tim-3+ TILs, that represented 22% of the tumors; and (iii) immune-silent, enriched in TILs exhibiting RIL-like phenotype, that represented 56% of patients in the cohort. Only immune-regulated tumors displayed aggressive histologic features, high risk of disease progression in the year following nephrectomy, and a CD8+PD-1+Tim-3+ and CD4+ICOS+ PBL phenotypic signature. Conclusions: In localized ccRCC, the infiltration with CD8+PD-1+Tim-3+Lag-3+ exhausted TILs and ICOS+ Treg identifies the patients with deleterious prognosis who could benefit from adjuvant therapy with TME-modulating agents and checkpoint blockade. This work also provides PBL phenotypic markers that could allow their identification.","author":[{"dropping-particle":"","family":"Giraldo","given":"Nicolas A.","non-dropping-particle":"","parse-names":false,"suffix":""},{"dropping-particle":"","family":"Becht","given":"Etienne","non-dropping-particle":"","parse-names":false,"suffix":""},{"dropping-particle":"","family":"Vano","given":"Yann","non-dropping-particle":"","parse-names":false,"suffix":""},{"dropping-particle":"","family":"Petitprez","given":"Florent","non-dropping-particle":"","parse-names":false,"suffix":""},{"dropping-particle":"","family":"Lacroix","given":"Laetitia","non-dropping-particle":"","parse-names":false,"suffix":""},{"dropping-particle":"","family":"Validire","given":"Pierre","non-dropping-particle":"","parse-names":false,"suffix":""},{"dropping-particle":"","family":"Sanchez-Salas","given":"Rafael","non-dropping-particle":"","parse-names":false,"suffix":""},{"dropping-particle":"","family":"Ingels","given":"Alexandre","non-dropping-particle":"","parse-names":false,"suffix":""},{"dropping-particle":"","family":"Oudard","given":"Stephane","non-dropping-particle":"","parse-names":false,"suffix":""},{"dropping-particle":"","family":"Moatti","given":"Audrey","non-dropping-particle":"","parse-names":false,"suffix":""},{"dropping-particle":"","family":"Buttard","given":"Benedicte","non-dropping-particle":"","parse-names":false,"suffix":""},{"dropping-particle":"","family":"Bourass","given":"Sarah","non-dropping-particle":"","parse-names":false,"suffix":""},{"dropping-particle":"","family":"Germain","given":"Claire","non-dropping-particle":"","parse-names":false,"suffix":""},{"dropping-particle":"","family":"Cathelineau","given":"Xavier","non-dropping-particle":"","parse-names":false,"suffix":""},{"dropping-particle":"","family":"Fridman","given":"Wolf H.","non-dropping-particle":"","parse-names":false,"suffix":""},{"dropping-particle":"","family":"Sautes-Fridman","given":"Catherine","non-dropping-particle":"","parse-names":false,"suffix":""}],"container-title":"Clinical Cancer Research","id":"ITEM-1","issued":{"date-parts":[["2017"]]},"title":"Tumor-infiltrating and peripheral blood T-cell immunophenotypes predict early relapse in localized clear cell renal cell carcinoma","type":"article-journal"},"uris":["http://www.mendeley.com/documents/?uuid=20c9d997-3de2-4bb5-8279-f69c2b319dba"]},{"id":"ITEM-2","itemData":{"DOI":"10.1186/s13059-016-1092-z","ISSN":"1474760X","PMID":"27855702","abstract":"Background: Tumor-infiltrating immune cells have been linked to prognosis and response to immunotherapy; however, the levels of distinct immune cell subsets and the signals that draw them into a tumor, such as the expression of antigen presenting machinery genes, remain poorly characterized. Here, we employ a gene expression-based computational method to profile the infiltration levels of 24 immune cell populations in 19 cancer types. Results: We compare cancer types using an immune infiltration score and a T cell infiltration score and find that clear cell renal cell carcinoma (ccRCC) is among the highest for both scores. Using immune infiltration profiles as well as transcriptomic and proteomic datasets, we characterize three groups of ccRCC tumors: T cell enriched, heterogeneously infiltrated, and non-infiltrated. We observe that the immunogenicity of ccRCC tumors cannot be explained by mutation load or neo-antigen load, but is highly correlated with MHC class I antigen presenting machinery expression (APM). We explore the prognostic value of distinct T cell subsets and show in two cohorts that Th17 cells and CD8+ T/Treg ratio are associated with improved survival, whereas Th2 cells and Tregs are associated with negative outcomes. Investigation of the association of immune infiltration patterns with the subclonal architecture of tumors shows that both APM and T cell levels are negatively associated with subclone number. Conclusions: Our analysis sheds light on the immune infiltration patterns of 19 human cancers and unravels mRNA signatures with prognostic utility and immunotherapeutic biomarker potential in ccRCC.","author":[{"dropping-particle":"","family":"Şenbabaoğlu","given":"Yasin","non-dropping-particle":"","parse-names":false,"suffix":""},{"dropping-particle":"","family":"Gejman","given":"Ron S.","non-dropping-particle":"","parse-names":false,"suffix":""},{"dropping-particle":"","family":"Winer","given":"Andrew G.","non-dropping-particle":"","parse-names":false,"suffix":""},{"dropping-particle":"","family":"Liu","given":"Ming","non-dropping-particle":"","parse-names":false,"suffix":""},{"dropping-particle":"","family":"Allen","given":"Eliezer M.","non-dropping-particle":"Van","parse-names":false,"suffix":""},{"dropping-particle":"","family":"Velasco","given":"Guillermo","non-dropping-particle":"de","parse-names":false,"suffix":""},{"dropping-particle":"","family":"Miao","given":"Diana","non-dropping-particle":"","parse-names":false,"suffix":""},{"dropping-particle":"","family":"Ostrovnaya","given":"Irina","non-dropping-particle":"","parse-names":false,"suffix":""},{"dropping-particle":"","family":"Drill","given":"Esther","non-dropping-particle":"","parse-names":false,"suffix":""},{"dropping-particle":"","family":"Luna","given":"Augustin","non-dropping-particle":"","parse-names":false,"suffix":""},{"dropping-particle":"","family":"Weinhold","given":"Nils","non-dropping-particle":"","parse-names":false,"suffix":""},{"dropping-particle":"","family":"Lee","given":"William","non-dropping-particle":"","parse-names":false,"suffix":""},{"dropping-particle":"","family":"Manley","given":"Brandon J.","non-dropping-particle":"","parse-names":false,"suffix":""},{"dropping-particle":"","family":"Khalil","given":"Danny N.","non-dropping-particle":"","parse-names":false,"suffix":""},{"dropping-particle":"","family":"Kaffenberger","given":"Samuel D.","non-dropping-particle":"","parse-names":false,"suffix":""},{"dropping-particle":"","family":"Chen","given":"Yingbei","non-dropping-particle":"","parse-names":false,"suffix":""},{"dropping-particle":"","family":"Danilova","given":"Ludmila","non-dropping-particle":"","parse-names":false,"suffix":""},{"dropping-particle":"","family":"Voss","given":"Martin H.","non-dropping-particle":"","parse-names":false,"suffix":""},{"dropping-particle":"","family":"Coleman","given":"Jonathan A.","non-dropping-particle":"","parse-names":false,"suffix":""},{"dropping-particle":"","family":"Russo","given":"Paul","non-dropping-particle":"","parse-names":false,"suffix":""},{"dropping-particle":"","family":"Reuter","given":"Victor E.","non-dropping-particle":"","parse-names":false,"suffix":""},{"dropping-particle":"","family":"Chan","given":"Timothy A.","non-dropping-particle":"","parse-names":false,"suffix":""},{"dropping-particle":"","family":"Cheng","given":"Emily H.","non-dropping-particle":"","parse-names":false,"suffix":""},{"dropping-particle":"","family":"Scheinberg","given":"David A.","non-dropping-particle":"","parse-names":false,"suffix":""},{"dropping-particle":"","family":"Li","given":"Ming O.","non-dropping-particle":"","parse-names":false,"suffix":""},{"dropping-particle":"","family":"Choueiri","given":"Toni K.","non-dropping-particle":"","parse-names":false,"suffix":""},{"dropping-particle":"","family":"Hsieh","given":"James J.","non-dropping-particle":"","parse-names":false,"suffix":""},{"dropping-particle":"","family":"Sander","given":"Chris","non-dropping-particle":"","parse-names":false,"suffix":""},{"dropping-particle":"","family":"Hakimi","given":"A. Ari","non-dropping-particle":"","parse-names":false,"suffix":""}],"container-title":"Genome Biology","id":"ITEM-2","issued":{"date-parts":[["2016"]]},"title":"Tumor immune microenvironment characterization in clear cell renal cell carcinoma identifies prognostic and immunotherapeutically relevant messenger RNA signatures","type":"article-journal"},"uris":["http://www.mendeley.com/documents/?uuid=7ec60b7a-94d2-4b16-888d-34900cbc3d5a"]}],"mendeley":{"formattedCitation":"(34,37)","plainTextFormattedCitation":"(34,37)","previouslyFormattedCitation":"(34,37)"},"properties":{"noteIndex":0},"schema":"https://github.com/citation-style-language/schema/raw/master/csl-citation.json"}</w:instrText>
       </w:r>
       <w:r>
         <w:rPr>
@@ -6625,7 +6834,7 @@
           <w:sz w:val="22"/>
           <w:szCs w:val="22"/>
         </w:rPr>
-        <w:t>(36)</w:t>
+        <w:t>(34,37)</w:t>
       </w:r>
       <w:r>
         <w:rPr>
@@ -6652,25 +6861,7 @@
           <w:sz w:val="22"/>
           <w:szCs w:val="22"/>
         </w:rPr>
-        <w:t xml:space="preserve"> This same exhausted </w:t>
-      </w:r>
-      <w:r>
-        <w:rPr>
-          <w:rFonts w:ascii="Arial" w:hAnsi="Arial" w:cs="Arial"/>
-          <w:color w:val="000000"/>
-          <w:sz w:val="22"/>
-          <w:szCs w:val="22"/>
-        </w:rPr>
-        <w:t xml:space="preserve">CD8+ T cell phenotype have been associated with increased dysfunctional </w:t>
-      </w:r>
-      <w:r>
-        <w:rPr>
-          <w:rFonts w:ascii="Arial" w:hAnsi="Arial" w:cs="Arial"/>
-          <w:color w:val="000000"/>
-          <w:sz w:val="22"/>
-          <w:szCs w:val="22"/>
-        </w:rPr>
-        <w:t xml:space="preserve">DC </w:t>
+        <w:t xml:space="preserve"> This same exhausted CD8+ T cell phenotype have been associated with increased dysfunctional DC </w:t>
       </w:r>
       <w:r>
         <w:rPr>
@@ -6688,7 +6879,7 @@
           <w:sz w:val="22"/>
           <w:szCs w:val="22"/>
         </w:rPr>
-        <w:instrText>ADDIN CSL_CITATION {"citationItems":[{"id":"ITEM-1","itemData":{"DOI":"10.1158/1078-0432.CCR-14-2926","ISSN":"15573265","PMID":"25688160","abstract":"Purpose: Clear cell renal cell carcinoma (ccRCC) has shown durable responses to checkpoint blockade therapies. However, important gaps persist in the understanding of its immune micro-environment. This study aims to investigate the expression and prognostic significance of immune checkpoints in primary and metastatic ccRCC, in relation with mature dendritic cells (DC) and T-cell densities. Experimental Design: We investigated the infiltration and the localization of CD8&lt;sup&gt;+&lt;/sup&gt;Tcells and mature DC, and the expression of immune checkpoints (PD-1, LAG-3, PD-L1, and PD-L2) in relation with prognosis, in 135 primary ccRCC tumors and 51 ccRCC lung metastases. RNA expression data for 496 primary ccRCC samples were used as confirmatory cohort. Results: We identify two groups of tumors with extensive CD8&lt;sup&gt;+&lt;/sup&gt; T-cell infiltrates. One group, characterized by high expression of immune checkpoints in the absence of fully functional mature DC, is associated with increased risk of disease progression. The second group, characterized by low expression of immune checkpoints and localization of mature DC in peritumoral immune aggregates (tertiary lymphoid structures), is associated with good prognosis. Conclusions: The expression of the immune checkpoints and the localization of DC in the tumor microenvironment modulate the clinical impact of CD8&lt;sup&gt;+&lt;/sup&gt; T cells in ccRCC.","author":[{"dropping-particle":"","family":"Giraldo","given":"Nicolas A.","non-dropping-particle":"","parse-names":false,"suffix":""},{"dropping-particle":"","family":"Becht","given":"Etienne","non-dropping-particle":"","parse-names":false,"suffix":""},{"dropping-particle":"","family":"Pagès","given":"Franck","non-dropping-particle":"","parse-names":false,"suffix":""},{"dropping-particle":"","family":"Skliris","given":"Georgios","non-dropping-particle":"","parse-names":false,"suffix":""},{"dropping-particle":"","family":"Verkarre","given":"Virginie","non-dropping-particle":"","parse-names":false,"suffix":""},{"dropping-particle":"","family":"Vano","given":"Yann","non-dropping-particle":"","parse-names":false,"suffix":""},{"dropping-particle":"","family":"Mejean","given":"Arnaud","non-dropping-particle":"","parse-names":false,"suffix":""},{"dropping-particle":"","family":"Saint-Aubert","given":"Nicolas","non-dropping-particle":"","parse-names":false,"suffix":""},{"dropping-particle":"","family":"Lacroix","given":"Laetitia","non-dropping-particle":"","parse-names":false,"suffix":""},{"dropping-particle":"","family":"Natario","given":"Ivo","non-dropping-particle":"","parse-names":false,"suffix":""},{"dropping-particle":"","family":"Lupo","given":"Audrey","non-dropping-particle":"","parse-names":false,"suffix":""},{"dropping-particle":"","family":"Alifano","given":"Marco","non-dropping-particle":"","parse-names":false,"suffix":""},{"dropping-particle":"","family":"Damotte","given":"Diane","non-dropping-particle":"","parse-names":false,"suffix":""},{"dropping-particle":"","family":"Cazes","given":"Aurelie","non-dropping-particle":"","parse-names":false,"suffix":""},{"dropping-particle":"","family":"Triebel","given":"Frederic","non-dropping-particle":"","parse-names":false,"suffix":""},{"dropping-particle":"","family":"Freeman","given":"Gordon J.","non-dropping-particle":"","parse-names":false,"suffix":""},{"dropping-particle":"","family":"Dieu-Nosjean","given":"Marie Caroline","non-dropping-particle":"","parse-names":false,"suffix":""},{"dropping-particle":"","family":"Oudard","given":"Stephane","non-dropping-particle":"","parse-names":false,"suffix":""},{"dropping-particle":"","family":"Fridman","given":"Wolf H.","non-dropping-particle":"","parse-names":false,"suffix":""},{"dropping-particle":"","family":"Sautés-Fridman","given":"Catherine","non-dropping-particle":"","parse-names":false,"suffix":""}],"container-title":"Clinical Cancer Research","id":"ITEM-1","issued":{"date-parts":[["2015"]]},"title":"Orchestration and prognostic significance of immune checkpoints in the microenvironment of primary and metastatic renal cell cancer","type":"article-journal"},"uris":["http://www.mendeley.com/documents/?uuid=ec3302ef-5ce4-4969-9eec-dd95284e1655"]}],"mendeley":{"formattedCitation":"(6)","plainTextFormattedCitation":"(6)"},"properties":{"noteIndex":0},"schema":"https://github.com/citation-style-language/schema/raw/master/csl-citation.json"}</w:instrText>
+        <w:instrText>ADDIN CSL_CITATION {"citationItems":[{"id":"ITEM-1","itemData":{"DOI":"10.1158/1078-0432.CCR-14-2926","ISSN":"15573265","PMID":"25688160","abstract":"Purpose: Clear cell renal cell carcinoma (ccRCC) has shown durable responses to checkpoint blockade therapies. However, important gaps persist in the understanding of its immune micro-environment. This study aims to investigate the expression and prognostic significance of immune checkpoints in primary and metastatic ccRCC, in relation with mature dendritic cells (DC) and T-cell densities. Experimental Design: We investigated the infiltration and the localization of CD8&lt;sup&gt;+&lt;/sup&gt;Tcells and mature DC, and the expression of immune checkpoints (PD-1, LAG-3, PD-L1, and PD-L2) in relation with prognosis, in 135 primary ccRCC tumors and 51 ccRCC lung metastases. RNA expression data for 496 primary ccRCC samples were used as confirmatory cohort. Results: We identify two groups of tumors with extensive CD8&lt;sup&gt;+&lt;/sup&gt; T-cell infiltrates. One group, characterized by high expression of immune checkpoints in the absence of fully functional mature DC, is associated with increased risk of disease progression. The second group, characterized by low expression of immune checkpoints and localization of mature DC in peritumoral immune aggregates (tertiary lymphoid structures), is associated with good prognosis. Conclusions: The expression of the immune checkpoints and the localization of DC in the tumor microenvironment modulate the clinical impact of CD8&lt;sup&gt;+&lt;/sup&gt; T cells in ccRCC.","author":[{"dropping-particle":"","family":"Giraldo","given":"Nicolas A.","non-dropping-particle":"","parse-names":false,"suffix":""},{"dropping-particle":"","family":"Becht","given":"Etienne","non-dropping-particle":"","parse-names":false,"suffix":""},{"dropping-particle":"","family":"Pagès","given":"Franck","non-dropping-particle":"","parse-names":false,"suffix":""},{"dropping-particle":"","family":"Skliris","given":"Georgios","non-dropping-particle":"","parse-names":false,"suffix":""},{"dropping-particle":"","family":"Verkarre","given":"Virginie","non-dropping-particle":"","parse-names":false,"suffix":""},{"dropping-particle":"","family":"Vano","given":"Yann","non-dropping-particle":"","parse-names":false,"suffix":""},{"dropping-particle":"","family":"Mejean","given":"Arnaud","non-dropping-particle":"","parse-names":false,"suffix":""},{"dropping-particle":"","family":"Saint-Aubert","given":"Nicolas","non-dropping-particle":"","parse-names":false,"suffix":""},{"dropping-particle":"","family":"Lacroix","given":"Laetitia","non-dropping-particle":"","parse-names":false,"suffix":""},{"dropping-particle":"","family":"Natario","given":"Ivo","non-dropping-particle":"","parse-names":false,"suffix":""},{"dropping-particle":"","family":"Lupo","given":"Audrey","non-dropping-particle":"","parse-names":false,"suffix":""},{"dropping-particle":"","family":"Alifano","given":"Marco","non-dropping-particle":"","parse-names":false,"suffix":""},{"dropping-particle":"","family":"Damotte","given":"Diane","non-dropping-particle":"","parse-names":false,"suffix":""},{"dropping-particle":"","family":"Cazes","given":"Aurelie","non-dropping-particle":"","parse-names":false,"suffix":""},{"dropping-particle":"","family":"Triebel","given":"Frederic","non-dropping-particle":"","parse-names":false,"suffix":""},{"dropping-particle":"","family":"Freeman","given":"Gordon J.","non-dropping-particle":"","parse-names":false,"suffix":""},{"dropping-particle":"","family":"Dieu-Nosjean","given":"Marie Caroline","non-dropping-particle":"","parse-names":false,"suffix":""},{"dropping-particle":"","family":"Oudard","given":"Stephane","non-dropping-particle":"","parse-names":false,"suffix":""},{"dropping-particle":"","family":"Fridman","given":"Wolf H.","non-dropping-particle":"","parse-names":false,"suffix":""},{"dropping-particle":"","family":"Sautés-Fridman","given":"Catherine","non-dropping-particle":"","parse-names":false,"suffix":""}],"container-title":"Clinical Cancer Research","id":"ITEM-1","issued":{"date-parts":[["2015"]]},"title":"Orchestration and prognostic significance of immune checkpoints in the microenvironment of primary and metastatic renal cell cancer","type":"article-journal"},"uris":["http://www.mendeley.com/documents/?uuid=ec3302ef-5ce4-4969-9eec-dd95284e1655"]}],"mendeley":{"formattedCitation":"(6)","plainTextFormattedCitation":"(6)","previouslyFormattedCitation":"(6)"},"properties":{"noteIndex":0},"schema":"https://github.com/citation-style-language/schema/raw/master/csl-citation.json"}</w:instrText>
       </w:r>
       <w:r>
         <w:rPr>
@@ -6795,8 +6986,6 @@
           <w:szCs w:val="22"/>
         </w:rPr>
       </w:pPr>
-      <w:bookmarkStart w:id="0" w:name="_GoBack"/>
-      <w:bookmarkEnd w:id="0"/>
     </w:p>
     <w:p>
       <w:pPr>
@@ -7186,7 +7375,7 @@
           <w:sz w:val="22"/>
           <w:szCs w:val="22"/>
         </w:rPr>
-        <w:instrText>ADDIN CSL_CITATION {"citationItems":[{"id":"ITEM-1","itemData":{"DOI":"10.1038/bjc.2015.96","ISSN":"15321827","abstract":"Background:Tumour-infiltrating lymphocyte (TIL) therapy is showing great promise in the treatment of patients with advanced malignant melanoma. However, the translation of TIL therapy to non-melanoma tumours such as renal cell carcinoma has been less successful with a major constraint being the inability to reproducibly generate TILs from primary and metastatic tumour tissue.Methods:Primary and metastatic renal cell carcinoma biopsies were subjected to differential tumour disaggregation methods and procedures that stimulate the specific expansion of TILs tested to determine which reliably generated TIL maintained antitumour specificity.Results:Enzymatic or combined enzymatic/mechanical disaggregation resulted in equivalent numbers of TILs being liberated from renal cell carcinoma biopsies. Following mitogenic activation of the isolated TILs with anti-CD3/anti-CD28-coated paramagnetic beads, successful TIL expansion was achieved in 90% of initiated cultures. The frequency of T-cell recognition of autologous tumours was enhanced when tumours were disaggregated using the GentleMACS enzymatic/mechanical system.Conclusion:TILs can be consistently produced from renal cell carcinoma biopsies maintaining autologous tumour recognition after expansion in vitro. While the method of disaggregation has little impact on the success of TIL growth, methods that preserve the cell surface architecture facilitate TIL recognition of an autologous tumour, which is important in terms of characterising the functionality of the expanded TIL population.","author":[{"dropping-particle":"","family":"Baldan","given":"V.","non-dropping-particle":"","parse-names":false,"suffix":""},{"dropping-particle":"","family":"Griffiths","given":"R.","non-dropping-particle":"","parse-names":false,"suffix":""},{"dropping-particle":"","family":"Hawkins","given":"R. E.","non-dropping-particle":"","parse-names":false,"suffix":""},{"dropping-particle":"","family":"Gilham","given":"D. E.","non-dropping-particle":"","parse-names":false,"suffix":""}],"container-title":"British Journal of Cancer","id":"ITEM-1","issued":{"date-parts":[["2015"]]},"title":"Efficient and reproducible generation of tumour-infiltrating lymphocytes for renal cell carcinoma","type":"article-journal"},"uris":["http://www.mendeley.com/documents/?uuid=33f6bd87-55a7-4b82-a180-d9a5c33e7014"]}],"mendeley":{"formattedCitation":"(37)","plainTextFormattedCitation":"(37)","previouslyFormattedCitation":"(37)"},"properties":{"noteIndex":0},"schema":"https://github.com/citation-style-language/schema/raw/master/csl-citation.json"}</w:instrText>
+        <w:instrText>ADDIN CSL_CITATION {"citationItems":[{"id":"ITEM-1","itemData":{"DOI":"10.1038/bjc.2015.96","ISSN":"15321827","abstract":"Background:Tumour-infiltrating lymphocyte (TIL) therapy is showing great promise in the treatment of patients with advanced malignant melanoma. However, the translation of TIL therapy to non-melanoma tumours such as renal cell carcinoma has been less successful with a major constraint being the inability to reproducibly generate TILs from primary and metastatic tumour tissue.Methods:Primary and metastatic renal cell carcinoma biopsies were subjected to differential tumour disaggregation methods and procedures that stimulate the specific expansion of TILs tested to determine which reliably generated TIL maintained antitumour specificity.Results:Enzymatic or combined enzymatic/mechanical disaggregation resulted in equivalent numbers of TILs being liberated from renal cell carcinoma biopsies. Following mitogenic activation of the isolated TILs with anti-CD3/anti-CD28-coated paramagnetic beads, successful TIL expansion was achieved in 90% of initiated cultures. The frequency of T-cell recognition of autologous tumours was enhanced when tumours were disaggregated using the GentleMACS enzymatic/mechanical system.Conclusion:TILs can be consistently produced from renal cell carcinoma biopsies maintaining autologous tumour recognition after expansion in vitro. While the method of disaggregation has little impact on the success of TIL growth, methods that preserve the cell surface architecture facilitate TIL recognition of an autologous tumour, which is important in terms of characterising the functionality of the expanded TIL population.","author":[{"dropping-particle":"","family":"Baldan","given":"V.","non-dropping-particle":"","parse-names":false,"suffix":""},{"dropping-particle":"","family":"Griffiths","given":"R.","non-dropping-particle":"","parse-names":false,"suffix":""},{"dropping-particle":"","family":"Hawkins","given":"R. E.","non-dropping-particle":"","parse-names":false,"suffix":""},{"dropping-particle":"","family":"Gilham","given":"D. E.","non-dropping-particle":"","parse-names":false,"suffix":""}],"container-title":"British Journal of Cancer","id":"ITEM-1","issued":{"date-parts":[["2015"]]},"title":"Efficient and reproducible generation of tumour-infiltrating lymphocytes for renal cell carcinoma","type":"article-journal"},"uris":["http://www.mendeley.com/documents/?uuid=33f6bd87-55a7-4b82-a180-d9a5c33e7014"]}],"mendeley":{"formattedCitation":"(38)","plainTextFormattedCitation":"(38)","previouslyFormattedCitation":"(38)"},"properties":{"noteIndex":0},"schema":"https://github.com/citation-style-language/schema/raw/master/csl-citation.json"}</w:instrText>
       </w:r>
       <w:r>
         <w:rPr>
@@ -7205,7 +7394,7 @@
           <w:sz w:val="22"/>
           <w:szCs w:val="22"/>
         </w:rPr>
-        <w:t>(37)</w:t>
+        <w:t>(38)</w:t>
       </w:r>
       <w:r>
         <w:rPr>
@@ -7328,7 +7517,17 @@
           <w:sz w:val="22"/>
           <w:szCs w:val="22"/>
         </w:rPr>
-        <w:t>cells for 20 min at 4</w:t>
+        <w:t xml:space="preserve">cells for 20 min at </w:t>
+      </w:r>
+      <w:r>
+        <w:rPr>
+          <w:rFonts w:ascii="Arial" w:hAnsi="Arial" w:cs="Arial"/>
+          <w:color w:val="000000"/>
+          <w:sz w:val="22"/>
+          <w:szCs w:val="22"/>
+        </w:rPr>
+        <w:lastRenderedPageBreak/>
+        <w:t>4</w:t>
       </w:r>
       <w:r>
         <w:rPr>
@@ -7406,17 +7605,7 @@
           <w:sz w:val="22"/>
           <w:szCs w:val="22"/>
         </w:rPr>
-        <w:t xml:space="preserve">FITC Positive Selection Kit (StemCell Technologies). Alternatively, mononuclear cells (MNCs) from whole peripheral blood of paired subjects were isolated using SepMate Tubes (StemCell Technologies) by density gradient </w:t>
-      </w:r>
-      <w:r>
-        <w:rPr>
-          <w:rFonts w:ascii="Arial" w:hAnsi="Arial" w:cs="Arial"/>
-          <w:color w:val="000000"/>
-          <w:sz w:val="22"/>
-          <w:szCs w:val="22"/>
-        </w:rPr>
-        <w:lastRenderedPageBreak/>
-        <w:t>centrifugation. Cells were then viably frozen in 5% DMSO in RPMI complemented with 95% FBS. Cryopreserved cells were resuscitated for flow cytometry analyses by rapid thawing and slow dilution.</w:t>
+        <w:t>FITC Positive Selection Kit (StemCell Technologies). Alternatively, mononuclear cells (MNCs) from whole peripheral blood of paired subjects were isolated using SepMate Tubes (StemCell Technologies) by density gradient centrifugation. Cells were then viably frozen in 5% DMSO in RPMI complemented with 95% FBS. Cryopreserved cells were resuscitated for flow cytometry analyses by rapid thawing and slow dilution.</w:t>
       </w:r>
     </w:p>
     <w:p>
@@ -7935,7 +8124,17 @@
           <w:sz w:val="22"/>
           <w:szCs w:val="22"/>
         </w:rPr>
-        <w:t xml:space="preserve"> beads (Beckman Coulter, Lane Cove, NSW, Australia) as per the manufacturer’s recommended parameters. Post-cDNA amplification reaction QC and quantification was performed on the Agilent 2100 Bioanalyzer using the DNA High Sensitivity chip. For input into the gene expression library construction, 50ng cDNA and 14 cycles was used. To obtain TCR repertoire profile, VDJ enrichment was carried out as per the Chromium Single Cell V(D)J Enrichment Kit, Human T Cell #1000005 (10</w:t>
+        <w:t xml:space="preserve"> beads (Beckman Coulter, Lane Cove, NSW, Australia) as per the manufacturer’s recommended parameters. Post-cDNA amplification reaction QC and quantification was performed on the Agilent 2100 Bioanalyzer using the DNA High Sensitivity chip. For input into the gene expression library construction, 50ng cDNA </w:t>
+      </w:r>
+      <w:r>
+        <w:rPr>
+          <w:rFonts w:ascii="Arial" w:hAnsi="Arial" w:cs="Arial"/>
+          <w:color w:val="000000"/>
+          <w:sz w:val="22"/>
+          <w:szCs w:val="22"/>
+        </w:rPr>
+        <w:lastRenderedPageBreak/>
+        <w:t>and 14 cycles was used. To obtain TCR repertoire profile, VDJ enrichment was carried out as per the Chromium Single Cell V(D)J Enrichment Kit, Human T Cell #1000005 (10</w:t>
       </w:r>
       <w:r>
         <w:rPr>
@@ -7953,17 +8152,7 @@
           <w:sz w:val="22"/>
           <w:szCs w:val="22"/>
         </w:rPr>
-        <w:t xml:space="preserve">Genomics) using the same input sample. Sequencing libraries were generated with unique sample indices (SI) for </w:t>
-      </w:r>
-      <w:r>
-        <w:rPr>
-          <w:rFonts w:ascii="Arial" w:hAnsi="Arial" w:cs="Arial"/>
-          <w:color w:val="000000"/>
-          <w:sz w:val="22"/>
-          <w:szCs w:val="22"/>
-        </w:rPr>
-        <w:lastRenderedPageBreak/>
-        <w:t>each sample and quantified. Libraries were sequenced on an Illumina HiSeq 4000 using a 150</w:t>
+        <w:t>Genomics) using the same input sample. Sequencing libraries were generated with unique sample indices (SI) for each sample and quantified. Libraries were sequenced on an Illumina HiSeq 4000 using a 150</w:t>
       </w:r>
       <w:r>
         <w:rPr>
@@ -8142,7 +8331,7 @@
           <w:sz w:val="22"/>
           <w:szCs w:val="22"/>
         </w:rPr>
-        <w:instrText>ADDIN CSL_CITATION {"citationItems":[{"id":"ITEM-1","itemData":{"DOI":"10.1126/science.aat1699","ISSN":"10959203","PMID":"30093597","abstract":"Messenger RNA encodes cellular function and phenotype. In the context of human cancer, it defines the identities of malignant cells and the diversity of tumor tissue. We studied 72,501 single-cell transcriptomes of human renal tumors and normal tissue from fetal, pediatric, and adult kidneys.We matched childhood Wilms tumor with specific fetal cell types, thus providing evidence for the hypothesis that Wilms tumor cells are aberrant fetal cells. In adult renal cell carcinoma, we identified a canonical cancer transcriptome that matched a little-known subtype of proximal convoluted tubular cell. Analyses of the tumor composition defined cancer-associated normal cells and delineated a complex vascular endothelial growth factor (VEGF) signaling circuit. Our findings reveal the precise cellular identities and compositions of human kidney tumors.","author":[{"dropping-particle":"","family":"Young","given":"Matthew D.","non-dropping-particle":"","parse-names":false,"suffix":""},{"dropping-particle":"","family":"Mitchell","given":"Thomas J.","non-dropping-particle":"","parse-names":false,"suffix":""},{"dropping-particle":"","family":"Vieira Braga","given":"Felipe A.","non-dropping-particle":"","parse-names":false,"suffix":""},{"dropping-particle":"","family":"Tran","given":"Maxine G.B.","non-dropping-particle":"","parse-names":false,"suffix":""},{"dropping-particle":"","family":"Stewart","given":"Benjamin J.","non-dropping-particle":"","parse-names":false,"suffix":""},{"dropping-particle":"","family":"Ferdinand","given":"John R.","non-dropping-particle":"","parse-names":false,"suffix":""},{"dropping-particle":"","family":"Collord","given":"Grace","non-dropping-particle":"","parse-names":false,"suffix":""},{"dropping-particle":"","family":"Botting","given":"Rachel A.","non-dropping-particle":"","parse-names":false,"suffix":""},{"dropping-particle":"","family":"Popescu","given":"Dorin Mirel","non-dropping-particle":"","parse-names":false,"suffix":""},{"dropping-particle":"","family":"Loudon","given":"Kevin W.","non-dropping-particle":"","parse-names":false,"suffix":""},{"dropping-particle":"","family":"Vento-Tormo","given":"Roser","non-dropping-particle":"","parse-names":false,"suffix":""},{"dropping-particle":"","family":"Stephenson","given":"Emily","non-dropping-particle":"","parse-names":false,"suffix":""},{"dropping-particle":"","family":"Cagan","given":"Alex","non-dropping-particle":"","parse-names":false,"suffix":""},{"dropping-particle":"","family":"Farndon","given":"Sarah J.","non-dropping-particle":"","parse-names":false,"suffix":""},{"dropping-particle":"","family":"Velasco-Herrera","given":"Martin Del Castillo","non-dropping-particle":"","parse-names":false,"suffix":""},{"dropping-particle":"","family":"Guzzo","given":"Charlotte","non-dropping-particle":"","parse-names":false,"suffix":""},{"dropping-particle":"","family":"Richoz","given":"Nathan","non-dropping-particle":"","parse-names":false,"suffix":""},{"dropping-particle":"","family":"Mamanova","given":"Lira","non-dropping-particle":"","parse-names":false,"suffix":""},{"dropping-particle":"","family":"Aho","given":"Tevita","non-dropping-particle":"","parse-names":false,"suffix":""},{"dropping-particle":"","family":"Armitage","given":"James N.","non-dropping-particle":"","parse-names":false,"suffix":""},{"dropping-particle":"","family":"Riddick","given":"Antony C.P.","non-dropping-particle":"","parse-names":false,"suffix":""},{"dropping-particle":"","family":"Mushtaq","given":"Imran","non-dropping-particle":"","parse-names":false,"suffix":""},{"dropping-particle":"","family":"Farrell","given":"Stephen","non-dropping-particle":"","parse-names":false,"suffix":""},{"dropping-particle":"","family":"Rampling","given":"Dyanne","non-dropping-particle":"","parse-names":false,"suffix":""},{"dropping-particle":"","family":"Nicholson","given":"James","non-dropping-particle":"","parse-names":false,"suffix":""},{"dropping-particle":"","family":"Filby","given":"Andrew","non-dropping-particle":"","parse-names":false,"suffix":""},{"dropping-particle":"","family":"Burge","given":"Johanna","non-dropping-particle":"","parse-names":false,"suffix":""},{"dropping-particle":"","family":"Lisgo","given":"Steven","non-dropping-particle":"","parse-names":false,"suffix":""},{"dropping-particle":"","family":"Maxwell","given":"Patrick H.","non-dropping-particle":"","parse-names":false,"suffix":""},{"dropping-particle":"","family":"Lindsay","given":"Susan","non-dropping-particle":"","parse-names":false,"suffix":""},{"dropping-particle":"","family":"Warren","given":"Anne Y.","non-dropping-particle":"","parse-names":false,"suffix":""},{"dropping-particle":"","family":"Stewart","given":"Grant D.","non-dropping-particle":"","parse-names":false,"suffix":""},{"dropping-particle":"","family":"Sebire","given":"Neil","non-dropping-particle":"","parse-names":false,"suffix":""},{"dropping-particle":"","family":"Coleman","given":"Nicholas","non-dropping-particle":"","parse-names":false,"suffix":""},{"dropping-particle":"","family":"Haniffa","given":"Muzlifah","non-dropping-particle":"","parse-names":false,"suffix":""},{"dropping-particle":"","family":"Teichmann","given":"Sarah A.","non-dropping-particle":"","parse-names":false,"suffix":""},{"dropping-particle":"","family":"Clatworthy","given":"Menna","non-dropping-particle":"","parse-names":false,"suffix":""},{"dropping-particle":"","family":"Behjati","given":"Sam","non-dropping-particle":"","parse-names":false,"suffix":""}],"container-title":"Science","id":"ITEM-1","issued":{"date-parts":[["2018"]]},"title":"Single-cell transcriptomes from human kidneys reveal the cellular identity of renal tumors","type":"article-journal"},"uris":["http://www.mendeley.com/documents/?uuid=e3614b27-27e2-4126-ac60-e0d38fd07652"]}],"mendeley":{"formattedCitation":"(38)","plainTextFormattedCitation":"(38)","previouslyFormattedCitation":"(38)"},"properties":{"noteIndex":0},"schema":"https://github.com/citation-style-language/schema/raw/master/csl-citation.json"}</w:instrText>
+        <w:instrText>ADDIN CSL_CITATION {"citationItems":[{"id":"ITEM-1","itemData":{"DOI":"10.1126/science.aat1699","ISSN":"10959203","PMID":"30093597","abstract":"Messenger RNA encodes cellular function and phenotype. In the context of human cancer, it defines the identities of malignant cells and the diversity of tumor tissue. We studied 72,501 single-cell transcriptomes of human renal tumors and normal tissue from fetal, pediatric, and adult kidneys.We matched childhood Wilms tumor with specific fetal cell types, thus providing evidence for the hypothesis that Wilms tumor cells are aberrant fetal cells. In adult renal cell carcinoma, we identified a canonical cancer transcriptome that matched a little-known subtype of proximal convoluted tubular cell. Analyses of the tumor composition defined cancer-associated normal cells and delineated a complex vascular endothelial growth factor (VEGF) signaling circuit. Our findings reveal the precise cellular identities and compositions of human kidney tumors.","author":[{"dropping-particle":"","family":"Young","given":"Matthew D.","non-dropping-particle":"","parse-names":false,"suffix":""},{"dropping-particle":"","family":"Mitchell","given":"Thomas J.","non-dropping-particle":"","parse-names":false,"suffix":""},{"dropping-particle":"","family":"Vieira Braga","given":"Felipe A.","non-dropping-particle":"","parse-names":false,"suffix":""},{"dropping-particle":"","family":"Tran","given":"Maxine G.B.","non-dropping-particle":"","parse-names":false,"suffix":""},{"dropping-particle":"","family":"Stewart","given":"Benjamin J.","non-dropping-particle":"","parse-names":false,"suffix":""},{"dropping-particle":"","family":"Ferdinand","given":"John R.","non-dropping-particle":"","parse-names":false,"suffix":""},{"dropping-particle":"","family":"Collord","given":"Grace","non-dropping-particle":"","parse-names":false,"suffix":""},{"dropping-particle":"","family":"Botting","given":"Rachel A.","non-dropping-particle":"","parse-names":false,"suffix":""},{"dropping-particle":"","family":"Popescu","given":"Dorin Mirel","non-dropping-particle":"","parse-names":false,"suffix":""},{"dropping-particle":"","family":"Loudon","given":"Kevin W.","non-dropping-particle":"","parse-names":false,"suffix":""},{"dropping-particle":"","family":"Vento-Tormo","given":"Roser","non-dropping-particle":"","parse-names":false,"suffix":""},{"dropping-particle":"","family":"Stephenson","given":"Emily","non-dropping-particle":"","parse-names":false,"suffix":""},{"dropping-particle":"","family":"Cagan","given":"Alex","non-dropping-particle":"","parse-names":false,"suffix":""},{"dropping-particle":"","family":"Farndon","given":"Sarah J.","non-dropping-particle":"","parse-names":false,"suffix":""},{"dropping-particle":"","family":"Velasco-Herrera","given":"Martin Del Castillo","non-dropping-particle":"","parse-names":false,"suffix":""},{"dropping-particle":"","family":"Guzzo","given":"Charlotte","non-dropping-particle":"","parse-names":false,"suffix":""},{"dropping-particle":"","family":"Richoz","given":"Nathan","non-dropping-particle":"","parse-names":false,"suffix":""},{"dropping-particle":"","family":"Mamanova","given":"Lira","non-dropping-particle":"","parse-names":false,"suffix":""},{"dropping-particle":"","family":"Aho","given":"Tevita","non-dropping-particle":"","parse-names":false,"suffix":""},{"dropping-particle":"","family":"Armitage","given":"James N.","non-dropping-particle":"","parse-names":false,"suffix":""},{"dropping-particle":"","family":"Riddick","given":"Antony C.P.","non-dropping-particle":"","parse-names":false,"suffix":""},{"dropping-particle":"","family":"Mushtaq","given":"Imran","non-dropping-particle":"","parse-names":false,"suffix":""},{"dropping-particle":"","family":"Farrell","given":"Stephen","non-dropping-particle":"","parse-names":false,"suffix":""},{"dropping-particle":"","family":"Rampling","given":"Dyanne","non-dropping-particle":"","parse-names":false,"suffix":""},{"dropping-particle":"","family":"Nicholson","given":"James","non-dropping-particle":"","parse-names":false,"suffix":""},{"dropping-particle":"","family":"Filby","given":"Andrew","non-dropping-particle":"","parse-names":false,"suffix":""},{"dropping-particle":"","family":"Burge","given":"Johanna","non-dropping-particle":"","parse-names":false,"suffix":""},{"dropping-particle":"","family":"Lisgo","given":"Steven","non-dropping-particle":"","parse-names":false,"suffix":""},{"dropping-particle":"","family":"Maxwell","given":"Patrick H.","non-dropping-particle":"","parse-names":false,"suffix":""},{"dropping-particle":"","family":"Lindsay","given":"Susan","non-dropping-particle":"","parse-names":false,"suffix":""},{"dropping-particle":"","family":"Warren","given":"Anne Y.","non-dropping-particle":"","parse-names":false,"suffix":""},{"dropping-particle":"","family":"Stewart","given":"Grant D.","non-dropping-particle":"","parse-names":false,"suffix":""},{"dropping-particle":"","family":"Sebire","given":"Neil","non-dropping-particle":"","parse-names":false,"suffix":""},{"dropping-particle":"","family":"Coleman","given":"Nicholas","non-dropping-particle":"","parse-names":false,"suffix":""},{"dropping-particle":"","family":"Haniffa","given":"Muzlifah","non-dropping-particle":"","parse-names":false,"suffix":""},{"dropping-particle":"","family":"Teichmann","given":"Sarah A.","non-dropping-particle":"","parse-names":false,"suffix":""},{"dropping-particle":"","family":"Clatworthy","given":"Menna","non-dropping-particle":"","parse-names":false,"suffix":""},{"dropping-particle":"","family":"Behjati","given":"Sam","non-dropping-particle":"","parse-names":false,"suffix":""}],"container-title":"Science","id":"ITEM-1","issued":{"date-parts":[["2018"]]},"title":"Single-cell transcriptomes from human kidneys reveal the cellular identity of renal tumors","type":"article-journal"},"uris":["http://www.mendeley.com/documents/?uuid=e3614b27-27e2-4126-ac60-e0d38fd07652"]}],"mendeley":{"formattedCitation":"(39)","plainTextFormattedCitation":"(39)","previouslyFormattedCitation":"(39)"},"properties":{"noteIndex":0},"schema":"https://github.com/citation-style-language/schema/raw/master/csl-citation.json"}</w:instrText>
       </w:r>
       <w:r>
         <w:rPr>
@@ -8161,7 +8350,7 @@
           <w:sz w:val="22"/>
           <w:szCs w:val="22"/>
         </w:rPr>
-        <w:t>(38)</w:t>
+        <w:t>(39)</w:t>
       </w:r>
       <w:r>
         <w:rPr>
@@ -8404,7 +8593,7 @@
           <w:sz w:val="22"/>
           <w:szCs w:val="22"/>
         </w:rPr>
-        <w:instrText>ADDIN CSL_CITATION {"citationItems":[{"id":"ITEM-1","itemData":{"DOI":"10.1016/j.cell.2019.05.031","ISSN":"10974172","PMID":"31178118","abstract":"Single-cell transcriptomics has transformed our ability to characterize cell states, but deep biological understanding requires more than a taxonomic listing of clusters. As new methods arise to measure distinct cellular modalities, a key analytical challenge is to integrate these datasets to better understand cellular identity and function. Here, we develop a strategy to “anchor” diverse datasets together, enabling us to integrate single-cell measurements not only across scRNA-seq technologies, but also across different modalities. After demonstrating improvement over existing methods for integrating scRNA-seq data, we anchor scRNA-seq experiments with scATAC-seq to explore chromatin differences in closely related interneuron subsets and project protein expression measurements onto a bone marrow atlas to characterize lymphocyte populations. Lastly, we harmonize in situ gene expression and scRNA-seq datasets, allowing transcriptome-wide imputation of spatial gene expression patterns. Our work presents a strategy for the assembly of harmonized references and transfer of information across datasets.","author":[{"dropping-particle":"","family":"Stuart","given":"Tim","non-dropping-particle":"","parse-names":false,"suffix":""},{"dropping-particle":"","family":"Butler","given":"Andrew","non-dropping-particle":"","parse-names":false,"suffix":""},{"dropping-particle":"","family":"Hoffman","given":"Paul","non-dropping-particle":"","parse-names":false,"suffix":""},{"dropping-particle":"","family":"Hafemeister","given":"Christoph","non-dropping-particle":"","parse-names":false,"suffix":""},{"dropping-particle":"","family":"Papalexi","given":"Efthymia","non-dropping-particle":"","parse-names":false,"suffix":""},{"dropping-particle":"","family":"Mauck","given":"William M.","non-dropping-particle":"","parse-names":false,"suffix":""},{"dropping-particle":"","family":"Hao","given":"Yuhan","non-dropping-particle":"","parse-names":false,"suffix":""},{"dropping-particle":"","family":"Stoeckius","given":"Marlon","non-dropping-particle":"","parse-names":false,"suffix":""},{"dropping-particle":"","family":"Smibert","given":"Peter","non-dropping-particle":"","parse-names":false,"suffix":""},{"dropping-particle":"","family":"Satija","given":"Rahul","non-dropping-particle":"","parse-names":false,"suffix":""}],"container-title":"Cell","id":"ITEM-1","issued":{"date-parts":[["2019"]]},"title":"Comprehensive Integration of Single-Cell Data","type":"article-journal"},"uris":["http://www.mendeley.com/documents/?uuid=cef096b8-4dc5-41ae-acf3-6a8252e6aa5b"]},{"id":"ITEM-2","itemData":{"DOI":"10.1038/nbt.4096","ISSN":"15461696","PMID":"29608179","abstract":"Computational single-cell RNA-seq (scRNA-seq) methods have been successfully applied to experiments representing a single condition, technology, or species to discover and define cellular phenotypes. However, identifying subpopulations of cells that are present across multiple data sets remains challenging. Here, we introduce an analytical strategy for integrating scRNA-seq data sets based on common sources of variation, enabling the identification of shared populations across data sets and downstream comparative analysis. We apply this approach, implemented in our R toolkit Seurat (http://satijalab.org/seurat/), to align scRNA-seq data sets of peripheral blood mononuclear cells under resting and stimulated conditions, hematopoietic progenitors sequenced using two profiling technologies, and pancreatic cell 'atlases' generated from human and mouse islets. In each case, we learn distinct or transitional cell states jointly across data sets, while boosting statistical power through integrated analysis. Our approach facilitates general comparisons of scRNA-seq data sets, potentially deepening our understanding of how distinct cell states respond to perturbation, disease, and evolution.","author":[{"dropping-particle":"","family":"Butler","given":"Andrew","non-dropping-particle":"","parse-names":false,"suffix":""},{"dropping-particle":"","family":"Hoffman","given":"Paul","non-dropping-particle":"","parse-names":false,"suffix":""},{"dropping-particle":"","family":"Smibert","given":"Peter","non-dropping-particle":"","parse-names":false,"suffix":""},{"dropping-particle":"","family":"Papalexi","given":"Efthymia","non-dropping-particle":"","parse-names":false,"suffix":""},{"dropping-particle":"","family":"Satija","given":"Rahul","non-dropping-particle":"","parse-names":false,"suffix":""}],"container-title":"Nature Biotechnology","id":"ITEM-2","issued":{"date-parts":[["2018"]]},"title":"Integrating single-cell transcriptomic data across different conditions, technologies, and species","type":"article-journal"},"uris":["http://www.mendeley.com/documents/?uuid=3ec804de-8b99-476d-8ab6-32ea16543dde"]}],"mendeley":{"formattedCitation":"(39,40)","plainTextFormattedCitation":"(39,40)","previouslyFormattedCitation":"(39,40)"},"properties":{"noteIndex":0},"schema":"https://github.com/citation-style-language/schema/raw/master/csl-citation.json"}</w:instrText>
+        <w:instrText>ADDIN CSL_CITATION {"citationItems":[{"id":"ITEM-1","itemData":{"DOI":"10.1016/j.cell.2019.05.031","ISSN":"10974172","PMID":"31178118","abstract":"Single-cell transcriptomics has transformed our ability to characterize cell states, but deep biological understanding requires more than a taxonomic listing of clusters. As new methods arise to measure distinct cellular modalities, a key analytical challenge is to integrate these datasets to better understand cellular identity and function. Here, we develop a strategy to “anchor” diverse datasets together, enabling us to integrate single-cell measurements not only across scRNA-seq technologies, but also across different modalities. After demonstrating improvement over existing methods for integrating scRNA-seq data, we anchor scRNA-seq experiments with scATAC-seq to explore chromatin differences in closely related interneuron subsets and project protein expression measurements onto a bone marrow atlas to characterize lymphocyte populations. Lastly, we harmonize in situ gene expression and scRNA-seq datasets, allowing transcriptome-wide imputation of spatial gene expression patterns. Our work presents a strategy for the assembly of harmonized references and transfer of information across datasets.","author":[{"dropping-particle":"","family":"Stuart","given":"Tim","non-dropping-particle":"","parse-names":false,"suffix":""},{"dropping-particle":"","family":"Butler","given":"Andrew","non-dropping-particle":"","parse-names":false,"suffix":""},{"dropping-particle":"","family":"Hoffman","given":"Paul","non-dropping-particle":"","parse-names":false,"suffix":""},{"dropping-particle":"","family":"Hafemeister","given":"Christoph","non-dropping-particle":"","parse-names":false,"suffix":""},{"dropping-particle":"","family":"Papalexi","given":"Efthymia","non-dropping-particle":"","parse-names":false,"suffix":""},{"dropping-particle":"","family":"Mauck","given":"William M.","non-dropping-particle":"","parse-names":false,"suffix":""},{"dropping-particle":"","family":"Hao","given":"Yuhan","non-dropping-particle":"","parse-names":false,"suffix":""},{"dropping-particle":"","family":"Stoeckius","given":"Marlon","non-dropping-particle":"","parse-names":false,"suffix":""},{"dropping-particle":"","family":"Smibert","given":"Peter","non-dropping-particle":"","parse-names":false,"suffix":""},{"dropping-particle":"","family":"Satija","given":"Rahul","non-dropping-particle":"","parse-names":false,"suffix":""}],"container-title":"Cell","id":"ITEM-1","issued":{"date-parts":[["2019"]]},"title":"Comprehensive Integration of Single-Cell Data","type":"article-journal"},"uris":["http://www.mendeley.com/documents/?uuid=cef096b8-4dc5-41ae-acf3-6a8252e6aa5b"]},{"id":"ITEM-2","itemData":{"DOI":"10.1038/nbt.4096","ISSN":"15461696","PMID":"29608179","abstract":"Computational single-cell RNA-seq (scRNA-seq) methods have been successfully applied to experiments representing a single condition, technology, or species to discover and define cellular phenotypes. However, identifying subpopulations of cells that are present across multiple data sets remains challenging. Here, we introduce an analytical strategy for integrating scRNA-seq data sets based on common sources of variation, enabling the identification of shared populations across data sets and downstream comparative analysis. We apply this approach, implemented in our R toolkit Seurat (http://satijalab.org/seurat/), to align scRNA-seq data sets of peripheral blood mononuclear cells under resting and stimulated conditions, hematopoietic progenitors sequenced using two profiling technologies, and pancreatic cell 'atlases' generated from human and mouse islets. In each case, we learn distinct or transitional cell states jointly across data sets, while boosting statistical power through integrated analysis. Our approach facilitates general comparisons of scRNA-seq data sets, potentially deepening our understanding of how distinct cell states respond to perturbation, disease, and evolution.","author":[{"dropping-particle":"","family":"Butler","given":"Andrew","non-dropping-particle":"","parse-names":false,"suffix":""},{"dropping-particle":"","family":"Hoffman","given":"Paul","non-dropping-particle":"","parse-names":false,"suffix":""},{"dropping-particle":"","family":"Smibert","given":"Peter","non-dropping-particle":"","parse-names":false,"suffix":""},{"dropping-particle":"","family":"Papalexi","given":"Efthymia","non-dropping-particle":"","parse-names":false,"suffix":""},{"dropping-particle":"","family":"Satija","given":"Rahul","non-dropping-particle":"","parse-names":false,"suffix":""}],"container-title":"Nature Biotechnology","id":"ITEM-2","issued":{"date-parts":[["2018"]]},"title":"Integrating single-cell transcriptomic data across different conditions, technologies, and species","type":"article-journal"},"uris":["http://www.mendeley.com/documents/?uuid=3ec804de-8b99-476d-8ab6-32ea16543dde"]}],"mendeley":{"formattedCitation":"(40,41)","plainTextFormattedCitation":"(40,41)","previouslyFormattedCitation":"(40,41)"},"properties":{"noteIndex":0},"schema":"https://github.com/citation-style-language/schema/raw/master/csl-citation.json"}</w:instrText>
       </w:r>
       <w:r>
         <w:rPr>
@@ -8421,7 +8610,7 @@
           <w:sz w:val="22"/>
           <w:szCs w:val="22"/>
         </w:rPr>
-        <w:t>(39,40)</w:t>
+        <w:t>(40,41)</w:t>
       </w:r>
       <w:r>
         <w:rPr>
@@ -8481,7 +8670,7 @@
           <w:sz w:val="22"/>
           <w:szCs w:val="22"/>
         </w:rPr>
-        <w:instrText>ADDIN CSL_CITATION {"citationItems":[{"id":"ITEM-1","itemData":{"DOI":"10.1186/s13059-019-1874-1","ISSN":"1474760X","PMID":"31870423","abstract":"Single-cell RNA-seq (scRNA-seq) data exhibits significant cell-to-cell variation due to technical factors, including the number of molecules detected in each cell, which can confound biological heterogeneity with technical effects. To address this, we present a modeling framework for the normalization and variance stabilization of molecular count data from scRNA-seq experiments. We propose that the Pearson residuals from \"regularized negative binomial regression,\" where cellular sequencing depth is utilized as a covariate in a generalized linear model, successfully remove the influence of technical characteristics from downstream analyses while preserving biological heterogeneity. Importantly, we show that an unconstrained negative binomial model may overfit scRNA-seq data, and overcome this by pooling information across genes with similar abundances to obtain stable parameter estimates. Our procedure omits the need for heuristic steps including pseudocount addition or log-transformation and improves common downstream analytical tasks such as variable gene selection, dimensional reduction, and differential expression. Our approach can be applied to any UMI-based scRNA-seq dataset and is freely available as part of the R package sctransform, with a direct interface to our single-cell toolkit Seurat.","author":[{"dropping-particle":"","family":"Hafemeister","given":"Christoph","non-dropping-particle":"","parse-names":false,"suffix":""},{"dropping-particle":"","family":"Satija","given":"Rahul","non-dropping-particle":"","parse-names":false,"suffix":""}],"container-title":"Genome Biology","id":"ITEM-1","issued":{"date-parts":[["2019"]]},"title":"Normalization and variance stabilization of single-cell RNA-seq data using regularized negative binomial regression","type":"article-journal"},"uris":["http://www.mendeley.com/documents/?uuid=778fd3cf-fa1c-4a40-9662-789c9143c89f"]}],"mendeley":{"formattedCitation":"(41)","plainTextFormattedCitation":"(41)","previouslyFormattedCitation":"(41)"},"properties":{"noteIndex":0},"schema":"https://github.com/citation-style-language/schema/raw/master/csl-citation.json"}</w:instrText>
+        <w:instrText>ADDIN CSL_CITATION {"citationItems":[{"id":"ITEM-1","itemData":{"DOI":"10.1186/s13059-019-1874-1","ISSN":"1474760X","PMID":"31870423","abstract":"Single-cell RNA-seq (scRNA-seq) data exhibits significant cell-to-cell variation due to technical factors, including the number of molecules detected in each cell, which can confound biological heterogeneity with technical effects. To address this, we present a modeling framework for the normalization and variance stabilization of molecular count data from scRNA-seq experiments. We propose that the Pearson residuals from \"regularized negative binomial regression,\" where cellular sequencing depth is utilized as a covariate in a generalized linear model, successfully remove the influence of technical characteristics from downstream analyses while preserving biological heterogeneity. Importantly, we show that an unconstrained negative binomial model may overfit scRNA-seq data, and overcome this by pooling information across genes with similar abundances to obtain stable parameter estimates. Our procedure omits the need for heuristic steps including pseudocount addition or log-transformation and improves common downstream analytical tasks such as variable gene selection, dimensional reduction, and differential expression. Our approach can be applied to any UMI-based scRNA-seq dataset and is freely available as part of the R package sctransform, with a direct interface to our single-cell toolkit Seurat.","author":[{"dropping-particle":"","family":"Hafemeister","given":"Christoph","non-dropping-particle":"","parse-names":false,"suffix":""},{"dropping-particle":"","family":"Satija","given":"Rahul","non-dropping-particle":"","parse-names":false,"suffix":""}],"container-title":"Genome Biology","id":"ITEM-1","issued":{"date-parts":[["2019"]]},"title":"Normalization and variance stabilization of single-cell RNA-seq data using regularized negative binomial regression","type":"article-journal"},"uris":["http://www.mendeley.com/documents/?uuid=778fd3cf-fa1c-4a40-9662-789c9143c89f"]}],"mendeley":{"formattedCitation":"(42)","plainTextFormattedCitation":"(42)","previouslyFormattedCitation":"(42)"},"properties":{"noteIndex":0},"schema":"https://github.com/citation-style-language/schema/raw/master/csl-citation.json"}</w:instrText>
       </w:r>
       <w:r>
         <w:rPr>
@@ -8498,7 +8687,7 @@
           <w:sz w:val="22"/>
           <w:szCs w:val="22"/>
         </w:rPr>
-        <w:t>(41)</w:t>
+        <w:t>(42)</w:t>
       </w:r>
       <w:r>
         <w:rPr>
@@ -8557,6 +8746,7 @@
           <w:sz w:val="22"/>
           <w:szCs w:val="22"/>
         </w:rPr>
+        <w:lastRenderedPageBreak/>
         <w:t>PrepSCTIntegration</w:t>
       </w:r>
       <w:proofErr w:type="spellEnd"/>
@@ -8639,7 +8829,6 @@
           <w:sz w:val="22"/>
           <w:szCs w:val="22"/>
         </w:rPr>
-        <w:lastRenderedPageBreak/>
         <w:t xml:space="preserve">Cell type </w:t>
       </w:r>
       <w:proofErr w:type="spellStart"/>
@@ -9089,7 +9278,7 @@
           <w:sz w:val="22"/>
           <w:szCs w:val="22"/>
         </w:rPr>
-        <w:instrText>ADDIN CSL_CITATION {"citationItems":[{"id":"ITEM-1","itemData":{"DOI":"10.1182/blood-2016-05-716480","ISSN":"15280020","abstract":"Maintenance of the blood system requires balanced cell fate decisions by hematopoietic stem and progenitor cells (HSPCs). Because cell fate choices are executed at the individual cell level, new single-cell profiling technologies offer exciting possibilities for mapping the dynamic molecular changes underlying HSPC differentiation. Here, we have used single-cell RNA sequencing to profile more than 1600 single HSPCs, and deep sequencing has enabled detection of an average of 6558 protein-coding genes per cell. Index sorting, in combination with broad sorting gates, allowed us to retrospectively assign cells to 12 commonly sorted HSPC phenotypes while also capturing intermediate cells typically excluded by conventional gating. We further show that independently generated single-cell data sets can be projected onto the single-cell resolution expression map to directly compare data from multiple groups and to build and refine new hypotheses. Reconstruction of differentiation trajectories reveals dynamic expression changes associated with early lymphoid, erythroid, and granulocyte-macrophage differentiation. The latter two trajectories were characterized by common upregulation of cell cycle and oxidative phosphorylation transcriptional programs. By using external spike-in controls, we estimate absolute messenger RNA (mRNA) levels per cell, showing for the first time that despite a general reduction in total mRNA, a subset of genes shows higher expression levels in immature stem cells consistent with active maintenance of the stem-cell state. Finally, we report the development of an intuitive Web interface as a new community resource to permit visualization of gene expression in HSPCs at single-cell resolution for any gene of choice.","author":[{"dropping-particle":"","family":"Nestorowa","given":"Sonia","non-dropping-particle":"","parse-names":false,"suffix":""},{"dropping-particle":"","family":"Hamey","given":"Fiona K.","non-dropping-particle":"","parse-names":false,"suffix":""},{"dropping-particle":"","family":"Pijuan Sala","given":"Blanca","non-dropping-particle":"","parse-names":false,"suffix":""},{"dropping-particle":"","family":"Diamanti","given":"Evangelia","non-dropping-particle":"","parse-names":false,"suffix":""},{"dropping-particle":"","family":"Shepherd","given":"Mairi","non-dropping-particle":"","parse-names":false,"suffix":""},{"dropping-particle":"","family":"Laurenti","given":"Elisa","non-dropping-particle":"","parse-names":false,"suffix":""},{"dropping-particle":"","family":"Wilson","given":"Nicola K.","non-dropping-particle":"","parse-names":false,"suffix":""},{"dropping-particle":"","family":"Kent","given":"David G.","non-dropping-particle":"","parse-names":false,"suffix":""},{"dropping-particle":"","family":"Göttgens","given":"Berthold","non-dropping-particle":"","parse-names":false,"suffix":""}],"container-title":"Blood","id":"ITEM-1","issued":{"date-parts":[["2016"]]},"title":"A single-cell resolution map of mouse hematopoietic stem and progenitor cell differentiation","type":"article-journal"},"uris":["http://www.mendeley.com/documents/?uuid=242a1c4a-41c1-4e5d-908a-19c7032e2876"]}],"mendeley":{"formattedCitation":"(42)","plainTextFormattedCitation":"(42)","previouslyFormattedCitation":"(42)"},"properties":{"noteIndex":0},"schema":"https://github.com/citation-style-language/schema/raw/master/csl-citation.json"}</w:instrText>
+        <w:instrText>ADDIN CSL_CITATION {"citationItems":[{"id":"ITEM-1","itemData":{"DOI":"10.1182/blood-2016-05-716480","ISSN":"15280020","abstract":"Maintenance of the blood system requires balanced cell fate decisions by hematopoietic stem and progenitor cells (HSPCs). Because cell fate choices are executed at the individual cell level, new single-cell profiling technologies offer exciting possibilities for mapping the dynamic molecular changes underlying HSPC differentiation. Here, we have used single-cell RNA sequencing to profile more than 1600 single HSPCs, and deep sequencing has enabled detection of an average of 6558 protein-coding genes per cell. Index sorting, in combination with broad sorting gates, allowed us to retrospectively assign cells to 12 commonly sorted HSPC phenotypes while also capturing intermediate cells typically excluded by conventional gating. We further show that independently generated single-cell data sets can be projected onto the single-cell resolution expression map to directly compare data from multiple groups and to build and refine new hypotheses. Reconstruction of differentiation trajectories reveals dynamic expression changes associated with early lymphoid, erythroid, and granulocyte-macrophage differentiation. The latter two trajectories were characterized by common upregulation of cell cycle and oxidative phosphorylation transcriptional programs. By using external spike-in controls, we estimate absolute messenger RNA (mRNA) levels per cell, showing for the first time that despite a general reduction in total mRNA, a subset of genes shows higher expression levels in immature stem cells consistent with active maintenance of the stem-cell state. Finally, we report the development of an intuitive Web interface as a new community resource to permit visualization of gene expression in HSPCs at single-cell resolution for any gene of choice.","author":[{"dropping-particle":"","family":"Nestorowa","given":"Sonia","non-dropping-particle":"","parse-names":false,"suffix":""},{"dropping-particle":"","family":"Hamey","given":"Fiona K.","non-dropping-particle":"","parse-names":false,"suffix":""},{"dropping-particle":"","family":"Pijuan Sala","given":"Blanca","non-dropping-particle":"","parse-names":false,"suffix":""},{"dropping-particle":"","family":"Diamanti","given":"Evangelia","non-dropping-particle":"","parse-names":false,"suffix":""},{"dropping-particle":"","family":"Shepherd","given":"Mairi","non-dropping-particle":"","parse-names":false,"suffix":""},{"dropping-particle":"","family":"Laurenti","given":"Elisa","non-dropping-particle":"","parse-names":false,"suffix":""},{"dropping-particle":"","family":"Wilson","given":"Nicola K.","non-dropping-particle":"","parse-names":false,"suffix":""},{"dropping-particle":"","family":"Kent","given":"David G.","non-dropping-particle":"","parse-names":false,"suffix":""},{"dropping-particle":"","family":"Göttgens","given":"Berthold","non-dropping-particle":"","parse-names":false,"suffix":""}],"container-title":"Blood","id":"ITEM-1","issued":{"date-parts":[["2016"]]},"title":"A single-cell resolution map of mouse hematopoietic stem and progenitor cell differentiation","type":"article-journal"},"uris":["http://www.mendeley.com/documents/?uuid=242a1c4a-41c1-4e5d-908a-19c7032e2876"]}],"mendeley":{"formattedCitation":"(43)","plainTextFormattedCitation":"(43)","previouslyFormattedCitation":"(43)"},"properties":{"noteIndex":0},"schema":"https://github.com/citation-style-language/schema/raw/master/csl-citation.json"}</w:instrText>
       </w:r>
       <w:r>
         <w:rPr>
@@ -9106,7 +9295,7 @@
           <w:sz w:val="22"/>
           <w:szCs w:val="22"/>
         </w:rPr>
-        <w:t>(42)</w:t>
+        <w:t>(43)</w:t>
       </w:r>
       <w:r>
         <w:rPr>
@@ -9198,7 +9387,7 @@
           <w:sz w:val="22"/>
           <w:szCs w:val="22"/>
         </w:rPr>
-        <w:instrText>ADDIN CSL_CITATION {"citationItems":[{"id":"ITEM-1","itemData":{"DOI":"10.1038/s41590-018-0276-y","ISSN":"15292916","PMID":"30643263","abstract":"Tissue fibrosis is a major cause of mortality that results from the deposition of matrix proteins by an activated mesenchyme. Macrophages accumulate in fibrosis, but the role of specific subgroups in supporting fibrogenesis has not been investigated in vivo. Here, we used single-cell RNA sequencing (scRNA-seq) to characterize the heterogeneity of macrophages in bleomycin-induced lung fibrosis in mice. A novel computational framework for the annotation of scRNA-seq by reference to bulk transcriptomes (SingleR) enabled the subclustering of macrophages and revealed a disease-associated subgroup with a transitional gene expression profile intermediate between monocyte-derived and alveolar macrophages. These CX3CR1 + SiglecF + transitional macrophages localized to the fibrotic niche and had a profibrotic effect in vivo. Human orthologs of genes expressed by the transitional macrophages were upregulated in samples from patients with idiopathic pulmonary fibrosis. Thus, we have identified a pathological subgroup of transitional macrophages that are required for the fibrotic response to injury.","author":[{"dropping-particle":"","family":"Aran","given":"Dvir","non-dropping-particle":"","parse-names":false,"suffix":""},{"dropping-particle":"","family":"Looney","given":"Agnieszka P.","non-dropping-particle":"","parse-names":false,"suffix":""},{"dropping-particle":"","family":"Liu","given":"Leqian","non-dropping-particle":"","parse-names":false,"suffix":""},{"dropping-particle":"","family":"Wu","given":"Esther","non-dropping-particle":"","parse-names":false,"suffix":""},{"dropping-particle":"","family":"Fong","given":"Valerie","non-dropping-particle":"","parse-names":false,"suffix":""},{"dropping-particle":"","family":"Hsu","given":"Austin","non-dropping-particle":"","parse-names":false,"suffix":""},{"dropping-particle":"","family":"Chak","given":"Suzanna","non-dropping-particle":"","parse-names":false,"suffix":""},{"dropping-particle":"","family":"Naikawadi","given":"Ram P.","non-dropping-particle":"","parse-names":false,"suffix":""},{"dropping-particle":"","family":"Wolters","given":"Paul J.","non-dropping-particle":"","parse-names":false,"suffix":""},{"dropping-particle":"","family":"Abate","given":"Adam R.","non-dropping-particle":"","parse-names":false,"suffix":""},{"dropping-particle":"","family":"Butte","given":"Atul J.","non-dropping-particle":"","parse-names":false,"suffix":""},{"dropping-particle":"","family":"Bhattacharya","given":"Mallar","non-dropping-particle":"","parse-names":false,"suffix":""}],"container-title":"Nature Immunology","id":"ITEM-1","issued":{"date-parts":[["2019"]]},"title":"Reference-based analysis of lung single-cell sequencing reveals a transitional profibrotic macrophage","type":"article-journal"},"uris":["http://www.mendeley.com/documents/?uuid=df8983c1-5e53-4284-aa51-753a9ca85a3a"]}],"mendeley":{"formattedCitation":"(43)","plainTextFormattedCitation":"(43)","previouslyFormattedCitation":"(43)"},"properties":{"noteIndex":0},"schema":"https://github.com/citation-style-language/schema/raw/master/csl-citation.json"}</w:instrText>
+        <w:instrText>ADDIN CSL_CITATION {"citationItems":[{"id":"ITEM-1","itemData":{"DOI":"10.1038/s41590-018-0276-y","ISSN":"15292916","PMID":"30643263","abstract":"Tissue fibrosis is a major cause of mortality that results from the deposition of matrix proteins by an activated mesenchyme. Macrophages accumulate in fibrosis, but the role of specific subgroups in supporting fibrogenesis has not been investigated in vivo. Here, we used single-cell RNA sequencing (scRNA-seq) to characterize the heterogeneity of macrophages in bleomycin-induced lung fibrosis in mice. A novel computational framework for the annotation of scRNA-seq by reference to bulk transcriptomes (SingleR) enabled the subclustering of macrophages and revealed a disease-associated subgroup with a transitional gene expression profile intermediate between monocyte-derived and alveolar macrophages. These CX3CR1 + SiglecF + transitional macrophages localized to the fibrotic niche and had a profibrotic effect in vivo. Human orthologs of genes expressed by the transitional macrophages were upregulated in samples from patients with idiopathic pulmonary fibrosis. Thus, we have identified a pathological subgroup of transitional macrophages that are required for the fibrotic response to injury.","author":[{"dropping-particle":"","family":"Aran","given":"Dvir","non-dropping-particle":"","parse-names":false,"suffix":""},{"dropping-particle":"","family":"Looney","given":"Agnieszka P.","non-dropping-particle":"","parse-names":false,"suffix":""},{"dropping-particle":"","family":"Liu","given":"Leqian","non-dropping-particle":"","parse-names":false,"suffix":""},{"dropping-particle":"","family":"Wu","given":"Esther","non-dropping-particle":"","parse-names":false,"suffix":""},{"dropping-particle":"","family":"Fong","given":"Valerie","non-dropping-particle":"","parse-names":false,"suffix":""},{"dropping-particle":"","family":"Hsu","given":"Austin","non-dropping-particle":"","parse-names":false,"suffix":""},{"dropping-particle":"","family":"Chak","given":"Suzanna","non-dropping-particle":"","parse-names":false,"suffix":""},{"dropping-particle":"","family":"Naikawadi","given":"Ram P.","non-dropping-particle":"","parse-names":false,"suffix":""},{"dropping-particle":"","family":"Wolters","given":"Paul J.","non-dropping-particle":"","parse-names":false,"suffix":""},{"dropping-particle":"","family":"Abate","given":"Adam R.","non-dropping-particle":"","parse-names":false,"suffix":""},{"dropping-particle":"","family":"Butte","given":"Atul J.","non-dropping-particle":"","parse-names":false,"suffix":""},{"dropping-particle":"","family":"Bhattacharya","given":"Mallar","non-dropping-particle":"","parse-names":false,"suffix":""}],"container-title":"Nature Immunology","id":"ITEM-1","issued":{"date-parts":[["2019"]]},"title":"Reference-based analysis of lung single-cell sequencing reveals a transitional profibrotic macrophage","type":"article-journal"},"uris":["http://www.mendeley.com/documents/?uuid=df8983c1-5e53-4284-aa51-753a9ca85a3a"]}],"mendeley":{"formattedCitation":"(44)","plainTextFormattedCitation":"(44)","previouslyFormattedCitation":"(44)"},"properties":{"noteIndex":0},"schema":"https://github.com/citation-style-language/schema/raw/master/csl-citation.json"}</w:instrText>
       </w:r>
       <w:r>
         <w:rPr>
@@ -9215,7 +9404,7 @@
           <w:sz w:val="22"/>
           <w:szCs w:val="22"/>
         </w:rPr>
-        <w:t>(43)</w:t>
+        <w:t>(44)</w:t>
       </w:r>
       <w:r>
         <w:rPr>
@@ -9344,7 +9533,16 @@
           <w:sz w:val="22"/>
           <w:szCs w:val="22"/>
         </w:rPr>
-        <w:t xml:space="preserve"> Gene sets were derived from the Hallmark library of the Molecular Signature Database and from previous publications </w:t>
+        <w:t xml:space="preserve"> Gene sets were derived from the Hallmark library of the </w:t>
+      </w:r>
+      <w:r>
+        <w:rPr>
+          <w:rFonts w:ascii="Arial" w:hAnsi="Arial" w:cs="Arial"/>
+          <w:sz w:val="22"/>
+          <w:szCs w:val="22"/>
+        </w:rPr>
+        <w:lastRenderedPageBreak/>
+        <w:t xml:space="preserve">Molecular Signature Database and from previous publications </w:t>
       </w:r>
       <w:r>
         <w:rPr>
@@ -9476,16 +9674,7 @@
           <w:sz w:val="22"/>
           <w:szCs w:val="22"/>
         </w:rPr>
-        <w:t xml:space="preserve">Differential </w:t>
-      </w:r>
-      <w:r>
-        <w:rPr>
-          <w:rFonts w:ascii="Arial" w:hAnsi="Arial" w:cs="Arial"/>
-          <w:sz w:val="22"/>
-          <w:szCs w:val="22"/>
-        </w:rPr>
-        <w:lastRenderedPageBreak/>
-        <w:t xml:space="preserve">enrichment analysis was performed using the </w:t>
+        <w:t xml:space="preserve">Differential enrichment analysis was performed using the </w:t>
       </w:r>
       <w:proofErr w:type="spellStart"/>
       <w:r>
@@ -9547,7 +9736,7 @@
           <w:sz w:val="22"/>
           <w:szCs w:val="22"/>
         </w:rPr>
-        <w:instrText>ADDIN CSL_CITATION {"citationItems":[{"id":"ITEM-1","itemData":{"DOI":"10.12688/f1000research.22139.1","ISSN":"2046-1402","abstract":" Single-cell sequencing is an emerging technology in the field of immunology and oncology that allows researchers to couple RNA quantification and other modalities, like immune cell receptor profiling at the level of an individual cell. A number of workflows and software packages have been created to process and analyze single-cell transcriptomic data. These packages allow users to take the vast dimensionality of the data generated in single-cell-based experiments and distill the data into novel insights. Unlike the transcriptomic field, there is a lack of options for software that allow for single-cell immune receptor profiling. Enabling users to easily combine mRNA and immune profiling, scRepertoire was built to process data derived from 10x Genomics Chromium Immune Profiling for both T-cell receptor (TCR) and immunoglobulin (Ig) enrichment workflows and subsequently interacts with the popular Seurat R package. The scRepertoire R package and processed data are open source and available on GitHub and provides in-depth tutorials on the capability of the package. ","author":[{"dropping-particle":"","family":"Borcherding","given":"Nicholas","non-dropping-particle":"","parse-names":false,"suffix":""},{"dropping-particle":"","family":"Bormann","given":"Nicholas L.","non-dropping-particle":"","parse-names":false,"suffix":""}],"container-title":"F1000Research","id":"ITEM-1","issued":{"date-parts":[["2020"]]},"title":"scRepertoire: An R-based toolkit for single-cell immune receptor analysis","type":"article-journal"},"uris":["http://www.mendeley.com/documents/?uuid=664c1716-88eb-4e48-aa90-e7eb3e65288e"]}],"mendeley":{"formattedCitation":"(44)","plainTextFormattedCitation":"(44)","previouslyFormattedCitation":"(44)"},"properties":{"noteIndex":0},"schema":"https://github.com/citation-style-language/schema/raw/master/csl-citation.json"}</w:instrText>
+        <w:instrText>ADDIN CSL_CITATION {"citationItems":[{"id":"ITEM-1","itemData":{"DOI":"10.12688/f1000research.22139.1","ISSN":"2046-1402","abstract":" Single-cell sequencing is an emerging technology in the field of immunology and oncology that allows researchers to couple RNA quantification and other modalities, like immune cell receptor profiling at the level of an individual cell. A number of workflows and software packages have been created to process and analyze single-cell transcriptomic data. These packages allow users to take the vast dimensionality of the data generated in single-cell-based experiments and distill the data into novel insights. Unlike the transcriptomic field, there is a lack of options for software that allow for single-cell immune receptor profiling. Enabling users to easily combine mRNA and immune profiling, scRepertoire was built to process data derived from 10x Genomics Chromium Immune Profiling for both T-cell receptor (TCR) and immunoglobulin (Ig) enrichment workflows and subsequently interacts with the popular Seurat R package. The scRepertoire R package and processed data are open source and available on GitHub and provides in-depth tutorials on the capability of the package. ","author":[{"dropping-particle":"","family":"Borcherding","given":"Nicholas","non-dropping-particle":"","parse-names":false,"suffix":""},{"dropping-particle":"","family":"Bormann","given":"Nicholas L.","non-dropping-particle":"","parse-names":false,"suffix":""}],"container-title":"F1000Research","id":"ITEM-1","issued":{"date-parts":[["2020"]]},"title":"scRepertoire: An R-based toolkit for single-cell immune receptor analysis","type":"article-journal"},"uris":["http://www.mendeley.com/documents/?uuid=664c1716-88eb-4e48-aa90-e7eb3e65288e"]}],"mendeley":{"formattedCitation":"(45)","plainTextFormattedCitation":"(45)","previouslyFormattedCitation":"(45)"},"properties":{"noteIndex":0},"schema":"https://github.com/citation-style-language/schema/raw/master/csl-citation.json"}</w:instrText>
       </w:r>
       <w:r>
         <w:rPr>
@@ -9564,7 +9753,7 @@
           <w:sz w:val="22"/>
           <w:szCs w:val="22"/>
         </w:rPr>
-        <w:t>(44)</w:t>
+        <w:t>(45)</w:t>
       </w:r>
       <w:r>
         <w:rPr>
@@ -9980,6 +10169,7 @@
           <w:sz w:val="22"/>
           <w:szCs w:val="22"/>
         </w:rPr>
+        <w:lastRenderedPageBreak/>
         <w:t>We thank Michael Knudson, Rita Sigmund, Joe Galbraith, Janice Cook-</w:t>
       </w:r>
       <w:proofErr w:type="spellStart"/>
@@ -10046,18 +10236,7 @@
           <w:sz w:val="22"/>
           <w:szCs w:val="22"/>
         </w:rPr>
-        <w:t xml:space="preserve"> from University of Iowa Carver College of Medicine, Tissue Procurement Core (TPC) and Genito-Urologic Tissue Repository (GUMER) for receiving biological samples </w:t>
-      </w:r>
-      <w:r>
-        <w:rPr>
-          <w:rFonts w:ascii="Arial" w:hAnsi="Arial" w:cs="Arial"/>
-          <w:bCs/>
-          <w:color w:val="000000"/>
-          <w:sz w:val="22"/>
-          <w:szCs w:val="22"/>
-        </w:rPr>
-        <w:lastRenderedPageBreak/>
-        <w:t xml:space="preserve">and clinical data. We thank Justin </w:t>
+        <w:t xml:space="preserve"> from University of Iowa Carver College of Medicine, Tissue Procurement Core (TPC) and Genito-Urologic Tissue Repository (GUMER) for receiving biological samples and clinical data. We thank Justin </w:t>
       </w:r>
       <w:proofErr w:type="spellStart"/>
       <w:r>
@@ -10677,6 +10856,7 @@
           <w:sz w:val="22"/>
           <w:szCs w:val="22"/>
         </w:rPr>
+        <w:lastRenderedPageBreak/>
         <w:t>Supervision: YZ, WZ, RWJ</w:t>
       </w:r>
     </w:p>
@@ -10736,7 +10916,6 @@
           <w:sz w:val="22"/>
           <w:szCs w:val="22"/>
         </w:rPr>
-        <w:lastRenderedPageBreak/>
         <w:t xml:space="preserve">Dr. Russell W. Jenkins has a financial interest in </w:t>
       </w:r>
       <w:proofErr w:type="spellStart"/>
@@ -11073,7 +11252,16 @@
           <w:sz w:val="22"/>
         </w:rPr>
         <w:tab/>
-        <w:t xml:space="preserve">Dudani S, Graham J, Wells C, Pal SK, Dizman N, Donskov F, et al. First-line (1L) immuno-oncology (IO) combination therapies in metastatic renal cell carcinoma (mRCC): Preliminary results from the International Metastatic Renal Cell Carcinoma Database Consortium (IMDC). J Clin Oncol. American Society of Clinical Oncology; 2019;37:584–584. </w:t>
+        <w:t xml:space="preserve">Dudani S, Graham J, Wells C, Pal SK, Dizman N, Donskov F, et al. First-line (1L) immuno-oncology (IO) combination therapies in metastatic renal cell carcinoma (mRCC): Preliminary results from the International Metastatic Renal Cell Carcinoma Database </w:t>
+      </w:r>
+      <w:r>
+        <w:rPr>
+          <w:rFonts w:ascii="Arial" w:hAnsi="Arial" w:cs="Arial"/>
+          <w:noProof/>
+          <w:sz w:val="22"/>
+        </w:rPr>
+        <w:lastRenderedPageBreak/>
+        <w:t xml:space="preserve">Consortium (IMDC). J Clin Oncol. American Society of Clinical Oncology; 2019;37:584–584. </w:t>
       </w:r>
     </w:p>
     <w:p>
@@ -11105,16 +11293,7 @@
           <w:sz w:val="22"/>
         </w:rPr>
         <w:tab/>
-        <w:t xml:space="preserve">Sharma P, Allison JP. Immune checkpoint targeting in cancer therapy: Toward </w:t>
-      </w:r>
-      <w:r>
-        <w:rPr>
-          <w:rFonts w:ascii="Arial" w:hAnsi="Arial" w:cs="Arial"/>
-          <w:noProof/>
-          <w:sz w:val="22"/>
-        </w:rPr>
-        <w:lastRenderedPageBreak/>
-        <w:t xml:space="preserve">combination strategies with curative potential. Cell. 2015. </w:t>
+        <w:t xml:space="preserve">Sharma P, Allison JP. Immune checkpoint targeting in cancer therapy: Toward combination strategies with curative potential. Cell. 2015. </w:t>
       </w:r>
     </w:p>
     <w:p>
@@ -11370,7 +11549,16 @@
           <w:sz w:val="22"/>
         </w:rPr>
         <w:tab/>
-        <w:t xml:space="preserve">Baine MK, Turcu G, Zito CR, Adeniran AJ, Camp RL, Chen L, et al. Characterization of tumor infiltrating lymphocytes in paired primary and metastatic renal cell carcinoma specimens. Oncotarget. 2015; </w:t>
+        <w:t xml:space="preserve">Baine MK, Turcu G, Zito CR, Adeniran AJ, Camp RL, Chen L, et al. Characterization of tumor infiltrating lymphocytes in paired primary and metastatic renal cell carcinoma </w:t>
+      </w:r>
+      <w:r>
+        <w:rPr>
+          <w:rFonts w:ascii="Arial" w:hAnsi="Arial" w:cs="Arial"/>
+          <w:noProof/>
+          <w:sz w:val="22"/>
+        </w:rPr>
+        <w:lastRenderedPageBreak/>
+        <w:t xml:space="preserve">specimens. Oncotarget. 2015; </w:t>
       </w:r>
     </w:p>
     <w:p>
@@ -11402,16 +11590,7 @@
           <w:sz w:val="22"/>
         </w:rPr>
         <w:tab/>
-        <w:t xml:space="preserve">Braun DA, Hou Y, Bakouny Z, Ficial M, Sant’ Angelo M, Forman J, et al. Interplay of somatic alterations and immune infiltration modulates response to PD-1 blockade in </w:t>
-      </w:r>
-      <w:r>
-        <w:rPr>
-          <w:rFonts w:ascii="Arial" w:hAnsi="Arial" w:cs="Arial"/>
-          <w:noProof/>
-          <w:sz w:val="22"/>
-        </w:rPr>
-        <w:lastRenderedPageBreak/>
-        <w:t xml:space="preserve">advanced clear cell renal cell carcinoma. Nat Med. 2020; </w:t>
+        <w:t xml:space="preserve">Braun DA, Hou Y, Bakouny Z, Ficial M, Sant’ Angelo M, Forman J, et al. Interplay of somatic alterations and immune infiltration modulates response to PD-1 blockade in advanced clear cell renal cell carcinoma. Nat Med. 2020; </w:t>
       </w:r>
     </w:p>
     <w:p>
@@ -11667,7 +11846,16 @@
           <w:sz w:val="22"/>
         </w:rPr>
         <w:tab/>
-        <w:t xml:space="preserve">Geissler K, Fornara P, Lautenschläger C, Holzhausen HJ, Seliger B, Riemann D. Immune signature of tumor infiltrating immune cells in renal cancer. Oncoimmunology. 2015; </w:t>
+        <w:t xml:space="preserve">Geissler K, Fornara P, Lautenschläger C, Holzhausen HJ, Seliger B, Riemann D. </w:t>
+      </w:r>
+      <w:r>
+        <w:rPr>
+          <w:rFonts w:ascii="Arial" w:hAnsi="Arial" w:cs="Arial"/>
+          <w:noProof/>
+          <w:sz w:val="22"/>
+        </w:rPr>
+        <w:lastRenderedPageBreak/>
+        <w:t xml:space="preserve">Immune signature of tumor infiltrating immune cells in renal cancer. Oncoimmunology. 2015; </w:t>
       </w:r>
     </w:p>
     <w:p>
@@ -11699,16 +11887,7 @@
           <w:sz w:val="22"/>
         </w:rPr>
         <w:tab/>
-        <w:t xml:space="preserve">Chung W, Eum HH, Lee HO, Lee KM, Lee HB, Kim KT, et al. Single-cell RNA-seq </w:t>
-      </w:r>
-      <w:r>
-        <w:rPr>
-          <w:rFonts w:ascii="Arial" w:hAnsi="Arial" w:cs="Arial"/>
-          <w:noProof/>
-          <w:sz w:val="22"/>
-        </w:rPr>
-        <w:lastRenderedPageBreak/>
-        <w:t xml:space="preserve">enables comprehensive tumour and immune cell profiling in primary breast cancer. Nat Commun. 2017; </w:t>
+        <w:t xml:space="preserve">Chung W, Eum HH, Lee HO, Lee KM, Lee HB, Kim KT, et al. Single-cell RNA-seq enables comprehensive tumour and immune cell profiling in primary breast cancer. Nat Commun. 2017; </w:t>
       </w:r>
     </w:p>
     <w:p>
@@ -12051,6 +12230,7 @@
           <w:noProof/>
           <w:sz w:val="22"/>
         </w:rPr>
+        <w:lastRenderedPageBreak/>
         <w:t xml:space="preserve">33. </w:t>
       </w:r>
       <w:r>
@@ -12092,16 +12272,7 @@
           <w:sz w:val="22"/>
         </w:rPr>
         <w:tab/>
-        <w:t xml:space="preserve">Miao D, Margolis CA, Gao W, Voss MH, Li W, Martini DJ, et al. Genomic correlates of </w:t>
-      </w:r>
-      <w:r>
-        <w:rPr>
-          <w:rFonts w:ascii="Arial" w:hAnsi="Arial" w:cs="Arial"/>
-          <w:noProof/>
-          <w:sz w:val="22"/>
-        </w:rPr>
-        <w:lastRenderedPageBreak/>
-        <w:t xml:space="preserve">response to immune checkpoint therapies in clear cell renal cell carcinoma. Science (80- ). 2018; </w:t>
+        <w:t xml:space="preserve">Şenbabaoğlu Y, Gejman RS, Winer AG, Liu M, Van Allen EM, de Velasco G, et al. Tumor immune microenvironment characterization in clear cell renal cell carcinoma identifies prognostic and immunotherapeutically relevant messenger RNA signatures. Genome Biol. 2016; </w:t>
       </w:r>
     </w:p>
     <w:p>
@@ -12133,7 +12304,7 @@
           <w:sz w:val="22"/>
         </w:rPr>
         <w:tab/>
-        <w:t xml:space="preserve">Chowell D, Morris LGT, Grigg CM, Weber JK, Samstein RM, Makarov V, et al. Patient HLA class I genotype influences cancer response to checkpoint blockade immunotherapy. Science (80- ). 2018; </w:t>
+        <w:t xml:space="preserve">Miao D, Margolis CA, Gao W, Voss MH, Li W, Martini DJ, et al. Genomic correlates of response to immune checkpoint therapies in clear cell renal cell carcinoma. Science (80- ). 2018; </w:t>
       </w:r>
     </w:p>
     <w:p>
@@ -12165,7 +12336,7 @@
           <w:sz w:val="22"/>
         </w:rPr>
         <w:tab/>
-        <w:t xml:space="preserve">Giraldo NA, Becht E, Vano Y, Petitprez F, Lacroix L, Validire P, et al. Tumor-infiltrating and peripheral blood T-cell immunophenotypes predict early relapse in localized clear cell renal cell carcinoma. Clin Cancer Res. 2017; </w:t>
+        <w:t xml:space="preserve">Chowell D, Morris LGT, Grigg CM, Weber JK, Samstein RM, Makarov V, et al. Patient HLA class I genotype influences cancer response to checkpoint blockade immunotherapy. Science (80- ). 2018; </w:t>
       </w:r>
     </w:p>
     <w:p>
@@ -12197,7 +12368,7 @@
           <w:sz w:val="22"/>
         </w:rPr>
         <w:tab/>
-        <w:t xml:space="preserve">Baldan V, Griffiths R, Hawkins RE, Gilham DE. Efficient and reproducible generation of tumour-infiltrating lymphocytes for renal cell carcinoma. Br J Cancer. 2015; </w:t>
+        <w:t xml:space="preserve">Giraldo NA, Becht E, Vano Y, Petitprez F, Lacroix L, Validire P, et al. Tumor-infiltrating and peripheral blood T-cell immunophenotypes predict early relapse in localized clear cell renal cell carcinoma. Clin Cancer Res. 2017; </w:t>
       </w:r>
     </w:p>
     <w:p>
@@ -12229,7 +12400,7 @@
           <w:sz w:val="22"/>
         </w:rPr>
         <w:tab/>
-        <w:t xml:space="preserve">Young MD, Mitchell TJ, Vieira Braga FA, Tran MGB, Stewart BJ, Ferdinand JR, et al. Single-cell transcriptomes from human kidneys reveal the cellular identity of renal tumors. Science (80- ). 2018; </w:t>
+        <w:t xml:space="preserve">Baldan V, Griffiths R, Hawkins RE, Gilham DE. Efficient and reproducible generation of tumour-infiltrating lymphocytes for renal cell carcinoma. Br J Cancer. 2015; </w:t>
       </w:r>
     </w:p>
     <w:p>
@@ -12261,7 +12432,7 @@
           <w:sz w:val="22"/>
         </w:rPr>
         <w:tab/>
-        <w:t xml:space="preserve">Stuart T, Butler A, Hoffman P, Hafemeister C, Papalexi E, Mauck WM, et al. Comprehensive Integration of Single-Cell Data. Cell. 2019; </w:t>
+        <w:t xml:space="preserve">Young MD, Mitchell TJ, Vieira Braga FA, Tran MGB, Stewart BJ, Ferdinand JR, et al. Single-cell transcriptomes from human kidneys reveal the cellular identity of renal tumors. Science (80- ). 2018; </w:t>
       </w:r>
     </w:p>
     <w:p>
@@ -12293,7 +12464,7 @@
           <w:sz w:val="22"/>
         </w:rPr>
         <w:tab/>
-        <w:t xml:space="preserve">Butler A, Hoffman P, Smibert P, Papalexi E, Satija R. Integrating single-cell transcriptomic data across different conditions, technologies, and species. Nat Biotechnol. 2018; </w:t>
+        <w:t xml:space="preserve">Stuart T, Butler A, Hoffman P, Hafemeister C, Papalexi E, Mauck WM, et al. Comprehensive Integration of Single-Cell Data. Cell. 2019; </w:t>
       </w:r>
     </w:p>
     <w:p>
@@ -12325,7 +12496,7 @@
           <w:sz w:val="22"/>
         </w:rPr>
         <w:tab/>
-        <w:t xml:space="preserve">Hafemeister C, Satija R. Normalization and variance stabilization of single-cell RNA-seq data using regularized negative binomial regression. Genome Biol. 2019; </w:t>
+        <w:t xml:space="preserve">Butler A, Hoffman P, Smibert P, Papalexi E, Satija R. Integrating single-cell transcriptomic data across different conditions, technologies, and species. Nat Biotechnol. 2018; </w:t>
       </w:r>
     </w:p>
     <w:p>
@@ -12357,7 +12528,16 @@
           <w:sz w:val="22"/>
         </w:rPr>
         <w:tab/>
-        <w:t xml:space="preserve">Nestorowa S, Hamey FK, Pijuan Sala B, Diamanti E, Shepherd M, Laurenti E, et al. A single-cell resolution map of mouse hematopoietic stem and progenitor cell differentiation. Blood. 2016; </w:t>
+        <w:t xml:space="preserve">Hafemeister C, Satija R. Normalization and variance stabilization of single-cell RNA-seq </w:t>
+      </w:r>
+      <w:r>
+        <w:rPr>
+          <w:rFonts w:ascii="Arial" w:hAnsi="Arial" w:cs="Arial"/>
+          <w:noProof/>
+          <w:sz w:val="22"/>
+        </w:rPr>
+        <w:lastRenderedPageBreak/>
+        <w:t xml:space="preserve">data using regularized negative binomial regression. Genome Biol. 2019; </w:t>
       </w:r>
     </w:p>
     <w:p>
@@ -12389,7 +12569,7 @@
           <w:sz w:val="22"/>
         </w:rPr>
         <w:tab/>
-        <w:t xml:space="preserve">Aran D, Looney AP, Liu L, Wu E, Fong V, Hsu A, et al. Reference-based analysis of lung single-cell sequencing reveals a transitional profibrotic macrophage. Nat Immunol. 2019; </w:t>
+        <w:t xml:space="preserve">Nestorowa S, Hamey FK, Pijuan Sala B, Diamanti E, Shepherd M, Laurenti E, et al. A single-cell resolution map of mouse hematopoietic stem and progenitor cell differentiation. Blood. 2016; </w:t>
       </w:r>
     </w:p>
     <w:p>
@@ -12421,16 +12601,39 @@
           <w:sz w:val="22"/>
         </w:rPr>
         <w:tab/>
-        <w:t xml:space="preserve">Borcherding N, Bormann NL. scRepertoire: An R-based toolkit for single-cell immune </w:t>
-      </w:r>
-      <w:r>
-        <w:rPr>
-          <w:rFonts w:ascii="Arial" w:hAnsi="Arial" w:cs="Arial"/>
-          <w:noProof/>
-          <w:sz w:val="22"/>
-        </w:rPr>
-        <w:lastRenderedPageBreak/>
-        <w:t xml:space="preserve">receptor analysis. F1000Research. 2020; </w:t>
+        <w:t xml:space="preserve">Aran D, Looney AP, Liu L, Wu E, Fong V, Hsu A, et al. Reference-based analysis of lung single-cell sequencing reveals a transitional profibrotic macrophage. Nat Immunol. 2019; </w:t>
+      </w:r>
+    </w:p>
+    <w:p>
+      <w:pPr>
+        <w:widowControl w:val="0"/>
+        <w:autoSpaceDE w:val="0"/>
+        <w:autoSpaceDN w:val="0"/>
+        <w:adjustRightInd w:val="0"/>
+        <w:spacing w:line="480" w:lineRule="auto"/>
+        <w:ind w:left="640" w:hanging="640"/>
+        <w:rPr>
+          <w:rFonts w:ascii="Arial" w:hAnsi="Arial" w:cs="Arial"/>
+          <w:noProof/>
+          <w:sz w:val="22"/>
+        </w:rPr>
+      </w:pPr>
+      <w:r>
+        <w:rPr>
+          <w:rFonts w:ascii="Arial" w:hAnsi="Arial" w:cs="Arial"/>
+          <w:noProof/>
+          <w:sz w:val="22"/>
+        </w:rPr>
+        <w:t xml:space="preserve">45. </w:t>
+      </w:r>
+      <w:r>
+        <w:rPr>
+          <w:rFonts w:ascii="Arial" w:hAnsi="Arial" w:cs="Arial"/>
+          <w:noProof/>
+          <w:sz w:val="22"/>
+        </w:rPr>
+        <w:tab/>
+        <w:t xml:space="preserve">Borcherding N, Bormann NL. scRepertoire: An R-based toolkit for single-cell immune receptor analysis. F1000Research. 2020; </w:t>
       </w:r>
     </w:p>
     <w:p>
@@ -15786,7 +15989,7 @@
 </file>
 
 <file path=customXml/itemProps1.xml><?xml version="1.0" encoding="utf-8"?>
-<ds:datastoreItem xmlns:ds="http://schemas.openxmlformats.org/officeDocument/2006/customXml" ds:itemID="{B538B661-A840-E74E-B4D4-04E96081AE3B}">
+<ds:datastoreItem xmlns:ds="http://schemas.openxmlformats.org/officeDocument/2006/customXml" ds:itemID="{18F1668F-DD1E-5F48-B15F-C4324966FE4B}">
   <ds:schemaRefs>
     <ds:schemaRef ds:uri="http://schemas.openxmlformats.org/officeDocument/2006/bibliography"/>
   </ds:schemaRefs>

</xml_diff>

<commit_message>
Added Methods back for ML and CYTOF
</commit_message>
<xml_diff>
--- a/Manuscript/manuscript.docx
+++ b/Manuscript/manuscript.docx
@@ -85,6 +85,81 @@
           <w:sz w:val="22"/>
           <w:szCs w:val="22"/>
         </w:rPr>
+        <w:t>,</w:t>
+      </w:r>
+      <w:r>
+        <w:rPr>
+          <w:rFonts w:ascii="Arial" w:hAnsi="Arial" w:cs="Arial"/>
+          <w:sz w:val="22"/>
+          <w:szCs w:val="22"/>
+        </w:rPr>
+        <w:t xml:space="preserve"> Andrew P. Voigt</w:t>
+      </w:r>
+      <w:r>
+        <w:rPr>
+          <w:rFonts w:ascii="Arial" w:hAnsi="Arial" w:cs="Arial"/>
+          <w:sz w:val="22"/>
+          <w:szCs w:val="22"/>
+          <w:vertAlign w:val="superscript"/>
+        </w:rPr>
+        <w:t>8</w:t>
+      </w:r>
+      <w:r>
+        <w:rPr>
+          <w:rFonts w:ascii="Arial" w:hAnsi="Arial" w:cs="Arial"/>
+          <w:sz w:val="22"/>
+          <w:szCs w:val="22"/>
+        </w:rPr>
+        <w:t>,</w:t>
+      </w:r>
+      <w:r>
+        <w:rPr>
+          <w:rFonts w:ascii="Arial" w:hAnsi="Arial" w:cs="Arial"/>
+          <w:sz w:val="22"/>
+          <w:szCs w:val="22"/>
+        </w:rPr>
+        <w:t xml:space="preserve"> </w:t>
+      </w:r>
+      <w:r>
+        <w:rPr>
+          <w:rFonts w:ascii="Arial" w:hAnsi="Arial" w:cs="Arial"/>
+          <w:sz w:val="22"/>
+          <w:szCs w:val="22"/>
+        </w:rPr>
+        <w:t>Andrew Bellizzi</w:t>
+      </w:r>
+      <w:r>
+        <w:rPr>
+          <w:rFonts w:ascii="Arial" w:hAnsi="Arial" w:cs="Arial"/>
+          <w:sz w:val="22"/>
+          <w:szCs w:val="22"/>
+          <w:vertAlign w:val="superscript"/>
+        </w:rPr>
+        <w:t>9</w:t>
+      </w:r>
+      <w:r>
+        <w:rPr>
+          <w:rFonts w:ascii="Arial" w:hAnsi="Arial" w:cs="Arial"/>
+          <w:sz w:val="22"/>
+          <w:szCs w:val="22"/>
+        </w:rPr>
+        <w:t>, Jacob Kaplan</w:t>
+      </w:r>
+      <w:r>
+        <w:rPr>
+          <w:rFonts w:ascii="Arial" w:hAnsi="Arial" w:cs="Arial"/>
+          <w:sz w:val="22"/>
+          <w:szCs w:val="22"/>
+          <w:vertAlign w:val="superscript"/>
+        </w:rPr>
+        <w:t>9</w:t>
+      </w:r>
+      <w:r>
+        <w:rPr>
+          <w:rFonts w:ascii="Arial" w:hAnsi="Arial" w:cs="Arial"/>
+          <w:sz w:val="22"/>
+          <w:szCs w:val="22"/>
+        </w:rPr>
         <w:t xml:space="preserve">, </w:t>
       </w:r>
       <w:r>
@@ -93,7 +168,24 @@
           <w:sz w:val="22"/>
           <w:szCs w:val="22"/>
         </w:rPr>
-        <w:t xml:space="preserve">Andrew </w:t>
+        <w:t>Kenneth Nepple</w:t>
+      </w:r>
+      <w:r>
+        <w:rPr>
+          <w:rFonts w:ascii="Arial" w:hAnsi="Arial" w:cs="Arial"/>
+          <w:sz w:val="22"/>
+          <w:szCs w:val="22"/>
+          <w:vertAlign w:val="superscript"/>
+        </w:rPr>
+        <w:t>10</w:t>
+      </w:r>
+      <w:r>
+        <w:rPr>
+          <w:rFonts w:ascii="Arial" w:hAnsi="Arial" w:cs="Arial"/>
+          <w:sz w:val="22"/>
+          <w:szCs w:val="22"/>
+        </w:rPr>
+        <w:t xml:space="preserve">, </w:t>
       </w:r>
       <w:proofErr w:type="spellStart"/>
       <w:r>
@@ -102,7 +194,7 @@
           <w:sz w:val="22"/>
           <w:szCs w:val="22"/>
         </w:rPr>
-        <w:t>Bellizzi</w:t>
+        <w:t>Aliasger</w:t>
       </w:r>
       <w:proofErr w:type="spellEnd"/>
       <w:r>
@@ -111,32 +203,7 @@
           <w:sz w:val="22"/>
           <w:szCs w:val="22"/>
         </w:rPr>
-        <w:t xml:space="preserve">, Jacob Kaplan, </w:t>
-      </w:r>
-      <w:r>
-        <w:rPr>
-          <w:rFonts w:ascii="Arial" w:hAnsi="Arial" w:cs="Arial"/>
-          <w:sz w:val="22"/>
-          <w:szCs w:val="22"/>
-        </w:rPr>
-        <w:t>Kenneth Nepple</w:t>
-      </w:r>
-      <w:r>
-        <w:rPr>
-          <w:rFonts w:ascii="Arial" w:hAnsi="Arial" w:cs="Arial"/>
-          <w:sz w:val="22"/>
-          <w:szCs w:val="22"/>
-          <w:vertAlign w:val="superscript"/>
-        </w:rPr>
-        <w:t>10</w:t>
-      </w:r>
-      <w:r>
-        <w:rPr>
-          <w:rFonts w:ascii="Arial" w:hAnsi="Arial" w:cs="Arial"/>
-          <w:sz w:val="22"/>
-          <w:szCs w:val="22"/>
-        </w:rPr>
-        <w:t>, Aliasger Salem</w:t>
+        <w:t xml:space="preserve"> Salem</w:t>
       </w:r>
       <w:r>
         <w:rPr>
@@ -222,8 +289,6 @@
           <w:szCs w:val="22"/>
         </w:rPr>
       </w:pPr>
-      <w:bookmarkStart w:id="0" w:name="_GoBack"/>
-      <w:bookmarkEnd w:id="0"/>
       <w:r>
         <w:rPr>
           <w:rFonts w:ascii="Arial" w:hAnsi="Arial" w:cs="Arial"/>
@@ -468,6 +533,36 @@
           <w:sz w:val="22"/>
           <w:szCs w:val="22"/>
         </w:rPr>
+        <w:t xml:space="preserve"> Department of Pathology and Immunology, Washington University School of Medicine, St Louis, MO</w:t>
+      </w:r>
+    </w:p>
+    <w:p>
+      <w:pPr>
+        <w:jc w:val="both"/>
+        <w:rPr>
+          <w:rFonts w:ascii="Arial" w:hAnsi="Arial" w:cs="Arial"/>
+          <w:color w:val="000000"/>
+          <w:sz w:val="22"/>
+          <w:szCs w:val="22"/>
+        </w:rPr>
+      </w:pPr>
+      <w:r>
+        <w:rPr>
+          <w:rFonts w:ascii="Arial" w:hAnsi="Arial" w:cs="Arial"/>
+          <w:color w:val="000000"/>
+          <w:sz w:val="22"/>
+          <w:szCs w:val="22"/>
+          <w:vertAlign w:val="superscript"/>
+        </w:rPr>
+        <w:t>8</w:t>
+      </w:r>
+      <w:r>
+        <w:rPr>
+          <w:rFonts w:ascii="Arial" w:hAnsi="Arial" w:cs="Arial"/>
+          <w:color w:val="000000"/>
+          <w:sz w:val="22"/>
+          <w:szCs w:val="22"/>
+        </w:rPr>
         <w:t xml:space="preserve"> </w:t>
       </w:r>
       <w:r>
@@ -477,6 +572,37 @@
           <w:sz w:val="22"/>
           <w:szCs w:val="22"/>
         </w:rPr>
+        <w:t>Medical Science Training Program, University of Iowa, Iowa City, IA</w:t>
+      </w:r>
+    </w:p>
+    <w:p>
+      <w:pPr>
+        <w:jc w:val="both"/>
+        <w:rPr>
+          <w:rFonts w:ascii="Arial" w:hAnsi="Arial" w:cs="Arial"/>
+          <w:color w:val="000000"/>
+          <w:sz w:val="22"/>
+          <w:szCs w:val="22"/>
+        </w:rPr>
+      </w:pPr>
+      <w:r>
+        <w:rPr>
+          <w:rFonts w:ascii="Arial" w:hAnsi="Arial" w:cs="Arial"/>
+          <w:color w:val="000000"/>
+          <w:sz w:val="22"/>
+          <w:szCs w:val="22"/>
+          <w:vertAlign w:val="superscript"/>
+        </w:rPr>
+        <w:t>9</w:t>
+      </w:r>
+      <w:r>
+        <w:rPr>
+          <w:rFonts w:ascii="Arial" w:hAnsi="Arial" w:cs="Arial"/>
+          <w:color w:val="000000"/>
+          <w:sz w:val="22"/>
+          <w:szCs w:val="22"/>
+          <w:vertAlign w:val="superscript"/>
+        </w:rPr>
         <w:t xml:space="preserve"> </w:t>
       </w:r>
       <w:r>
@@ -486,7 +612,16 @@
           <w:sz w:val="22"/>
           <w:szCs w:val="22"/>
         </w:rPr>
-        <w:t xml:space="preserve">Department of Pathology and Immunology, Washington University School of Medicine, St Louis, MO </w:t>
+        <w:t xml:space="preserve">Department of Pathology, </w:t>
+      </w:r>
+      <w:r>
+        <w:rPr>
+          <w:rFonts w:ascii="Arial" w:hAnsi="Arial" w:cs="Arial"/>
+          <w:color w:val="000000"/>
+          <w:sz w:val="22"/>
+          <w:szCs w:val="22"/>
+        </w:rPr>
+        <w:t>University of Iowa Hospitals and Clinics, Iowa City, IA</w:t>
       </w:r>
     </w:p>
     <w:p>
@@ -933,21 +1068,6 @@
     </w:p>
     <w:p>
       <w:pPr>
-        <w:pStyle w:val="Paragraph"/>
-        <w:snapToGrid w:val="0"/>
-        <w:ind w:firstLine="0"/>
-        <w:rPr>
-          <w:rFonts w:ascii="Arial" w:hAnsi="Arial" w:cs="Arial"/>
-          <w:b/>
-          <w:bCs/>
-          <w:color w:val="000000"/>
-          <w:sz w:val="22"/>
-          <w:szCs w:val="22"/>
-        </w:rPr>
-      </w:pPr>
-    </w:p>
-    <w:p>
-      <w:pPr>
         <w:pStyle w:val="AbstractSummary"/>
         <w:jc w:val="both"/>
         <w:rPr>
@@ -4501,6 +4621,472 @@
     <w:p>
       <w:pPr>
         <w:spacing w:line="480" w:lineRule="auto"/>
+        <w:jc w:val="both"/>
+        <w:rPr>
+          <w:rFonts w:ascii="Arial" w:hAnsi="Arial" w:cs="Arial"/>
+          <w:i/>
+          <w:iCs/>
+          <w:sz w:val="22"/>
+          <w:szCs w:val="22"/>
+        </w:rPr>
+      </w:pPr>
+      <w:r>
+        <w:rPr>
+          <w:rFonts w:ascii="Arial" w:hAnsi="Arial" w:cs="Arial"/>
+          <w:i/>
+          <w:iCs/>
+          <w:sz w:val="22"/>
+          <w:szCs w:val="22"/>
+        </w:rPr>
+        <w:t>Mass Cytometry Analysis</w:t>
+      </w:r>
+    </w:p>
+    <w:p>
+      <w:pPr>
+        <w:spacing w:line="480" w:lineRule="auto"/>
+        <w:jc w:val="both"/>
+        <w:rPr>
+          <w:rFonts w:ascii="Arial" w:hAnsi="Arial" w:cs="Arial"/>
+          <w:sz w:val="22"/>
+          <w:szCs w:val="22"/>
+        </w:rPr>
+      </w:pPr>
+      <w:r>
+        <w:rPr>
+          <w:rFonts w:ascii="Arial" w:hAnsi="Arial" w:cs="Arial"/>
+          <w:sz w:val="22"/>
+          <w:szCs w:val="22"/>
+        </w:rPr>
+        <w:t xml:space="preserve">Flow cytometry standard files were downloaded for 78 samples utilizing a previously-defined </w:t>
+      </w:r>
+      <w:r>
+        <w:rPr>
+          <w:rFonts w:ascii="Arial" w:hAnsi="Arial" w:cs="Arial"/>
+          <w:sz w:val="22"/>
+          <w:szCs w:val="22"/>
+        </w:rPr>
+        <w:t xml:space="preserve">T-cell and </w:t>
+      </w:r>
+      <w:r>
+        <w:rPr>
+          <w:rFonts w:ascii="Arial" w:hAnsi="Arial" w:cs="Arial"/>
+          <w:sz w:val="22"/>
+          <w:szCs w:val="22"/>
+        </w:rPr>
+        <w:t xml:space="preserve">tumor-associated macrophage panel </w:t>
+      </w:r>
+      <w:r>
+        <w:rPr>
+          <w:rFonts w:ascii="Arial" w:hAnsi="Arial" w:cs="Arial"/>
+          <w:sz w:val="22"/>
+          <w:szCs w:val="22"/>
+        </w:rPr>
+        <w:fldChar w:fldCharType="begin" w:fldLock="1"/>
+      </w:r>
+      <w:r>
+        <w:rPr>
+          <w:rFonts w:ascii="Arial" w:hAnsi="Arial" w:cs="Arial"/>
+          <w:sz w:val="22"/>
+          <w:szCs w:val="22"/>
+        </w:rPr>
+        <w:instrText>ADDIN CSL_CITATION {"citationItems":[{"id":"ITEM-1","itemData":{"DOI":"10.1016/j.cell.2017.04.016","ISSN":"10974172","abstract":"Immune cells in the tumor microenvironment modulate cancer progression and are attractive therapeutic targets. Macrophages and T cells are key components of the microenvironment, yet their phenotypes and relationships in this ecosystem and to clinical outcomes are ill defined. We used mass cytometry with extensive antibody panels to perform in-depth immune profiling of samples from 73 clear cell renal cell carcinoma (ccRCC) patients and five healthy controls. In 3.5 million measured cells, we identified 17 tumor-associated macrophage phenotypes, 22 T cell phenotypes, and a distinct immune composition correlated with progression-free survival, thereby presenting an in-depth human atlas of the immune tumor microenvironment in this disease. This study revealed potential biomarkers and targets for immunotherapy development and validated tools that can be used for immune profiling of other tumor types.","author":[{"dropping-particle":"","family":"Chevrier","given":"Stéphane","non-dropping-particle":"","parse-names":false,"suffix":""},{"dropping-particle":"","family":"Levine","given":"Jacob Harrison","non-dropping-particle":"","parse-names":false,"suffix":""},{"dropping-particle":"","family":"Zanotelli","given":"Vito Riccardo Tomaso","non-dropping-particle":"","parse-names":false,"suffix":""},{"dropping-particle":"","family":"Silina","given":"Karina","non-dropping-particle":"","parse-names":false,"suffix":""},{"dropping-particle":"","family":"Schulz","given":"Daniel","non-dropping-particle":"","parse-names":false,"suffix":""},{"dropping-particle":"","family":"Bacac","given":"Marina","non-dropping-particle":"","parse-names":false,"suffix":""},{"dropping-particle":"","family":"Ries","given":"Carola Hermine","non-dropping-particle":"","parse-names":false,"suffix":""},{"dropping-particle":"","family":"Ailles","given":"Laurie","non-dropping-particle":"","parse-names":false,"suffix":""},{"dropping-particle":"","family":"Jewett","given":"Michael Alexander Spencer","non-dropping-particle":"","parse-names":false,"suffix":""},{"dropping-particle":"","family":"Moch","given":"Holger","non-dropping-particle":"","parse-names":false,"suffix":""},{"dropping-particle":"","family":"Broek","given":"Maries","non-dropping-particle":"van den","parse-names":false,"suffix":""},{"dropping-particle":"","family":"Beisel","given":"Christian","non-dropping-particle":"","parse-names":false,"suffix":""},{"dropping-particle":"","family":"Stadler","given":"Michael Beda","non-dropping-particle":"","parse-names":false,"suffix":""},{"dropping-particle":"","family":"Gedye","given":"Craig","non-dropping-particle":"","parse-names":false,"suffix":""},{"dropping-particle":"","family":"Reis","given":"Bernhard","non-dropping-particle":"","parse-names":false,"suffix":""},{"dropping-particle":"","family":"Pe'er","given":"Dana","non-dropping-particle":"","parse-names":false,"suffix":""},{"dropping-particle":"","family":"Bodenmiller","given":"Bernd","non-dropping-particle":"","parse-names":false,"suffix":""}],"container-title":"Cell","id":"ITEM-1","issued":{"date-parts":[["2017"]]},"title":"An Immune Atlas of Clear Cell Renal Cell Carcinoma","type":"article-journal"},"uris":["http://www.mendeley.com/documents/?uuid=5d516839-531f-4c22-a230-5e3bf717eb9f"]}],"mendeley":{"formattedCitation":"(17)","plainTextFormattedCitation":"(17)","previouslyFormattedCitation":"(17)"},"properties":{"noteIndex":0},"schema":"https://github.com/citation-style-language/schema/raw/master/csl-citation.json"}</w:instrText>
+      </w:r>
+      <w:r>
+        <w:rPr>
+          <w:rFonts w:ascii="Arial" w:hAnsi="Arial" w:cs="Arial"/>
+          <w:sz w:val="22"/>
+          <w:szCs w:val="22"/>
+        </w:rPr>
+        <w:fldChar w:fldCharType="separate"/>
+      </w:r>
+      <w:r>
+        <w:rPr>
+          <w:rFonts w:ascii="Arial" w:hAnsi="Arial" w:cs="Arial"/>
+          <w:noProof/>
+          <w:sz w:val="22"/>
+          <w:szCs w:val="22"/>
+        </w:rPr>
+        <w:t>(17)</w:t>
+      </w:r>
+      <w:r>
+        <w:rPr>
+          <w:rFonts w:ascii="Arial" w:hAnsi="Arial" w:cs="Arial"/>
+          <w:sz w:val="22"/>
+          <w:szCs w:val="22"/>
+        </w:rPr>
+        <w:fldChar w:fldCharType="end"/>
+      </w:r>
+      <w:r>
+        <w:rPr>
+          <w:rFonts w:ascii="Arial" w:hAnsi="Arial" w:cs="Arial"/>
+          <w:sz w:val="22"/>
+          <w:szCs w:val="22"/>
+        </w:rPr>
+        <w:t xml:space="preserve">. Subsequent loading and analyses of the data was based on the accompanying published methods </w:t>
+      </w:r>
+      <w:r>
+        <w:rPr>
+          <w:rFonts w:ascii="Arial" w:hAnsi="Arial" w:cs="Arial"/>
+          <w:sz w:val="22"/>
+          <w:szCs w:val="22"/>
+        </w:rPr>
+        <w:fldChar w:fldCharType="begin" w:fldLock="1"/>
+      </w:r>
+      <w:r>
+        <w:rPr>
+          <w:rFonts w:ascii="Arial" w:hAnsi="Arial" w:cs="Arial"/>
+          <w:sz w:val="22"/>
+          <w:szCs w:val="22"/>
+        </w:rPr>
+        <w:instrText>ADDIN CSL_CITATION {"citationItems":[{"id":"ITEM-1","itemData":{"DOI":"10.1016/j.cell.2017.04.016","ISSN":"10974172","abstract":"Immune cells in the tumor microenvironment modulate cancer progression and are attractive therapeutic targets. Macrophages and T cells are key components of the microenvironment, yet their phenotypes and relationships in this ecosystem and to clinical outcomes are ill defined. We used mass cytometry with extensive antibody panels to perform in-depth immune profiling of samples from 73 clear cell renal cell carcinoma (ccRCC) patients and five healthy controls. In 3.5 million measured cells, we identified 17 tumor-associated macrophage phenotypes, 22 T cell phenotypes, and a distinct immune composition correlated with progression-free survival, thereby presenting an in-depth human atlas of the immune tumor microenvironment in this disease. This study revealed potential biomarkers and targets for immunotherapy development and validated tools that can be used for immune profiling of other tumor types.","author":[{"dropping-particle":"","family":"Chevrier","given":"Stéphane","non-dropping-particle":"","parse-names":false,"suffix":""},{"dropping-particle":"","family":"Levine","given":"Jacob Harrison","non-dropping-particle":"","parse-names":false,"suffix":""},{"dropping-particle":"","family":"Zanotelli","given":"Vito Riccardo Tomaso","non-dropping-particle":"","parse-names":false,"suffix":""},{"dropping-particle":"","family":"Silina","given":"Karina","non-dropping-particle":"","parse-names":false,"suffix":""},{"dropping-particle":"","family":"Schulz","given":"Daniel","non-dropping-particle":"","parse-names":false,"suffix":""},{"dropping-particle":"","family":"Bacac","given":"Marina","non-dropping-particle":"","parse-names":false,"suffix":""},{"dropping-particle":"","family":"Ries","given":"Carola Hermine","non-dropping-particle":"","parse-names":false,"suffix":""},{"dropping-particle":"","family":"Ailles","given":"Laurie","non-dropping-particle":"","parse-names":false,"suffix":""},{"dropping-particle":"","family":"Jewett","given":"Michael Alexander Spencer","non-dropping-particle":"","parse-names":false,"suffix":""},{"dropping-particle":"","family":"Moch","given":"Holger","non-dropping-particle":"","parse-names":false,"suffix":""},{"dropping-particle":"","family":"Broek","given":"Maries","non-dropping-particle":"van den","parse-names":false,"suffix":""},{"dropping-particle":"","family":"Beisel","given":"Christian","non-dropping-particle":"","parse-names":false,"suffix":""},{"dropping-particle":"","family":"Stadler","given":"Michael Beda","non-dropping-particle":"","parse-names":false,"suffix":""},{"dropping-particle":"","family":"Gedye","given":"Craig","non-dropping-particle":"","parse-names":false,"suffix":""},{"dropping-particle":"","family":"Reis","given":"Bernhard","non-dropping-particle":"","parse-names":false,"suffix":""},{"dropping-particle":"","family":"Pe'er","given":"Dana","non-dropping-particle":"","parse-names":false,"suffix":""},{"dropping-particle":"","family":"Bodenmiller","given":"Bernd","non-dropping-particle":"","parse-names":false,"suffix":""}],"container-title":"Cell","id":"ITEM-1","issued":{"date-parts":[["2017"]]},"title":"An Immune Atlas of Clear Cell Renal Cell Carcinoma","type":"article-journal"},"uris":["http://www.mendeley.com/documents/?uuid=5d516839-531f-4c22-a230-5e3bf717eb9f"]}],"mendeley":{"formattedCitation":"(17)","plainTextFormattedCitation":"(17)","previouslyFormattedCitation":"(17)"},"properties":{"noteIndex":0},"schema":"https://github.com/citation-style-language/schema/raw/master/csl-citation.json"}</w:instrText>
+      </w:r>
+      <w:r>
+        <w:rPr>
+          <w:rFonts w:ascii="Arial" w:hAnsi="Arial" w:cs="Arial"/>
+          <w:sz w:val="22"/>
+          <w:szCs w:val="22"/>
+        </w:rPr>
+        <w:fldChar w:fldCharType="separate"/>
+      </w:r>
+      <w:r>
+        <w:rPr>
+          <w:rFonts w:ascii="Arial" w:hAnsi="Arial" w:cs="Arial"/>
+          <w:noProof/>
+          <w:sz w:val="22"/>
+          <w:szCs w:val="22"/>
+        </w:rPr>
+        <w:t>(17)</w:t>
+      </w:r>
+      <w:r>
+        <w:rPr>
+          <w:rFonts w:ascii="Arial" w:hAnsi="Arial" w:cs="Arial"/>
+          <w:sz w:val="22"/>
+          <w:szCs w:val="22"/>
+        </w:rPr>
+        <w:fldChar w:fldCharType="end"/>
+      </w:r>
+      <w:r>
+        <w:rPr>
+          <w:rFonts w:ascii="Arial" w:hAnsi="Arial" w:cs="Arial"/>
+          <w:sz w:val="22"/>
+          <w:szCs w:val="22"/>
+        </w:rPr>
+        <w:t xml:space="preserve">. These files were loaded into R using the </w:t>
+      </w:r>
+      <w:proofErr w:type="spellStart"/>
+      <w:r>
+        <w:rPr>
+          <w:rFonts w:ascii="Arial" w:hAnsi="Arial" w:cs="Arial"/>
+          <w:sz w:val="22"/>
+          <w:szCs w:val="22"/>
+        </w:rPr>
+        <w:t>flowCore</w:t>
+      </w:r>
+      <w:proofErr w:type="spellEnd"/>
+      <w:r>
+        <w:rPr>
+          <w:rFonts w:ascii="Arial" w:hAnsi="Arial" w:cs="Arial"/>
+          <w:sz w:val="22"/>
+          <w:szCs w:val="22"/>
+        </w:rPr>
+        <w:t xml:space="preserve"> (v2.0.1) R package. Protein signal was </w:t>
+      </w:r>
+      <w:proofErr w:type="spellStart"/>
+      <w:r>
+        <w:rPr>
+          <w:rFonts w:ascii="Arial" w:hAnsi="Arial" w:cs="Arial"/>
+          <w:sz w:val="22"/>
+          <w:szCs w:val="22"/>
+        </w:rPr>
+        <w:t>arcsinh</w:t>
+      </w:r>
+      <w:proofErr w:type="spellEnd"/>
+      <w:r>
+        <w:rPr>
+          <w:rFonts w:ascii="Arial" w:hAnsi="Arial" w:cs="Arial"/>
+          <w:sz w:val="22"/>
+          <w:szCs w:val="22"/>
+        </w:rPr>
+        <w:t xml:space="preserve"> transformed using a cofactor of 5, filtered for previously identified </w:t>
+      </w:r>
+      <w:r>
+        <w:rPr>
+          <w:rFonts w:ascii="Arial" w:hAnsi="Arial" w:cs="Arial"/>
+          <w:sz w:val="22"/>
+          <w:szCs w:val="22"/>
+        </w:rPr>
+        <w:t xml:space="preserve">T or </w:t>
+      </w:r>
+      <w:r>
+        <w:rPr>
+          <w:rFonts w:ascii="Arial" w:hAnsi="Arial" w:cs="Arial"/>
+          <w:sz w:val="22"/>
+          <w:szCs w:val="22"/>
+        </w:rPr>
+        <w:t>myeloid cells</w:t>
+      </w:r>
+      <w:r>
+        <w:rPr>
+          <w:rFonts w:ascii="Arial" w:hAnsi="Arial" w:cs="Arial"/>
+          <w:sz w:val="22"/>
+          <w:szCs w:val="22"/>
+        </w:rPr>
+        <w:t xml:space="preserve">. </w:t>
+      </w:r>
+      <w:r>
+        <w:rPr>
+          <w:rFonts w:ascii="Arial" w:hAnsi="Arial" w:cs="Arial"/>
+          <w:sz w:val="22"/>
+          <w:szCs w:val="22"/>
+        </w:rPr>
+        <w:t>Further data visualization utilized ggplot2 (v3.3.1) and pheatmap (v1.0.12).</w:t>
+      </w:r>
+    </w:p>
+    <w:p>
+      <w:pPr>
+        <w:spacing w:line="480" w:lineRule="auto"/>
+        <w:jc w:val="both"/>
+        <w:rPr>
+          <w:rFonts w:ascii="Arial" w:hAnsi="Arial" w:cs="Arial"/>
+          <w:sz w:val="22"/>
+          <w:szCs w:val="22"/>
+        </w:rPr>
+      </w:pPr>
+    </w:p>
+    <w:p>
+      <w:pPr>
+        <w:spacing w:line="480" w:lineRule="auto"/>
+        <w:jc w:val="both"/>
+        <w:rPr>
+          <w:rFonts w:ascii="Arial" w:hAnsi="Arial" w:cs="Arial"/>
+          <w:i/>
+          <w:iCs/>
+          <w:sz w:val="22"/>
+          <w:szCs w:val="22"/>
+        </w:rPr>
+      </w:pPr>
+      <w:r>
+        <w:rPr>
+          <w:rFonts w:ascii="Arial" w:hAnsi="Arial" w:cs="Arial"/>
+          <w:i/>
+          <w:iCs/>
+          <w:sz w:val="22"/>
+          <w:szCs w:val="22"/>
+        </w:rPr>
+        <w:t>Machine Learning Modeling</w:t>
+      </w:r>
+    </w:p>
+    <w:p>
+      <w:pPr>
+        <w:spacing w:line="480" w:lineRule="auto"/>
+        <w:jc w:val="both"/>
+        <w:rPr>
+          <w:rFonts w:ascii="Arial" w:hAnsi="Arial" w:cs="Arial"/>
+          <w:sz w:val="22"/>
+          <w:szCs w:val="22"/>
+        </w:rPr>
+      </w:pPr>
+      <w:r>
+        <w:rPr>
+          <w:rFonts w:ascii="Arial" w:hAnsi="Arial" w:cs="Arial"/>
+          <w:sz w:val="22"/>
+          <w:szCs w:val="22"/>
+        </w:rPr>
+        <w:t xml:space="preserve">The renal clear cell carcinoma (KIRC) log2 gene expression data from the downloaded from the University of California Santa Cruz Xena Browser and filtered for only primary tumor samples. To the expression data, updated clinical information was assigned by tumor barcode </w:t>
+      </w:r>
+      <w:r>
+        <w:rPr>
+          <w:rFonts w:ascii="Arial" w:hAnsi="Arial" w:cs="Arial"/>
+          <w:sz w:val="22"/>
+          <w:szCs w:val="22"/>
+        </w:rPr>
+        <w:fldChar w:fldCharType="begin" w:fldLock="1"/>
+      </w:r>
+      <w:r>
+        <w:rPr>
+          <w:rFonts w:ascii="Arial" w:hAnsi="Arial" w:cs="Arial"/>
+          <w:sz w:val="22"/>
+          <w:szCs w:val="22"/>
+        </w:rPr>
+        <w:instrText>ADDIN CSL_CITATION {"citationItems":[{"id":"ITEM-1","itemData":{"DOI":"10.1016/j.cell.2018.02.052","ISSN":"10974172","PMID":"29625055","abstract":"For a decade, The Cancer Genome Atlas (TCGA) program collected clinicopathologic annotation data along with multi-platform molecular profiles of more than 11,000 human tumors across 33 different cancer types. TCGA clinical data contain key features representing the democratized nature of the data collection process. To ensure proper use of this large clinical dataset associated with genomic features, we developed a standardized dataset named the TCGA Pan-Cancer Clinical Data Resource (TCGA-CDR), which includes four major clinical outcome endpoints. In addition to detailing major challenges and statistical limitations encountered during the effort of integrating the acquired clinical data, we present a summary that includes endpoint usage recommendations for each cancer type. These TCGA-CDR findings appear to be consistent with cancer genomics studies independent of the TCGA effort and provide opportunities for investigating cancer biology using clinical correlates at an unprecedented scale. Analysis of clinicopathologic annotations for over 11,000 cancer patients in the TCGA program leads to the generation of TCGA Clinical Data Resource, which provides recommendations of clinical outcome endpoint usage for 33 cancer types.","author":[{"dropping-particle":"","family":"Liu","given":"Jianfang","non-dropping-particle":"","parse-names":false,"suffix":""},{"dropping-particle":"","family":"Lichtenberg","given":"Tara","non-dropping-particle":"","parse-names":false,"suffix":""},{"dropping-particle":"","family":"Hoadley","given":"Katherine A.","non-dropping-particle":"","parse-names":false,"suffix":""},{"dropping-particle":"","family":"Poisson","given":"Laila M.","non-dropping-particle":"","parse-names":false,"suffix":""},{"dropping-particle":"","family":"Lazar","given":"Alexander J.","non-dropping-particle":"","parse-names":false,"suffix":""},{"dropping-particle":"","family":"Cherniack","given":"Andrew D.","non-dropping-particle":"","parse-names":false,"suffix":""},{"dropping-particle":"","family":"Kovatich","given":"Albert J.","non-dropping-particle":"","parse-names":false,"suffix":""},{"dropping-particle":"","family":"Benz","given":"Christopher C.","non-dropping-particle":"","parse-names":false,"suffix":""},{"dropping-particle":"","family":"Levine","given":"Douglas A.","non-dropping-particle":"","parse-names":false,"suffix":""},{"dropping-particle":"V.","family":"Lee","given":"Adrian","non-dropping-particle":"","parse-names":false,"suffix":""},{"dropping-particle":"","family":"Omberg","given":"Larsson","non-dropping-particle":"","parse-names":false,"suffix":""},{"dropping-particle":"","family":"Wolf","given":"Denise M.","non-dropping-particle":"","parse-names":false,"suffix":""},{"dropping-particle":"","family":"Shriver","given":"Craig D.","non-dropping-particle":"","parse-names":false,"suffix":""},{"dropping-particle":"","family":"Thorsson","given":"Vesteinn","non-dropping-particle":"","parse-names":false,"suffix":""},{"dropping-particle":"","family":"Caesar-Johnson","given":"Samantha J.","non-dropping-particle":"","parse-names":false,"suffix":""},{"dropping-particle":"","family":"Demchok","given":"John A.","non-dropping-particle":"","parse-names":false,"suffix":""},{"dropping-particle":"","family":"Felau","given":"Ina","non-dropping-particle":"","parse-names":false,"suffix":""},{"dropping-particle":"","family":"Kasapi","given":"Melpomeni","non-dropping-particle":"","parse-names":false,"suffix":""},{"dropping-particle":"","family":"Ferguson","given":"Martin L.","non-dropping-particle":"","parse-names":false,"suffix":""},{"dropping-particle":"","family":"Hutter","given":"Carolyn M.","non-dropping-particle":"","parse-names":false,"suffix":""},{"dropping-particle":"","family":"Sofia","given":"Heidi J.","non-dropping-particle":"","parse-names":false,"suffix":""},{"dropping-particle":"","family":"Tarnuzzer","given":"Roy","non-dropping-particle":"","parse-names":false,"suffix":""},{"dropping-particle":"","family":"Wang","given":"Zhining","non-dropping-particle":"","parse-names":false,"suffix":""},{"dropping-particle":"","family":"Yang","given":"Liming","non-dropping-particle":"","parse-names":false,"suffix":""},{"dropping-particle":"","family":"Zenklusen","given":"Jean C.","non-dropping-particle":"","parse-names":false,"suffix":""},{"dropping-particle":"","family":"Zhang","given":"Jiashan (Julia)","non-dropping-particle":"","parse-names":false,"suffix":""},{"dropping-particle":"","family":"Chudamani","given":"Sudha","non-dropping-particle":"","parse-names":false,"suffix":""},{"dropping-particle":"","family":"Liu","given":"Jia","non-dropping-particle":"","parse-names":false,"suffix":""},{"dropping-particle":"","family":"Lolla","given":"Laxmi","non-dropping-particle":"","parse-names":false,"suffix":""},{"dropping-particle":"","family":"Naresh","given":"Rashi","non-dropping-particle":"","parse-names":false,"suffix":""},{"dropping-particle":"","family":"Pihl","given":"Todd","non-dropping-particle":"","parse-names":false,"suffix":""},{"dropping-particle":"","family":"Sun","given":"Qiang","non-dropping-particle":"","parse-names":false,"suffix":""},{"dropping-particle":"","family":"Wan","given":"Yunhu","non-dropping-particle":"","parse-names":false,"suffix":""},{"dropping-particle":"","family":"Wu","given":"Ye","non-dropping-particle":"","parse-names":false,"suffix":""},{"dropping-particle":"","family":"Cho","given":"Juok","non-dropping-particle":"","parse-names":false,"suffix":""},{"dropping-particle":"","family":"DeFreitas","given":"Timothy","non-dropping-particle":"","parse-names":false,"suffix":""},{"dropping-particle":"","family":"Frazer","given":"Scott","non-dropping-particle":"","parse-names":false,"suffix":""},{"dropping-particle":"","family":"Gehlenborg","given":"Nils","non-dropping-particle":"","parse-names":false,"suffix":""},{"dropping-particle":"","family":"Getz","given":"Gad","non-dropping-particle":"","parse-names":false,"suffix":""},{"dropping-particle":"","family":"Heiman","given":"David I.","non-dropping-particle":"","parse-names":false,"suffix":""},{"dropping-particle":"","family":"Kim","given":"Jaegil","non-dropping-particle":"","parse-names":false,"suffix":""},{"dropping-particle":"","family":"Lawrence","given":"Michael S.","non-dropping-particle":"","parse-names":false,"suffix":""},{"dropping-particle":"","family":"Lin","given":"Pei","non-dropping-particle":"","parse-names":false,"suffix":""},{"dropping-particle":"","family":"Meier","given":"Sam","non-dropping-particle":"","parse-names":false,"suffix":""},{"dropping-particle":"","family":"Noble","given":"Michael S.","non-dropping-particle":"","parse-names":false,"suffix":""},{"dropping-particle":"","family":"Saksena","given":"Gordon","non-dropping-particle":"","parse-names":false,"suffix":""},{"dropping-particle":"","family":"Voet","given":"Doug","non-dropping-particle":"","parse-names":false,"suffix":""},{"dropping-particle":"","family":"Zhang","given":"Hailei","non-dropping-particle":"","parse-names":false,"suffix":""},{"dropping-particle":"","family":"Bernard","given":"Brady","non-dropping-particle":"","parse-names":false,"suffix":""},{"dropping-particle":"","family":"Chambwe","given":"Nyasha","non-dropping-particle":"","parse-names":false,"suffix":""},{"dropping-particle":"","family":"Dhankani","given":"Varsha","non-dropping-particle":"","parse-names":false,"suffix":""},{"dropping-particle":"","family":"Knijnenburg","given":"Theo","non-dropping-particle":"","parse-names":false,"suffix":""},{"dropping-particle":"","family":"Kramer","given":"Roger","non-dropping-particle":"","parse-names":false,"suffix":""},{"dropping-particle":"","family":"Leinonen","given":"Kalle","non-dropping-particle":"","parse-names":false,"suffix":""},{"dropping-particle":"","family":"Liu","given":"Yuexin","non-dropping-particle":"","parse-names":false,"suffix":""},{"dropping-particle":"","family":"Miller","given":"Michael","non-dropping-particle":"","parse-names":false,"suffix":""},{"dropping-particle":"","family":"Reynolds","given":"Sheila","non-dropping-particle":"","parse-names":false,"suffix":""},{"dropping-particle":"","family":"Shmulevich","given":"Ilya","non-dropping-particle":"","parse-names":false,"suffix":""},{"dropping-particle":"","family":"Thorsson","given":"Vesteinn","non-dropping-particle":"","parse-names":false,"suffix":""},{"dropping-particle":"","family":"Zhang","given":"Wei","non-dropping-particle":"","parse-names":false,"suffix":""},{"dropping-particle":"","family":"Akbani","given":"Rehan","non-dropping-particle":"","parse-names":false,"suffix":""},{"dropping-particle":"","family":"Broom","given":"Bradley M.","non-dropping-particle":"","parse-names":false,"suffix":""},{"dropping-particle":"","family":"Hegde","given":"Apurva M.","non-dropping-particle":"","parse-names":false,"suffix":""},{"dropping-particle":"","family":"Ju","given":"Zhenlin","non-dropping-particle":"","parse-names":false,"suffix":""},{"dropping-particle":"","family":"Kanchi","given":"Rupa S.","non-dropping-particle":"","parse-names":false,"suffix":""},{"dropping-particle":"","family":"Korkut","given":"Anil","non-dropping-particle":"","parse-names":false,"suffix":""},{"dropping-particle":"","family":"Li","given":"Jun","non-dropping-particle":"","parse-names":false,"suffix":""},{"dropping-particle":"","family":"Liang","given":"Han","non-dropping-particle":"","parse-names":false,"suffix":""},{"dropping-particle":"","family":"Ling","given":"Shiyun","non-dropping-particle":"","parse-names":false,"suffix":""},{"dropping-particle":"","family":"Liu","given":"Wenbin","non-dropping-particle":"","parse-names":false,"suffix":""},{"dropping-particle":"","family":"Lu","given":"Yiling","non-dropping-particle":"","parse-names":false,"suffix":""},{"dropping-particle":"","family":"Mills","given":"Gordon B.","non-dropping-particle":"","parse-names":false,"suffix":""},{"dropping-particle":"","family":"Ng","given":"Kwok Shing","non-dropping-particle":"","parse-names":false,"suffix":""},{"dropping-particle":"","family":"Rao","given":"Arvind","non-dropping-particle":"","parse-names":false,"suffix":""},{"dropping-particle":"","family":"Ryan","given":"Michael","non-dropping-particle":"","parse-names":false,"suffix":""},{"dropping-particle":"","family":"Wang","given":"Jing","non-dropping-particle":"","parse-names":false,"suffix":""},{"dropping-particle":"","family":"Weinstein","given":"John N.","non-dropping-particle":"","parse-names":false,"suffix":""},{"dropping-particle":"","family":"Zhang","given":"Jiexin","non-dropping-particle":"","parse-names":false,"suffix":""},{"dropping-particle":"","family":"Abeshouse","given":"Adam","non-dropping-particle":"","parse-names":false,"suffix":""},{"dropping-particle":"","family":"Armenia","given":"Joshua","non-dropping-particle":"","parse-names":false,"suffix":""},{"dropping-particle":"","family":"Chakravarty","given":"Debyani","non-dropping-particle":"","parse-names":false,"suffix":""},{"dropping-particle":"","family":"Chatila","given":"Walid K.","non-dropping-particle":"","parse-names":false,"suffix":""},{"dropping-particle":"","family":"Bruijn","given":"Ino","non-dropping-particle":"de","parse-names":false,"suffix":""},{"dropping-particle":"","family":"Gao","given":"Jianjiong","non-dropping-particle":"","parse-names":false,"suffix":""},{"dropping-particle":"","family":"Gross","given":"Benjamin E.","non-dropping-particle":"","parse-names":false,"suffix":""},{"dropping-particle":"","family":"Heins","given":"Zachary J.","non-dropping-particle":"","parse-names":false,"suffix":""},{"dropping-particle":"","family":"Kundra","given":"Ritika","non-dropping-particle":"","parse-names":false,"suffix":""},{"dropping-particle":"","family":"La","given":"Konnor","non-dropping-particle":"","parse-names":false,"suffix":""},{"dropping-particle":"","family":"Ladanyi","given":"Marc","non-dropping-particle":"","parse-names":false,"suffix":""},{"dropping-particle":"","family":"Luna","given":"Augustin","non-dropping-particle":"","parse-names":false,"suffix":""},{"dropping-particle":"","family":"Nissan","given":"Moriah G.","non-dropping-particle":"","parse-names":false,"suffix":""},{"dropping-particle":"","family":"Ochoa","given":"Angelica","non-dropping-particle":"","parse-names":false,"suffix":""},{"dropping-particle":"","family":"Phillips","given":"Sarah M.","non-dropping-particle":"","parse-names":false,"suffix":""},{"dropping-particle":"","family":"Reznik","given":"Ed","non-dropping-particle":"","parse-names":false,"suffix":""},{"dropping-particle":"","family":"Sanchez-Vega","given":"Francisco","non-dropping-particle":"","parse-names":false,"suffix":""},{"dropping-particle":"","family":"Sander","given":"Chris","non-dropping-particle":"","parse-names":false,"suffix":""},{"dropping-particle":"","family":"Schultz","given":"Nikolaus","non-dropping-particle":"","parse-names":false,"suffix":""},{"dropping-particle":"","family":"Sheridan","given":"Robert","non-dropping-particle":"","parse-names":false,"suffix":""},{"dropping-particle":"","family":"Sumer","given":"S. Onur","non-dropping-particle":"","parse-names":false,"suffix":""},{"dropping-particle":"","family":"Sun","given":"Yichao","non-dropping-particle":"","parse-names":false,"suffix":""},{"dropping-particle":"","family":"Taylor","given":"Barry S.","non-dropping-particle":"","parse-names":false,"suffix":""},{"dropping-particle":"","family":"Wang","given":"Jioajiao","non-dropping-particle":"","parse-names":false,"suffix":""},{"dropping-particle":"","family":"Zhang","given":"Hongxin","non-dropping-particle":"","parse-names":false,"suffix":""},{"dropping-particle":"","family":"Anur","given":"Pavana","non-dropping-particle":"","parse-names":false,"suffix":""},{"dropping-particle":"","family":"Peto","given":"Myron","non-dropping-particle":"","parse-names":false,"suffix":""},{"dropping-particle":"","family":"Spellman","given":"Paul","non-dropping-particle":"","parse-names":false,"suffix":""},{"dropping-particle":"","family":"Benz","given":"Christopher","non-dropping-particle":"","parse-names":false,"suffix":""},{"dropping-particle":"","family":"Stuart","given":"Joshua M.","non-dropping-particle":"","parse-names":false,"suffix":""},{"dropping-particle":"","family":"Wong","given":"Christopher K.","non-dropping-particle":"","parse-names":false,"suffix":""},{"dropping-particle":"","family":"Yau","given":"Christina","non-dropping-particle":"","parse-names":false,"suffix":""},{"dropping-particle":"","family":"Hayes","given":"D. Neil","non-dropping-particle":"","parse-names":false,"suffix":""},{"dropping-particle":"","family":"Parker","given":"Joel S.","non-dropping-particle":"","parse-names":false,"suffix":""},{"dropping-particle":"","family":"Wilkerson","given":"Matthew D.","non-dropping-particle":"","parse-names":false,"suffix":""},{"dropping-particle":"","family":"Ally","given":"Adrian","non-dropping-particle":"","parse-names":false,"suffix":""},{"dropping-particle":"","family":"Balasundaram","given":"Miruna","non-dropping-particle":"","parse-names":false,"suffix":""},{"dropping-particle":"","family":"Bowlby","given":"Reanne","non-dropping-particle":"","parse-names":false,"suffix":""},{"dropping-particle":"","family":"Brooks","given":"Denise","non-dropping-particle":"","parse-names":false,"suffix":""},{"dropping-particle":"","family":"Carlsen","given":"Rebecca","non-dropping-particle":"","parse-names":false,"suffix":""},{"dropping-particle":"","family":"Chuah","given":"Eric","non-dropping-particle":"","parse-names":false,"suffix":""},{"dropping-particle":"","family":"Dhalla","given":"Noreen","non-dropping-particle":"","parse-names":false,"suffix":""},{"dropping-particle":"","family":"Holt","given":"Robert","non-dropping-particle":"","parse-names":false,"suffix":""},{"dropping-particle":"","family":"Jones","given":"Steven J.M.","non-dropping-particle":"","parse-names":false,"suffix":""},{"dropping-particle":"","family":"Kasaian","given":"Katayoon","non-dropping-particle":"","parse-names":false,"suffix":""},{"dropping-particle":"","family":"Lee","given":"Darlene","non-dropping-particle":"","parse-names":false,"suffix":""},{"dropping-particle":"","family":"Ma","given":"Yussanne","non-dropping-particle":"","parse-names":false,"suffix":""},{"dropping-particle":"","family":"Marra","given":"Marco A.","non-dropping-particle":"","parse-names":false,"suffix":""},{"dropping-particle":"","family":"Mayo","given":"Michael","non-dropping-particle":"","parse-names":false,"suffix":""},{"dropping-particle":"","family":"Moore","given":"Richard A.","non-dropping-particle":"","parse-names":false,"suffix":""},{"dropping-particle":"","family":"Mungall","given":"Andrew J.","non-dropping-particle":"","parse-names":false,"suffix":""},{"dropping-particle":"","family":"Mungall","given":"Karen","non-dropping-particle":"","parse-names":false,"suffix":""},{"dropping-particle":"","family":"Robertson","given":"A. Gordon","non-dropping-particle":"","parse-names":false,"suffix":""},{"dropping-particle":"","family":"Sadeghi","given":"Sara","non-dropping-particle":"","parse-names":false,"suffix":""},{"dropping-particle":"","family":"Schein","given":"Jacqueline E.","non-dropping-particle":"","parse-names":false,"suffix":""},{"dropping-particle":"","family":"Sipahimalani","given":"Payal","non-dropping-particle":"","parse-names":false,"suffix":""},{"dropping-particle":"","family":"Tam","given":"Angela","non-dropping-particle":"","parse-names":false,"suffix":""},{"dropping-particle":"","family":"Thiessen","given":"Nina","non-dropping-particle":"","parse-names":false,"suffix":""},{"dropping-particle":"","family":"Tse","given":"Kane","non-dropping-particle":"","parse-names":false,"suffix":""},{"dropping-particle":"","family":"Wong","given":"Tina","non-dropping-particle":"","parse-names":false,"suffix":""},{"dropping-particle":"","family":"Berger","given":"Ashton C.","non-dropping-particle":"","parse-names":false,"suffix":""},{"dropping-particle":"","family":"Beroukhim","given":"Rameen","non-dropping-particle":"","parse-names":false,"suffix":""},{"dropping-particle":"","family":"Cherniack","given":"Andrew D.","non-dropping-particle":"","parse-names":false,"suffix":""},{"dropping-particle":"","family":"Cibulskis","given":"Carrie","non-dropping-particle":"","parse-names":false,"suffix":""},{"dropping-particle":"","family":"Gabriel","given":"Stacey B.","non-dropping-particle":"","parse-names":false,"suffix":""},{"dropping-particle":"","family":"Gao","given":"Galen F.","non-dropping-particle":"","parse-names":false,"suffix":""},{"dropping-particle":"","family":"Ha","given":"Gavin","non-dropping-particle":"","parse-names":false,"suffix":""},{"dropping-particle":"","family":"Meyerson","given":"Matthew","non-dropping-particle":"","parse-names":false,"suffix":""},{"dropping-particle":"","family":"Schumacher","given":"Steven E.","non-dropping-particle":"","parse-names":false,"suffix":""},{"dropping-particle":"","family":"Shih","given":"Juliann","non-dropping-particle":"","parse-names":false,"suffix":""},{"dropping-particle":"","family":"Kucherlapati","given":"Melanie H.","non-dropping-particle":"","parse-names":false,"suffix":""},{"dropping-particle":"","family":"Kucherlapati","given":"Raju S.","non-dropping-particle":"","parse-names":false,"suffix":""},{"dropping-particle":"","family":"Baylin","given":"Stephen","non-dropping-particle":"","parse-names":false,"suffix":""},{"dropping-particle":"","family":"Cope","given":"Leslie","non-dropping-particle":"","parse-names":false,"suffix":""},{"dropping-particle":"","family":"Danilova","given":"Ludmila","non-dropping-particle":"","parse-names":false,"suffix":""},{"dropping-particle":"","family":"Bootwalla","given":"Moiz S.","non-dropping-particle":"","parse-names":false,"suffix":""},{"dropping-particle":"","family":"Lai","given":"Phillip H.","non-dropping-particle":"","parse-names":false,"suffix":""},{"dropping-particle":"","family":"Maglinte","given":"Dennis T.","non-dropping-particle":"","parse-names":false,"suffix":""},{"dropping-particle":"","family":"Berg","given":"David J.","non-dropping-particle":"Van Den","parse-names":false,"suffix":""},{"dropping-particle":"","family":"Weisenberger","given":"Daniel J.","non-dropping-particle":"","parse-names":false,"suffix":""},{"dropping-particle":"","family":"Auman","given":"J. Todd","non-dropping-particle":"","parse-names":false,"suffix":""},{"dropping-particle":"","family":"Balu","given":"Saianand","non-dropping-particle":"","parse-names":false,"suffix":""},{"dropping-particle":"","family":"Bodenheimer","given":"Tom","non-dropping-particle":"","parse-names":false,"suffix":""},{"dropping-particle":"","family":"Fan","given":"Cheng","non-dropping-particle":"","parse-names":false,"suffix":""},{"dropping-particle":"","family":"Hoadley","given":"Katherine A.","non-dropping-particle":"","parse-names":false,"suffix":""},{"dropping-particle":"","family":"Hoyle","given":"Alan P.","non-dropping-particle":"","parse-names":false,"suffix":""},{"dropping-particle":"","family":"Jefferys","given":"Stuart R.","non-dropping-particle":"","parse-names":false,"suffix":""},{"dropping-particle":"","family":"Jones","given":"Corbin D.","non-dropping-particle":"","parse-names":false,"suffix":""},{"dropping-particle":"","family":"Meng","given":"Shaowu","non-dropping-particle":"","parse-names":false,"suffix":""},{"dropping-particle":"","family":"Mieczkowski","given":"Piotr A.","non-dropping-particle":"","parse-names":false,"suffix":""},{"dropping-particle":"","family":"Mose","given":"Lisle E.","non-dropping-particle":"","parse-names":false,"suffix":""},{"dropping-particle":"","family":"Perou","given":"Amy H.","non-dropping-particle":"","parse-names":false,"suffix":""},{"dropping-particle":"","family":"Perou","given":"Charles M.","non-dropping-particle":"","parse-names":false,"suffix":""},{"dropping-particle":"","family":"Roach","given":"Jeffrey","non-dropping-particle":"","parse-names":false,"suffix":""},{"dropping-particle":"","family":"Shi","given":"Yan","non-dropping-particle":"","parse-names":false,"suffix":""},{"dropping-particle":"V.","family":"Simons","given":"Janae","non-dropping-particle":"","parse-names":false,"suffix":""},{"dropping-particle":"","family":"Skelly","given":"Tara","non-dropping-particle":"","parse-names":false,"suffix":""},{"dropping-particle":"","family":"Soloway","given":"Matthew G.","non-dropping-particle":"","parse-names":false,"suffix":""},{"dropping-particle":"","family":"Tan","given":"Donghui","non-dropping-particle":"","parse-names":false,"suffix":""},{"dropping-particle":"","family":"Veluvolu","given":"Umadevi","non-dropping-particle":"","parse-names":false,"suffix":""},{"dropping-particle":"","family":"Fan","given":"Huihui","non-dropping-particle":"","parse-names":false,"suffix":""},{"dropping-particle":"","family":"Hinoue","given":"Toshinori","non-dropping-particle":"","parse-names":false,"suffix":""},{"dropping-particle":"","family":"Laird","given":"Peter W.","non-dropping-particle":"","parse-names":false,"suffix":""},{"dropping-particle":"","family":"Shen","given":"Hui","non-dropping-particle":"","parse-names":false,"suffix":""},{"dropping-particle":"","family":"Zhou","given":"Wanding","non-dropping-particle":"","parse-names":false,"suffix":""},{"dropping-particle":"","family":"Bellair","given":"Michelle","non-dropping-particle":"","parse-names":false,"suffix":""},{"dropping-particle":"","family":"Chang","given":"Kyle","non-dropping-particle":"","parse-names":false,"suffix":""},{"dropping-particle":"","family":"Covington","given":"Kyle","non-dropping-particle":"","parse-names":false,"suffix":""},{"dropping-particle":"","family":"Creighton","given":"Chad J.","non-dropping-particle":"","parse-names":false,"suffix":""},{"dropping-particle":"","family":"Dinh","given":"Huyen","non-dropping-particle":"","parse-names":false,"suffix":""},{"dropping-particle":"","family":"Doddapaneni","given":"Harsha Vardhan","non-dropping-particle":"","parse-names":false,"suffix":""},{"dropping-particle":"","family":"Donehower","given":"Lawrence A.","non-dropping-particle":"","parse-names":false,"suffix":""},{"dropping-particle":"","family":"Drummond","given":"Jennifer","non-dropping-particle":"","parse-names":false,"suffix":""},{"dropping-particle":"","family":"Gibbs","given":"Richard A.","non-dropping-particle":"","parse-names":false,"suffix":""},{"dropping-particle":"","family":"Glenn","given":"Robert","non-dropping-particle":"","parse-names":false,"suffix":""},{"dropping-particle":"","family":"Hale","given":"Walker","non-dropping-particle":"","parse-names":false,"suffix":""},{"dropping-particle":"","family":"Han","given":"Yi","non-dropping-particle":"","parse-names":false,"suffix":""},{"dropping-particle":"","family":"Hu","given":"Jianhong","non-dropping-particle":"","parse-names":false,"suffix":""},{"dropping-particle":"","family":"Korchina","given":"Viktoriya","non-dropping-particle":"","parse-names":false,"suffix":""},{"dropping-particle":"","family":"Lee","given":"Sandra","non-dropping-particle":"","parse-names":false,"suffix":""},{"dropping-particle":"","family":"Lewis","given":"Lora","non-dropping-particle":"","parse-names":false,"suffix":""},{"dropping-particle":"","family":"Li","given":"Wei","non-dropping-particle":"","parse-names":false,"suffix":""},{"dropping-particle":"","family":"Liu","given":"Xiuping","non-dropping-particle":"","parse-names":false,"suffix":""},{"dropping-particle":"","family":"Morgan","given":"Margaret","non-dropping-particle":"","parse-names":false,"suffix":""},{"dropping-particle":"","family":"Morton","given":"Donna","non-dropping-particle":"","parse-names":false,"suffix":""},{"dropping-particle":"","family":"Muzny","given":"Donna","non-dropping-particle":"","parse-names":false,"suffix":""},{"dropping-particle":"","family":"Santibanez","given":"Jireh","non-dropping-particle":"","parse-names":false,"suffix":""},{"dropping-particle":"","family":"Sheth","given":"Margi","non-dropping-particle":"","parse-names":false,"suffix":""},{"dropping-particle":"","family":"Shinbro","given":"Eve","non-dropping-particle":"","parse-names":false,"suffix":""},{"dropping-particle":"","family":"Wang","given":"Linghua","non-dropping-particle":"","parse-names":false,"suffix":""},{"dropping-particle":"","family":"Wang","given":"Min","non-dropping-particle":"","parse-names":false,"suffix":""},{"dropping-particle":"","family":"Wheeler","given":"David A.","non-dropping-particle":"","parse-names":false,"suffix":""},{"dropping-particle":"","family":"Xi","given":"Liu","non-dropping-particle":"","parse-names":false,"suffix":""},{"dropping-particle":"","family":"Zhao","given":"Fengmei","non-dropping-particle":"","parse-names":false,"suffix":""},{"dropping-particle":"","family":"Hess","given":"Julian","non-dropping-particle":"","parse-names":false,"suffix":""},{"dropping-particle":"","family":"Appelbaum","given":"Elizabeth L.","non-dropping-particle":"","parse-names":false,"suffix":""},{"dropping-particle":"","family":"Bailey","given":"Matthew","non-dropping-particle":"","parse-names":false,"suffix":""},{"dropping-particle":"","family":"Cordes","given":"Matthew G.","non-dropping-particle":"","parse-names":false,"suffix":""},{"dropping-particle":"","family":"Ding","given":"Li","non-dropping-particle":"","parse-names":false,"suffix":""},{"dropping-particle":"","family":"Fronick","given":"Catrina C.","non-dropping-particle":"","parse-names":false,"suffix":""},{"dropping-particle":"","family":"Fulton","given":"Lucinda A.","non-dropping-particle":"","parse-names":false,"suffix":""},{"dropping-particle":"","family":"Fulton","given":"Robert S.","non-dropping-particle":"","parse-names":false,"suffix":""},{"dropping-particle":"","family":"Kandoth","given":"Cyriac","non-dropping-particle":"","parse-names":false,"suffix":""},{"dropping-particle":"","family":"Mardis","given":"Elaine R.","non-dropping-particle":"","parse-names":false,"suffix":""},{"dropping-particle":"","family":"McLellan","given":"Michael D.","non-dropping-particle":"","parse-names":false,"suffix":""},{"dropping-particle":"","family":"Miller","given":"Christopher A.","non-dropping-particle":"","parse-names":false,"suffix":""},{"dropping-particle":"","family":"Schmidt","given":"Heather K.","non-dropping-particle":"","parse-names":false,"suffix":""},{"dropping-particle":"","family":"Wilson","given":"Richard K.","non-dropping-particle":"","parse-names":false,"suffix":""},{"dropping-particle":"","family":"Crain","given":"Daniel","non-dropping-particle":"","parse-names":false,"suffix":""},{"dropping-particle":"","family":"Curley","given":"Erin","non-dropping-particle":"","parse-names":false,"suffix":""},{"dropping-particle":"","family":"Gardner","given":"Johanna","non-dropping-particle":"","parse-names":false,"suffix":""},{"dropping-particle":"","family":"Lau","given":"Kevin","non-dropping-particle":"","parse-names":false,"suffix":""},{"dropping-particle":"","family":"Mallery","given":"David","non-dropping-particle":"","parse-names":false,"suffix":""},{"dropping-particle":"","family":"Morris","given":"Scott","non-dropping-particle":"","parse-names":false,"suffix":""},{"dropping-particle":"","family":"Paulauskis","given":"Joseph","non-dropping-particle":"","parse-names":false,"suffix":""},{"dropping-particle":"","family":"Penny","given":"Robert","non-dropping-particle":"","parse-names":false,"suffix":""},{"dropping-particle":"","family":"Shelton","given":"Candace","non-dropping-particle":"","parse-names":false,"suffix":""},{"dropping-particle":"","family":"Shelton","given":"Troy","non-dropping-particle":"","parse-names":false,"suffix":""},{"dropping-particle":"","family":"Sherman","given":"Mark","non-dropping-particle":"","parse-names":false,"suffix":""},{"dropping-particle":"","family":"Thompson","given":"Eric","non-dropping-particle":"","parse-names":false,"suffix":""},{"dropping-particle":"","family":"Yena","given":"Peggy","non-dropping-particle":"","parse-names":false,"suffix":""},{"dropping-particle":"","family":"Bowen","given":"Jay","non-dropping-particle":"","parse-names":false,"suffix":""},{"dropping-particle":"","family":"Gastier-Foster","given":"Julie M.","non-dropping-particle":"","parse-names":false,"suffix":""},{"dropping-particle":"","family":"Gerken","given":"Mark","non-dropping-particle":"","parse-names":false,"suffix":""},{"dropping-particle":"","family":"Leraas","given":"Kristen M.","non-dropping-particle":"","parse-names":false,"suffix":""},{"dropping-particle":"","family":"Lichtenberg","given":"Tara M.","non-dropping-particle":"","parse-names":false,"suffix":""},{"dropping-particle":"","family":"Ramirez","given":"Nilsa C.","non-dropping-particle":"","parse-names":false,"suffix":""},{"dropping-particle":"","family":"Wise","given":"Lisa","non-dropping-particle":"","parse-names":false,"suffix":""},{"dropping-particle":"","family":"Zmuda","given":"Erik","non-dropping-particle":"","parse-names":false,"suffix":""},{"dropping-particle":"","family":"Corcoran","given":"Niall","non-dropping-particle":"","parse-names":false,"suffix":""},{"dropping-particle":"","family":"Costello","given":"Tony","non-dropping-particle":"","parse-names":false,"suffix":""},{"dropping-particle":"","family":"Hovens","given":"Christopher","non-dropping-particle":"","parse-names":false,"suffix":""},{"dropping-particle":"","family":"Carvalho","given":"Andre L.","non-dropping-particle":"","parse-names":false,"suffix":""},{"dropping-particle":"","family":"Carvalho","given":"Ana C.","non-dropping-particle":"de","parse-names":false,"suffix":""},{"dropping-particle":"","family":"Fregnani","given":"José H.","non-dropping-particle":"","parse-names":false,"suffix":""},{"dropping-particle":"","family":"Longatto-Filho","given":"Adhemar","non-dropping-particle":"","parse-names":false,"suffix":""},{"dropping-particle":"","family":"Reis","given":"Rui M.","non-dropping-particle":"","parse-names":false,"suffix":""},{"dropping-particle":"","family":"Scapulatempo-Neto","given":"Cristovam","non-dropping-particle":"","parse-names":false,"suffix":""},{"dropping-particle":"","family":"Silveira","given":"Henrique C.S.","non-dropping-particle":"","parse-names":false,"suffix":""},{"dropping-particle":"","family":"Vidal","given":"Daniel O.","non-dropping-particle":"","parse-names":false,"suffix":""},{"dropping-particle":"","family":"Burnette","given":"Andrew","non-dropping-particle":"","parse-names":false,"suffix":""},{"dropping-particle":"","family":"Eschbacher","given":"Jennifer","non-dropping-particle":"","parse-names":false,"suffix":""},{"dropping-particle":"","family":"Hermes","given":"Beth","non-dropping-particle":"","parse-names":false,"suffix":""},{"dropping-particle":"","family":"Noss","given":"Ardene","non-dropping-particle":"","parse-names":false,"suffix":""},{"dropping-particle":"","family":"Singh","given":"Rosy","non-dropping-particle":"","parse-names":false,"suffix":""},{"dropping-particle":"","family":"Anderson","given":"Matthew L.","non-dropping-particle":"","parse-names":false,"suffix":""},{"dropping-particle":"","family":"Castro","given":"Patricia D.","non-dropping-particle":"","parse-names":false,"suffix":""},{"dropping-particle":"","family":"Ittmann","given":"Michael","non-dropping-particle":"","parse-names":false,"suffix":""},{"dropping-particle":"","family":"Huntsman","given":"David","non-dropping-particle":"","parse-names":false,"suffix":""},{"dropping-particle":"","family":"Kohl","given":"Bernard","non-dropping-particle":"","parse-names":false,"suffix":""},{"dropping-particle":"","family":"Le","given":"Xuan","non-dropping-particle":"","parse-names":false,"suffix":""},{"dropping-particle":"","family":"Thorp","given":"Richard","non-dropping-particle":"","parse-names":false,"suffix":""},{"dropping-particle":"","family":"Andry","given":"Chris","non-dropping-particle":"","parse-names":false,"suffix":""},{"dropping-particle":"","family":"Duffy","given":"Elizabeth R.","non-dropping-particle":"","parse-names":false,"suffix":""},{"dropping-particle":"","family":"Lyadov","given":"Vladimir","non-dropping-particle":"","parse-names":false,"suffix":""},{"dropping-particle":"","family":"Paklina","given":"Oxana","non-dropping-particle":"","parse-names":false,"suffix":""},{"dropping-particle":"","family":"Setdikova","given":"Galiya","non-dropping-particle":"","parse-names":false,"suffix":""},{"dropping-particle":"","family":"Shabunin","given":"Alexey","non-dropping-particle":"","parse-names":false,"suffix":""},{"dropping-particle":"","family":"Tavobilov","given":"Mikhail","non-dropping-particle":"","parse-names":false,"suffix":""},{"dropping-particle":"","family":"McPherson","given":"Christopher","non-dropping-particle":"","parse-names":false,"suffix":""},{"dropping-particle":"","family":"Warnick","given":"Ronald","non-dropping-particle":"","parse-names":false,"suffix":""},{"dropping-particle":"","family":"Berkowitz","given":"Ross","non-dropping-particle":"","parse-names":false,"suffix":""},{"dropping-particle":"","family":"Cramer","given":"Daniel","non-dropping-particle":"","parse-names":false,"suffix":""},{"dropping-particle":"","family":"Feltmate","given":"Colleen","non-dropping-particle":"","parse-names":false,"suffix":""},{"dropping-particle":"","family":"Horowitz","given":"Neil","non-dropping-particle":"","parse-names":false,"suffix":""},{"dropping-particle":"","family":"Kibel","given":"Adam","non-dropping-particle":"","parse-names":false,"suffix":""},{"dropping-particle":"","family":"Muto","given":"Michael","non-dropping-particle":"","parse-names":false,"suffix":""},{"dropping-particle":"","family":"Raut","given":"Chandrajit P.","non-dropping-particle":"","parse-names":false,"suffix":""},{"dropping-particle":"","family":"Malykh","given":"Andrei","non-dropping-particle":"","parse-names":false,"suffix":""},{"dropping-particle":"","family":"Barnholtz-Sloan","given":"Jill S.","non-dropping-particle":"","parse-names":false,"suffix":""},{"dropping-particle":"","family":"Barrett","given":"Wendi","non-dropping-particle":"","parse-names":false,"suffix":""},{"dropping-particle":"","family":"Devine","given":"Karen","non-dropping-particle":"","parse-names":false,"suffix":""},{"dropping-particle":"","family":"Fulop","given":"Jordonna","non-dropping-particle":"","parse-names":false,"suffix":""},{"dropping-particle":"","family":"Ostrom","given":"Quinn T.","non-dropping-particle":"","parse-names":false,"suffix":""},{"dropping-particle":"","family":"Shimmel","given":"Kristen","non-dropping-particle":"","parse-names":false,"suffix":""},{"dropping-particle":"","family":"Wolinsky","given":"Yingli","non-dropping-particle":"","parse-names":false,"suffix":""},{"dropping-particle":"","family":"Sloan","given":"Andrew E.","non-dropping-particle":"","parse-names":false,"suffix":""},{"dropping-particle":"","family":"Rose","given":"Agostino","non-dropping-particle":"De","parse-names":false,"suffix":""},{"dropping-particle":"","family":"Giuliante","given":"Felice","non-dropping-particle":"","parse-names":false,"suffix":""},{"dropping-particle":"","family":"Goodman","given":"Marc","non-dropping-particle":"","parse-names":false,"suffix":""},{"dropping-particle":"","family":"Karlan","given":"Beth Y.","non-dropping-particle":"","parse-names":false,"suffix":""},{"dropping-particle":"","family":"Hagedorn","given":"Curt H.","non-dropping-particle":"","parse-names":false,"suffix":""},{"dropping-particle":"","family":"Eckman","given":"John","non-dropping-particle":"","parse-names":false,"suffix":""},{"dropping-particle":"","family":"Harr","given":"Jodi","non-dropping-particle":"","parse-names":false,"suffix":""},{"dropping-particle":"","family":"Myers","given":"Jerome","non-dropping-particle":"","parse-names":false,"suffix":""},{"dropping-particle":"","family":"Tucker","given":"Kelinda","non-dropping-particle":"","parse-names":false,"suffix":""},{"dropping-particle":"","family":"Zach","given":"Leigh Anne","non-dropping-particle":"","parse-names":false,"suffix":""},{"dropping-particle":"","family":"Deyarmin","given":"Brenda","non-dropping-particle":"","parse-names":false,"suffix":""},{"dropping-particle":"","family":"Hu","given":"Hai","non-dropping-particle":"","parse-names":false,"suffix":""},{"dropping-particle":"","family":"Kvecher","given":"Leonid","non-dropping-particle":"","parse-names":false,"suffix":""},{"dropping-particle":"","family":"Larson","given":"Caroline","non-dropping-particle":"","parse-names":false,"suffix":""},{"dropping-particle":"","family":"Mural","given":"Richard J.","non-dropping-particle":"","parse-names":false,"suffix":""},{"dropping-particle":"","family":"Somiari","given":"Stella","non-dropping-particle":"","parse-names":false,"suffix":""},{"dropping-particle":"","family":"Vicha","given":"Ales","non-dropping-particle":"","parse-names":false,"suffix":""},{"dropping-particle":"","family":"Zelinka","given":"Tomas","non-dropping-particle":"","parse-names":false,"suffix":""},{"dropping-particle":"","family":"Bennett","given":"Joseph","non-dropping-particle":"","parse-names":false,"suffix":""},{"dropping-particle":"","family":"Iacocca","given":"Mary","non-dropping-particle":"","parse-names":false,"suffix":""},{"dropping-particle":"","family":"Rabeno","given":"Brenda","non-dropping-particle":"","parse-names":false,"suffix":""},{"dropping-particle":"","family":"Swanson","given":"Patricia","non-dropping-particle":"","parse-names":false,"suffix":""},{"dropping-particle":"","family":"Latour","given":"Mathieu","non-dropping-particle":"","parse-names":false,"suffix":""},{"dropping-particle":"","family":"Lacombe","given":"Louis","non-dropping-particle":"","parse-names":false,"suffix":""},{"dropping-particle":"","family":"Têtu","given":"Bernard","non-dropping-particle":"","parse-names":false,"suffix":""},{"dropping-particle":"","family":"Bergeron","given":"Alain","non-dropping-particle":"","parse-names":false,"suffix":""},{"dropping-particle":"","family":"McGraw","given":"Mary","non-dropping-particle":"","parse-names":false,"suffix":""},{"dropping-particle":"","family":"Staugaitis","given":"Susan M.","non-dropping-particle":"","parse-names":false,"suffix":""},{"dropping-particle":"","family":"Chabot","given":"John","non-dropping-particle":"","parse-names":false,"suffix":""},{"dropping-particle":"","family":"Hibshoosh","given":"Hanina","non-dropping-particle":"","parse-names":false,"suffix":""},{"dropping-particle":"","family":"Sepulveda","given":"Antonia","non-dropping-particle":"","parse-names":false,"suffix":""},{"dropping-particle":"","family":"Su","given":"Tao","non-dropping-particle":"","parse-names":false,"suffix":""},{"dropping-particle":"","family":"Wang","given":"Timothy","non-dropping-particle":"","parse-names":false,"suffix":""},{"dropping-particle":"","family":"Potapova","given":"Olga","non-dropping-particle":"","parse-names":false,"suffix":""},{"dropping-particle":"","family":"Voronina","given":"Olga","non-dropping-particle":"","parse-names":false,"suffix":""},{"dropping-particle":"","family":"Desjardins","given":"Laurence","non-dropping-particle":"","parse-names":false,"suffix":""},{"dropping-particle":"","family":"Mariani","given":"Odette","non-dropping-particle":"","parse-names":false,"suffix":""},{"dropping-particle":"","family":"Roman-Roman","given":"Sergio","non-dropping-particle":"","parse-names":false,"suffix":""},{"dropping-particle":"","family":"Sastre","given":"Xavier","non-dropping-particle":"","parse-names":false,"suffix":""},{"dropping-particle":"","family":"Stern","given":"Marc Henri","non-dropping-particle":"","parse-names":false,"suffix":""},{"dropping-particle":"","family":"Cheng","given":"Feixiong","non-dropping-particle":"","parse-names":false,"suffix":""},{"dropping-particle":"","family":"Signoretti","given":"Sabina","non-dropping-particle":"","parse-names":false,"suffix":""},{"dropping-particle":"","family":"Berchuck","given":"Andrew","non-dropping-particle":"","parse-names":false,"suffix":""},{"dropping-particle":"","family":"Bigner","given":"Darell","non-dropping-particle":"","parse-names":false,"suffix":""},{"dropping-particle":"","family":"Lipp","given":"Eric","non-dropping-particle":"","parse-names":false,"suffix":""},{"dropping-particle":"","family":"Marks","given":"Jeffrey","non-dropping-particle":"","parse-names":false,"suffix":""},{"dropping-particle":"","family":"McCall","given":"Shannon","non-dropping-particle":"","parse-names":false,"suffix":""},{"dropping-particle":"","family":"McLendon","given":"Roger","non-dropping-particle":"","parse-names":false,"suffix":""},{"dropping-particle":"","family":"Secord","given":"Angeles","non-dropping-particle":"","parse-names":false,"suffix":""},{"dropping-particle":"","family":"Sharp","given":"Alexis","non-dropping-particle":"","parse-names":false,"suffix":""},{"dropping-particle":"","family":"Behera","given":"Madhusmita","non-dropping-particle":"","parse-names":false,"suffix":""},{"dropping-particle":"","family":"Brat","given":"Daniel J.","non-dropping-particle":"","parse-names":false,"suffix":""},{"dropping-particle":"","family":"Chen","given":"Amy","non-dropping-particle":"","parse-names":false,"suffix":""},{"dropping-particle":"","family":"Delman","given":"Keith","non-dropping-particle":"","parse-names":false,"suffix":""},{"dropping-particle":"","family":"Force","given":"Seth","non-dropping-particle":"","parse-names":false,"suffix":""},{"dropping-particle":"","family":"Khuri","given":"Fadlo","non-dropping-particle":"","parse-names":false,"suffix":""},{"dropping-particle":"","family":"Magliocca","given":"Kelly","non-dropping-particle":"","parse-names":false,"suffix":""},{"dropping-particle":"","family":"Maithel","given":"Shishir","non-dropping-particle":"","parse-names":false,"suffix":""},{"dropping-particle":"","family":"Olson","given":"Jeffrey J.","non-dropping-particle":"","parse-names":false,"suffix":""},{"dropping-particle":"","family":"Owonikoko","given":"Taofeek","non-dropping-particle":"","parse-names":false,"suffix":""},{"dropping-particle":"","family":"Pickens","given":"Alan","non-dropping-particle":"","parse-names":false,"suffix":""},{"dropping-particle":"","family":"Ramalingam","given":"Suresh","non-dropping-particle":"","parse-names":false,"suffix":""},{"dropping-particle":"","family":"Shin","given":"Dong M.","non-dropping-particle":"","parse-names":false,"suffix":""},{"dropping-particle":"","family":"Sica","given":"Gabriel","non-dropping-particle":"","parse-names":false,"suffix":""},{"dropping-particle":"","family":"Meir","given":"Erwin G.","non-dropping-particle":"Van","parse-names":false,"suffix":""},{"dropping-particle":"","family":"Zhang","given":"Hongzheng","non-dropping-particle":"","parse-names":false,"suffix":""},{"dropping-particle":"","family":"Eijckenboom","given":"Wil","non-dropping-particle":"","parse-names":false,"suffix":""},{"dropping-particle":"","family":"Gillis","given":"Ad","non-dropping-particle":"","parse-names":false,"suffix":""},{"dropping-particle":"","family":"Korpershoek","given":"Esther","non-dropping-particle":"","parse-names":false,"suffix":""},{"dropping-particle":"","family":"Looijenga","given":"Leendert","non-dropping-particle":"","parse-names":false,"suffix":""},{"dropping-particle":"","family":"Oosterhuis","given":"Wolter","non-dropping-particle":"","parse-names":false,"suffix":""},{"dropping-particle":"","family":"Stoop","given":"Hans","non-dropping-particle":"","parse-names":false,"suffix":""},{"dropping-particle":"","family":"Kessel","given":"Kim E.","non-dropping-particle":"van","parse-names":false,"suffix":""},{"dropping-particle":"","family":"Zwarthoff","given":"Ellen C.","non-dropping-particle":"","parse-names":false,"suffix":""},{"dropping-particle":"","family":"Calatozzolo","given":"Chiara","non-dropping-particle":"","parse-names":false,"suffix":""},{"dropping-particle":"","family":"Cuppini","given":"Lucia","non-dropping-particle":"","parse-names":false,"suffix":""},{"dropping-particle":"","family":"Cuzzubbo","given":"Stefania","non-dropping-particle":"","parse-names":false,"suffix":""},{"dropping-particle":"","family":"DiMeco","given":"Francesco","non-dropping-particle":"","parse-names":false,"suffix":""},{"dropping-particle":"","family":"Finocchiaro","given":"Gaetano","non-dropping-particle":"","parse-names":false,"suffix":""},{"dropping-particle":"","family":"Mattei","given":"Luca","non-dropping-particle":"","parse-names":false,"suffix":""},{"dropping-particle":"","family":"Perin","given":"Alessandro","non-dropping-particle":"","parse-names":false,"suffix":""},{"dropping-particle":"","family":"Pollo","given":"Bianca","non-dropping-particle":"","parse-names":false,"suffix":""},{"dropping-particle":"","family":"Chen","given":"Chu","non-dropping-particle":"","parse-names":false,"suffix":""},{"dropping-particle":"","family":"Houck","given":"John","non-dropping-particle":"","parse-names":false,"suffix":""},{"dropping-particle":"","family":"Lohavanichbutr","given":"Pawadee","non-dropping-particle":"","parse-names":false,"suffix":""},{"dropping-particle":"","family":"Hartmann","given":"Arndt","non-dropping-particle":"","parse-names":false,"suffix":""},{"dropping-particle":"","family":"Stoehr","given":"Christine","non-dropping-particle":"","parse-names":false,"suffix":""},{"dropping-particle":"","family":"Stoehr","given":"Robert","non-dropping-particle":"","parse-names":false,"suffix":""},{"dropping-particle":"","family":"Taubert","given":"Helge","non-dropping-particle":"","parse-names":false,"suffix":""},{"dropping-particle":"","family":"Wach","given":"Sven","non-dropping-particle":"","parse-names":false,"suffix":""},{"dropping-particle":"","family":"Wullich","given":"Bernd","non-dropping-particle":"","parse-names":false,"suffix":""},{"dropping-particle":"","family":"Kycler","given":"Witold","non-dropping-particle":"","parse-names":false,"suffix":""},{"dropping-particle":"","family":"Murawa","given":"Dawid","non-dropping-particle":"","parse-names":false,"suffix":""},{"dropping-particle":"","family":"Wiznerowicz","given":"Maciej","non-dropping-particle":"","parse-names":false,"suffix":""},{"dropping-particle":"","family":"Chung","given":"Ki","non-dropping-particle":"","parse-names":false,"suffix":""},{"dropping-particle":"","family":"Edenfield","given":"W. Jeffrey","non-dropping-particle":"","parse-names":false,"suffix":""},{"dropping-particle":"","family":"Martin","given":"Julie","non-dropping-particle":"","parse-names":false,"suffix":""},{"dropping-particle":"","family":"Baudin","given":"Eric","non-dropping-particle":"","parse-names":false,"suffix":""},{"dropping-particle":"","family":"Bubley","given":"Glenn","non-dropping-particle":"","parse-names":false,"suffix":""},{"dropping-particle":"","family":"Bueno","given":"Raphael","non-dropping-particle":"","parse-names":false,"suffix":""},{"dropping-particle":"","family":"Rienzo","given":"Assunta","non-dropping-particle":"De","parse-names":false,"suffix":""},{"dropping-particle":"","family":"Richards","given":"William G.","non-dropping-particle":"","parse-names":false,"suffix":""},{"dropping-particle":"","family":"Kalkanis","given":"Steven","non-dropping-particle":"","parse-names":false,"suffix":""},{"dropping-particle":"","family":"Mikkelsen","given":"Tom","non-dropping-particle":"","parse-names":false,"suffix":""},{"dropping-particle":"","family":"Noushmehr","given":"Houtan","non-dropping-particle":"","parse-names":false,"suffix":""},{"dropping-particle":"","family":"Scarpace","given":"Lisa","non-dropping-particle":"","parse-names":false,"suffix":""},{"dropping-particle":"","family":"Girard","given":"Nicolas","non-dropping-particle":"","parse-names":false,"suffix":""},{"dropping-particle":"","family":"Aymerich","given":"Marta","non-dropping-particle":"","parse-names":false,"suffix":""},{"dropping-particle":"","family":"Campo","given":"Elias","non-dropping-particle":"","parse-names":false,"suffix":""},{"dropping-particle":"","family":"Giné","given":"Eva","non-dropping-particle":"","parse-names":false,"suffix":""},{"dropping-particle":"","family":"Guillermo","given":"Armando López","non-dropping-particle":"","parse-names":false,"suffix":""},{"dropping-particle":"","family":"Bang","given":"Nguyen","non-dropping-particle":"Van","parse-names":false,"suffix":""},{"dropping-particle":"","family":"Hanh","given":"Phan Thi","non-dropping-particle":"","parse-names":false,"suffix":""},{"dropping-particle":"","family":"Phu","given":"Bui Duc","non-dropping-particle":"","parse-names":false,"suffix":""},{"dropping-particle":"","family":"Tang","given":"Yufang","non-dropping-particle":"","parse-names":false,"suffix":""},{"dropping-particle":"","family":"Colman","given":"Howard","non-dropping-particle":"","parse-names":false,"suffix":""},{"dropping-particle":"","family":"Evason","given":"Kimberley","non-dropping-particle":"","parse-names":false,"suffix":""},{"dropping-particle":"","family":"Dottino","given":"Peter R.","non-dropping-particle":"","parse-names":false,"suffix":""},{"dropping-particle":"","family":"Martignetti","given":"John A.","non-dropping-particle":"","parse-names":false,"suffix":""},{"dropping-particle":"","family":"Gabra","given":"Hani","non-dropping-particle":"","parse-names":false,"suffix":""},{"dropping-particle":"","family":"Juhl","given":"Hartmut","non-dropping-particle":"","parse-names":false,"suffix":""},{"dropping-particle":"","family":"Akeredolu","given":"Teniola","non-dropping-particle":"","parse-names":false,"suffix":""},{"dropping-particle":"","family":"Stepa","given":"Serghei","non-dropping-particle":"","parse-names":false,"suffix":""},{"dropping-particle":"","family":"Hoon","given":"Dave","non-dropping-particle":"","parse-names":false,"suffix":""},{"dropping-particle":"","family":"Ahn","given":"Keunsoo","non-dropping-particle":"","parse-names":false,"suffix":""},{"dropping-particle":"","family":"Kang","given":"Koo Jeong","non-dropping-particle":"","parse-names":false,"suffix":""},{"dropping-particle":"","family":"Beuschlein","given":"Felix","non-dropping-particle":"","parse-names":false,"suffix":""},{"dropping-particle":"","family":"Breggia","given":"Anne","non-dropping-particle":"","parse-names":false,"suffix":""},{"dropping-particle":"","family":"Birrer","given":"Michael","non-dropping-particle":"","parse-names":false,"suffix":""},{"dropping-particle":"","family":"Bell","given":"Debra","non-dropping-particle":"","parse-names":false,"suffix":""},{"dropping-particle":"","family":"Borad","given":"Mitesh","non-dropping-particle":"","parse-names":false,"suffix":""},{"dropping-particle":"","family":"Bryce","given":"Alan H.","non-dropping-particle":"","parse-names":false,"suffix":""},{"dropping-particle":"","family":"Castle","given":"Erik","non-dropping-particle":"","parse-names":false,"suffix":""},{"dropping-particle":"","family":"Chandan","given":"Vishal","non-dropping-particle":"","parse-names":false,"suffix":""},{"dropping-particle":"","family":"Cheville","given":"John","non-dropping-particle":"","parse-names":false,"suffix":""},{"dropping-particle":"","family":"Copland","given":"John A.","non-dropping-particle":"","parse-names":false,"suffix":""},{"dropping-particle":"","family":"Farnell","given":"Michael","non-dropping-particle":"","parse-names":false,"suffix":""},{"dropping-particle":"","family":"Flotte","given":"Thomas","non-dropping-particle":"","parse-names":false,"suffix":""},{"dropping-particle":"","family":"Giama","given":"Nasra","non-dropping-particle":"","parse-names":false,"suffix":""},{"dropping-particle":"","family":"Ho","given":"Thai","non-dropping-particle":"","parse-names":false,"suffix":""},{"dropping-particle":"","family":"Kendrick","given":"Michael","non-dropping-particle":"","parse-names":false,"suffix":""},{"dropping-particle":"","family":"Kocher","given":"Jean Pierre","non-dropping-particle":"","parse-names":false,"suffix":""},{"dropping-particle":"","family":"Kopp","given":"Karla","non-dropping-particle":"","parse-names":false,"suffix":""},{"dropping-particle":"","family":"Moser","given":"Catherine","non-dropping-particle":"","parse-names":false,"suffix":""},{"dropping-particle":"","family":"Nagorney","given":"David","non-dropping-particle":"","parse-names":false,"suffix":""},{"dropping-particle":"","family":"O'Brien","given":"Daniel","non-dropping-particle":"","parse-names":false,"suffix":""},{"dropping-particle":"","family":"O'Neill","given":"Brian Patrick","non-dropping-particle":"","parse-names":false,"suffix":""},{"dropping-particle":"","family":"Patel","given":"Tushar","non-dropping-particle":"","parse-names":false,"suffix":""},{"dropping-particle":"","family":"Petersen","given":"Gloria","non-dropping-particle":"","parse-names":false,"suffix":""},{"dropping-particle":"","family":"Que","given":"Florencia","non-dropping-particle":"","parse-names":false,"suffix":""},{"dropping-particle":"","family":"Rivera","given":"Michael","non-dropping-particle":"","parse-names":false,"suffix":""},{"dropping-particle":"","family":"Roberts","given":"Lewis","non-dropping-particle":"","parse-names":false,"suffix":""},{"dropping-particle":"","family":"Smallridge","given":"Robert","non-dropping-particle":"","parse-names":false,"suffix":""},{"dropping-particle":"","family":"Smyrk","given":"Thomas","non-dropping-particle":"","parse-names":false,"suffix":""},{"dropping-particle":"","family":"Stanton","given":"Melissa","non-dropping-particle":"","parse-names":false,"suffix":""},{"dropping-particle":"","family":"Thompson","given":"R. Houston","non-dropping-particle":"","parse-names":false,"suffix":""},{"dropping-particle":"","family":"Torbenson","given":"Michael","non-dropping-particle":"","parse-names":false,"suffix":""},{"dropping-particle":"","family":"Yang","given":"Ju Dong","non-dropping-particle":"","parse-names":false,"suffix":""},{"dropping-particle":"","family":"Zhang","given":"Lizhi","non-dropping-particle":"","parse-names":false,"suffix":""},{"dropping-particle":"","family":"Brimo","given":"Fadi","non-dropping-particle":"","parse-names":false,"suffix":""},{"dropping-particle":"","family":"Ajani","given":"Jaffer A.","non-dropping-particle":"","parse-names":false,"suffix":""},{"dropping-particle":"","family":"Angulo Gonzalez","given":"Ana Maria","non-dropping-particle":"","parse-names":false,"suffix":""},{"dropping-particle":"","family":"Behrens","given":"Carmen","non-dropping-particle":"","parse-names":false,"suffix":""},{"dropping-particle":"","family":"Bondaruk","given":"Jolanta","non-dropping-particle":"","parse-names":false,"suffix":""},{"dropping-particle":"","family":"Broaddus","given":"Russell","non-dropping-particle":"","parse-names":false,"suffix":""},{"dropping-particle":"","family":"Czerniak","given":"Bogdan","non-dropping-particle":"","parse-names":false,"suffix":""},{"dropping-particle":"","family":"Esmaeli","given":"Bita","non-dropping-particle":"","parse-names":false,"suffix":""},{"dropping-particle":"","family":"Fujimoto","given":"Junya","non-dropping-particle":"","parse-names":false,"suffix":""},{"dropping-particle":"","family":"Gershenwald","given":"Jeffrey","non-dropping-particle":"","parse-names":false,"suffix":""},{"dropping-particle":"","family":"Guo","given":"Charles","non-dropping-particle":"","parse-names":false,"suffix":""},{"dropping-particle":"","family":"Logothetis","given":"Christopher","non-dropping-particle":"","parse-names":false,"suffix":""},{"dropping-particle":"","family":"Meric-Bernstam","given":"Funda","non-dropping-particle":"","parse-names":false,"suffix":""},{"dropping-particle":"","family":"Moran","given":"Cesar","non-dropping-particle":"","parse-names":false,"suffix":""},{"dropping-particle":"","family":"Ramondetta","given":"Lois","non-dropping-particle":"","parse-names":false,"suffix":""},{"dropping-particle":"","family":"Rice","given":"David","non-dropping-particle":"","parse-names":false,"suffix":""},{"dropping-particle":"","family":"Sood","given":"Anil","non-dropping-particle":"","parse-names":false,"suffix":""},{"dropping-particle":"","family":"Tamboli","given":"Pheroze","non-dropping-particle":"","parse-names":false,"suffix":""},{"dropping-particle":"","family":"Thompson","given":"Timothy","non-dropping-particle":"","parse-names":false,"suffix":""},{"dropping-particle":"","family":"Troncoso","given":"Patricia","non-dropping-particle":"","parse-names":false,"suffix":""},{"dropping-particle":"","family":"Tsao","given":"Anne","non-dropping-particle":"","parse-names":false,"suffix":""},{"dropping-particle":"","family":"Wistuba","given":"Ignacio","non-dropping-particle":"","parse-names":false,"suffix":""},{"dropping-particle":"","family":"Carter","given":"Candace","non-dropping-particle":"","parse-names":false,"suffix":""},{"dropping-particle":"","family":"Haydu","given":"Lauren","non-dropping-particle":"","parse-names":false,"suffix":""},{"dropping-particle":"","family":"Hersey","given":"Peter","non-dropping-particle":"","parse-names":false,"suffix":""},{"dropping-particle":"","family":"Jakrot","given":"Valerie","non-dropping-particle":"","parse-names":false,"suffix":""},{"dropping-particle":"","family":"Kakavand","given":"Hojabr","non-dropping-particle":"","parse-names":false,"suffix":""},{"dropping-particle":"","family":"Kefford","given":"Richard","non-dropping-particle":"","parse-names":false,"suffix":""},{"dropping-particle":"","family":"Lee","given":"Kenneth","non-dropping-particle":"","parse-names":false,"suffix":""},{"dropping-particle":"","family":"Long","given":"Georgina","non-dropping-particle":"","parse-names":false,"suffix":""},{"dropping-particle":"","family":"Mann","given":"Graham","non-dropping-particle":"","parse-names":false,"suffix":""},{"dropping-particle":"","family":"Quinn","given":"Michael","non-dropping-particle":"","parse-names":false,"suffix":""},{"dropping-particle":"","family":"Saw","given":"Robyn","non-dropping-particle":"","parse-names":false,"suffix":""},{"dropping-particle":"","family":"Scolyer","given":"Richard","non-dropping-particle":"","parse-names":false,"suffix":""},{"dropping-particle":"","family":"Shannon","given":"Kerwin","non-dropping-particle":"","parse-names":false,"suffix":""},{"dropping-particle":"","family":"Spillane","given":"Andrew","non-dropping-particle":"","parse-names":false,"suffix":""},{"dropping-particle":"","family":"Stretch","given":"Jonathan","non-dropping-particle":"","parse-names":false,"suffix":""},{"dropping-particle":"","family":"Synott","given":"Maria","non-dropping-particle":"","parse-names":false,"suffix":""},{"dropping-particle":"","family":"Thompson","given":"John","non-dropping-particle":"","parse-names":false,"suffix":""},{"dropping-particle":"","family":"Wilmott","given":"James","non-dropping-particle":"","parse-names":false,"suffix":""},{"dropping-particle":"","family":"Al-Ahmadie","given":"Hikmat","non-dropping-particle":"","parse-names":false,"suffix":""},{"dropping-particle":"","family":"Chan","given":"Timothy A.","non-dropping-particle":"","parse-names":false,"suffix":""},{"dropping-particle":"","family":"Ghossein","given":"Ronald","non-dropping-particle":"","parse-names":false,"suffix":""},{"dropping-particle":"","family":"Gopalan","given":"Anuradha","non-dropping-particle":"","parse-names":false,"suffix":""},{"dropping-particle":"","family":"Levine","given":"Douglas A.","non-dropping-particle":"","parse-names":false,"suffix":""},{"dropping-particle":"","family":"Reuter","given":"Victor","non-dropping-particle":"","parse-names":false,"suffix":""},{"dropping-particle":"","family":"Singer","given":"Samuel","non-dropping-particle":"","parse-names":false,"suffix":""},{"dropping-particle":"","family":"Singh","given":"Bhuvanesh","non-dropping-particle":"","parse-names":false,"suffix":""},{"dropping-particle":"","family":"Tien","given":"Nguyen Viet","non-dropping-particle":"","parse-names":false,"suffix":""},{"dropping-particle":"","family":"Broudy","given":"Thomas","non-dropping-particle":"","parse-names":false,"suffix":""},{"dropping-particle":"","family":"Mirsaidi","given":"Cyrus","non-dropping-particle":"","parse-names":false,"suffix":""},{"dropping-particle":"","family":"Nair","given":"Praveen","non-dropping-particle":"","parse-names":false,"suffix":""},{"dropping-particle":"","family":"Drwiega","given":"Paul","non-dropping-particle":"","parse-names":false,"suffix":""},{"dropping-particle":"","family":"Miller","given":"Judy","non-dropping-particle":"","parse-names":false,"suffix":""},{"dropping-particle":"","family":"Smith","given":"Jennifer","non-dropping-particle":"","parse-names":false,"suffix":""},{"dropping-particle":"","family":"Zaren","given":"Howard","non-dropping-particle":"","parse-names":false,"suffix":""},{"dropping-particle":"","family":"Park","given":"Joong Won","non-dropping-particle":"","parse-names":false,"suffix":""},{"dropping-particle":"","family":"Hung","given":"Nguyen Phi","non-dropping-particle":"","parse-names":false,"suffix":""},{"dropping-particle":"","family":"Kebebew","given":"Electron","non-dropping-particle":"","parse-names":false,"suffix":""},{"dropping-particle":"","family":"Linehan","given":"W. Marston","non-dropping-particle":"","parse-names":false,"suffix":""},{"dropping-particle":"","family":"Metwalli","given":"Adam R.","non-dropping-particle":"","parse-names":false,"suffix":""},{"dropping-particle":"","family":"Pacak","given":"Karel","non-dropping-particle":"","parse-names":false,"suffix":""},{"dropping-particle":"","family":"Pinto","given":"Peter A.","non-dropping-particle":"","parse-names":false,"suffix":""},{"dropping-particle":"","family":"Schiffman","given":"Mark","non-dropping-particle":"","parse-names":false,"suffix":""},{"dropping-particle":"","family":"Schmidt","given":"Laura S.","non-dropping-particle":"","parse-names":false,"suffix":""},{"dropping-particle":"","family":"Vocke","given":"Cathy D.","non-dropping-particle":"","parse-names":false,"suffix":""},{"dropping-particle":"","family":"Wentzensen","given":"Nicolas","non-dropping-particle":"","parse-names":false,"suffix":""},{"dropping-particle":"","family":"Worrell","given":"Robert","non-dropping-particle":"","parse-names":false,"suffix":""},{"dropping-particle":"","family":"Yang","given":"Hannah","non-dropping-particle":"","parse-names":false,"suffix":""},{"dropping-particle":"","family":"Moncrieff","given":"Marc","non-dropping-particle":"","parse-names":false,"suffix":""},{"dropping-particle":"","family":"Goparaju","given":"Chandra","non-dropping-particle":"","parse-names":false,"suffix":""},{"dropping-particle":"","family":"Melamed","given":"Jonathan","non-dropping-particle":"","parse-names":false,"suffix":""},{"dropping-particle":"","family":"Pass","given":"Harvey","non-dropping-particle":"","parse-names":false,"suffix":""},{"dropping-particle":"","family":"Botnariuc","given":"Natalia","non-dropping-particle":"","parse-names":false,"suffix":""},{"dropping-particle":"","family":"Caraman","given":"Irina","non-dropping-particle":"","parse-names":false,"suffix":""},{"dropping-particle":"","family":"Cernat","given":"Mircea","non-dropping-particle":"","parse-names":false,"suffix":""},{"dropping-particle":"","family":"Chemencedji","given":"Inga","non-dropping-particle":"","parse-names":false,"suffix":""},{"dropping-particle":"","family":"Clipca","given":"Adrian","non-dropping-particle":"","parse-names":false,"suffix":""},{"dropping-particle":"","family":"Doruc","given":"Serghei","non-dropping-particle":"","parse-names":false,"suffix":""},{"dropping-particle":"","family":"Gorincioi","given":"Ghenadie","non-dropping-particle":"","parse-names":false,"suffix":""},{"dropping-particle":"","family":"Mura","given":"Sergiu","non-dropping-particle":"","parse-names":false,"suffix":""},{"dropping-particle":"","family":"Pirtac","given":"Maria","non-dropping-particle":"","parse-names":false,"suffix":""},{"dropping-particle":"","family":"Stancul","given":"Irina","non-dropping-particle":"","parse-names":false,"suffix":""},{"dropping-particle":"","family":"Tcaciuc","given":"Diana","non-dropping-particle":"","parse-names":false,"suffix":""},{"dropping-particle":"","family":"Albert","given":"Monique","non-dropping-particle":"","parse-names":false,"suffix":""},{"dropping-particle":"","family":"Alexopoulou","given":"Iakovina","non-dropping-particle":"","parse-names":false,"suffix":""},{"dropping-particle":"","family":"Arnaout","given":"Angel","non-dropping-particle":"","parse-names":false,"suffix":""},{"dropping-particle":"","family":"Bartlett","given":"John","non-dropping-particle":"","parse-names":false,"suffix":""},{"dropping-particle":"","family":"Engel","given":"Jay","non-dropping-particle":"","parse-names":false,"suffix":""},{"dropping-particle":"","family":"Gilbert","given":"Sebastien","non-dropping-particle":"","parse-names":false,"suffix":""},{"dropping-particle":"","family":"Parfitt","given":"Jeremy","non-dropping-particle":"","parse-names":false,"suffix":""},{"dropping-particle":"","family":"Sekhon","given":"Harman","non-dropping-particle":"","parse-names":false,"suffix":""},{"dropping-particle":"","family":"Thomas","given":"George","non-dropping-particle":"","parse-names":false,"suffix":""},{"dropping-particle":"","family":"Rassl","given":"Doris M.","non-dropping-particle":"","parse-names":false,"suffix":""},{"dropping-particle":"","family":"Rintoul","given":"Robert C.","non-dropping-particle":"","parse-names":false,"suffix":""},{"dropping-particle":"","family":"Bifulco","given":"Carlo","non-dropping-particle":"","parse-names":false,"suffix":""},{"dropping-particle":"","family":"Tamakawa","given":"Raina","non-dropping-particle":"","parse-names":false,"suffix":""},{"dropping-particle":"","family":"Urba","given":"Walter","non-dropping-particle":"","parse-names":false,"suffix":""},{"dropping-particle":"","family":"Hayward","given":"Nicholas","non-dropping-particle":"","parse-names":false,"suffix":""},{"dropping-particle":"","family":"Timmers","given":"Henri","non-dropping-particle":"","parse-names":false,"suffix":""},{"dropping-particle":"","family":"Antenucci","given":"Anna","non-dropping-particle":"","parse-names":false,"suffix":""},{"dropping-particle":"","family":"Facciolo","given":"Francesco","non-dropping-particle":"","parse-names":false,"suffix":""},{"dropping-particle":"","family":"Grazi","given":"Gianluca","non-dropping-particle":"","parse-names":false,"suffix":""},{"dropping-particle":"","family":"Marino","given":"Mirella","non-dropping-particle":"","parse-names":false,"suffix":""},{"dropping-particle":"","family":"Merola","given":"Roberta","non-dropping-particle":"","parse-names":false,"suffix":""},{"dropping-particle":"","family":"Krijger","given":"Ronald","non-dropping-particle":"de","parse-names":false,"suffix":""},{"dropping-particle":"","family":"Gimenez-Roqueplo","given":"Anne Paule","non-dropping-particle":"","parse-names":false,"suffix":""},{"dropping-particle":"","family":"Piché","given":"Alain","non-dropping-particle":"","parse-names":false,"suffix":""},{"dropping-particle":"","family":"Chevalier","given":"Simone","non-dropping-particle":"","parse-names":false,"suffix":""},{"dropping-particle":"","family":"McKercher","given":"Ginette","non-dropping-particle":"","parse-names":false,"suffix":""},{"dropping-particle":"","family":"Birsoy","given":"Kivanc","non-dropping-particle":"","parse-names":false,"suffix":""},{"dropping-particle":"","family":"Barnett","given":"Gene","non-dropping-particle":"","parse-names":false,"suffix":""},{"dropping-particle":"","family":"Brewer","given":"Cathy","non-dropping-particle":"","parse-names":false,"suffix":""},{"dropping-particle":"","family":"Farver","given":"Carol","non-dropping-particle":"","parse-names":false,"suffix":""},{"dropping-particle":"","family":"Naska","given":"Theresa","non-dropping-particle":"","parse-names":false,"suffix":""},{"dropping-particle":"","family":"Pennell","given":"Nathan A.","non-dropping-particle":"","parse-names":false,"suffix":""},{"dropping-particle":"","family":"Raymond","given":"Daniel","non-dropping-particle":"","parse-names":false,"suffix":""},{"dropping-particle":"","family":"Schilero","given":"Cathy","non-dropping-particle":"","parse-names":false,"suffix":""},{"dropping-particle":"","family":"Smolenski","given":"Kathy","non-dropping-particle":"","parse-names":false,"suffix":""},{"dropping-particle":"","family":"Williams","given":"Felicia","non-dropping-particle":"","parse-names":false,"suffix":""},{"dropping-particle":"","family":"Morrison","given":"Carl","non-dropping-particle":"","parse-names":false,"suffix":""},{"dropping-particle":"","family":"Borgia","given":"Jeffrey A.","non-dropping-particle":"","parse-names":false,"suffix":""},{"dropping-particle":"","family":"Liptay","given":"Michael J.","non-dropping-particle":"","parse-names":false,"suffix":""},{"dropping-particle":"","family":"Pool","given":"Mark","non-dropping-particle":"","parse-names":false,"suffix":""},{"dropping-particle":"","family":"Seder","given":"Christopher W.","non-dropping-particle":"","parse-names":false,"suffix":""},{"dropping-particle":"","family":"Junker","given":"Kerstin","non-dropping-particle":"","parse-names":false,"suffix":""},{"dropping-particle":"","family":"Omberg","given":"Larsson","non-dropping-particle":"","parse-names":false,"suffix":""},{"dropping-particle":"","family":"Dinkin","given":"Mikhail","non-dropping-particle":"","parse-names":false,"suffix":""},{"dropping-particle":"","family":"Manikhas","given":"George","non-dropping-particle":"","parse-names":false,"suffix":""},{"dropping-particle":"","family":"Alvaro","given":"Domenico","non-dropping-particle":"","parse-names":false,"suffix":""},{"dropping-particle":"","family":"Bragazzi","given":"Maria Consiglia","non-dropping-particle":"","parse-names":false,"suffix":""},{"dropping-particle":"","family":"Cardinale","given":"Vincenzo","non-dropping-particle":"","parse-names":false,"suffix":""},{"dropping-particle":"","family":"Carpino","given":"Guido","non-dropping-particle":"","parse-names":false,"suffix":""},{"dropping-particle":"","family":"Gaudio","given":"Eugenio","non-dropping-particle":"","parse-names":false,"suffix":""},{"dropping-particle":"","family":"Chesla","given":"David","non-dropping-particle":"","parse-names":false,"suffix":""},{"dropping-particle":"","family":"Cottingham","given":"Sandra","non-dropping-particle":"","parse-names":false,"suffix":""},{"dropping-particle":"","family":"Dubina","given":"Michael","non-dropping-particle":"","parse-names":false,"suffix":""},{"dropping-particle":"","family":"Moiseenko","given":"Fedor","non-dropping-particle":"","parse-names":false,"suffix":""},{"dropping-particle":"","family":"Dhanasekaran","given":"Renumathy","non-dropping-particle":"","parse-names":false,"suffix":""},{"dropping-particle":"","family":"Becker","given":"Karl Friedrich","non-dropping-particle":"","parse-names":false,"suffix":""},{"dropping-particle":"","family":"Janssen","given":"Klaus Peter","non-dropping-particle":"","parse-names":false,"suffix":""},{"dropping-particle":"","family":"Slotta-Huspenina","given":"Julia","non-dropping-particle":"","parse-names":false,"suffix":""},{"dropping-particle":"","family":"Abdel-Rahman","given":"Mohamed H.","non-dropping-particle":"","parse-names":false,"suffix":""},{"dropping-particle":"","family":"Aziz","given":"Dina","non-dropping-particle":"","parse-names":false,"suffix":""},{"dropping-particle":"","family":"Bell","given":"Sue","non-dropping-particle":"","parse-names":false,"suffix":""},{"dropping-particle":"","family":"Cebulla","given":"Colleen M.","non-dropping-particle":"","parse-names":false,"suffix":""},{"dropping-particle":"","family":"Davis","given":"Amy","non-dropping-particle":"","parse-names":false,"suffix":""},{"dropping-particle":"","family":"Duell","given":"Rebecca","non-dropping-particle":"","parse-names":false,"suffix":""},{"dropping-particle":"","family":"Elder","given":"J. Bradley","non-dropping-particle":"","parse-names":false,"suffix":""},{"dropping-particle":"","family":"Hilty","given":"Joe","non-dropping-particle":"","parse-names":false,"suffix":""},{"dropping-particle":"","family":"Kumar","given":"Bahavna","non-dropping-particle":"","parse-names":false,"suffix":""},{"dropping-particle":"","family":"Lang","given":"James","non-dropping-particle":"","parse-names":false,"suffix":""},{"dropping-particle":"","family":"Lehman","given":"Norman L.","non-dropping-particle":"","parse-names":false,"suffix":""},{"dropping-particle":"","family":"Mandt","given":"Randy","non-dropping-particle":"","parse-names":false,"suffix":""},{"dropping-particle":"","family":"Nguyen","given":"Phuong","non-dropping-particle":"","parse-names":false,"suffix":""},{"dropping-particle":"","family":"Pilarski","given":"Robert","non-dropping-particle":"","parse-names":false,"suffix":""},{"dropping-particle":"","family":"Rai","given":"Karan","non-dropping-particle":"","parse-names":false,"suffix":""},{"dropping-particle":"","family":"Schoenfield","given":"Lynn","non-dropping-particle":"","parse-names":false,"suffix":""},{"dropping-particle":"","family":"Senecal","given":"Kelly","non-dropping-particle":"","parse-names":false,"suffix":""},{"dropping-particle":"","family":"Wakely","given":"Paul","non-dropping-particle":"","parse-names":false,"suffix":""},{"dropping-particle":"","family":"Hansen","given":"Paul","non-dropping-particle":"","parse-names":false,"suffix":""},{"dropping-particle":"","family":"Lechan","given":"Ronald","non-dropping-particle":"","parse-names":false,"suffix":""},{"dropping-particle":"","family":"Powers","given":"James","non-dropping-particle":"","parse-names":false,"suffix":""},{"dropping-particle":"","family":"Tischler","given":"Arthur","non-dropping-particle":"","parse-names":false,"suffix":""},{"dropping-particle":"","family":"Grizzle","given":"William E.","non-dropping-particle":"","parse-names":false,"suffix":""},{"dropping-particle":"","family":"Sexton","given":"Katherine C.","non-dropping-particle":"","parse-names":false,"suffix":""},{"dropping-particle":"","family":"Kastl","given":"Alison","non-dropping-particle":"","parse-names":false,"suffix":""},{"dropping-particle":"","family":"Henderson","given":"Joel","non-dropping-particle":"","parse-names":false,"suffix":""},{"dropping-particle":"","family":"Porten","given":"Sima","non-dropping-particle":"","parse-names":false,"suffix":""},{"dropping-particle":"","family":"Waldmann","given":"Jens","non-dropping-particle":"","parse-names":false,"suffix":""},{"dropping-particle":"","family":"Fassnacht","given":"Martin","non-dropping-particle":"","parse-names":false,"suffix":""},{"dropping-particle":"","family":"Asa","given":"Sylvia L.","non-dropping-particle":"","parse-names":false,"suffix":""},{"dropping-particle":"","family":"Schadendorf","given":"Dirk","non-dropping-particle":"","parse-names":false,"suffix":""},{"dropping-particle":"","family":"Couce","given":"Marta","non-dropping-particle":"","parse-names":false,"suffix":""},{"dropping-particle":"","family":"Graefen","given":"Markus","non-dropping-particle":"","parse-names":false,"suffix":""},{"dropping-particle":"","family":"Huland","given":"Hartwig","non-dropping-particle":"","parse-names":false,"suffix":""},{"dropping-particle":"","family":"Sauter","given":"Guido","non-dropping-particle":"","parse-names":false,"suffix":""},{"dropping-particle":"","family":"Schlomm","given":"Thorsten","non-dropping-particle":"","parse-names":false,"suffix":""},{"dropping-particle":"","family":"Simon","given":"Ronald","non-dropping-particle":"","parse-names":false,"suffix":""},{"dropping-particle":"","family":"Tennstedt","given":"Pierre","non-dropping-particle":"","parse-names":false,"suffix":""},{"dropping-particle":"","family":"Olabode","given":"Oluwole","non-dropping-particle":"","parse-names":false,"suffix":""},{"dropping-particle":"","family":"Nelson","given":"Mark","non-dropping-particle":"","parse-names":false,"suffix":""},{"dropping-particle":"","family":"Bathe","given":"Oliver","non-dropping-particle":"","parse-names":false,"suffix":""},{"dropping-particle":"","family":"Carroll","given":"Peter R.","non-dropping-particle":"","parse-names":false,"suffix":""},{"dropping-particle":"","family":"Chan","given":"June M.","non-dropping-particle":"","parse-names":false,"suffix":""},{"dropping-particle":"","family":"Disaia","given":"Philip","non-dropping-particle":"","parse-names":false,"suffix":""},{"dropping-particle":"","family":"Glenn","given":"Pat","non-dropping-particle":"","parse-names":false,"suffix":""},{"dropping-particle":"","family":"Kelley","given":"Robin K.","non-dropping-particle":"","parse-names":false,"suffix":""},{"dropping-particle":"","family":"Landen","given":"Charles N.","non-dropping-particle":"","parse-names":false,"suffix":""},{"dropping-particle":"","family":"Phillips","given":"Joanna","non-dropping-particle":"","parse-names":false,"suffix":""},{"dropping-particle":"","family":"Prados","given":"Michael","non-dropping-particle":"","parse-names":false,"suffix":""},{"dropping-particle":"","family":"Simko","given":"Jeffry","non-dropping-particle":"","parse-names":false,"suffix":""},{"dropping-particle":"","family":"Smith-McCune","given":"Karen","non-dropping-particle":"","parse-names":false,"suffix":""},{"dropping-particle":"","family":"VandenBerg","given":"Scott","non-dropping-particle":"","parse-names":false,"suffix":""},{"dropping-particle":"","family":"Roggin","given":"Kevin","non-dropping-particle":"","parse-names":false,"suffix":""},{"dropping-particle":"","family":"Fehrenbach","given":"Ashley","non-dropping-particle":"","parse-names":false,"suffix":""},{"dropping-particle":"","family":"Kendler","given":"Ady","non-dropping-particle":"","parse-names":false,"suffix":""},{"dropping-particle":"","family":"Sifri","given":"Suzanne","non-dropping-particle":"","parse-names":false,"suffix":""},{"dropping-particle":"","family":"Steele","given":"Ruth","non-dropping-particle":"","parse-names":false,"suffix":""},{"dropping-particle":"","family":"Jimeno","given":"Antonio","non-dropping-particle":"","parse-names":false,"suffix":""},{"dropping-particle":"","family":"Carey","given":"Francis","non-dropping-particle":"","parse-names":false,"suffix":""},{"dropping-particle":"","family":"Forgie","given":"Ian","non-dropping-particle":"","parse-names":false,"suffix":""},{"dropping-particle":"","family":"Mannelli","given":"Massimo","non-dropping-particle":"","parse-names":false,"suffix":""},{"dropping-particle":"","family":"Carney","given":"Michael","non-dropping-particle":"","parse-names":false,"suffix":""},{"dropping-particle":"","family":"Hernandez","given":"Brenda","non-dropping-particle":"","parse-names":false,"suffix":""},{"dropping-particle":"","family":"Campos","given":"Benito","non-dropping-particle":"","parse-names":false,"suffix":""},{"dropping-particle":"","family":"Herold-Mende","given":"Christel","non-dropping-particle":"","parse-names":false,"suffix":""},{"dropping-particle":"","family":"Jungk","given":"Christin","non-dropping-particle":"","parse-names":false,"suffix":""},{"dropping-particle":"","family":"Unterberg","given":"Andreas","non-dropping-particle":"","parse-names":false,"suffix":""},{"dropping-particle":"","family":"Deimling","given":"Andreas","non-dropping-particle":"von","parse-names":false,"suffix":""},{"dropping-particle":"","family":"Bossler","given":"Aaron","non-dropping-particle":"","parse-names":false,"suffix":""},{"dropping-particle":"","family":"Galbraith","given":"Joseph","non-dropping-particle":"","parse-names":false,"suffix":""},{"dropping-particle":"","family":"Jacobus","given":"Laura","non-dropping-particle":"","parse-names":false,"suffix":""},{"dropping-particle":"","family":"Knudson","given":"Michael","non-dropping-particle":"","parse-names":false,"suffix":""},{"dropping-particle":"","family":"Knutson","given":"Tina","non-dropping-particle":"","parse-names":false,"suffix":""},{"dropping-particle":"","family":"Ma","given":"Deqin","non-dropping-particle":"","parse-names":false,"suffix":""},{"dropping-particle":"","family":"Milhem","given":"Mohammed","non-dropping-particle":"","parse-names":false,"suffix":""},{"dropping-particle":"","family":"Sigmund","given":"Rita","non-dropping-particle":"","parse-names":false,"suffix":""},{"dropping-particle":"","family":"Godwin","given":"Andrew K.","non-dropping-particle":"","parse-names":false,"suffix":""},{"dropping-particle":"","family":"Madan","given":"Rashna","non-dropping-particle":"","parse-names":false,"suffix":""},{"dropping-particle":"","family":"Rosenthal","given":"Howard G.","non-dropping-particle":"","parse-names":false,"suffix":""},{"dropping-particle":"","family":"Adebamowo","given":"Clement","non-dropping-particle":"","parse-names":false,"suffix":""},{"dropping-particle":"","family":"Adebamowo","given":"Sally N.","non-dropping-particle":"","parse-names":false,"suffix":""},{"dropping-particle":"","family":"Boussioutas","given":"Alex","non-dropping-particle":"","parse-names":false,"suffix":""},{"dropping-particle":"","family":"Beer","given":"David","non-dropping-particle":"","parse-names":false,"suffix":""},{"dropping-particle":"","family":"Giordano","given":"Thomas","non-dropping-particle":"","parse-names":false,"suffix":""},{"dropping-particle":"","family":"Mes-Masson","given":"Anne Marie","non-dropping-particle":"","parse-names":false,"suffix":""},{"dropping-particle":"","family":"Saad","given":"Fred","non-dropping-particle":"","parse-names":false,"suffix":""},{"dropping-particle":"","family":"Bocklage","given":"Therese","non-dropping-particle":"","parse-names":false,"suffix":""},{"dropping-particle":"","family":"Landrum","given":"Lisa","non-dropping-particle":"","parse-names":false,"suffix":""},{"dropping-particle":"","family":"Mannel","given":"Robert","non-dropping-particle":"","parse-names":false,"suffix":""},{"dropping-particle":"","family":"Moore","given":"Kathleen","non-dropping-particle":"","parse-names":false,"suffix":""},{"dropping-particle":"","family":"Moxley","given":"Katherine","non-dropping-particle":"","parse-names":false,"suffix":""},{"dropping-particle":"","family":"Postier","given":"Russel","non-dropping-particle":"","parse-names":false,"suffix":""},{"dropping-particle":"","family":"Walker","given":"Joan","non-dropping-particle":"","parse-names":false,"suffix":""},{"dropping-particle":"","family":"Zuna","given":"Rosemary","non-dropping-particle":"","parse-names":false,"suffix":""},{"dropping-particle":"","family":"Feldman","given":"Michael","non-dropping-particle":"","parse-names":false,"suffix":""},{"dropping-particle":"","family":"Valdivieso","given":"Federico","non-dropping-particle":"","parse-names":false,"suffix":""},{"dropping-particle":"","family":"Dhir","given":"Rajiv","non-dropping-particle":"","parse-names":false,"suffix":""},{"dropping-particle":"","family":"Luketich","given":"James","non-dropping-particle":"","parse-names":false,"suffix":""},{"dropping-particle":"","family":"Mora Pinero","given":"Edna M.","non-dropping-particle":"","parse-names":false,"suffix":""},{"dropping-particle":"","family":"Quintero-Aguilo","given":"Mario","non-dropping-particle":"","parse-names":false,"suffix":""},{"dropping-particle":"","family":"Carlotti","given":"Carlos Gilberto","non-dropping-particle":"","parse-names":false,"suffix":""},{"dropping-particle":"","family":"Santos","given":"Jose Sebastião","non-dropping-particle":"Dos","parse-names":false,"suffix":""},{"dropping-particle":"","family":"Kemp","given":"Rafael","non-dropping-particle":"","parse-names":false,"suffix":""},{"dropping-particle":"","family":"Sankarankuty","given":"Ajith","non-dropping-particle":"","parse-names":false,"suffix":""},{"dropping-particle":"","family":"Tirapelli","given":"Daniela","non-dropping-particle":"","parse-names":false,"suffix":""},{"dropping-particle":"","family":"Catto","given":"James","non-dropping-particle":"","parse-names":false,"suffix":""},{"dropping-particle":"","family":"Agnew","given":"Kathy","non-dropping-particle":"","parse-names":false,"suffix":""},{"dropping-particle":"","family":"Swisher","given":"Elizabeth","non-dropping-particle":"","parse-names":false,"suffix":""},{"dropping-particle":"","family":"Creaney","given":"Jenette","non-dropping-particle":"","parse-names":false,"suffix":""},{"dropping-particle":"","family":"Robinson","given":"Bruce","non-dropping-particle":"","parse-names":false,"suffix":""},{"dropping-particle":"","family":"Shelley","given":"Carl Simon","non-dropping-particle":"","parse-names":false,"suffix":""},{"dropping-particle":"","family":"Godwin","given":"Eryn M.","non-dropping-particle":"","parse-names":false,"suffix":""},{"dropping-particle":"","family":"Kendall","given":"Sara","non-dropping-particle":"","parse-names":false,"suffix":""},{"dropping-particle":"","family":"Shipman","given":"Cassaundra","non-dropping-particle":"","parse-names":false,"suffix":""},{"dropping-particle":"","family":"Bradford","given":"Carol","non-dropping-particle":"","parse-names":false,"suffix":""},{"dropping-particle":"","family":"Carey","given":"Thomas","non-dropping-particle":"","parse-names":false,"suffix":""},{"dropping-particle":"","family":"Haddad","given":"Andrea","non-dropping-particle":"","parse-names":false,"suffix":""},{"dropping-particle":"","family":"Moyer","given":"Jeffey","non-dropping-particle":"","parse-names":false,"suffix":""},{"dropping-particle":"","family":"Peterson","given":"Lisa","non-dropping-particle":"","parse-names":false,"suffix":""},{"dropping-particle":"","family":"Prince","given":"Mark","non-dropping-particle":"","parse-names":false,"suffix":""},{"dropping-particle":"","family":"Rozek","given":"Laura","non-dropping-particle":"","parse-names":false,"suffix":""},{"dropping-particle":"","family":"Wolf","given":"Gregory","non-dropping-particle":"","parse-names":false,"suffix":""},{"dropping-particle":"","family":"Bowman","given":"Rayleen","non-dropping-particle":"","parse-names":false,"suffix":""},{"dropping-particle":"","family":"Fong","given":"Kwun M.","non-dropping-particle":"","parse-names":false,"suffix":""},{"dropping-particle":"","family":"Yang","given":"Ian","non-dropping-particle":"","parse-names":false,"suffix":""},{"dropping-particle":"","family":"Korst","given":"Robert","non-dropping-particle":"","parse-names":false,"suffix":""},{"dropping-particle":"","family":"Rathmell","given":"W. Kimryn","non-dropping-particle":"","parse-names":false,"suffix":""},{"dropping-particle":"","family":"Fantacone-Campbell","given":"J. Leigh","non-dropping-particle":"","parse-names":false,"suffix":""},{"dropping-particle":"","family":"Hooke","given":"Jeffrey A.","non-dropping-particle":"","parse-names":false,"suffix":""},{"dropping-particle":"","family":"Kovatich","given":"Albert J.","non-dropping-particle":"","parse-names":false,"suffix":""},{"dropping-particle":"","family":"Shriver","given":"Craig D.","non-dropping-particle":"","parse-names":false,"suffix":""},{"dropping-particle":"","family":"DiPersio","given":"John","non-dropping-particle":"","parse-names":false,"suffix":""},{"dropping-particle":"","family":"Drake","given":"Bettina","non-dropping-particle":"","parse-names":false,"suffix":""},{"dropping-particle":"","family":"Govindan","given":"Ramaswamy","non-dropping-particle":"","parse-names":false,"suffix":""},{"dropping-particle":"","family":"Heath","given":"Sharon","non-dropping-particle":"","parse-names":false,"suffix":""},{"dropping-particle":"","family":"Ley","given":"Timothy","non-dropping-particle":"","parse-names":false,"suffix":""},{"dropping-particle":"","family":"Tine","given":"Brian","non-dropping-particle":"Van","parse-names":false,"suffix":""},{"dropping-particle":"","family":"Westervelt","given":"Peter","non-dropping-particle":"","parse-names":false,"suffix":""},{"dropping-particle":"","family":"Rubin","given":"Mark A.","non-dropping-particle":"","parse-names":false,"suffix":""},{"dropping-particle":"Il","family":"Lee","given":"Jung","non-dropping-particle":"","parse-names":false,"suffix":""},{"dropping-particle":"","family":"Aredes","given":"Natália D.","non-dropping-particle":"","parse-names":false,"suffix":""},{"dropping-particle":"","family":"Mariamidze","given":"Armaz","non-dropping-particle":"","parse-names":false,"suffix":""},{"dropping-particle":"","family":"Hu","given":"Hai","non-dropping-particle":"","parse-names":false,"suffix":""}],"container-title":"Cell","id":"ITEM-1","issued":{"date-parts":[["2018"]]},"title":"An Integrated TCGA Pan-Cancer Clinical Data Resource to Drive High-Quality Survival Outcome Analytics","type":"article-journal"},"uris":["http://www.mendeley.com/documents/?uuid=2a0ff4e6-081e-4f35-bbfa-19818b8ccbe1"]}],"mendeley":{"formattedCitation":"(57)","plainTextFormattedCitation":"(57)","previouslyFormattedCitation":"(57)"},"properties":{"noteIndex":0},"schema":"https://github.com/citation-style-language/schema/raw/master/csl-citation.json"}</w:instrText>
+      </w:r>
+      <w:r>
+        <w:rPr>
+          <w:rFonts w:ascii="Arial" w:hAnsi="Arial" w:cs="Arial"/>
+          <w:sz w:val="22"/>
+          <w:szCs w:val="22"/>
+        </w:rPr>
+        <w:fldChar w:fldCharType="separate"/>
+      </w:r>
+      <w:r>
+        <w:rPr>
+          <w:rFonts w:ascii="Arial" w:hAnsi="Arial" w:cs="Arial"/>
+          <w:noProof/>
+          <w:sz w:val="22"/>
+          <w:szCs w:val="22"/>
+        </w:rPr>
+        <w:t>(57)</w:t>
+      </w:r>
+      <w:r>
+        <w:rPr>
+          <w:rFonts w:ascii="Arial" w:hAnsi="Arial" w:cs="Arial"/>
+          <w:sz w:val="22"/>
+          <w:szCs w:val="22"/>
+        </w:rPr>
+        <w:fldChar w:fldCharType="end"/>
+      </w:r>
+      <w:r>
+        <w:rPr>
+          <w:rFonts w:ascii="Arial" w:hAnsi="Arial" w:cs="Arial"/>
+          <w:sz w:val="22"/>
+          <w:szCs w:val="22"/>
+        </w:rPr>
+        <w:t xml:space="preserve">. Gene signatures from subcluster analysis were generated by filtering differential gene expression results for genes with &gt; 0.5 log-fold change and 15% difference in cell expression. Training and testing sample cohorts were divided using the </w:t>
+      </w:r>
+      <w:r>
+        <w:rPr>
+          <w:rFonts w:ascii="Arial" w:hAnsi="Arial" w:cs="Arial"/>
+          <w:i/>
+          <w:iCs/>
+          <w:sz w:val="22"/>
+          <w:szCs w:val="22"/>
+        </w:rPr>
+        <w:t>sample</w:t>
+      </w:r>
+      <w:r>
+        <w:rPr>
+          <w:rFonts w:ascii="Arial" w:hAnsi="Arial" w:cs="Arial"/>
+          <w:sz w:val="22"/>
+          <w:szCs w:val="22"/>
+        </w:rPr>
+        <w:t xml:space="preserve"> function with </w:t>
+      </w:r>
+      <w:proofErr w:type="spellStart"/>
+      <w:r>
+        <w:rPr>
+          <w:rFonts w:ascii="Arial" w:hAnsi="Arial" w:cs="Arial"/>
+          <w:i/>
+          <w:iCs/>
+          <w:sz w:val="22"/>
+          <w:szCs w:val="22"/>
+        </w:rPr>
+        <w:t>set.seed</w:t>
+      </w:r>
+      <w:proofErr w:type="spellEnd"/>
+      <w:r>
+        <w:rPr>
+          <w:rFonts w:ascii="Arial" w:hAnsi="Arial" w:cs="Arial"/>
+          <w:sz w:val="22"/>
+          <w:szCs w:val="22"/>
+        </w:rPr>
+        <w:t xml:space="preserve"> set to 1</w:t>
+      </w:r>
+      <w:r>
+        <w:rPr>
+          <w:rFonts w:ascii="Arial" w:hAnsi="Arial" w:cs="Arial"/>
+          <w:sz w:val="22"/>
+          <w:szCs w:val="22"/>
+        </w:rPr>
+        <w:t>0</w:t>
+      </w:r>
+      <w:r>
+        <w:rPr>
+          <w:rFonts w:ascii="Arial" w:hAnsi="Arial" w:cs="Arial"/>
+          <w:sz w:val="22"/>
+          <w:szCs w:val="22"/>
+        </w:rPr>
+        <w:t xml:space="preserve">, splitting </w:t>
+      </w:r>
+      <w:r>
+        <w:rPr>
+          <w:rFonts w:ascii="Arial" w:hAnsi="Arial" w:cs="Arial"/>
+          <w:sz w:val="22"/>
+          <w:szCs w:val="22"/>
+        </w:rPr>
+        <w:lastRenderedPageBreak/>
+        <w:t xml:space="preserve">the data into 1:1 ratio. </w:t>
+      </w:r>
+      <w:r>
+        <w:rPr>
+          <w:rFonts w:ascii="Arial" w:hAnsi="Arial" w:cs="Arial"/>
+          <w:sz w:val="22"/>
+          <w:szCs w:val="22"/>
+        </w:rPr>
+        <w:t>Feature selection was performed using</w:t>
+      </w:r>
+      <w:r>
+        <w:rPr>
+          <w:rFonts w:ascii="Arial" w:hAnsi="Arial" w:cs="Arial"/>
+          <w:sz w:val="22"/>
+          <w:szCs w:val="22"/>
+        </w:rPr>
+        <w:t xml:space="preserve"> recursive feature selection</w:t>
+      </w:r>
+      <w:r>
+        <w:rPr>
+          <w:rFonts w:ascii="Arial" w:hAnsi="Arial" w:cs="Arial"/>
+          <w:sz w:val="22"/>
+          <w:szCs w:val="22"/>
+        </w:rPr>
+        <w:t xml:space="preserve"> using the cross-validation method</w:t>
+      </w:r>
+      <w:r>
+        <w:rPr>
+          <w:rFonts w:ascii="Arial" w:hAnsi="Arial" w:cs="Arial"/>
+          <w:sz w:val="22"/>
+          <w:szCs w:val="22"/>
+        </w:rPr>
+        <w:t xml:space="preserve"> to optimize feature selection for 5, 10, 15, and 20 features</w:t>
+      </w:r>
+      <w:r>
+        <w:rPr>
+          <w:rFonts w:ascii="Arial" w:hAnsi="Arial" w:cs="Arial"/>
+          <w:sz w:val="22"/>
+          <w:szCs w:val="22"/>
+        </w:rPr>
+        <w:t xml:space="preserve"> in the caret (v6.0-86) R package. Models were trained across several models, including support vector machines, bagged trees, and k-nearest neighbors, with selection of final models were blinded and based on the performance of trained results. Selected</w:t>
+      </w:r>
+      <w:r>
+        <w:rPr>
+          <w:rFonts w:ascii="Arial" w:hAnsi="Arial" w:cs="Arial"/>
+          <w:sz w:val="22"/>
+          <w:szCs w:val="22"/>
+        </w:rPr>
+        <w:t xml:space="preserve"> models were then used to predict survival in the testing cohort and testing parameters were then calculated. Survival analyses utilized the survival (3.1-12) and </w:t>
+      </w:r>
+      <w:proofErr w:type="spellStart"/>
+      <w:r>
+        <w:rPr>
+          <w:rFonts w:ascii="Arial" w:hAnsi="Arial" w:cs="Arial"/>
+          <w:sz w:val="22"/>
+          <w:szCs w:val="22"/>
+        </w:rPr>
+        <w:t>survMiner</w:t>
+      </w:r>
+      <w:proofErr w:type="spellEnd"/>
+      <w:r>
+        <w:rPr>
+          <w:rFonts w:ascii="Arial" w:hAnsi="Arial" w:cs="Arial"/>
+          <w:sz w:val="22"/>
+          <w:szCs w:val="22"/>
+        </w:rPr>
+        <w:t xml:space="preserve"> (v0.4.7) R packages. </w:t>
+      </w:r>
+    </w:p>
+    <w:p>
+      <w:pPr>
+        <w:spacing w:line="480" w:lineRule="auto"/>
+        <w:jc w:val="both"/>
+        <w:rPr>
+          <w:rFonts w:ascii="Arial" w:hAnsi="Arial" w:cs="Arial"/>
+          <w:sz w:val="22"/>
+          <w:szCs w:val="22"/>
+        </w:rPr>
+      </w:pPr>
+    </w:p>
+    <w:p>
+      <w:pPr>
+        <w:spacing w:line="480" w:lineRule="auto"/>
         <w:rPr>
           <w:rFonts w:ascii="Arial" w:hAnsi="Arial" w:cs="Arial"/>
           <w:i/>
@@ -4743,7 +5329,34 @@
           <w:sz w:val="22"/>
           <w:szCs w:val="22"/>
         </w:rPr>
-        <w:t xml:space="preserve"> a number of clusters with </w:t>
+        <w:t xml:space="preserve"> a number of clusters with similar gene expression notably in Clusters 0, 1, 3 and 7 (Figure 1B). </w:t>
+      </w:r>
+      <w:r>
+        <w:rPr>
+          <w:rFonts w:ascii="Arial" w:hAnsi="Arial" w:cs="Arial"/>
+          <w:color w:val="000000"/>
+          <w:sz w:val="22"/>
+          <w:szCs w:val="22"/>
+        </w:rPr>
+        <w:t>Despite the integration of sequencing runs to reduce tissue-type divergence</w:t>
+      </w:r>
+      <w:r>
+        <w:rPr>
+          <w:rFonts w:ascii="Arial" w:hAnsi="Arial" w:cs="Arial"/>
+          <w:color w:val="000000"/>
+          <w:sz w:val="22"/>
+          <w:szCs w:val="22"/>
+        </w:rPr>
+        <w:t>, each tissue type had</w:t>
+      </w:r>
+      <w:r>
+        <w:rPr>
+          <w:rFonts w:ascii="Arial" w:hAnsi="Arial" w:cs="Arial"/>
+          <w:color w:val="000000"/>
+          <w:sz w:val="22"/>
+          <w:szCs w:val="22"/>
+        </w:rPr>
+        <w:t xml:space="preserve"> enrichment for clusters: peripheral blood formed the majority of Cluster 2, tumor tissues were enriched for Clusters 14, </w:t>
       </w:r>
       <w:r>
         <w:rPr>
@@ -4753,34 +5366,7 @@
           <w:szCs w:val="22"/>
         </w:rPr>
         <w:lastRenderedPageBreak/>
-        <w:t xml:space="preserve">similar gene expression notably in Clusters 0, 1, 3 and 7 (Figure 1B). </w:t>
-      </w:r>
-      <w:r>
-        <w:rPr>
-          <w:rFonts w:ascii="Arial" w:hAnsi="Arial" w:cs="Arial"/>
-          <w:color w:val="000000"/>
-          <w:sz w:val="22"/>
-          <w:szCs w:val="22"/>
-        </w:rPr>
-        <w:t>Despite the integration of sequencing runs to reduce tissue-type divergence</w:t>
-      </w:r>
-      <w:r>
-        <w:rPr>
-          <w:rFonts w:ascii="Arial" w:hAnsi="Arial" w:cs="Arial"/>
-          <w:color w:val="000000"/>
-          <w:sz w:val="22"/>
-          <w:szCs w:val="22"/>
-        </w:rPr>
-        <w:t>, each tissue type had</w:t>
-      </w:r>
-      <w:r>
-        <w:rPr>
-          <w:rFonts w:ascii="Arial" w:hAnsi="Arial" w:cs="Arial"/>
-          <w:color w:val="000000"/>
-          <w:sz w:val="22"/>
-          <w:szCs w:val="22"/>
-        </w:rPr>
-        <w:t xml:space="preserve"> enrichment for clusters: peripheral blood formed the majority of Cluster 2, tumor tissues were enriched for Clusters 14, 17, 18, and 19, and normal kidney was enriched for Cluster 11. Using gene expression, we assigned cell lineages to each cluster using a three method approach: 1) examining expressions of canonical markers for T cells (</w:t>
+        <w:t>17, 18, and 19, and normal kidney was enriched for Cluster 11. Using gene expression, we assigned cell lineages to each cluster using a three method approach: 1) examining expressions of canonical markers for T cells (</w:t>
       </w:r>
       <w:r>
         <w:rPr>
@@ -5558,7 +6144,7 @@
           <w:sz w:val="22"/>
           <w:szCs w:val="22"/>
         </w:rPr>
-        <w:t xml:space="preserve"> to the corresponding cell barcodes with single-cell mRNA sequencing. For the identified T cells in the ccRCC patients, recovering of at least </w:t>
+        <w:t xml:space="preserve"> to the corresponding cell barcodes with single-cell mRNA sequencing. For the identified T cells in the ccRCC patients, recovering of at least one TCR chain, ranged from </w:t>
       </w:r>
       <w:r>
         <w:rPr>
@@ -5567,62 +6153,62 @@
           <w:sz w:val="22"/>
           <w:szCs w:val="22"/>
         </w:rPr>
+        <w:t>74.8% to 87.6% after filtering and clonotype reconstruction.</w:t>
+      </w:r>
+      <w:r>
+        <w:rPr>
+          <w:rStyle w:val="apple-converted-space"/>
+          <w:rFonts w:ascii="Arial" w:hAnsi="Arial" w:cs="Arial"/>
+          <w:sz w:val="22"/>
+          <w:szCs w:val="22"/>
+        </w:rPr>
+        <w:t xml:space="preserve"> The complete table of clonotype information for the ccRCC samples is available </w:t>
+      </w:r>
+      <w:r>
+        <w:rPr>
+          <w:rStyle w:val="apple-converted-space"/>
+          <w:rFonts w:ascii="Arial" w:hAnsi="Arial" w:cs="Arial"/>
+          <w:sz w:val="22"/>
+          <w:szCs w:val="22"/>
+        </w:rPr>
+        <w:t xml:space="preserve">in Supplemental Table </w:t>
+      </w:r>
+      <w:r>
+        <w:rPr>
+          <w:rStyle w:val="apple-converted-space"/>
+          <w:rFonts w:ascii="Arial" w:hAnsi="Arial" w:cs="Arial"/>
+          <w:sz w:val="22"/>
+          <w:szCs w:val="22"/>
+        </w:rPr>
+        <w:t>4</w:t>
+      </w:r>
+      <w:r>
+        <w:rPr>
+          <w:rStyle w:val="apple-converted-space"/>
+          <w:rFonts w:ascii="Arial" w:hAnsi="Arial" w:cs="Arial"/>
+          <w:sz w:val="22"/>
+          <w:szCs w:val="22"/>
+        </w:rPr>
+        <w:t>.</w:t>
+      </w:r>
+      <w:r>
+        <w:rPr>
+          <w:rStyle w:val="apple-converted-space"/>
+          <w:rFonts w:ascii="Arial" w:hAnsi="Arial" w:cs="Arial"/>
+          <w:sz w:val="22"/>
+          <w:szCs w:val="22"/>
+        </w:rPr>
+        <w:t xml:space="preserve"> Clonotypes recovered had a clear distribution along the UMAP, with principal </w:t>
+      </w:r>
+      <w:r>
+        <w:rPr>
+          <w:rStyle w:val="apple-converted-space"/>
+          <w:rFonts w:ascii="Arial" w:hAnsi="Arial" w:cs="Arial"/>
+          <w:sz w:val="22"/>
+          <w:szCs w:val="22"/>
+        </w:rPr>
         <w:lastRenderedPageBreak/>
-        <w:t xml:space="preserve">one TCR chain, ranged from </w:t>
-      </w:r>
-      <w:r>
-        <w:rPr>
-          <w:rStyle w:val="apple-converted-space"/>
-          <w:rFonts w:ascii="Arial" w:hAnsi="Arial" w:cs="Arial"/>
-          <w:sz w:val="22"/>
-          <w:szCs w:val="22"/>
-        </w:rPr>
-        <w:t>74.8% to 87.6% after filtering and clonotype reconstruction.</w:t>
-      </w:r>
-      <w:r>
-        <w:rPr>
-          <w:rStyle w:val="apple-converted-space"/>
-          <w:rFonts w:ascii="Arial" w:hAnsi="Arial" w:cs="Arial"/>
-          <w:sz w:val="22"/>
-          <w:szCs w:val="22"/>
-        </w:rPr>
-        <w:t xml:space="preserve"> The complete table of clonotype information for the ccRCC samples is available </w:t>
-      </w:r>
-      <w:r>
-        <w:rPr>
-          <w:rStyle w:val="apple-converted-space"/>
-          <w:rFonts w:ascii="Arial" w:hAnsi="Arial" w:cs="Arial"/>
-          <w:sz w:val="22"/>
-          <w:szCs w:val="22"/>
-        </w:rPr>
-        <w:t xml:space="preserve">in Supplemental Table </w:t>
-      </w:r>
-      <w:r>
-        <w:rPr>
-          <w:rStyle w:val="apple-converted-space"/>
-          <w:rFonts w:ascii="Arial" w:hAnsi="Arial" w:cs="Arial"/>
-          <w:sz w:val="22"/>
-          <w:szCs w:val="22"/>
-        </w:rPr>
-        <w:t>4</w:t>
-      </w:r>
-      <w:r>
-        <w:rPr>
-          <w:rStyle w:val="apple-converted-space"/>
-          <w:rFonts w:ascii="Arial" w:hAnsi="Arial" w:cs="Arial"/>
-          <w:sz w:val="22"/>
-          <w:szCs w:val="22"/>
-        </w:rPr>
-        <w:t>.</w:t>
-      </w:r>
-      <w:r>
-        <w:rPr>
-          <w:rStyle w:val="apple-converted-space"/>
-          <w:rFonts w:ascii="Arial" w:hAnsi="Arial" w:cs="Arial"/>
-          <w:sz w:val="22"/>
-          <w:szCs w:val="22"/>
-        </w:rPr>
-        <w:t xml:space="preserve"> Clonotypes recovered had a clear distribution along the UMAP, with principal enrichment in clusters in 1, 4, 6, 8, 9 , 13, 15, 17, and 20 (Figure 2A). The frequency of</w:t>
+        <w:t>enrichment in clusters in 1, 4, 6, 8, 9 , 13, 15, 17, and 20 (Figure 2A). The frequency of</w:t>
       </w:r>
       <w:r>
         <w:rPr>
@@ -6249,7 +6835,105 @@
           <w:sz w:val="22"/>
           <w:szCs w:val="22"/>
         </w:rPr>
-        <w:t xml:space="preserve">A) with </w:t>
+        <w:t>A) with relative tissue</w:t>
+      </w:r>
+      <w:r>
+        <w:rPr>
+          <w:rFonts w:ascii="Arial" w:hAnsi="Arial" w:cs="Arial"/>
+          <w:sz w:val="22"/>
+          <w:szCs w:val="22"/>
+        </w:rPr>
+        <w:t>-specific</w:t>
+      </w:r>
+      <w:r>
+        <w:rPr>
+          <w:rFonts w:ascii="Arial" w:hAnsi="Arial" w:cs="Arial"/>
+          <w:sz w:val="22"/>
+          <w:szCs w:val="22"/>
+        </w:rPr>
+        <w:t xml:space="preserve"> distribution (Figure </w:t>
+      </w:r>
+      <w:r>
+        <w:rPr>
+          <w:rFonts w:ascii="Arial" w:hAnsi="Arial" w:cs="Arial"/>
+          <w:sz w:val="22"/>
+          <w:szCs w:val="22"/>
+        </w:rPr>
+        <w:t>3</w:t>
+      </w:r>
+      <w:r>
+        <w:rPr>
+          <w:rFonts w:ascii="Arial" w:hAnsi="Arial" w:cs="Arial"/>
+          <w:sz w:val="22"/>
+          <w:szCs w:val="22"/>
+        </w:rPr>
+        <w:t>B).</w:t>
+      </w:r>
+      <w:r>
+        <w:rPr>
+          <w:rFonts w:ascii="Arial" w:hAnsi="Arial" w:cs="Arial"/>
+          <w:sz w:val="22"/>
+          <w:szCs w:val="22"/>
+        </w:rPr>
+        <w:t xml:space="preserve"> To understand the distribution of these new </w:t>
+      </w:r>
+      <w:r>
+        <w:rPr>
+          <w:rFonts w:ascii="Arial" w:hAnsi="Arial" w:cs="Arial"/>
+          <w:sz w:val="22"/>
+          <w:szCs w:val="22"/>
+        </w:rPr>
+        <w:t>CD8</w:t>
+      </w:r>
+      <w:r>
+        <w:rPr>
+          <w:rFonts w:ascii="Arial" w:hAnsi="Arial" w:cs="Arial"/>
+          <w:sz w:val="22"/>
+          <w:szCs w:val="22"/>
+          <w:vertAlign w:val="superscript"/>
+        </w:rPr>
+        <w:t>+</w:t>
+      </w:r>
+      <w:r>
+        <w:rPr>
+          <w:rFonts w:ascii="Arial" w:hAnsi="Arial" w:cs="Arial"/>
+          <w:sz w:val="22"/>
+          <w:szCs w:val="22"/>
+        </w:rPr>
+        <w:t xml:space="preserve"> clusters </w:t>
+      </w:r>
+      <w:r>
+        <w:rPr>
+          <w:rFonts w:ascii="Arial" w:hAnsi="Arial" w:cs="Arial"/>
+          <w:sz w:val="22"/>
+          <w:szCs w:val="22"/>
+        </w:rPr>
+        <w:t>along the UMAP, we first examined the relative percent of single-cells represented in each cluster by tissue type.</w:t>
+      </w:r>
+      <w:r>
+        <w:rPr>
+          <w:rFonts w:ascii="Arial" w:hAnsi="Arial" w:cs="Arial"/>
+          <w:sz w:val="22"/>
+          <w:szCs w:val="22"/>
+        </w:rPr>
+        <w:t xml:space="preserve"> Tissue-infiltrating CD8</w:t>
+      </w:r>
+      <w:r>
+        <w:rPr>
+          <w:rFonts w:ascii="Arial" w:hAnsi="Arial" w:cs="Arial"/>
+          <w:sz w:val="22"/>
+          <w:szCs w:val="22"/>
+          <w:vertAlign w:val="superscript"/>
+        </w:rPr>
+        <w:t>+</w:t>
+      </w:r>
+      <w:r>
+        <w:rPr>
+          <w:rFonts w:ascii="Arial" w:hAnsi="Arial" w:cs="Arial"/>
+          <w:sz w:val="22"/>
+          <w:szCs w:val="22"/>
+        </w:rPr>
+        <w:t xml:space="preserve"> T cells (both tumor and </w:t>
       </w:r>
       <w:r>
         <w:rPr>
@@ -6258,105 +6942,7 @@
           <w:szCs w:val="22"/>
         </w:rPr>
         <w:lastRenderedPageBreak/>
-        <w:t>relative tissue</w:t>
-      </w:r>
-      <w:r>
-        <w:rPr>
-          <w:rFonts w:ascii="Arial" w:hAnsi="Arial" w:cs="Arial"/>
-          <w:sz w:val="22"/>
-          <w:szCs w:val="22"/>
-        </w:rPr>
-        <w:t>-specific</w:t>
-      </w:r>
-      <w:r>
-        <w:rPr>
-          <w:rFonts w:ascii="Arial" w:hAnsi="Arial" w:cs="Arial"/>
-          <w:sz w:val="22"/>
-          <w:szCs w:val="22"/>
-        </w:rPr>
-        <w:t xml:space="preserve"> distribution (Figure </w:t>
-      </w:r>
-      <w:r>
-        <w:rPr>
-          <w:rFonts w:ascii="Arial" w:hAnsi="Arial" w:cs="Arial"/>
-          <w:sz w:val="22"/>
-          <w:szCs w:val="22"/>
-        </w:rPr>
-        <w:t>3</w:t>
-      </w:r>
-      <w:r>
-        <w:rPr>
-          <w:rFonts w:ascii="Arial" w:hAnsi="Arial" w:cs="Arial"/>
-          <w:sz w:val="22"/>
-          <w:szCs w:val="22"/>
-        </w:rPr>
-        <w:t>B).</w:t>
-      </w:r>
-      <w:r>
-        <w:rPr>
-          <w:rFonts w:ascii="Arial" w:hAnsi="Arial" w:cs="Arial"/>
-          <w:sz w:val="22"/>
-          <w:szCs w:val="22"/>
-        </w:rPr>
-        <w:t xml:space="preserve"> To understand the distribution of these new </w:t>
-      </w:r>
-      <w:r>
-        <w:rPr>
-          <w:rFonts w:ascii="Arial" w:hAnsi="Arial" w:cs="Arial"/>
-          <w:sz w:val="22"/>
-          <w:szCs w:val="22"/>
-        </w:rPr>
-        <w:t>CD8</w:t>
-      </w:r>
-      <w:r>
-        <w:rPr>
-          <w:rFonts w:ascii="Arial" w:hAnsi="Arial" w:cs="Arial"/>
-          <w:sz w:val="22"/>
-          <w:szCs w:val="22"/>
-          <w:vertAlign w:val="superscript"/>
-        </w:rPr>
-        <w:t>+</w:t>
-      </w:r>
-      <w:r>
-        <w:rPr>
-          <w:rFonts w:ascii="Arial" w:hAnsi="Arial" w:cs="Arial"/>
-          <w:sz w:val="22"/>
-          <w:szCs w:val="22"/>
-        </w:rPr>
-        <w:t xml:space="preserve"> clusters </w:t>
-      </w:r>
-      <w:r>
-        <w:rPr>
-          <w:rFonts w:ascii="Arial" w:hAnsi="Arial" w:cs="Arial"/>
-          <w:sz w:val="22"/>
-          <w:szCs w:val="22"/>
-        </w:rPr>
-        <w:t>along the UMAP, we first examined the relative percent of single-cells represented in each cluster by tissue type.</w:t>
-      </w:r>
-      <w:r>
-        <w:rPr>
-          <w:rFonts w:ascii="Arial" w:hAnsi="Arial" w:cs="Arial"/>
-          <w:sz w:val="22"/>
-          <w:szCs w:val="22"/>
-        </w:rPr>
-        <w:t xml:space="preserve"> Tissue-infiltrating CD8</w:t>
-      </w:r>
-      <w:r>
-        <w:rPr>
-          <w:rFonts w:ascii="Arial" w:hAnsi="Arial" w:cs="Arial"/>
-          <w:sz w:val="22"/>
-          <w:szCs w:val="22"/>
-          <w:vertAlign w:val="superscript"/>
-        </w:rPr>
-        <w:t>+</w:t>
-      </w:r>
-      <w:r>
-        <w:rPr>
-          <w:rFonts w:ascii="Arial" w:hAnsi="Arial" w:cs="Arial"/>
-          <w:sz w:val="22"/>
-          <w:szCs w:val="22"/>
-        </w:rPr>
-        <w:t xml:space="preserve"> T cells (both tumor and normal kidney) comprised the majority of </w:t>
+        <w:t xml:space="preserve">normal kidney) comprised the majority of </w:t>
       </w:r>
       <w:r>
         <w:rPr>
@@ -7396,16 +7982,7 @@
           <w:sz w:val="22"/>
           <w:szCs w:val="22"/>
         </w:rPr>
-        <w:t xml:space="preserve">E). We identified </w:t>
-      </w:r>
-      <w:r>
-        <w:rPr>
-          <w:rFonts w:ascii="Arial" w:hAnsi="Arial" w:cs="Arial"/>
-          <w:sz w:val="22"/>
-          <w:szCs w:val="22"/>
-        </w:rPr>
-        <w:lastRenderedPageBreak/>
-        <w:t>5 distinct curves (labeled B</w:t>
+        <w:t>E). We identified 5 distinct curves (labeled B</w:t>
       </w:r>
       <w:r>
         <w:rPr>
@@ -7560,7 +8137,16 @@
           <w:sz w:val="22"/>
           <w:szCs w:val="22"/>
         </w:rPr>
-        <w:t>branching at distinct clusters with increased levels of tumor-infiltrating CD8</w:t>
+        <w:t>branching at distinct clusters with increased levels of tumor-</w:t>
+      </w:r>
+      <w:r>
+        <w:rPr>
+          <w:rFonts w:ascii="Arial" w:hAnsi="Arial" w:cs="Arial"/>
+          <w:sz w:val="22"/>
+          <w:szCs w:val="22"/>
+        </w:rPr>
+        <w:lastRenderedPageBreak/>
+        <w:t>infiltrating CD8</w:t>
       </w:r>
       <w:r>
         <w:rPr>
@@ -8264,16 +8850,7 @@
           <w:sz w:val="22"/>
           <w:szCs w:val="22"/>
         </w:rPr>
-        <w:t xml:space="preserve">Likewise, we observed an overall increase in gene expression </w:t>
-      </w:r>
-      <w:r>
-        <w:rPr>
-          <w:rFonts w:ascii="Arial" w:hAnsi="Arial" w:cs="Arial"/>
-          <w:sz w:val="22"/>
-          <w:szCs w:val="22"/>
-        </w:rPr>
-        <w:lastRenderedPageBreak/>
-        <w:t>associated with no response or progression was observed at the terminal points of B</w:t>
+        <w:t>Likewise, we observed an overall increase in gene expression associated with no response or progression was observed at the terminal points of B</w:t>
       </w:r>
       <w:r>
         <w:rPr>
@@ -9162,7 +9739,49 @@
           <w:sz w:val="22"/>
           <w:szCs w:val="22"/>
         </w:rPr>
-        <w:t xml:space="preserve">. This likely represents </w:t>
+        <w:t>. This likely represents a distinct expression pattern for Tregs (shared by CD4_5 and CD4_7) compared to other tumor-infiltrating CD4</w:t>
+      </w:r>
+      <w:r>
+        <w:rPr>
+          <w:rFonts w:ascii="Arial" w:hAnsi="Arial" w:cs="Arial"/>
+          <w:sz w:val="22"/>
+          <w:szCs w:val="22"/>
+          <w:vertAlign w:val="superscript"/>
+        </w:rPr>
+        <w:t>+</w:t>
+      </w:r>
+      <w:r>
+        <w:rPr>
+          <w:rFonts w:ascii="Arial" w:hAnsi="Arial" w:cs="Arial"/>
+          <w:sz w:val="22"/>
+          <w:szCs w:val="22"/>
+        </w:rPr>
+        <w:t xml:space="preserve"> T cells.</w:t>
+      </w:r>
+      <w:r>
+        <w:rPr>
+          <w:rFonts w:ascii="Arial" w:hAnsi="Arial" w:cs="Arial"/>
+          <w:sz w:val="22"/>
+          <w:szCs w:val="22"/>
+        </w:rPr>
+        <w:t xml:space="preserve"> In addition, compared to the CD8</w:t>
+      </w:r>
+      <w:r>
+        <w:rPr>
+          <w:rFonts w:ascii="Arial" w:hAnsi="Arial" w:cs="Arial"/>
+          <w:sz w:val="22"/>
+          <w:szCs w:val="22"/>
+          <w:vertAlign w:val="superscript"/>
+        </w:rPr>
+        <w:t>+</w:t>
+      </w:r>
+      <w:r>
+        <w:rPr>
+          <w:rFonts w:ascii="Arial" w:hAnsi="Arial" w:cs="Arial"/>
+          <w:sz w:val="22"/>
+          <w:szCs w:val="22"/>
+        </w:rPr>
+        <w:t xml:space="preserve"> subclustering, modest clonal </w:t>
       </w:r>
       <w:r>
         <w:rPr>
@@ -9171,49 +9790,7 @@
           <w:szCs w:val="22"/>
         </w:rPr>
         <w:lastRenderedPageBreak/>
-        <w:t>a distinct expression pattern for Tregs (shared by CD4_5 and CD4_7) compared to other tumor-infiltrating CD4</w:t>
-      </w:r>
-      <w:r>
-        <w:rPr>
-          <w:rFonts w:ascii="Arial" w:hAnsi="Arial" w:cs="Arial"/>
-          <w:sz w:val="22"/>
-          <w:szCs w:val="22"/>
-          <w:vertAlign w:val="superscript"/>
-        </w:rPr>
-        <w:t>+</w:t>
-      </w:r>
-      <w:r>
-        <w:rPr>
-          <w:rFonts w:ascii="Arial" w:hAnsi="Arial" w:cs="Arial"/>
-          <w:sz w:val="22"/>
-          <w:szCs w:val="22"/>
-        </w:rPr>
-        <w:t xml:space="preserve"> T cells.</w:t>
-      </w:r>
-      <w:r>
-        <w:rPr>
-          <w:rFonts w:ascii="Arial" w:hAnsi="Arial" w:cs="Arial"/>
-          <w:sz w:val="22"/>
-          <w:szCs w:val="22"/>
-        </w:rPr>
-        <w:t xml:space="preserve"> In addition, compared to the CD8</w:t>
-      </w:r>
-      <w:r>
-        <w:rPr>
-          <w:rFonts w:ascii="Arial" w:hAnsi="Arial" w:cs="Arial"/>
-          <w:sz w:val="22"/>
-          <w:szCs w:val="22"/>
-          <w:vertAlign w:val="superscript"/>
-        </w:rPr>
-        <w:t>+</w:t>
-      </w:r>
-      <w:r>
-        <w:rPr>
-          <w:rFonts w:ascii="Arial" w:hAnsi="Arial" w:cs="Arial"/>
-          <w:sz w:val="22"/>
-          <w:szCs w:val="22"/>
-        </w:rPr>
-        <w:t xml:space="preserve"> subclustering, modest clonal expansion was seen in CD4_4 and CD4_5 and was not a clear pattern for cell trajectory</w:t>
+        <w:t>expansion was seen in CD4_4 and CD4_5 and was not a clear pattern for cell trajectory</w:t>
       </w:r>
       <w:r>
         <w:rPr>
@@ -10022,8 +10599,16 @@
           <w:sz w:val="22"/>
           <w:szCs w:val="22"/>
         </w:rPr>
+        <w:t xml:space="preserve">With the previous observation of an overall increase in macrophages and decreased monocytes in integrated UMAP (Figure 1E), we next focused on differential analyses of the myeloid </w:t>
+      </w:r>
+      <w:r>
+        <w:rPr>
+          <w:rFonts w:ascii="Arial" w:hAnsi="Arial" w:cs="Arial"/>
+          <w:sz w:val="22"/>
+          <w:szCs w:val="22"/>
+        </w:rPr>
         <w:lastRenderedPageBreak/>
-        <w:t xml:space="preserve">With the previous observation of an overall increase in macrophages and decreased monocytes in integrated UMAP (Figure 1E), we next focused on differential analyses of the myeloid populations (Figure </w:t>
+        <w:t xml:space="preserve">populations (Figure </w:t>
       </w:r>
       <w:r>
         <w:rPr>
@@ -10872,16 +11457,7 @@
           <w:sz w:val="22"/>
           <w:szCs w:val="22"/>
         </w:rPr>
-        <w:t xml:space="preserve">), a marker of the </w:t>
-      </w:r>
-      <w:r>
-        <w:rPr>
-          <w:rFonts w:ascii="Arial" w:hAnsi="Arial" w:cs="Arial"/>
-          <w:sz w:val="22"/>
-          <w:szCs w:val="22"/>
-        </w:rPr>
-        <w:lastRenderedPageBreak/>
-        <w:t xml:space="preserve">skin-resident Langerhan cells (Figure </w:t>
+        <w:t xml:space="preserve">), a marker of the skin-resident Langerhan cells (Figure </w:t>
       </w:r>
       <w:r>
         <w:rPr>
@@ -11001,7 +11577,16 @@
           <w:sz w:val="22"/>
           <w:szCs w:val="22"/>
         </w:rPr>
-        <w:t xml:space="preserve"> (CD49d) or </w:t>
+        <w:t xml:space="preserve"> </w:t>
+      </w:r>
+      <w:r>
+        <w:rPr>
+          <w:rFonts w:ascii="Arial" w:hAnsi="Arial" w:cs="Arial"/>
+          <w:sz w:val="22"/>
+          <w:szCs w:val="22"/>
+        </w:rPr>
+        <w:lastRenderedPageBreak/>
+        <w:t xml:space="preserve">(CD49d) or </w:t>
       </w:r>
       <w:r>
         <w:rPr>
@@ -11366,262 +11951,271 @@
           <w:sz w:val="22"/>
           <w:szCs w:val="22"/>
         </w:rPr>
+        <w:t>Despite immunotherapy being a mainstay of treatment for</w:t>
+      </w:r>
+      <w:r>
+        <w:rPr>
+          <w:rFonts w:ascii="Arial" w:hAnsi="Arial" w:cs="Arial"/>
+          <w:color w:val="000000"/>
+          <w:sz w:val="22"/>
+          <w:szCs w:val="22"/>
+        </w:rPr>
+        <w:t xml:space="preserve"> advanced and treatment-naive</w:t>
+      </w:r>
+      <w:r>
+        <w:rPr>
+          <w:rFonts w:ascii="Arial" w:hAnsi="Arial" w:cs="Arial"/>
+          <w:color w:val="000000"/>
+          <w:sz w:val="22"/>
+          <w:szCs w:val="22"/>
+        </w:rPr>
+        <w:t xml:space="preserve"> ccRCC</w:t>
+      </w:r>
+      <w:r>
+        <w:rPr>
+          <w:rFonts w:ascii="Arial" w:hAnsi="Arial" w:cs="Arial"/>
+          <w:color w:val="000000"/>
+          <w:sz w:val="22"/>
+          <w:szCs w:val="22"/>
+        </w:rPr>
+        <w:t xml:space="preserve"> </w:t>
+      </w:r>
+      <w:r>
+        <w:rPr>
+          <w:rFonts w:ascii="Arial" w:hAnsi="Arial" w:cs="Arial"/>
+          <w:color w:val="000000"/>
+          <w:sz w:val="22"/>
+          <w:szCs w:val="22"/>
+        </w:rPr>
+        <w:fldChar w:fldCharType="begin" w:fldLock="1"/>
+      </w:r>
+      <w:r>
+        <w:rPr>
+          <w:rFonts w:ascii="Arial" w:hAnsi="Arial" w:cs="Arial"/>
+          <w:color w:val="000000"/>
+          <w:sz w:val="22"/>
+          <w:szCs w:val="22"/>
+        </w:rPr>
+        <w:instrText>ADDIN CSL_CITATION {"citationItems":[{"id":"ITEM-1","itemData":{"DOI":"10.1056/NEJMoa1816047","ISSN":"15334406","PMID":"30779531","abstract":"BACKGROUND:In a single-group, phase 1b trial, avelumab plus axitinib resulted in objective responses in patients with advanced renal-cell carcinoma. This phase 3 trial involving previously untreated patients with advanced renal-cell carcinoma compared avelumab plus axitinib with the standard-of-care sunitinib. METHODS: We randomly assigned patients in a 1:1 ratio to receive avelumab (10 mg per kilogram of body weight) intravenously every 2 weeks plus axitinib (5 mg) orally twice daily or sunitinib (50 mg) orally once daily for 4 weeks (6-week cycle). The two independent primary end points were progression-free survival and overall survival among patients with programmed death ligand 1 (PD-L1)-positive tumors. A key secondary end point was progression-free survival in the overall population; other end points included objective response and safety. RESULTS: A total of 886 patients were assigned to receive avelumab plus axitinib (442 patients) or sunitinib (444 patients). Among the 560 patients with PD-L1-positive tumors (63.2%), the median progression-free survival was 13.8 months with avelumab plus axitinib, as compared with 7.2 months with sunitinib (hazard ratio for disease progression or death, 0.61; 95% confidence interval [CI], 0.47 to 0.79; P0.001); in the overall population, the median progression-free survival was 13.8 months, as compared with 8.4 months (hazard ratio, 0.69; 95% CI, 0.56 to 0.84; P0.001). Among the patients with PD-L1-positive tumors, the objective response rate was 55.2% with avelumab plus axitinib and 25.5% with sunitinib; at a median follow-up for overall survival of 11.6 months and 10.7 months in the two groups, 37 patients and 44 patients had died, respectively. Adverse events during treatment occurred in 99.5% of patients in the avelumab-plus-axitinib group and in 99.3% of patients in the sunitinib group; these events were grade 3 or higher in 71.2% and 71.5% of the patients in the respective groups. CONCLUSIONS: Progression-free survival was significantly longer with avelumab plus axitinib than with sunitinib among patients who received these agents as first-line treatment for advanced renal-cell carcinoma.","author":[{"dropping-particle":"","family":"Motzer","given":"Robert J.","non-dropping-particle":"","parse-names":false,"suffix":""},{"dropping-particle":"","family":"Penkov","given":"Konstantin","non-dropping-particle":"","parse-names":false,"suffix":""},{"dropping-particle":"","family":"Haanen","given":"John","non-dropping-particle":"","parse-names":false,"suffix":""},{"dropping-particle":"","family":"Rini","given":"Brian","non-dropping-particle":"","parse-names":false,"suffix":""},{"dropping-particle":"","family":"Albiges","given":"Laurence","non-dropping-particle":"","parse-names":false,"suffix":""},{"dropping-particle":"","family":"Campbell","given":"Matthew T.","non-dropping-particle":"","parse-names":false,"suffix":""},{"dropping-particle":"","family":"Venugopal","given":"Balaji","non-dropping-particle":"","parse-names":false,"suffix":""},{"dropping-particle":"","family":"Kollmannsberger","given":"Christian","non-dropping-particle":"","parse-names":false,"suffix":""},{"dropping-particle":"","family":"Negrier","given":"Sylvie","non-dropping-particle":"","parse-names":false,"suffix":""},{"dropping-particle":"","family":"Uemura","given":"Motohide","non-dropping-particle":"","parse-names":false,"suffix":""},{"dropping-particle":"","family":"Lee","given":"Jae L.","non-dropping-particle":"","parse-names":false,"suffix":""},{"dropping-particle":"","family":"Vasiliev","given":"Aleksandr","non-dropping-particle":"","parse-names":false,"suffix":""},{"dropping-particle":"","family":"Miller","given":"Wilson H.","non-dropping-particle":"","parse-names":false,"suffix":""},{"dropping-particle":"","family":"Gurney","given":"Howard","non-dropping-particle":"","parse-names":false,"suffix":""},{"dropping-particle":"","family":"Schmidinger","given":"Manuela","non-dropping-particle":"","parse-names":false,"suffix":""},{"dropping-particle":"","family":"Larkin","given":"James","non-dropping-particle":"","parse-names":false,"suffix":""},{"dropping-particle":"","family":"Atkins","given":"Michael B.","non-dropping-particle":"","parse-names":false,"suffix":""},{"dropping-particle":"","family":"Bedke","given":"Jens","non-dropping-particle":"","parse-names":false,"suffix":""},{"dropping-particle":"","family":"Alekseev","given":"Boris","non-dropping-particle":"","parse-names":false,"suffix":""},{"dropping-particle":"","family":"Wang","given":"Jing","non-dropping-particle":"","parse-names":false,"suffix":""},{"dropping-particle":"","family":"Mariani","given":"Mariangela","non-dropping-particle":"","parse-names":false,"suffix":""},{"dropping-particle":"","family":"Robbins","given":"Paul B.","non-dropping-particle":"","parse-names":false,"suffix":""},{"dropping-particle":"","family":"Chudnovsky","given":"Aleksander","non-dropping-particle":"","parse-names":false,"suffix":""},{"dropping-particle":"","family":"Fowst","given":"Camilla","non-dropping-particle":"","parse-names":false,"suffix":""},{"dropping-particle":"","family":"Hariharan","given":"Subramanian","non-dropping-particle":"","parse-names":false,"suffix":""},{"dropping-particle":"","family":"Huang","given":"Bo","non-dropping-particle":"","parse-names":false,"suffix":""},{"dropping-particle":"","family":"Pietro","given":"Alessandra","non-dropping-particle":"Di","parse-names":false,"suffix":""},{"dropping-particle":"","family":"Choueiri","given":"Toni K.","non-dropping-particle":"","parse-names":false,"suffix":""}],"container-title":"New England Journal of Medicine","id":"ITEM-1","issue":"12","issued":{"date-parts":[["2019"]]},"page":"1103-1115","title":"Avelumab plus axitinib versus sunitinib for advanced renal-cell carcinoma","type":"article-journal","volume":"380"},"uris":["http://www.mendeley.com/documents/?uuid=523e8e8a-8dc3-423a-9dc7-7eae19365c85"]},{"id":"ITEM-2","itemData":{"DOI":"10.1056/NEJMoa1712126","ISSN":"15334406","PMID":"29562145","abstract":"BACKGROUND: Nivolumab plus ipilimumab produced objective responses in patients with advanced renal-cell carcinoma in a pilot study. This phase 3 trial compared nivolumab plus ipilimumab with sunitinib for previously untreated clear-cell advanced renal-cell carcinoma. METHODS: We randomly assigned adults in a 1:1 ratio to receive either nivolumab (3 mg per kilogram of body weight) plus ipilimumab (1 mg per kilogram) intravenously every 3 weeks for four doses, followed by nivolumab (3 mg per kilogram) every 2 weeks, or sunitinib (50 mg) orally once daily for 4 weeks (6-week cycle). The coprimary end points were overall survival (alpha level, 0.04), objective response rate (alpha level, 0.001), and progression-free survival (alpha level, 0.009) among patients with intermediate or poor prognostic risk. RESULTS: A total of 1096 patients were assigned to receive nivolumab plus ipilimumab (550 patients) or sunitinib (546 patients); 425 and 422, respectively, had intermediate or poor risk. At a median follow-up of 25.2 months in intermediate- and poor-risk patients, the 18-month overall survival rate was 75% (95% confidence interval [CI], 70 to 78) with nivolumab plus ipilimumab and 60% (95% CI, 55 to 65) with sunitinib; the median overall survival was not reached with nivolumab plus ipilimumab versus 26.0 months with sunitinib (hazard ratio for death, 0.63; P&lt;0.001). The objective response rate was 42% versus 27% (P&lt;0.001), and the complete response rate was 9% versus 1%. The median progression-free survival was 11.6 months and 8.4 months, respectively (hazard ratio for disease progression or death, 0.82; P = 0.03, not significant per the prespecified 0.009 threshold). Treatment-related adverse events occurred in 509 of 547 patients (93%) in the nivolumab-plus-ipilimumab group and 521 of 535 patients (97%) in the sunitinib group; grade 3 or 4 events occurred in 250 patients (46%) and 335 patients (63%), respectively. Treatment-related adverse events leading to discontinuation occurred in 22% and 12% of the patients in the respective groups. CONCLUSIONS: Overall survival and objective response rates were significantly higher with nivolumab plus ipilimumab than with sunitinib among intermediate- and poor-risk patients with previously untreated advanced renal-cell carcinoma.","author":[{"dropping-particle":"","family":"Motzer","given":"R. J.","non-dropping-particle":"","parse-names":false,"suffix":""},{"dropping-particle":"","family":"Tannir","given":"N. M.","non-dropping-particle":"","parse-names":false,"suffix":""},{"dropping-particle":"","family":"McDermott","given":"D. F.","non-dropping-particle":"","parse-names":false,"suffix":""},{"dropping-particle":"","family":"Arén Frontera","given":"O.","non-dropping-particle":"","parse-names":false,"suffix":""},{"dropping-particle":"","family":"Melichar","given":"B.","non-dropping-particle":"","parse-names":false,"suffix":""},{"dropping-particle":"","family":"Choueiri","given":"T. K.","non-dropping-particle":"","parse-names":false,"suffix":""},{"dropping-particle":"","family":"Plimack","given":"E. R.","non-dropping-particle":"","parse-names":false,"suffix":""},{"dropping-particle":"","family":"Barthélémy","given":"P.","non-dropping-particle":"","parse-names":false,"suffix":""},{"dropping-particle":"","family":"Porta","given":"C.","non-dropping-particle":"","parse-names":false,"suffix":""},{"dropping-particle":"","family":"George","given":"S.","non-dropping-particle":"","parse-names":false,"suffix":""},{"dropping-particle":"","family":"Powles","given":"T.","non-dropping-particle":"","parse-names":false,"suffix":""},{"dropping-particle":"","family":"Donskov","given":"F.","non-dropping-particle":"","parse-names":false,"suffix":""},{"dropping-particle":"","family":"Neiman","given":"V.","non-dropping-particle":"","parse-names":false,"suffix":""},{"dropping-particle":"","family":"Kollmannsberger","given":"C. K.","non-dropping-particle":"","parse-names":false,"suffix":""},{"dropping-particle":"","family":"Salman","given":"P.","non-dropping-particle":"","parse-names":false,"suffix":""},{"dropping-particle":"","family":"Gurney","given":"H.","non-dropping-particle":"","parse-names":false,"suffix":""},{"dropping-particle":"","family":"Hawkins","given":"R.","non-dropping-particle":"","parse-names":false,"suffix":""},{"dropping-particle":"","family":"Ravaud","given":"A.","non-dropping-particle":"","parse-names":false,"suffix":""},{"dropping-particle":"","family":"Grimm","given":"M. O.","non-dropping-particle":"","parse-names":false,"suffix":""},{"dropping-particle":"","family":"Bracarda","given":"S.","non-dropping-particle":"","parse-names":false,"suffix":""},{"dropping-particle":"","family":"Barrios","given":"C. H.","non-dropping-particle":"","parse-names":false,"suffix":""},{"dropping-particle":"","family":"Tomita","given":"Y.","non-dropping-particle":"","parse-names":false,"suffix":""},{"dropping-particle":"","family":"Castellano","given":"D.","non-dropping-particle":"","parse-names":false,"suffix":""},{"dropping-particle":"","family":"Rini","given":"B. I.","non-dropping-particle":"","parse-names":false,"suffix":""},{"dropping-particle":"","family":"Chen","given":"A. C.","non-dropping-particle":"","parse-names":false,"suffix":""},{"dropping-particle":"","family":"Mekan","given":"S.","non-dropping-particle":"","parse-names":false,"suffix":""},{"dropping-particle":"","family":"McHenry","given":"M. B.","non-dropping-particle":"","parse-names":false,"suffix":""},{"dropping-particle":"","family":"Wind-Rotolo","given":"M.","non-dropping-particle":"","parse-names":false,"suffix":""},{"dropping-particle":"","family":"Doan","given":"J.","non-dropping-particle":"","parse-names":false,"suffix":""},{"dropping-particle":"","family":"Sharma","given":"P.","non-dropping-particle":"","parse-names":false,"suffix":""},{"dropping-particle":"","family":"Hammers","given":"H. J.","non-dropping-particle":"","parse-names":false,"suffix":""},{"dropping-particle":"","family":"Escudier","given":"B.","non-dropping-particle":"","parse-names":false,"suffix":""}],"container-title":"New England Journal of Medicine","id":"ITEM-2","issue":"14","issued":{"date-parts":[["2018"]]},"page":"1277-1290","title":"Nivolumab plus Ipilimumab versus Sunitinib in advanced renal-cell carcinoma","type":"article-journal","volume":"378"},"uris":["http://www.mendeley.com/documents/?uuid=a2bb983d-5063-4214-913a-533c8efa8399"]},{"id":"ITEM-3","itemData":{"DOI":"10.1056/NEJMoa1510665","ISSN":"15334406","PMID":"26406148","abstract":"BACKGROUND Nivolumab, a programmed death 1 (PD-1) checkpoint inhibitor, was associated with encouraging overall survival in uncontrolled studies involving previously treated patients with advanced renal-cell carcinoma. This randomized, open-label, phase 3 study compared nivolumab with everolimus in patients with renal-cell carcinoma who had received previous treatment. METHODS A total of 821 patients with advanced clear-cell renal-cell carcinoma for which they had received previous treatment with one or two regimens of antiangiogenic therapy were randomly assigned (in a 1:1 ratio) to receive 3 mg of nivolumab per kilogram of body weight intravenously every 2 weeks or a 10-mg everolimus tablet orally once daily. The primary end point was overall survival. The secondary end points included the objective response rate and safety. RESULTS The median overall survival was 25.0 months (95% confidence interval [CI], 21.8 to not estimable) with nivolumab and 19.6 months (95% CI, 17.6 to 23.1) with everolimus. The hazard ratio for death with nivolumab versus everolimus was 0.73 (98.5% CI, 0.57 to 0.93; P = 0.002), which met the prespecified criterion for superiority (P≤0.0148). The objective response rate was greater with nivolumab than with everolimus (25% vs. 5%; odds ratio, 5.98 [95% CI, 3.68 to 9.72]; P&lt;0.001). The median progression-free survival was 4.6 months (95% CI, 3.7 to 5.4) with nivolumab and 4.4 months (95% CI, 3.7 to 5.5) with everolimus (hazard ratio, 0.88; 95% CI, 0.75 to 1.03; P = 0.11). Grade 3 or 4 treatment-related adverse events occurred in 19% of the patients receiving nivolumab and in 37% of the patients receiving everolimus; the most common event with nivolumab was fatigue (in 2% of the patients), and the most common event with everolimus was anemia (in 8%). CONCLUSIONS Among patients with previously treated advanced renal-cell carcinoma, overall survival was longer and fewer grade 3 or 4 adverse events occurred with nivolumab than with everolimus.","author":[{"dropping-particle":"","family":"Motzer","given":"Robert J.","non-dropping-particle":"","parse-names":false,"suffix":""},{"dropping-particle":"","family":"Escudier","given":"Bernard","non-dropping-particle":"","parse-names":false,"suffix":""},{"dropping-particle":"","family":"McDermott","given":"David F.","non-dropping-particle":"","parse-names":false,"suffix":""},{"dropping-particle":"","family":"George","given":"Saby","non-dropping-particle":"","parse-names":false,"suffix":""},{"dropping-particle":"","family":"Hammers","given":"Hans J.","non-dropping-particle":"","parse-names":false,"suffix":""},{"dropping-particle":"","family":"Srinivas","given":"Sandhya","non-dropping-particle":"","parse-names":false,"suffix":""},{"dropping-particle":"","family":"Tykodi","given":"Scott S.","non-dropping-particle":"","parse-names":false,"suffix":""},{"dropping-particle":"","family":"Sosman","given":"Jeffrey A.","non-dropping-particle":"","parse-names":false,"suffix":""},{"dropping-particle":"","family":"Procopio","given":"Giuseppe","non-dropping-particle":"","parse-names":false,"suffix":""},{"dropping-particle":"","family":"Plimack","given":"Elizabeth R.","non-dropping-particle":"","parse-names":false,"suffix":""},{"dropping-particle":"","family":"Castellano","given":"Daniel","non-dropping-particle":"","parse-names":false,"suffix":""},{"dropping-particle":"","family":"Choueiri","given":"Toni K.","non-dropping-particle":"","parse-names":false,"suffix":""},{"dropping-particle":"","family":"Gurney","given":"Howard","non-dropping-particle":"","parse-names":false,"suffix":""},{"dropping-particle":"","family":"Donskov","given":"Frede","non-dropping-particle":"","parse-names":false,"suffix":""},{"dropping-particle":"","family":"Bono","given":"Petri","non-dropping-particle":"","parse-names":false,"suffix":""},{"dropping-particle":"","family":"Wagstaff","given":"John","non-dropping-particle":"","parse-names":false,"suffix":""},{"dropping-particle":"","family":"Gauler","given":"Thomas C.","non-dropping-particle":"","parse-names":false,"suffix":""},{"dropping-particle":"","family":"Ueda","given":"Takeshi","non-dropping-particle":"","parse-names":false,"suffix":""},{"dropping-particle":"","family":"Tomita","given":"Yoshihiko","non-dropping-particle":"","parse-names":false,"suffix":""},{"dropping-particle":"","family":"Schutz","given":"Fabio A.","non-dropping-particle":"","parse-names":false,"suffix":""},{"dropping-particle":"","family":"Kollmannsberger","given":"Christian","non-dropping-particle":"","parse-names":false,"suffix":""},{"dropping-particle":"","family":"Larkin","given":"James","non-dropping-particle":"","parse-names":false,"suffix":""},{"dropping-particle":"","family":"Ravaud","given":"Alain","non-dropping-particle":"","parse-names":false,"suffix":""},{"dropping-particle":"","family":"Simon","given":"Jason S.","non-dropping-particle":"","parse-names":false,"suffix":""},{"dropping-particle":"","family":"Xu","given":"Li An","non-dropping-particle":"","parse-names":false,"suffix":""},{"dropping-particle":"","family":"Waxman","given":"Ian M.","non-dropping-particle":"","parse-names":false,"suffix":""},{"dropping-particle":"","family":"Sharma","given":"Padmanee","non-dropping-particle":"","parse-names":false,"suffix":""}],"container-title":"New England Journal of Medicine","id":"ITEM-3","issue":"19","issued":{"date-parts":[["2015"]]},"page":"1803-1813","title":"Nivolumab versus everolimus in advanced renal-cell carcinoma","type":"article-journal","volume":"373"},"uris":["http://www.mendeley.com/documents/?uuid=ae74d8af-376f-43d3-bae0-48a2573bd96f"]}],"mendeley":{"formattedCitation":"(3,44,45)","plainTextFormattedCitation":"(3,44,45)","previouslyFormattedCitation":"(3,44,45)"},"properties":{"noteIndex":0},"schema":"https://github.com/citation-style-language/schema/raw/master/csl-citation.json"}</w:instrText>
+      </w:r>
+      <w:r>
+        <w:rPr>
+          <w:rFonts w:ascii="Arial" w:hAnsi="Arial" w:cs="Arial"/>
+          <w:color w:val="000000"/>
+          <w:sz w:val="22"/>
+          <w:szCs w:val="22"/>
+        </w:rPr>
+        <w:fldChar w:fldCharType="separate"/>
+      </w:r>
+      <w:r>
+        <w:rPr>
+          <w:rFonts w:ascii="Arial" w:hAnsi="Arial" w:cs="Arial"/>
+          <w:noProof/>
+          <w:color w:val="000000"/>
+          <w:sz w:val="22"/>
+          <w:szCs w:val="22"/>
+        </w:rPr>
+        <w:t>(3,44,45)</w:t>
+      </w:r>
+      <w:r>
+        <w:rPr>
+          <w:rFonts w:ascii="Arial" w:hAnsi="Arial" w:cs="Arial"/>
+          <w:color w:val="000000"/>
+          <w:sz w:val="22"/>
+          <w:szCs w:val="22"/>
+        </w:rPr>
+        <w:fldChar w:fldCharType="end"/>
+      </w:r>
+      <w:r>
+        <w:rPr>
+          <w:rFonts w:ascii="Arial" w:hAnsi="Arial" w:cs="Arial"/>
+          <w:color w:val="000000"/>
+          <w:sz w:val="22"/>
+          <w:szCs w:val="22"/>
+        </w:rPr>
+        <w:t xml:space="preserve">, </w:t>
+      </w:r>
+      <w:r>
+        <w:rPr>
+          <w:rFonts w:ascii="Arial" w:hAnsi="Arial" w:cs="Arial"/>
+          <w:color w:val="000000"/>
+          <w:sz w:val="22"/>
+          <w:szCs w:val="22"/>
+        </w:rPr>
+        <w:t>ccRCC tumors</w:t>
+      </w:r>
+      <w:r>
+        <w:rPr>
+          <w:rFonts w:ascii="Arial" w:hAnsi="Arial" w:cs="Arial"/>
+          <w:color w:val="000000"/>
+          <w:sz w:val="22"/>
+          <w:szCs w:val="22"/>
+        </w:rPr>
+        <w:t xml:space="preserve"> ha</w:t>
+      </w:r>
+      <w:r>
+        <w:rPr>
+          <w:rFonts w:ascii="Arial" w:hAnsi="Arial" w:cs="Arial"/>
+          <w:color w:val="000000"/>
+          <w:sz w:val="22"/>
+          <w:szCs w:val="22"/>
+        </w:rPr>
+        <w:t>ve</w:t>
+      </w:r>
+      <w:r>
+        <w:rPr>
+          <w:rFonts w:ascii="Arial" w:hAnsi="Arial" w:cs="Arial"/>
+          <w:color w:val="000000"/>
+          <w:sz w:val="22"/>
+          <w:szCs w:val="22"/>
+        </w:rPr>
+        <w:t xml:space="preserve"> </w:t>
+      </w:r>
+      <w:r>
+        <w:rPr>
+          <w:rFonts w:ascii="Arial" w:hAnsi="Arial" w:cs="Arial"/>
+          <w:color w:val="000000"/>
+          <w:sz w:val="22"/>
+          <w:szCs w:val="22"/>
+        </w:rPr>
+        <w:t xml:space="preserve">numerous </w:t>
+      </w:r>
+      <w:r>
+        <w:rPr>
+          <w:rFonts w:ascii="Arial" w:hAnsi="Arial" w:cs="Arial"/>
+          <w:color w:val="000000"/>
+          <w:sz w:val="22"/>
+          <w:szCs w:val="22"/>
+        </w:rPr>
+        <w:t>counter</w:t>
+      </w:r>
+      <w:r>
+        <w:rPr>
+          <w:rFonts w:ascii="Arial" w:hAnsi="Arial" w:cs="Arial"/>
+          <w:color w:val="000000"/>
+          <w:sz w:val="22"/>
+          <w:szCs w:val="22"/>
+        </w:rPr>
+        <w:t xml:space="preserve">intuitive immune findings </w:t>
+      </w:r>
+      <w:r>
+        <w:rPr>
+          <w:rFonts w:ascii="Arial" w:hAnsi="Arial" w:cs="Arial"/>
+          <w:color w:val="000000"/>
+          <w:sz w:val="22"/>
+          <w:szCs w:val="22"/>
+        </w:rPr>
+        <w:t xml:space="preserve">compared with other </w:t>
+      </w:r>
+      <w:r>
+        <w:rPr>
+          <w:rFonts w:ascii="Arial" w:hAnsi="Arial" w:cs="Arial"/>
+          <w:color w:val="000000"/>
+          <w:sz w:val="22"/>
+          <w:szCs w:val="22"/>
+        </w:rPr>
+        <w:t>immunotherapy-responsive</w:t>
+      </w:r>
+      <w:r>
+        <w:rPr>
+          <w:rFonts w:ascii="Arial" w:hAnsi="Arial" w:cs="Arial"/>
+          <w:color w:val="000000"/>
+          <w:sz w:val="22"/>
+          <w:szCs w:val="22"/>
+        </w:rPr>
+        <w:t xml:space="preserve"> tumors </w:t>
+      </w:r>
+      <w:r>
+        <w:rPr>
+          <w:rFonts w:ascii="Arial" w:hAnsi="Arial" w:cs="Arial"/>
+          <w:color w:val="000000"/>
+          <w:sz w:val="22"/>
+          <w:szCs w:val="22"/>
+        </w:rPr>
+        <w:fldChar w:fldCharType="begin" w:fldLock="1"/>
+      </w:r>
+      <w:r>
+        <w:rPr>
+          <w:rFonts w:ascii="Arial" w:hAnsi="Arial" w:cs="Arial"/>
+          <w:color w:val="000000"/>
+          <w:sz w:val="22"/>
+          <w:szCs w:val="22"/>
+        </w:rPr>
+        <w:instrText>ADDIN CSL_CITATION {"citationItems":[{"id":"ITEM-1","itemData":{"DOI":"10.1158/2159-8290.CD-19-0499","ISSN":"21598290","PMID":"31527133","abstract":"Renal cell carcinoma stands out as one of the most immune-infiltrated tumors in pan-cancer comparisons. Features of the tumor microenvironment heavily affect disease biology and may affect responses to systemic therapy. With evolving frontline options in the metastatic setting, several immune checkpoint blockade regimens have emerged as efficacious, and there is growing interest in characterizing features of tumor biology that can reproducibly prognosticate patients and/or predict the likelihood of their deriving therapeutic benefit. Herein, we review pertinent characteristics of the tumor microenvironment with dedicated attention to candidate prognostic and predictive signatures as well as possible targets for future drug development. Significance: Tumor microenvironment features broadly characterizing angiogenesis and inflammatory signatures have shown striking differences in response to immune checkpoint blockade and antiangiogenic agents. Integration of stromal and immune biomarkers may hence produce predictive and prognostic signatures to guide management with existing regimens as well as future drug development.","author":[{"dropping-particle":"","family":"Vuong","given":"Lynda","non-dropping-particle":"","parse-names":false,"suffix":""},{"dropping-particle":"","family":"Kotecha","given":"Ritesh R.","non-dropping-particle":"","parse-names":false,"suffix":""},{"dropping-particle":"","family":"Voss","given":"Martin H.","non-dropping-particle":"","parse-names":false,"suffix":""},{"dropping-particle":"","family":"Hakimi","given":"A. Ari","non-dropping-particle":"","parse-names":false,"suffix":""}],"container-title":"Cancer Discovery","id":"ITEM-1","issue":"10","issued":{"date-parts":[["2019"]]},"page":"1349-1357","title":"Tumor microenvironment dynamics in clear-cell renal cell carcinoma","type":"article-journal","volume":"9"},"uris":["http://www.mendeley.com/documents/?uuid=ad1602b7-f943-4e92-8e1d-da6fedce9dce"]}],"mendeley":{"formattedCitation":"(46)","plainTextFormattedCitation":"(46)","previouslyFormattedCitation":"(46)"},"properties":{"noteIndex":0},"schema":"https://github.com/citation-style-language/schema/raw/master/csl-citation.json"}</w:instrText>
+      </w:r>
+      <w:r>
+        <w:rPr>
+          <w:rFonts w:ascii="Arial" w:hAnsi="Arial" w:cs="Arial"/>
+          <w:color w:val="000000"/>
+          <w:sz w:val="22"/>
+          <w:szCs w:val="22"/>
+        </w:rPr>
+        <w:fldChar w:fldCharType="separate"/>
+      </w:r>
+      <w:r>
+        <w:rPr>
+          <w:rFonts w:ascii="Arial" w:hAnsi="Arial" w:cs="Arial"/>
+          <w:noProof/>
+          <w:color w:val="000000"/>
+          <w:sz w:val="22"/>
+          <w:szCs w:val="22"/>
+        </w:rPr>
+        <w:t>(46)</w:t>
+      </w:r>
+      <w:r>
+        <w:rPr>
+          <w:rFonts w:ascii="Arial" w:hAnsi="Arial" w:cs="Arial"/>
+          <w:color w:val="000000"/>
+          <w:sz w:val="22"/>
+          <w:szCs w:val="22"/>
+        </w:rPr>
+        <w:fldChar w:fldCharType="end"/>
+      </w:r>
+      <w:r>
+        <w:rPr>
+          <w:rFonts w:ascii="Arial" w:hAnsi="Arial" w:cs="Arial"/>
+          <w:color w:val="000000"/>
+          <w:sz w:val="22"/>
+          <w:szCs w:val="22"/>
+        </w:rPr>
+        <w:t xml:space="preserve">. </w:t>
+      </w:r>
+      <w:r>
+        <w:rPr>
+          <w:rFonts w:ascii="Arial" w:hAnsi="Arial" w:cs="Arial"/>
+          <w:color w:val="000000"/>
+          <w:sz w:val="22"/>
+          <w:szCs w:val="22"/>
+        </w:rPr>
+        <w:t>For example</w:t>
+      </w:r>
+      <w:r>
+        <w:rPr>
+          <w:rFonts w:ascii="Arial" w:hAnsi="Arial" w:cs="Arial"/>
+          <w:color w:val="000000"/>
+          <w:sz w:val="22"/>
+          <w:szCs w:val="22"/>
+        </w:rPr>
+        <w:t>, u</w:t>
+      </w:r>
+      <w:r>
+        <w:rPr>
+          <w:rFonts w:ascii="Arial" w:hAnsi="Arial" w:cs="Arial"/>
+          <w:color w:val="000000"/>
+          <w:sz w:val="22"/>
+          <w:szCs w:val="22"/>
+        </w:rPr>
+        <w:t xml:space="preserve">nlike other tumors that respond to </w:t>
+      </w:r>
+      <w:r>
+        <w:rPr>
+          <w:rFonts w:ascii="Arial" w:hAnsi="Arial" w:cs="Arial"/>
+          <w:color w:val="000000"/>
+          <w:sz w:val="22"/>
+          <w:szCs w:val="22"/>
+        </w:rPr>
         <w:lastRenderedPageBreak/>
-        <w:t>Despite immunotherapy being a mainstay of treatment for</w:t>
-      </w:r>
-      <w:r>
-        <w:rPr>
-          <w:rFonts w:ascii="Arial" w:hAnsi="Arial" w:cs="Arial"/>
-          <w:color w:val="000000"/>
-          <w:sz w:val="22"/>
-          <w:szCs w:val="22"/>
-        </w:rPr>
-        <w:t xml:space="preserve"> advanced and treatment-naive</w:t>
-      </w:r>
-      <w:r>
-        <w:rPr>
-          <w:rFonts w:ascii="Arial" w:hAnsi="Arial" w:cs="Arial"/>
-          <w:color w:val="000000"/>
-          <w:sz w:val="22"/>
-          <w:szCs w:val="22"/>
-        </w:rPr>
-        <w:t xml:space="preserve"> ccRCC</w:t>
-      </w:r>
-      <w:r>
-        <w:rPr>
-          <w:rFonts w:ascii="Arial" w:hAnsi="Arial" w:cs="Arial"/>
-          <w:color w:val="000000"/>
-          <w:sz w:val="22"/>
-          <w:szCs w:val="22"/>
-        </w:rPr>
-        <w:t xml:space="preserve"> </w:t>
-      </w:r>
-      <w:r>
-        <w:rPr>
-          <w:rFonts w:ascii="Arial" w:hAnsi="Arial" w:cs="Arial"/>
-          <w:color w:val="000000"/>
-          <w:sz w:val="22"/>
-          <w:szCs w:val="22"/>
-        </w:rPr>
-        <w:fldChar w:fldCharType="begin" w:fldLock="1"/>
-      </w:r>
-      <w:r>
-        <w:rPr>
-          <w:rFonts w:ascii="Arial" w:hAnsi="Arial" w:cs="Arial"/>
-          <w:color w:val="000000"/>
-          <w:sz w:val="22"/>
-          <w:szCs w:val="22"/>
-        </w:rPr>
-        <w:instrText>ADDIN CSL_CITATION {"citationItems":[{"id":"ITEM-1","itemData":{"DOI":"10.1056/NEJMoa1816047","ISSN":"15334406","PMID":"30779531","abstract":"BACKGROUND:In a single-group, phase 1b trial, avelumab plus axitinib resulted in objective responses in patients with advanced renal-cell carcinoma. This phase 3 trial involving previously untreated patients with advanced renal-cell carcinoma compared avelumab plus axitinib with the standard-of-care sunitinib. METHODS: We randomly assigned patients in a 1:1 ratio to receive avelumab (10 mg per kilogram of body weight) intravenously every 2 weeks plus axitinib (5 mg) orally twice daily or sunitinib (50 mg) orally once daily for 4 weeks (6-week cycle). The two independent primary end points were progression-free survival and overall survival among patients with programmed death ligand 1 (PD-L1)-positive tumors. A key secondary end point was progression-free survival in the overall population; other end points included objective response and safety. RESULTS: A total of 886 patients were assigned to receive avelumab plus axitinib (442 patients) or sunitinib (444 patients). Among the 560 patients with PD-L1-positive tumors (63.2%), the median progression-free survival was 13.8 months with avelumab plus axitinib, as compared with 7.2 months with sunitinib (hazard ratio for disease progression or death, 0.61; 95% confidence interval [CI], 0.47 to 0.79; P0.001); in the overall population, the median progression-free survival was 13.8 months, as compared with 8.4 months (hazard ratio, 0.69; 95% CI, 0.56 to 0.84; P0.001). Among the patients with PD-L1-positive tumors, the objective response rate was 55.2% with avelumab plus axitinib and 25.5% with sunitinib; at a median follow-up for overall survival of 11.6 months and 10.7 months in the two groups, 37 patients and 44 patients had died, respectively. Adverse events during treatment occurred in 99.5% of patients in the avelumab-plus-axitinib group and in 99.3% of patients in the sunitinib group; these events were grade 3 or higher in 71.2% and 71.5% of the patients in the respective groups. CONCLUSIONS: Progression-free survival was significantly longer with avelumab plus axitinib than with sunitinib among patients who received these agents as first-line treatment for advanced renal-cell carcinoma.","author":[{"dropping-particle":"","family":"Motzer","given":"Robert J.","non-dropping-particle":"","parse-names":false,"suffix":""},{"dropping-particle":"","family":"Penkov","given":"Konstantin","non-dropping-particle":"","parse-names":false,"suffix":""},{"dropping-particle":"","family":"Haanen","given":"John","non-dropping-particle":"","parse-names":false,"suffix":""},{"dropping-particle":"","family":"Rini","given":"Brian","non-dropping-particle":"","parse-names":false,"suffix":""},{"dropping-particle":"","family":"Albiges","given":"Laurence","non-dropping-particle":"","parse-names":false,"suffix":""},{"dropping-particle":"","family":"Campbell","given":"Matthew T.","non-dropping-particle":"","parse-names":false,"suffix":""},{"dropping-particle":"","family":"Venugopal","given":"Balaji","non-dropping-particle":"","parse-names":false,"suffix":""},{"dropping-particle":"","family":"Kollmannsberger","given":"Christian","non-dropping-particle":"","parse-names":false,"suffix":""},{"dropping-particle":"","family":"Negrier","given":"Sylvie","non-dropping-particle":"","parse-names":false,"suffix":""},{"dropping-particle":"","family":"Uemura","given":"Motohide","non-dropping-particle":"","parse-names":false,"suffix":""},{"dropping-particle":"","family":"Lee","given":"Jae L.","non-dropping-particle":"","parse-names":false,"suffix":""},{"dropping-particle":"","family":"Vasiliev","given":"Aleksandr","non-dropping-particle":"","parse-names":false,"suffix":""},{"dropping-particle":"","family":"Miller","given":"Wilson H.","non-dropping-particle":"","parse-names":false,"suffix":""},{"dropping-particle":"","family":"Gurney","given":"Howard","non-dropping-particle":"","parse-names":false,"suffix":""},{"dropping-particle":"","family":"Schmidinger","given":"Manuela","non-dropping-particle":"","parse-names":false,"suffix":""},{"dropping-particle":"","family":"Larkin","given":"James","non-dropping-particle":"","parse-names":false,"suffix":""},{"dropping-particle":"","family":"Atkins","given":"Michael B.","non-dropping-particle":"","parse-names":false,"suffix":""},{"dropping-particle":"","family":"Bedke","given":"Jens","non-dropping-particle":"","parse-names":false,"suffix":""},{"dropping-particle":"","family":"Alekseev","given":"Boris","non-dropping-particle":"","parse-names":false,"suffix":""},{"dropping-particle":"","family":"Wang","given":"Jing","non-dropping-particle":"","parse-names":false,"suffix":""},{"dropping-particle":"","family":"Mariani","given":"Mariangela","non-dropping-particle":"","parse-names":false,"suffix":""},{"dropping-particle":"","family":"Robbins","given":"Paul B.","non-dropping-particle":"","parse-names":false,"suffix":""},{"dropping-particle":"","family":"Chudnovsky","given":"Aleksander","non-dropping-particle":"","parse-names":false,"suffix":""},{"dropping-particle":"","family":"Fowst","given":"Camilla","non-dropping-particle":"","parse-names":false,"suffix":""},{"dropping-particle":"","family":"Hariharan","given":"Subramanian","non-dropping-particle":"","parse-names":false,"suffix":""},{"dropping-particle":"","family":"Huang","given":"Bo","non-dropping-particle":"","parse-names":false,"suffix":""},{"dropping-particle":"","family":"Pietro","given":"Alessandra","non-dropping-particle":"Di","parse-names":false,"suffix":""},{"dropping-particle":"","family":"Choueiri","given":"Toni K.","non-dropping-particle":"","parse-names":false,"suffix":""}],"container-title":"New England Journal of Medicine","id":"ITEM-1","issue":"12","issued":{"date-parts":[["2019"]]},"page":"1103-1115","title":"Avelumab plus axitinib versus sunitinib for advanced renal-cell carcinoma","type":"article-journal","volume":"380"},"uris":["http://www.mendeley.com/documents/?uuid=523e8e8a-8dc3-423a-9dc7-7eae19365c85"]},{"id":"ITEM-2","itemData":{"DOI":"10.1056/NEJMoa1712126","ISSN":"15334406","PMID":"29562145","abstract":"BACKGROUND: Nivolumab plus ipilimumab produced objective responses in patients with advanced renal-cell carcinoma in a pilot study. This phase 3 trial compared nivolumab plus ipilimumab with sunitinib for previously untreated clear-cell advanced renal-cell carcinoma. METHODS: We randomly assigned adults in a 1:1 ratio to receive either nivolumab (3 mg per kilogram of body weight) plus ipilimumab (1 mg per kilogram) intravenously every 3 weeks for four doses, followed by nivolumab (3 mg per kilogram) every 2 weeks, or sunitinib (50 mg) orally once daily for 4 weeks (6-week cycle). The coprimary end points were overall survival (alpha level, 0.04), objective response rate (alpha level, 0.001), and progression-free survival (alpha level, 0.009) among patients with intermediate or poor prognostic risk. RESULTS: A total of 1096 patients were assigned to receive nivolumab plus ipilimumab (550 patients) or sunitinib (546 patients); 425 and 422, respectively, had intermediate or poor risk. At a median follow-up of 25.2 months in intermediate- and poor-risk patients, the 18-month overall survival rate was 75% (95% confidence interval [CI], 70 to 78) with nivolumab plus ipilimumab and 60% (95% CI, 55 to 65) with sunitinib; the median overall survival was not reached with nivolumab plus ipilimumab versus 26.0 months with sunitinib (hazard ratio for death, 0.63; P&lt;0.001). The objective response rate was 42% versus 27% (P&lt;0.001), and the complete response rate was 9% versus 1%. The median progression-free survival was 11.6 months and 8.4 months, respectively (hazard ratio for disease progression or death, 0.82; P = 0.03, not significant per the prespecified 0.009 threshold). Treatment-related adverse events occurred in 509 of 547 patients (93%) in the nivolumab-plus-ipilimumab group and 521 of 535 patients (97%) in the sunitinib group; grade 3 or 4 events occurred in 250 patients (46%) and 335 patients (63%), respectively. Treatment-related adverse events leading to discontinuation occurred in 22% and 12% of the patients in the respective groups. CONCLUSIONS: Overall survival and objective response rates were significantly higher with nivolumab plus ipilimumab than with sunitinib among intermediate- and poor-risk patients with previously untreated advanced renal-cell carcinoma.","author":[{"dropping-particle":"","family":"Motzer","given":"R. J.","non-dropping-particle":"","parse-names":false,"suffix":""},{"dropping-particle":"","family":"Tannir","given":"N. M.","non-dropping-particle":"","parse-names":false,"suffix":""},{"dropping-particle":"","family":"McDermott","given":"D. F.","non-dropping-particle":"","parse-names":false,"suffix":""},{"dropping-particle":"","family":"Arén Frontera","given":"O.","non-dropping-particle":"","parse-names":false,"suffix":""},{"dropping-particle":"","family":"Melichar","given":"B.","non-dropping-particle":"","parse-names":false,"suffix":""},{"dropping-particle":"","family":"Choueiri","given":"T. K.","non-dropping-particle":"","parse-names":false,"suffix":""},{"dropping-particle":"","family":"Plimack","given":"E. R.","non-dropping-particle":"","parse-names":false,"suffix":""},{"dropping-particle":"","family":"Barthélémy","given":"P.","non-dropping-particle":"","parse-names":false,"suffix":""},{"dropping-particle":"","family":"Porta","given":"C.","non-dropping-particle":"","parse-names":false,"suffix":""},{"dropping-particle":"","family":"George","given":"S.","non-dropping-particle":"","parse-names":false,"suffix":""},{"dropping-particle":"","family":"Powles","given":"T.","non-dropping-particle":"","parse-names":false,"suffix":""},{"dropping-particle":"","family":"Donskov","given":"F.","non-dropping-particle":"","parse-names":false,"suffix":""},{"dropping-particle":"","family":"Neiman","given":"V.","non-dropping-particle":"","parse-names":false,"suffix":""},{"dropping-particle":"","family":"Kollmannsberger","given":"C. K.","non-dropping-particle":"","parse-names":false,"suffix":""},{"dropping-particle":"","family":"Salman","given":"P.","non-dropping-particle":"","parse-names":false,"suffix":""},{"dropping-particle":"","family":"Gurney","given":"H.","non-dropping-particle":"","parse-names":false,"suffix":""},{"dropping-particle":"","family":"Hawkins","given":"R.","non-dropping-particle":"","parse-names":false,"suffix":""},{"dropping-particle":"","family":"Ravaud","given":"A.","non-dropping-particle":"","parse-names":false,"suffix":""},{"dropping-particle":"","family":"Grimm","given":"M. O.","non-dropping-particle":"","parse-names":false,"suffix":""},{"dropping-particle":"","family":"Bracarda","given":"S.","non-dropping-particle":"","parse-names":false,"suffix":""},{"dropping-particle":"","family":"Barrios","given":"C. H.","non-dropping-particle":"","parse-names":false,"suffix":""},{"dropping-particle":"","family":"Tomita","given":"Y.","non-dropping-particle":"","parse-names":false,"suffix":""},{"dropping-particle":"","family":"Castellano","given":"D.","non-dropping-particle":"","parse-names":false,"suffix":""},{"dropping-particle":"","family":"Rini","given":"B. I.","non-dropping-particle":"","parse-names":false,"suffix":""},{"dropping-particle":"","family":"Chen","given":"A. C.","non-dropping-particle":"","parse-names":false,"suffix":""},{"dropping-particle":"","family":"Mekan","given":"S.","non-dropping-particle":"","parse-names":false,"suffix":""},{"dropping-particle":"","family":"McHenry","given":"M. B.","non-dropping-particle":"","parse-names":false,"suffix":""},{"dropping-particle":"","family":"Wind-Rotolo","given":"M.","non-dropping-particle":"","parse-names":false,"suffix":""},{"dropping-particle":"","family":"Doan","given":"J.","non-dropping-particle":"","parse-names":false,"suffix":""},{"dropping-particle":"","family":"Sharma","given":"P.","non-dropping-particle":"","parse-names":false,"suffix":""},{"dropping-particle":"","family":"Hammers","given":"H. J.","non-dropping-particle":"","parse-names":false,"suffix":""},{"dropping-particle":"","family":"Escudier","given":"B.","non-dropping-particle":"","parse-names":false,"suffix":""}],"container-title":"New England Journal of Medicine","id":"ITEM-2","issue":"14","issued":{"date-parts":[["2018"]]},"page":"1277-1290","title":"Nivolumab plus Ipilimumab versus Sunitinib in advanced renal-cell carcinoma","type":"article-journal","volume":"378"},"uris":["http://www.mendeley.com/documents/?uuid=a2bb983d-5063-4214-913a-533c8efa8399"]},{"id":"ITEM-3","itemData":{"DOI":"10.1056/NEJMoa1510665","ISSN":"15334406","PMID":"26406148","abstract":"BACKGROUND Nivolumab, a programmed death 1 (PD-1) checkpoint inhibitor, was associated with encouraging overall survival in uncontrolled studies involving previously treated patients with advanced renal-cell carcinoma. This randomized, open-label, phase 3 study compared nivolumab with everolimus in patients with renal-cell carcinoma who had received previous treatment. METHODS A total of 821 patients with advanced clear-cell renal-cell carcinoma for which they had received previous treatment with one or two regimens of antiangiogenic therapy were randomly assigned (in a 1:1 ratio) to receive 3 mg of nivolumab per kilogram of body weight intravenously every 2 weeks or a 10-mg everolimus tablet orally once daily. The primary end point was overall survival. The secondary end points included the objective response rate and safety. RESULTS The median overall survival was 25.0 months (95% confidence interval [CI], 21.8 to not estimable) with nivolumab and 19.6 months (95% CI, 17.6 to 23.1) with everolimus. The hazard ratio for death with nivolumab versus everolimus was 0.73 (98.5% CI, 0.57 to 0.93; P = 0.002), which met the prespecified criterion for superiority (P≤0.0148). The objective response rate was greater with nivolumab than with everolimus (25% vs. 5%; odds ratio, 5.98 [95% CI, 3.68 to 9.72]; P&lt;0.001). The median progression-free survival was 4.6 months (95% CI, 3.7 to 5.4) with nivolumab and 4.4 months (95% CI, 3.7 to 5.5) with everolimus (hazard ratio, 0.88; 95% CI, 0.75 to 1.03; P = 0.11). Grade 3 or 4 treatment-related adverse events occurred in 19% of the patients receiving nivolumab and in 37% of the patients receiving everolimus; the most common event with nivolumab was fatigue (in 2% of the patients), and the most common event with everolimus was anemia (in 8%). CONCLUSIONS Among patients with previously treated advanced renal-cell carcinoma, overall survival was longer and fewer grade 3 or 4 adverse events occurred with nivolumab than with everolimus.","author":[{"dropping-particle":"","family":"Motzer","given":"Robert J.","non-dropping-particle":"","parse-names":false,"suffix":""},{"dropping-particle":"","family":"Escudier","given":"Bernard","non-dropping-particle":"","parse-names":false,"suffix":""},{"dropping-particle":"","family":"McDermott","given":"David F.","non-dropping-particle":"","parse-names":false,"suffix":""},{"dropping-particle":"","family":"George","given":"Saby","non-dropping-particle":"","parse-names":false,"suffix":""},{"dropping-particle":"","family":"Hammers","given":"Hans J.","non-dropping-particle":"","parse-names":false,"suffix":""},{"dropping-particle":"","family":"Srinivas","given":"Sandhya","non-dropping-particle":"","parse-names":false,"suffix":""},{"dropping-particle":"","family":"Tykodi","given":"Scott S.","non-dropping-particle":"","parse-names":false,"suffix":""},{"dropping-particle":"","family":"Sosman","given":"Jeffrey A.","non-dropping-particle":"","parse-names":false,"suffix":""},{"dropping-particle":"","family":"Procopio","given":"Giuseppe","non-dropping-particle":"","parse-names":false,"suffix":""},{"dropping-particle":"","family":"Plimack","given":"Elizabeth R.","non-dropping-particle":"","parse-names":false,"suffix":""},{"dropping-particle":"","family":"Castellano","given":"Daniel","non-dropping-particle":"","parse-names":false,"suffix":""},{"dropping-particle":"","family":"Choueiri","given":"Toni K.","non-dropping-particle":"","parse-names":false,"suffix":""},{"dropping-particle":"","family":"Gurney","given":"Howard","non-dropping-particle":"","parse-names":false,"suffix":""},{"dropping-particle":"","family":"Donskov","given":"Frede","non-dropping-particle":"","parse-names":false,"suffix":""},{"dropping-particle":"","family":"Bono","given":"Petri","non-dropping-particle":"","parse-names":false,"suffix":""},{"dropping-particle":"","family":"Wagstaff","given":"John","non-dropping-particle":"","parse-names":false,"suffix":""},{"dropping-particle":"","family":"Gauler","given":"Thomas C.","non-dropping-particle":"","parse-names":false,"suffix":""},{"dropping-particle":"","family":"Ueda","given":"Takeshi","non-dropping-particle":"","parse-names":false,"suffix":""},{"dropping-particle":"","family":"Tomita","given":"Yoshihiko","non-dropping-particle":"","parse-names":false,"suffix":""},{"dropping-particle":"","family":"Schutz","given":"Fabio A.","non-dropping-particle":"","parse-names":false,"suffix":""},{"dropping-particle":"","family":"Kollmannsberger","given":"Christian","non-dropping-particle":"","parse-names":false,"suffix":""},{"dropping-particle":"","family":"Larkin","given":"James","non-dropping-particle":"","parse-names":false,"suffix":""},{"dropping-particle":"","family":"Ravaud","given":"Alain","non-dropping-particle":"","parse-names":false,"suffix":""},{"dropping-particle":"","family":"Simon","given":"Jason S.","non-dropping-particle":"","parse-names":false,"suffix":""},{"dropping-particle":"","family":"Xu","given":"Li An","non-dropping-particle":"","parse-names":false,"suffix":""},{"dropping-particle":"","family":"Waxman","given":"Ian M.","non-dropping-particle":"","parse-names":false,"suffix":""},{"dropping-particle":"","family":"Sharma","given":"Padmanee","non-dropping-particle":"","parse-names":false,"suffix":""}],"container-title":"New England Journal of Medicine","id":"ITEM-3","issue":"19","issued":{"date-parts":[["2015"]]},"page":"1803-1813","title":"Nivolumab versus everolimus in advanced renal-cell carcinoma","type":"article-journal","volume":"373"},"uris":["http://www.mendeley.com/documents/?uuid=ae74d8af-376f-43d3-bae0-48a2573bd96f"]}],"mendeley":{"formattedCitation":"(3,44,45)","plainTextFormattedCitation":"(3,44,45)","previouslyFormattedCitation":"(3,44,45)"},"properties":{"noteIndex":0},"schema":"https://github.com/citation-style-language/schema/raw/master/csl-citation.json"}</w:instrText>
-      </w:r>
-      <w:r>
-        <w:rPr>
-          <w:rFonts w:ascii="Arial" w:hAnsi="Arial" w:cs="Arial"/>
-          <w:color w:val="000000"/>
-          <w:sz w:val="22"/>
-          <w:szCs w:val="22"/>
-        </w:rPr>
-        <w:fldChar w:fldCharType="separate"/>
-      </w:r>
-      <w:r>
-        <w:rPr>
-          <w:rFonts w:ascii="Arial" w:hAnsi="Arial" w:cs="Arial"/>
-          <w:noProof/>
-          <w:color w:val="000000"/>
-          <w:sz w:val="22"/>
-          <w:szCs w:val="22"/>
-        </w:rPr>
-        <w:t>(3,44,45)</w:t>
-      </w:r>
-      <w:r>
-        <w:rPr>
-          <w:rFonts w:ascii="Arial" w:hAnsi="Arial" w:cs="Arial"/>
-          <w:color w:val="000000"/>
-          <w:sz w:val="22"/>
-          <w:szCs w:val="22"/>
-        </w:rPr>
-        <w:fldChar w:fldCharType="end"/>
-      </w:r>
-      <w:r>
-        <w:rPr>
-          <w:rFonts w:ascii="Arial" w:hAnsi="Arial" w:cs="Arial"/>
-          <w:color w:val="000000"/>
-          <w:sz w:val="22"/>
-          <w:szCs w:val="22"/>
-        </w:rPr>
-        <w:t xml:space="preserve">, </w:t>
-      </w:r>
-      <w:r>
-        <w:rPr>
-          <w:rFonts w:ascii="Arial" w:hAnsi="Arial" w:cs="Arial"/>
-          <w:color w:val="000000"/>
-          <w:sz w:val="22"/>
-          <w:szCs w:val="22"/>
-        </w:rPr>
-        <w:t>ccRCC tumors</w:t>
-      </w:r>
-      <w:r>
-        <w:rPr>
-          <w:rFonts w:ascii="Arial" w:hAnsi="Arial" w:cs="Arial"/>
-          <w:color w:val="000000"/>
-          <w:sz w:val="22"/>
-          <w:szCs w:val="22"/>
-        </w:rPr>
-        <w:t xml:space="preserve"> ha</w:t>
-      </w:r>
-      <w:r>
-        <w:rPr>
-          <w:rFonts w:ascii="Arial" w:hAnsi="Arial" w:cs="Arial"/>
-          <w:color w:val="000000"/>
-          <w:sz w:val="22"/>
-          <w:szCs w:val="22"/>
-        </w:rPr>
-        <w:t>ve</w:t>
-      </w:r>
-      <w:r>
-        <w:rPr>
-          <w:rFonts w:ascii="Arial" w:hAnsi="Arial" w:cs="Arial"/>
-          <w:color w:val="000000"/>
-          <w:sz w:val="22"/>
-          <w:szCs w:val="22"/>
-        </w:rPr>
-        <w:t xml:space="preserve"> </w:t>
-      </w:r>
-      <w:r>
-        <w:rPr>
-          <w:rFonts w:ascii="Arial" w:hAnsi="Arial" w:cs="Arial"/>
-          <w:color w:val="000000"/>
-          <w:sz w:val="22"/>
-          <w:szCs w:val="22"/>
-        </w:rPr>
-        <w:t xml:space="preserve">numerous </w:t>
-      </w:r>
-      <w:r>
-        <w:rPr>
-          <w:rFonts w:ascii="Arial" w:hAnsi="Arial" w:cs="Arial"/>
-          <w:color w:val="000000"/>
-          <w:sz w:val="22"/>
-          <w:szCs w:val="22"/>
-        </w:rPr>
-        <w:t>counter</w:t>
-      </w:r>
-      <w:r>
-        <w:rPr>
-          <w:rFonts w:ascii="Arial" w:hAnsi="Arial" w:cs="Arial"/>
-          <w:color w:val="000000"/>
-          <w:sz w:val="22"/>
-          <w:szCs w:val="22"/>
-        </w:rPr>
-        <w:t xml:space="preserve">intuitive immune findings </w:t>
-      </w:r>
-      <w:r>
-        <w:rPr>
-          <w:rFonts w:ascii="Arial" w:hAnsi="Arial" w:cs="Arial"/>
-          <w:color w:val="000000"/>
-          <w:sz w:val="22"/>
-          <w:szCs w:val="22"/>
-        </w:rPr>
-        <w:t xml:space="preserve">compared with other </w:t>
-      </w:r>
-      <w:r>
-        <w:rPr>
-          <w:rFonts w:ascii="Arial" w:hAnsi="Arial" w:cs="Arial"/>
-          <w:color w:val="000000"/>
-          <w:sz w:val="22"/>
-          <w:szCs w:val="22"/>
-        </w:rPr>
-        <w:t>immunotherapy-responsive</w:t>
-      </w:r>
-      <w:r>
-        <w:rPr>
-          <w:rFonts w:ascii="Arial" w:hAnsi="Arial" w:cs="Arial"/>
-          <w:color w:val="000000"/>
-          <w:sz w:val="22"/>
-          <w:szCs w:val="22"/>
-        </w:rPr>
-        <w:t xml:space="preserve"> tumors </w:t>
-      </w:r>
-      <w:r>
-        <w:rPr>
-          <w:rFonts w:ascii="Arial" w:hAnsi="Arial" w:cs="Arial"/>
-          <w:color w:val="000000"/>
-          <w:sz w:val="22"/>
-          <w:szCs w:val="22"/>
-        </w:rPr>
-        <w:fldChar w:fldCharType="begin" w:fldLock="1"/>
-      </w:r>
-      <w:r>
-        <w:rPr>
-          <w:rFonts w:ascii="Arial" w:hAnsi="Arial" w:cs="Arial"/>
-          <w:color w:val="000000"/>
-          <w:sz w:val="22"/>
-          <w:szCs w:val="22"/>
-        </w:rPr>
-        <w:instrText>ADDIN CSL_CITATION {"citationItems":[{"id":"ITEM-1","itemData":{"DOI":"10.1158/2159-8290.CD-19-0499","ISSN":"21598290","PMID":"31527133","abstract":"Renal cell carcinoma stands out as one of the most immune-infiltrated tumors in pan-cancer comparisons. Features of the tumor microenvironment heavily affect disease biology and may affect responses to systemic therapy. With evolving frontline options in the metastatic setting, several immune checkpoint blockade regimens have emerged as efficacious, and there is growing interest in characterizing features of tumor biology that can reproducibly prognosticate patients and/or predict the likelihood of their deriving therapeutic benefit. Herein, we review pertinent characteristics of the tumor microenvironment with dedicated attention to candidate prognostic and predictive signatures as well as possible targets for future drug development. Significance: Tumor microenvironment features broadly characterizing angiogenesis and inflammatory signatures have shown striking differences in response to immune checkpoint blockade and antiangiogenic agents. Integration of stromal and immune biomarkers may hence produce predictive and prognostic signatures to guide management with existing regimens as well as future drug development.","author":[{"dropping-particle":"","family":"Vuong","given":"Lynda","non-dropping-particle":"","parse-names":false,"suffix":""},{"dropping-particle":"","family":"Kotecha","given":"Ritesh R.","non-dropping-particle":"","parse-names":false,"suffix":""},{"dropping-particle":"","family":"Voss","given":"Martin H.","non-dropping-particle":"","parse-names":false,"suffix":""},{"dropping-particle":"","family":"Hakimi","given":"A. Ari","non-dropping-particle":"","parse-names":false,"suffix":""}],"container-title":"Cancer Discovery","id":"ITEM-1","issue":"10","issued":{"date-parts":[["2019"]]},"page":"1349-1357","title":"Tumor microenvironment dynamics in clear-cell renal cell carcinoma","type":"article-journal","volume":"9"},"uris":["http://www.mendeley.com/documents/?uuid=ad1602b7-f943-4e92-8e1d-da6fedce9dce"]}],"mendeley":{"formattedCitation":"(46)","plainTextFormattedCitation":"(46)","previouslyFormattedCitation":"(46)"},"properties":{"noteIndex":0},"schema":"https://github.com/citation-style-language/schema/raw/master/csl-citation.json"}</w:instrText>
-      </w:r>
-      <w:r>
-        <w:rPr>
-          <w:rFonts w:ascii="Arial" w:hAnsi="Arial" w:cs="Arial"/>
-          <w:color w:val="000000"/>
-          <w:sz w:val="22"/>
-          <w:szCs w:val="22"/>
-        </w:rPr>
-        <w:fldChar w:fldCharType="separate"/>
-      </w:r>
-      <w:r>
-        <w:rPr>
-          <w:rFonts w:ascii="Arial" w:hAnsi="Arial" w:cs="Arial"/>
-          <w:noProof/>
-          <w:color w:val="000000"/>
-          <w:sz w:val="22"/>
-          <w:szCs w:val="22"/>
-        </w:rPr>
-        <w:t>(46)</w:t>
-      </w:r>
-      <w:r>
-        <w:rPr>
-          <w:rFonts w:ascii="Arial" w:hAnsi="Arial" w:cs="Arial"/>
-          <w:color w:val="000000"/>
-          <w:sz w:val="22"/>
-          <w:szCs w:val="22"/>
-        </w:rPr>
-        <w:fldChar w:fldCharType="end"/>
-      </w:r>
-      <w:r>
-        <w:rPr>
-          <w:rFonts w:ascii="Arial" w:hAnsi="Arial" w:cs="Arial"/>
-          <w:color w:val="000000"/>
-          <w:sz w:val="22"/>
-          <w:szCs w:val="22"/>
-        </w:rPr>
-        <w:t xml:space="preserve">. </w:t>
-      </w:r>
-      <w:r>
-        <w:rPr>
-          <w:rFonts w:ascii="Arial" w:hAnsi="Arial" w:cs="Arial"/>
-          <w:color w:val="000000"/>
-          <w:sz w:val="22"/>
-          <w:szCs w:val="22"/>
-        </w:rPr>
-        <w:t>For example</w:t>
-      </w:r>
-      <w:r>
-        <w:rPr>
-          <w:rFonts w:ascii="Arial" w:hAnsi="Arial" w:cs="Arial"/>
-          <w:color w:val="000000"/>
-          <w:sz w:val="22"/>
-          <w:szCs w:val="22"/>
-        </w:rPr>
-        <w:t>, u</w:t>
-      </w:r>
-      <w:r>
-        <w:rPr>
-          <w:rFonts w:ascii="Arial" w:hAnsi="Arial" w:cs="Arial"/>
-          <w:color w:val="000000"/>
-          <w:sz w:val="22"/>
-          <w:szCs w:val="22"/>
-        </w:rPr>
-        <w:t>nlike other tumors that respond to immune checkpoint blockade, ccRCC has a relatively low tumor mutational load</w:t>
+        <w:t>immune checkpoint blockade, ccRCC has a relatively low tumor mutational load</w:t>
       </w:r>
       <w:r>
         <w:rPr>
@@ -12620,6 +13214,300 @@
           <w:sz w:val="22"/>
           <w:szCs w:val="22"/>
         </w:rPr>
+        <w:t xml:space="preserve"> also</w:t>
+      </w:r>
+      <w:r>
+        <w:rPr>
+          <w:rFonts w:ascii="Arial" w:hAnsi="Arial" w:cs="Arial"/>
+          <w:color w:val="000000"/>
+          <w:sz w:val="22"/>
+          <w:szCs w:val="22"/>
+        </w:rPr>
+        <w:t xml:space="preserve"> unique with minimal overlap in clonotypes compared to the other tumor-infiltrating predominant subcluster. Recent single-cell analyses in melanoma showed </w:t>
+      </w:r>
+      <w:r>
+        <w:rPr>
+          <w:rFonts w:ascii="Arial" w:hAnsi="Arial" w:cs="Arial"/>
+          <w:color w:val="000000"/>
+          <w:sz w:val="22"/>
+          <w:szCs w:val="22"/>
+        </w:rPr>
+        <w:t>CD8</w:t>
+      </w:r>
+      <w:r>
+        <w:rPr>
+          <w:rFonts w:ascii="Arial" w:hAnsi="Arial" w:cs="Arial"/>
+          <w:color w:val="000000"/>
+          <w:sz w:val="22"/>
+          <w:szCs w:val="22"/>
+          <w:vertAlign w:val="superscript"/>
+        </w:rPr>
+        <w:t>+</w:t>
+      </w:r>
+      <w:r>
+        <w:rPr>
+          <w:rFonts w:ascii="Arial" w:hAnsi="Arial" w:cs="Arial"/>
+          <w:color w:val="000000"/>
+          <w:sz w:val="22"/>
+          <w:szCs w:val="22"/>
+        </w:rPr>
+        <w:t xml:space="preserve"> T cells with lower activation and exhausted expression patterns were associated with improved anti-PD-1 </w:t>
+      </w:r>
+      <w:r>
+        <w:rPr>
+          <w:rFonts w:ascii="Arial" w:hAnsi="Arial" w:cs="Arial"/>
+          <w:color w:val="000000"/>
+          <w:sz w:val="22"/>
+          <w:szCs w:val="22"/>
+        </w:rPr>
+        <w:lastRenderedPageBreak/>
+        <w:t xml:space="preserve">responses </w:t>
+      </w:r>
+      <w:r>
+        <w:rPr>
+          <w:rFonts w:ascii="Arial" w:hAnsi="Arial" w:cs="Arial"/>
+          <w:color w:val="000000"/>
+          <w:sz w:val="22"/>
+          <w:szCs w:val="22"/>
+        </w:rPr>
+        <w:fldChar w:fldCharType="begin" w:fldLock="1"/>
+      </w:r>
+      <w:r>
+        <w:rPr>
+          <w:rFonts w:ascii="Arial" w:hAnsi="Arial" w:cs="Arial"/>
+          <w:color w:val="000000"/>
+          <w:sz w:val="22"/>
+          <w:szCs w:val="22"/>
+        </w:rPr>
+        <w:instrText>ADDIN CSL_CITATION {"citationItems":[{"id":"ITEM-1","itemData":{"DOI":"10.1016/j.cell.2018.10.038","ISSN":"10974172","PMID":"30388456","abstract":"Treatment of cancer has been revolutionized by immune checkpoint blockade therapies. Despite the high rate of response in advanced melanoma, the majority of patients succumb to disease. To identify factors associated with success or failure of checkpoint therapy, we profiled transcriptomes of 16,291 individual immune cells from 48 tumor samples of melanoma patients treated with checkpoint inhibitors. Two distinct states of CD8+ T cells were defined by clustering and associated with patient tumor regression or progression. A single transcription factor, TCF7, was visualized within CD8+ T cells in fixed tumor samples and predicted positive clinical outcome in an independent cohort of checkpoint-treated patients. We delineated the epigenetic landscape and clonality of these T cell states and demonstrated enhanced antitumor immunity by targeting novel combinations of factors in exhausted cells. Our study of immune cell transcriptomes from tumors demonstrates a strategy for identifying predictors, mechanisms, and targets for enhancing checkpoint immunotherapy. Single-cell analysis of immune cells from melanoma patients treated with immune checkpoint therapy uncovers a TCF7+ memory-like state in the cytotoxic T cell population and demonstrates its association with a positive outcome.","author":[{"dropping-particle":"","family":"Sade-Feldman","given":"Moshe","non-dropping-particle":"","parse-names":false,"suffix":""},{"dropping-particle":"","family":"Yizhak","given":"Keren","non-dropping-particle":"","parse-names":false,"suffix":""},{"dropping-particle":"","family":"Bjorgaard","given":"Stacey L.","non-dropping-particle":"","parse-names":false,"suffix":""},{"dropping-particle":"","family":"Ray","given":"John P.","non-dropping-particle":"","parse-names":false,"suffix":""},{"dropping-particle":"","family":"Boer","given":"Carl G.","non-dropping-particle":"de","parse-names":false,"suffix":""},{"dropping-particle":"","family":"Jenkins","given":"Russell W.","non-dropping-particle":"","parse-names":false,"suffix":""},{"dropping-particle":"","family":"Lieb","given":"David J.","non-dropping-particle":"","parse-names":false,"suffix":""},{"dropping-particle":"","family":"Chen","given":"Jonathan H.","non-dropping-particle":"","parse-names":false,"suffix":""},{"dropping-particle":"","family":"Frederick","given":"Dennie T.","non-dropping-particle":"","parse-names":false,"suffix":""},{"dropping-particle":"","family":"Barzily-Rokni","given":"Michal","non-dropping-particle":"","parse-names":false,"suffix":""},{"dropping-particle":"","family":"Freeman","given":"Samuel S.","non-dropping-particle":"","parse-names":false,"suffix":""},{"dropping-particle":"","family":"Reuben","given":"Alexandre","non-dropping-particle":"","parse-names":false,"suffix":""},{"dropping-particle":"","family":"Hoover","given":"Paul J.","non-dropping-particle":"","parse-names":false,"suffix":""},{"dropping-particle":"","family":"Villani","given":"Alexandra Chloé","non-dropping-particle":"","parse-names":false,"suffix":""},{"dropping-particle":"","family":"Ivanova","given":"Elena","non-dropping-particle":"","parse-names":false,"suffix":""},{"dropping-particle":"","family":"Portell","given":"Andrew","non-dropping-particle":"","parse-names":false,"suffix":""},{"dropping-particle":"","family":"Lizotte","given":"Patrick H.","non-dropping-particle":"","parse-names":false,"suffix":""},{"dropping-particle":"","family":"Aref","given":"Amir R.","non-dropping-particle":"","parse-names":false,"suffix":""},{"dropping-particle":"","family":"Eliane","given":"Jean Pierre","non-dropping-particle":"","parse-names":false,"suffix":""},{"dropping-particle":"","family":"Hammond","given":"Marc R.","non-dropping-particle":"","parse-names":false,"suffix":""},{"dropping-particle":"","family":"Vitzthum","given":"Hans","non-dropping-particle":"","parse-names":false,"suffix":""},{"dropping-particle":"","family":"Blackmon","given":"Shauna M.","non-dropping-particle":"","parse-names":false,"suffix":""},{"dropping-particle":"","family":"Li","given":"Bo","non-dropping-particle":"","parse-names":false,"suffix":""},{"dropping-particle":"","family":"Gopalakrishnan","given":"Vancheswaran","non-dropping-particle":"","parse-names":false,"suffix":""},{"dropping-particle":"","family":"Reddy","given":"Sangeetha M.","non-dropping-particle":"","parse-names":false,"suffix":""},{"dropping-particle":"","family":"Cooper","given":"Zachary A.","non-dropping-particle":"","parse-names":false,"suffix":""},{"dropping-particle":"","family":"Paweletz","given":"Cloud P.","non-dropping-particle":"","parse-names":false,"suffix":""},{"dropping-particle":"","family":"Barbie","given":"David A.","non-dropping-particle":"","parse-names":false,"suffix":""},{"dropping-particle":"","family":"Stemmer-Rachamimov","given":"Anat","non-dropping-particle":"","parse-names":false,"suffix":""},{"dropping-particle":"","family":"Flaherty","given":"Keith T.","non-dropping-particle":"","parse-names":false,"suffix":""},{"dropping-particle":"","family":"Wargo","given":"Jennifer A.","non-dropping-particle":"","parse-names":false,"suffix":""},{"dropping-particle":"","family":"Boland","given":"Genevieve M.","non-dropping-particle":"","parse-names":false,"suffix":""},{"dropping-particle":"","family":"Sullivan","given":"Ryan J.","non-dropping-particle":"","parse-names":false,"suffix":""},{"dropping-particle":"","family":"Getz","given":"Gad","non-dropping-particle":"","parse-names":false,"suffix":""},{"dropping-particle":"","family":"Hacohen","given":"Nir","non-dropping-particle":"","parse-names":false,"suffix":""}],"container-title":"Cell","id":"ITEM-1","issue":"4","issued":{"date-parts":[["2018"]]},"page":"998-1013","title":"Defining T Cell States Associated with Response to Checkpoint Immunotherapy in Melanoma","type":"article-journal","volume":"175"},"uris":["http://www.mendeley.com/documents/?uuid=a97c59a3-ef47-4172-bbdb-962df07fd5f0"]}],"mendeley":{"formattedCitation":"(22)","plainTextFormattedCitation":"(22)","previouslyFormattedCitation":"(22)"},"properties":{"noteIndex":0},"schema":"https://github.com/citation-style-language/schema/raw/master/csl-citation.json"}</w:instrText>
+      </w:r>
+      <w:r>
+        <w:rPr>
+          <w:rFonts w:ascii="Arial" w:hAnsi="Arial" w:cs="Arial"/>
+          <w:color w:val="000000"/>
+          <w:sz w:val="22"/>
+          <w:szCs w:val="22"/>
+        </w:rPr>
+        <w:fldChar w:fldCharType="separate"/>
+      </w:r>
+      <w:r>
+        <w:rPr>
+          <w:rFonts w:ascii="Arial" w:hAnsi="Arial" w:cs="Arial"/>
+          <w:noProof/>
+          <w:color w:val="000000"/>
+          <w:sz w:val="22"/>
+          <w:szCs w:val="22"/>
+        </w:rPr>
+        <w:t>(22)</w:t>
+      </w:r>
+      <w:r>
+        <w:rPr>
+          <w:rFonts w:ascii="Arial" w:hAnsi="Arial" w:cs="Arial"/>
+          <w:color w:val="000000"/>
+          <w:sz w:val="22"/>
+          <w:szCs w:val="22"/>
+        </w:rPr>
+        <w:fldChar w:fldCharType="end"/>
+      </w:r>
+      <w:r>
+        <w:rPr>
+          <w:rFonts w:ascii="Arial" w:hAnsi="Arial" w:cs="Arial"/>
+          <w:color w:val="000000"/>
+          <w:sz w:val="22"/>
+          <w:szCs w:val="22"/>
+        </w:rPr>
+        <w:t xml:space="preserve">. </w:t>
+      </w:r>
+      <w:r>
+        <w:rPr>
+          <w:rFonts w:ascii="Arial" w:hAnsi="Arial" w:cs="Arial"/>
+          <w:color w:val="000000"/>
+          <w:sz w:val="22"/>
+          <w:szCs w:val="22"/>
+        </w:rPr>
+        <w:t>T</w:t>
+      </w:r>
+      <w:r>
+        <w:rPr>
+          <w:rFonts w:ascii="Arial" w:hAnsi="Arial" w:cs="Arial"/>
+          <w:color w:val="000000"/>
+          <w:sz w:val="22"/>
+          <w:szCs w:val="22"/>
+        </w:rPr>
+        <w:t>hese responsive T cells</w:t>
+      </w:r>
+      <w:r>
+        <w:rPr>
+          <w:rFonts w:ascii="Arial" w:hAnsi="Arial" w:cs="Arial"/>
+          <w:color w:val="000000"/>
+          <w:sz w:val="22"/>
+          <w:szCs w:val="22"/>
+        </w:rPr>
+        <w:t xml:space="preserve"> had</w:t>
+      </w:r>
+      <w:r>
+        <w:rPr>
+          <w:rFonts w:ascii="Arial" w:hAnsi="Arial" w:cs="Arial"/>
+          <w:color w:val="000000"/>
+          <w:sz w:val="22"/>
+          <w:szCs w:val="22"/>
+        </w:rPr>
+        <w:t xml:space="preserve"> minimal </w:t>
+      </w:r>
+      <w:r>
+        <w:rPr>
+          <w:rFonts w:ascii="Arial" w:hAnsi="Arial" w:cs="Arial"/>
+          <w:color w:val="000000"/>
+          <w:sz w:val="22"/>
+          <w:szCs w:val="22"/>
+        </w:rPr>
+        <w:t xml:space="preserve">shared clonotypes, similar to CD8_7 </w:t>
+      </w:r>
+      <w:r>
+        <w:rPr>
+          <w:rFonts w:ascii="Arial" w:hAnsi="Arial" w:cs="Arial"/>
+          <w:color w:val="000000"/>
+          <w:sz w:val="22"/>
+          <w:szCs w:val="22"/>
+        </w:rPr>
+        <w:fldChar w:fldCharType="begin" w:fldLock="1"/>
+      </w:r>
+      <w:r>
+        <w:rPr>
+          <w:rFonts w:ascii="Arial" w:hAnsi="Arial" w:cs="Arial"/>
+          <w:color w:val="000000"/>
+          <w:sz w:val="22"/>
+          <w:szCs w:val="22"/>
+        </w:rPr>
+        <w:instrText>ADDIN CSL_CITATION {"citationItems":[{"id":"ITEM-1","itemData":{"DOI":"10.1016/j.cell.2018.10.038","ISSN":"10974172","PMID":"30388456","abstract":"Treatment of cancer has been revolutionized by immune checkpoint blockade therapies. Despite the high rate of response in advanced melanoma, the majority of patients succumb to disease. To identify factors associated with success or failure of checkpoint therapy, we profiled transcriptomes of 16,291 individual immune cells from 48 tumor samples of melanoma patients treated with checkpoint inhibitors. Two distinct states of CD8+ T cells were defined by clustering and associated with patient tumor regression or progression. A single transcription factor, TCF7, was visualized within CD8+ T cells in fixed tumor samples and predicted positive clinical outcome in an independent cohort of checkpoint-treated patients. We delineated the epigenetic landscape and clonality of these T cell states and demonstrated enhanced antitumor immunity by targeting novel combinations of factors in exhausted cells. Our study of immune cell transcriptomes from tumors demonstrates a strategy for identifying predictors, mechanisms, and targets for enhancing checkpoint immunotherapy. Single-cell analysis of immune cells from melanoma patients treated with immune checkpoint therapy uncovers a TCF7+ memory-like state in the cytotoxic T cell population and demonstrates its association with a positive outcome.","author":[{"dropping-particle":"","family":"Sade-Feldman","given":"Moshe","non-dropping-particle":"","parse-names":false,"suffix":""},{"dropping-particle":"","family":"Yizhak","given":"Keren","non-dropping-particle":"","parse-names":false,"suffix":""},{"dropping-particle":"","family":"Bjorgaard","given":"Stacey L.","non-dropping-particle":"","parse-names":false,"suffix":""},{"dropping-particle":"","family":"Ray","given":"John P.","non-dropping-particle":"","parse-names":false,"suffix":""},{"dropping-particle":"","family":"Boer","given":"Carl G.","non-dropping-particle":"de","parse-names":false,"suffix":""},{"dropping-particle":"","family":"Jenkins","given":"Russell W.","non-dropping-particle":"","parse-names":false,"suffix":""},{"dropping-particle":"","family":"Lieb","given":"David J.","non-dropping-particle":"","parse-names":false,"suffix":""},{"dropping-particle":"","family":"Chen","given":"Jonathan H.","non-dropping-particle":"","parse-names":false,"suffix":""},{"dropping-particle":"","family":"Frederick","given":"Dennie T.","non-dropping-particle":"","parse-names":false,"suffix":""},{"dropping-particle":"","family":"Barzily-Rokni","given":"Michal","non-dropping-particle":"","parse-names":false,"suffix":""},{"dropping-particle":"","family":"Freeman","given":"Samuel S.","non-dropping-particle":"","parse-names":false,"suffix":""},{"dropping-particle":"","family":"Reuben","given":"Alexandre","non-dropping-particle":"","parse-names":false,"suffix":""},{"dropping-particle":"","family":"Hoover","given":"Paul J.","non-dropping-particle":"","parse-names":false,"suffix":""},{"dropping-particle":"","family":"Villani","given":"Alexandra Chloé","non-dropping-particle":"","parse-names":false,"suffix":""},{"dropping-particle":"","family":"Ivanova","given":"Elena","non-dropping-particle":"","parse-names":false,"suffix":""},{"dropping-particle":"","family":"Portell","given":"Andrew","non-dropping-particle":"","parse-names":false,"suffix":""},{"dropping-particle":"","family":"Lizotte","given":"Patrick H.","non-dropping-particle":"","parse-names":false,"suffix":""},{"dropping-particle":"","family":"Aref","given":"Amir R.","non-dropping-particle":"","parse-names":false,"suffix":""},{"dropping-particle":"","family":"Eliane","given":"Jean Pierre","non-dropping-particle":"","parse-names":false,"suffix":""},{"dropping-particle":"","family":"Hammond","given":"Marc R.","non-dropping-particle":"","parse-names":false,"suffix":""},{"dropping-particle":"","family":"Vitzthum","given":"Hans","non-dropping-particle":"","parse-names":false,"suffix":""},{"dropping-particle":"","family":"Blackmon","given":"Shauna M.","non-dropping-particle":"","parse-names":false,"suffix":""},{"dropping-particle":"","family":"Li","given":"Bo","non-dropping-particle":"","parse-names":false,"suffix":""},{"dropping-particle":"","family":"Gopalakrishnan","given":"Vancheswaran","non-dropping-particle":"","parse-names":false,"suffix":""},{"dropping-particle":"","family":"Reddy","given":"Sangeetha M.","non-dropping-particle":"","parse-names":false,"suffix":""},{"dropping-particle":"","family":"Cooper","given":"Zachary A.","non-dropping-particle":"","parse-names":false,"suffix":""},{"dropping-particle":"","family":"Paweletz","given":"Cloud P.","non-dropping-particle":"","parse-names":false,"suffix":""},{"dropping-particle":"","family":"Barbie","given":"David A.","non-dropping-particle":"","parse-names":false,"suffix":""},{"dropping-particle":"","family":"Stemmer-Rachamimov","given":"Anat","non-dropping-particle":"","parse-names":false,"suffix":""},{"dropping-particle":"","family":"Flaherty","given":"Keith T.","non-dropping-particle":"","parse-names":false,"suffix":""},{"dropping-particle":"","family":"Wargo","given":"Jennifer A.","non-dropping-particle":"","parse-names":false,"suffix":""},{"dropping-particle":"","family":"Boland","given":"Genevieve M.","non-dropping-particle":"","parse-names":false,"suffix":""},{"dropping-particle":"","family":"Sullivan","given":"Ryan J.","non-dropping-particle":"","parse-names":false,"suffix":""},{"dropping-particle":"","family":"Getz","given":"Gad","non-dropping-particle":"","parse-names":false,"suffix":""},{"dropping-particle":"","family":"Hacohen","given":"Nir","non-dropping-particle":"","parse-names":false,"suffix":""}],"container-title":"Cell","id":"ITEM-1","issue":"4","issued":{"date-parts":[["2018"]]},"page":"998-1013","title":"Defining T Cell States Associated with Response to Checkpoint Immunotherapy in Melanoma","type":"article-journal","volume":"175"},"uris":["http://www.mendeley.com/documents/?uuid=a97c59a3-ef47-4172-bbdb-962df07fd5f0"]}],"mendeley":{"formattedCitation":"(22)","plainTextFormattedCitation":"(22)","previouslyFormattedCitation":"(22)"},"properties":{"noteIndex":0},"schema":"https://github.com/citation-style-language/schema/raw/master/csl-citation.json"}</w:instrText>
+      </w:r>
+      <w:r>
+        <w:rPr>
+          <w:rFonts w:ascii="Arial" w:hAnsi="Arial" w:cs="Arial"/>
+          <w:color w:val="000000"/>
+          <w:sz w:val="22"/>
+          <w:szCs w:val="22"/>
+        </w:rPr>
+        <w:fldChar w:fldCharType="separate"/>
+      </w:r>
+      <w:r>
+        <w:rPr>
+          <w:rFonts w:ascii="Arial" w:hAnsi="Arial" w:cs="Arial"/>
+          <w:noProof/>
+          <w:color w:val="000000"/>
+          <w:sz w:val="22"/>
+          <w:szCs w:val="22"/>
+        </w:rPr>
+        <w:t>(22)</w:t>
+      </w:r>
+      <w:r>
+        <w:rPr>
+          <w:rFonts w:ascii="Arial" w:hAnsi="Arial" w:cs="Arial"/>
+          <w:color w:val="000000"/>
+          <w:sz w:val="22"/>
+          <w:szCs w:val="22"/>
+        </w:rPr>
+        <w:fldChar w:fldCharType="end"/>
+      </w:r>
+      <w:r>
+        <w:rPr>
+          <w:rFonts w:ascii="Arial" w:hAnsi="Arial" w:cs="Arial"/>
+          <w:color w:val="000000"/>
+          <w:sz w:val="22"/>
+          <w:szCs w:val="22"/>
+        </w:rPr>
+        <w:t>. Other studies have found the ccRCC tumors polyclonal CD8</w:t>
+      </w:r>
+      <w:r>
+        <w:rPr>
+          <w:rFonts w:ascii="Arial" w:hAnsi="Arial" w:cs="Arial"/>
+          <w:color w:val="000000"/>
+          <w:sz w:val="22"/>
+          <w:szCs w:val="22"/>
+          <w:vertAlign w:val="superscript"/>
+        </w:rPr>
+        <w:t>+</w:t>
+      </w:r>
+      <w:r>
+        <w:rPr>
+          <w:rFonts w:ascii="Arial" w:hAnsi="Arial" w:cs="Arial"/>
+          <w:color w:val="000000"/>
+          <w:sz w:val="22"/>
+          <w:szCs w:val="22"/>
+        </w:rPr>
+        <w:t xml:space="preserve"> T cells with an </w:t>
+      </w:r>
+      <w:r>
+        <w:rPr>
+          <w:rFonts w:ascii="Arial" w:hAnsi="Arial" w:cs="Arial"/>
+          <w:color w:val="000000"/>
+          <w:sz w:val="22"/>
+          <w:szCs w:val="22"/>
+        </w:rPr>
+        <w:t>“</w:t>
+      </w:r>
+      <w:r>
+        <w:rPr>
+          <w:rFonts w:ascii="Arial" w:hAnsi="Arial" w:cs="Arial"/>
+          <w:color w:val="000000"/>
+          <w:sz w:val="22"/>
+          <w:szCs w:val="22"/>
+        </w:rPr>
+        <w:t>immune-regulated</w:t>
+      </w:r>
+      <w:r>
+        <w:rPr>
+          <w:rFonts w:ascii="Arial" w:hAnsi="Arial" w:cs="Arial"/>
+          <w:color w:val="000000"/>
+          <w:sz w:val="22"/>
+          <w:szCs w:val="22"/>
+        </w:rPr>
+        <w:t>”</w:t>
+      </w:r>
+      <w:r>
+        <w:rPr>
+          <w:rFonts w:ascii="Arial" w:hAnsi="Arial" w:cs="Arial"/>
+          <w:color w:val="000000"/>
+          <w:sz w:val="22"/>
+          <w:szCs w:val="22"/>
+        </w:rPr>
+        <w:t xml:space="preserve"> phenotype and lower cytotoxicity compared to tumors with oligoclonal CD8</w:t>
+      </w:r>
+      <w:r>
+        <w:rPr>
+          <w:rFonts w:ascii="Arial" w:hAnsi="Arial" w:cs="Arial"/>
+          <w:color w:val="000000"/>
+          <w:sz w:val="22"/>
+          <w:szCs w:val="22"/>
+          <w:vertAlign w:val="superscript"/>
+        </w:rPr>
+        <w:t>+</w:t>
+      </w:r>
+      <w:r>
+        <w:rPr>
+          <w:rFonts w:ascii="Arial" w:hAnsi="Arial" w:cs="Arial"/>
+          <w:color w:val="000000"/>
+          <w:sz w:val="22"/>
+          <w:szCs w:val="22"/>
+        </w:rPr>
+        <w:t xml:space="preserve"> T cell</w:t>
+      </w:r>
+      <w:r>
+        <w:rPr>
+          <w:rFonts w:ascii="Arial" w:hAnsi="Arial" w:cs="Arial"/>
+          <w:color w:val="000000"/>
+          <w:sz w:val="22"/>
+          <w:szCs w:val="22"/>
+        </w:rPr>
+        <w:t>s</w:t>
+      </w:r>
+      <w:r>
+        <w:rPr>
+          <w:rFonts w:ascii="Arial" w:hAnsi="Arial" w:cs="Arial"/>
+          <w:color w:val="000000"/>
+          <w:sz w:val="22"/>
+          <w:szCs w:val="22"/>
+        </w:rPr>
         <w:t xml:space="preserve"> </w:t>
       </w:r>
       <w:r>
@@ -12629,53 +13517,6 @@
           <w:sz w:val="22"/>
           <w:szCs w:val="22"/>
         </w:rPr>
-        <w:lastRenderedPageBreak/>
-        <w:t>also</w:t>
-      </w:r>
-      <w:r>
-        <w:rPr>
-          <w:rFonts w:ascii="Arial" w:hAnsi="Arial" w:cs="Arial"/>
-          <w:color w:val="000000"/>
-          <w:sz w:val="22"/>
-          <w:szCs w:val="22"/>
-        </w:rPr>
-        <w:t xml:space="preserve"> unique with minimal overlap in clonotypes compared to the other tumor-infiltrating predominant subcluster. Recent single-cell analyses in melanoma showed </w:t>
-      </w:r>
-      <w:r>
-        <w:rPr>
-          <w:rFonts w:ascii="Arial" w:hAnsi="Arial" w:cs="Arial"/>
-          <w:color w:val="000000"/>
-          <w:sz w:val="22"/>
-          <w:szCs w:val="22"/>
-        </w:rPr>
-        <w:t>CD8</w:t>
-      </w:r>
-      <w:r>
-        <w:rPr>
-          <w:rFonts w:ascii="Arial" w:hAnsi="Arial" w:cs="Arial"/>
-          <w:color w:val="000000"/>
-          <w:sz w:val="22"/>
-          <w:szCs w:val="22"/>
-          <w:vertAlign w:val="superscript"/>
-        </w:rPr>
-        <w:t>+</w:t>
-      </w:r>
-      <w:r>
-        <w:rPr>
-          <w:rFonts w:ascii="Arial" w:hAnsi="Arial" w:cs="Arial"/>
-          <w:color w:val="000000"/>
-          <w:sz w:val="22"/>
-          <w:szCs w:val="22"/>
-        </w:rPr>
-        <w:t xml:space="preserve"> T cells with lower activation and exhausted expression patterns were associated with improved anti-PD-1 responses </w:t>
-      </w:r>
-      <w:r>
-        <w:rPr>
-          <w:rFonts w:ascii="Arial" w:hAnsi="Arial" w:cs="Arial"/>
-          <w:color w:val="000000"/>
-          <w:sz w:val="22"/>
-          <w:szCs w:val="22"/>
-        </w:rPr>
         <w:fldChar w:fldCharType="begin" w:fldLock="1"/>
       </w:r>
       <w:r>
@@ -12685,7 +13526,7 @@
           <w:sz w:val="22"/>
           <w:szCs w:val="22"/>
         </w:rPr>
-        <w:instrText>ADDIN CSL_CITATION {"citationItems":[{"id":"ITEM-1","itemData":{"DOI":"10.1016/j.cell.2018.10.038","ISSN":"10974172","PMID":"30388456","abstract":"Treatment of cancer has been revolutionized by immune checkpoint blockade therapies. Despite the high rate of response in advanced melanoma, the majority of patients succumb to disease. To identify factors associated with success or failure of checkpoint therapy, we profiled transcriptomes of 16,291 individual immune cells from 48 tumor samples of melanoma patients treated with checkpoint inhibitors. Two distinct states of CD8+ T cells were defined by clustering and associated with patient tumor regression or progression. A single transcription factor, TCF7, was visualized within CD8+ T cells in fixed tumor samples and predicted positive clinical outcome in an independent cohort of checkpoint-treated patients. We delineated the epigenetic landscape and clonality of these T cell states and demonstrated enhanced antitumor immunity by targeting novel combinations of factors in exhausted cells. Our study of immune cell transcriptomes from tumors demonstrates a strategy for identifying predictors, mechanisms, and targets for enhancing checkpoint immunotherapy. Single-cell analysis of immune cells from melanoma patients treated with immune checkpoint therapy uncovers a TCF7+ memory-like state in the cytotoxic T cell population and demonstrates its association with a positive outcome.","author":[{"dropping-particle":"","family":"Sade-Feldman","given":"Moshe","non-dropping-particle":"","parse-names":false,"suffix":""},{"dropping-particle":"","family":"Yizhak","given":"Keren","non-dropping-particle":"","parse-names":false,"suffix":""},{"dropping-particle":"","family":"Bjorgaard","given":"Stacey L.","non-dropping-particle":"","parse-names":false,"suffix":""},{"dropping-particle":"","family":"Ray","given":"John P.","non-dropping-particle":"","parse-names":false,"suffix":""},{"dropping-particle":"","family":"Boer","given":"Carl G.","non-dropping-particle":"de","parse-names":false,"suffix":""},{"dropping-particle":"","family":"Jenkins","given":"Russell W.","non-dropping-particle":"","parse-names":false,"suffix":""},{"dropping-particle":"","family":"Lieb","given":"David J.","non-dropping-particle":"","parse-names":false,"suffix":""},{"dropping-particle":"","family":"Chen","given":"Jonathan H.","non-dropping-particle":"","parse-names":false,"suffix":""},{"dropping-particle":"","family":"Frederick","given":"Dennie T.","non-dropping-particle":"","parse-names":false,"suffix":""},{"dropping-particle":"","family":"Barzily-Rokni","given":"Michal","non-dropping-particle":"","parse-names":false,"suffix":""},{"dropping-particle":"","family":"Freeman","given":"Samuel S.","non-dropping-particle":"","parse-names":false,"suffix":""},{"dropping-particle":"","family":"Reuben","given":"Alexandre","non-dropping-particle":"","parse-names":false,"suffix":""},{"dropping-particle":"","family":"Hoover","given":"Paul J.","non-dropping-particle":"","parse-names":false,"suffix":""},{"dropping-particle":"","family":"Villani","given":"Alexandra Chloé","non-dropping-particle":"","parse-names":false,"suffix":""},{"dropping-particle":"","family":"Ivanova","given":"Elena","non-dropping-particle":"","parse-names":false,"suffix":""},{"dropping-particle":"","family":"Portell","given":"Andrew","non-dropping-particle":"","parse-names":false,"suffix":""},{"dropping-particle":"","family":"Lizotte","given":"Patrick H.","non-dropping-particle":"","parse-names":false,"suffix":""},{"dropping-particle":"","family":"Aref","given":"Amir R.","non-dropping-particle":"","parse-names":false,"suffix":""},{"dropping-particle":"","family":"Eliane","given":"Jean Pierre","non-dropping-particle":"","parse-names":false,"suffix":""},{"dropping-particle":"","family":"Hammond","given":"Marc R.","non-dropping-particle":"","parse-names":false,"suffix":""},{"dropping-particle":"","family":"Vitzthum","given":"Hans","non-dropping-particle":"","parse-names":false,"suffix":""},{"dropping-particle":"","family":"Blackmon","given":"Shauna M.","non-dropping-particle":"","parse-names":false,"suffix":""},{"dropping-particle":"","family":"Li","given":"Bo","non-dropping-particle":"","parse-names":false,"suffix":""},{"dropping-particle":"","family":"Gopalakrishnan","given":"Vancheswaran","non-dropping-particle":"","parse-names":false,"suffix":""},{"dropping-particle":"","family":"Reddy","given":"Sangeetha M.","non-dropping-particle":"","parse-names":false,"suffix":""},{"dropping-particle":"","family":"Cooper","given":"Zachary A.","non-dropping-particle":"","parse-names":false,"suffix":""},{"dropping-particle":"","family":"Paweletz","given":"Cloud P.","non-dropping-particle":"","parse-names":false,"suffix":""},{"dropping-particle":"","family":"Barbie","given":"David A.","non-dropping-particle":"","parse-names":false,"suffix":""},{"dropping-particle":"","family":"Stemmer-Rachamimov","given":"Anat","non-dropping-particle":"","parse-names":false,"suffix":""},{"dropping-particle":"","family":"Flaherty","given":"Keith T.","non-dropping-particle":"","parse-names":false,"suffix":""},{"dropping-particle":"","family":"Wargo","given":"Jennifer A.","non-dropping-particle":"","parse-names":false,"suffix":""},{"dropping-particle":"","family":"Boland","given":"Genevieve M.","non-dropping-particle":"","parse-names":false,"suffix":""},{"dropping-particle":"","family":"Sullivan","given":"Ryan J.","non-dropping-particle":"","parse-names":false,"suffix":""},{"dropping-particle":"","family":"Getz","given":"Gad","non-dropping-particle":"","parse-names":false,"suffix":""},{"dropping-particle":"","family":"Hacohen","given":"Nir","non-dropping-particle":"","parse-names":false,"suffix":""}],"container-title":"Cell","id":"ITEM-1","issue":"4","issued":{"date-parts":[["2018"]]},"page":"998-1013","title":"Defining T Cell States Associated with Response to Checkpoint Immunotherapy in Melanoma","type":"article-journal","volume":"175"},"uris":["http://www.mendeley.com/documents/?uuid=a97c59a3-ef47-4172-bbdb-962df07fd5f0"]}],"mendeley":{"formattedCitation":"(22)","plainTextFormattedCitation":"(22)","previouslyFormattedCitation":"(22)"},"properties":{"noteIndex":0},"schema":"https://github.com/citation-style-language/schema/raw/master/csl-citation.json"}</w:instrText>
+        <w:instrText>ADDIN CSL_CITATION {"citationItems":[{"id":"ITEM-1","itemData":{"DOI":"10.1158/1078-0432.CCR-16-2848","ISSN":"15573265","PMID":"28213366","abstract":"Purpose: The efficacy of PD-1 checkpoint blockade as adjuvant therapy in localized clear cell renal cell carcinoma (ccRCC) is currently unknown. The identification of tumor microenvironment (TME) prognostic biomarkers in this setting may help define which patients could benefit from checkpoint blockade and uncover new therapeutic targets. Experimental Design: We performed multiparametric flow cytometric immunophenotypic analysis of T cells isolated from tumor tissue [tumor-infiltrating lymphocytes (TIL)], adjacent non-malignant renal tissue [renal-infiltrating lymphocytes (RIL)], and peripheral blood lymphocytes (PBL), in a cohort of patients (n = 40) with localized ccRCC. Immunophenotypic data were integrated with prognostic and histopathologic variables, T-cell receptor (TCR) repertoire analysis of sorted CD8+PD-1+ TILs, tumor mRNA expression, and digital quantitative immunohistochemistry. Results: On the basis of TIL phenotypic characterization, we identified three dominant immune profiles in localized ccRCC: (i) immune-regulated, characterized by polyclonal/poorly cytotoxic CD8+PD-1+Tim-3+Lag-3+ TILs and CD4+ICOS+ cells with a Treg phenotype (CD25+CD127Foxp3+/Helios+GITR+), that developed in inflamed tumors with prominent infiltrations by dysfunctional dendritic cells and high PD-L1 expression; (ii) immune-activated, enriched in oligoclonal/cytotoxic CD8+PD-1+Tim-3+ TILs, that represented 22% of the tumors; and (iii) immune-silent, enriched in TILs exhibiting RIL-like phenotype, that represented 56% of patients in the cohort. Only immune-regulated tumors displayed aggressive histologic features, high risk of disease progression in the year following nephrectomy, and a CD8+PD-1+Tim-3+ and CD4+ICOS+ PBL phenotypic signature. Conclusions: In localized ccRCC, the infiltration with CD8+PD-1+Tim-3+Lag-3+ exhausted TILs and ICOS+ Treg identifies the patients with deleterious prognosis who could benefit from adjuvant therapy with TME-modulating agents and checkpoint blockade. This work also provides PBL phenotypic markers that could allow their identification.","author":[{"dropping-particle":"","family":"Giraldo","given":"Nicolas A.","non-dropping-particle":"","parse-names":false,"suffix":""},{"dropping-particle":"","family":"Becht","given":"Etienne","non-dropping-particle":"","parse-names":false,"suffix":""},{"dropping-particle":"","family":"Vano","given":"Yann","non-dropping-particle":"","parse-names":false,"suffix":""},{"dropping-particle":"","family":"Petitprez","given":"Florent","non-dropping-particle":"","parse-names":false,"suffix":""},{"dropping-particle":"","family":"Lacroix","given":"Laetitia","non-dropping-particle":"","parse-names":false,"suffix":""},{"dropping-particle":"","family":"Validire","given":"Pierre","non-dropping-particle":"","parse-names":false,"suffix":""},{"dropping-particle":"","family":"Sanchez-Salas","given":"Rafael","non-dropping-particle":"","parse-names":false,"suffix":""},{"dropping-particle":"","family":"Ingels","given":"Alexandre","non-dropping-particle":"","parse-names":false,"suffix":""},{"dropping-particle":"","family":"Oudard","given":"Stephane","non-dropping-particle":"","parse-names":false,"suffix":""},{"dropping-particle":"","family":"Moatti","given":"Audrey","non-dropping-particle":"","parse-names":false,"suffix":""},{"dropping-particle":"","family":"Buttard","given":"Benedicte","non-dropping-particle":"","parse-names":false,"suffix":""},{"dropping-particle":"","family":"Bourass","given":"Sarah","non-dropping-particle":"","parse-names":false,"suffix":""},{"dropping-particle":"","family":"Germain","given":"Claire","non-dropping-particle":"","parse-names":false,"suffix":""},{"dropping-particle":"","family":"Cathelineau","given":"Xavier","non-dropping-particle":"","parse-names":false,"suffix":""},{"dropping-particle":"","family":"Fridman","given":"Wolf H.","non-dropping-particle":"","parse-names":false,"suffix":""},{"dropping-particle":"","family":"Sautes-Fridman","given":"Catherine","non-dropping-particle":"","parse-names":false,"suffix":""}],"container-title":"Clinical Cancer Research","id":"ITEM-1","issue":"15","issued":{"date-parts":[["2017"]]},"page":"4416-4428","title":"Tumor-infiltrating and peripheral blood T-cell immunophenotypes predict early relapse in localized clear cell renal cell carcinoma","type":"article-journal","volume":"23"},"uris":["http://www.mendeley.com/documents/?uuid=20c9d997-3de2-4bb5-8279-f69c2b319dba"]}],"mendeley":{"formattedCitation":"(53)","plainTextFormattedCitation":"(53)","previouslyFormattedCitation":"(53)"},"properties":{"noteIndex":0},"schema":"https://github.com/citation-style-language/schema/raw/master/csl-citation.json"}</w:instrText>
       </w:r>
       <w:r>
         <w:rPr>
@@ -12704,7 +13545,7 @@
           <w:sz w:val="22"/>
           <w:szCs w:val="22"/>
         </w:rPr>
-        <w:t>(22)</w:t>
+        <w:t>(53)</w:t>
       </w:r>
       <w:r>
         <w:rPr>
@@ -12722,253 +13563,6 @@
           <w:sz w:val="22"/>
           <w:szCs w:val="22"/>
         </w:rPr>
-        <w:t xml:space="preserve">. </w:t>
-      </w:r>
-      <w:r>
-        <w:rPr>
-          <w:rFonts w:ascii="Arial" w:hAnsi="Arial" w:cs="Arial"/>
-          <w:color w:val="000000"/>
-          <w:sz w:val="22"/>
-          <w:szCs w:val="22"/>
-        </w:rPr>
-        <w:t>T</w:t>
-      </w:r>
-      <w:r>
-        <w:rPr>
-          <w:rFonts w:ascii="Arial" w:hAnsi="Arial" w:cs="Arial"/>
-          <w:color w:val="000000"/>
-          <w:sz w:val="22"/>
-          <w:szCs w:val="22"/>
-        </w:rPr>
-        <w:t>hese responsive T cells</w:t>
-      </w:r>
-      <w:r>
-        <w:rPr>
-          <w:rFonts w:ascii="Arial" w:hAnsi="Arial" w:cs="Arial"/>
-          <w:color w:val="000000"/>
-          <w:sz w:val="22"/>
-          <w:szCs w:val="22"/>
-        </w:rPr>
-        <w:t xml:space="preserve"> had</w:t>
-      </w:r>
-      <w:r>
-        <w:rPr>
-          <w:rFonts w:ascii="Arial" w:hAnsi="Arial" w:cs="Arial"/>
-          <w:color w:val="000000"/>
-          <w:sz w:val="22"/>
-          <w:szCs w:val="22"/>
-        </w:rPr>
-        <w:t xml:space="preserve"> minimal </w:t>
-      </w:r>
-      <w:r>
-        <w:rPr>
-          <w:rFonts w:ascii="Arial" w:hAnsi="Arial" w:cs="Arial"/>
-          <w:color w:val="000000"/>
-          <w:sz w:val="22"/>
-          <w:szCs w:val="22"/>
-        </w:rPr>
-        <w:t xml:space="preserve">shared clonotypes, similar to CD8_7 </w:t>
-      </w:r>
-      <w:r>
-        <w:rPr>
-          <w:rFonts w:ascii="Arial" w:hAnsi="Arial" w:cs="Arial"/>
-          <w:color w:val="000000"/>
-          <w:sz w:val="22"/>
-          <w:szCs w:val="22"/>
-        </w:rPr>
-        <w:fldChar w:fldCharType="begin" w:fldLock="1"/>
-      </w:r>
-      <w:r>
-        <w:rPr>
-          <w:rFonts w:ascii="Arial" w:hAnsi="Arial" w:cs="Arial"/>
-          <w:color w:val="000000"/>
-          <w:sz w:val="22"/>
-          <w:szCs w:val="22"/>
-        </w:rPr>
-        <w:instrText>ADDIN CSL_CITATION {"citationItems":[{"id":"ITEM-1","itemData":{"DOI":"10.1016/j.cell.2018.10.038","ISSN":"10974172","PMID":"30388456","abstract":"Treatment of cancer has been revolutionized by immune checkpoint blockade therapies. Despite the high rate of response in advanced melanoma, the majority of patients succumb to disease. To identify factors associated with success or failure of checkpoint therapy, we profiled transcriptomes of 16,291 individual immune cells from 48 tumor samples of melanoma patients treated with checkpoint inhibitors. Two distinct states of CD8+ T cells were defined by clustering and associated with patient tumor regression or progression. A single transcription factor, TCF7, was visualized within CD8+ T cells in fixed tumor samples and predicted positive clinical outcome in an independent cohort of checkpoint-treated patients. We delineated the epigenetic landscape and clonality of these T cell states and demonstrated enhanced antitumor immunity by targeting novel combinations of factors in exhausted cells. Our study of immune cell transcriptomes from tumors demonstrates a strategy for identifying predictors, mechanisms, and targets for enhancing checkpoint immunotherapy. Single-cell analysis of immune cells from melanoma patients treated with immune checkpoint therapy uncovers a TCF7+ memory-like state in the cytotoxic T cell population and demonstrates its association with a positive outcome.","author":[{"dropping-particle":"","family":"Sade-Feldman","given":"Moshe","non-dropping-particle":"","parse-names":false,"suffix":""},{"dropping-particle":"","family":"Yizhak","given":"Keren","non-dropping-particle":"","parse-names":false,"suffix":""},{"dropping-particle":"","family":"Bjorgaard","given":"Stacey L.","non-dropping-particle":"","parse-names":false,"suffix":""},{"dropping-particle":"","family":"Ray","given":"John P.","non-dropping-particle":"","parse-names":false,"suffix":""},{"dropping-particle":"","family":"Boer","given":"Carl G.","non-dropping-particle":"de","parse-names":false,"suffix":""},{"dropping-particle":"","family":"Jenkins","given":"Russell W.","non-dropping-particle":"","parse-names":false,"suffix":""},{"dropping-particle":"","family":"Lieb","given":"David J.","non-dropping-particle":"","parse-names":false,"suffix":""},{"dropping-particle":"","family":"Chen","given":"Jonathan H.","non-dropping-particle":"","parse-names":false,"suffix":""},{"dropping-particle":"","family":"Frederick","given":"Dennie T.","non-dropping-particle":"","parse-names":false,"suffix":""},{"dropping-particle":"","family":"Barzily-Rokni","given":"Michal","non-dropping-particle":"","parse-names":false,"suffix":""},{"dropping-particle":"","family":"Freeman","given":"Samuel S.","non-dropping-particle":"","parse-names":false,"suffix":""},{"dropping-particle":"","family":"Reuben","given":"Alexandre","non-dropping-particle":"","parse-names":false,"suffix":""},{"dropping-particle":"","family":"Hoover","given":"Paul J.","non-dropping-particle":"","parse-names":false,"suffix":""},{"dropping-particle":"","family":"Villani","given":"Alexandra Chloé","non-dropping-particle":"","parse-names":false,"suffix":""},{"dropping-particle":"","family":"Ivanova","given":"Elena","non-dropping-particle":"","parse-names":false,"suffix":""},{"dropping-particle":"","family":"Portell","given":"Andrew","non-dropping-particle":"","parse-names":false,"suffix":""},{"dropping-particle":"","family":"Lizotte","given":"Patrick H.","non-dropping-particle":"","parse-names":false,"suffix":""},{"dropping-particle":"","family":"Aref","given":"Amir R.","non-dropping-particle":"","parse-names":false,"suffix":""},{"dropping-particle":"","family":"Eliane","given":"Jean Pierre","non-dropping-particle":"","parse-names":false,"suffix":""},{"dropping-particle":"","family":"Hammond","given":"Marc R.","non-dropping-particle":"","parse-names":false,"suffix":""},{"dropping-particle":"","family":"Vitzthum","given":"Hans","non-dropping-particle":"","parse-names":false,"suffix":""},{"dropping-particle":"","family":"Blackmon","given":"Shauna M.","non-dropping-particle":"","parse-names":false,"suffix":""},{"dropping-particle":"","family":"Li","given":"Bo","non-dropping-particle":"","parse-names":false,"suffix":""},{"dropping-particle":"","family":"Gopalakrishnan","given":"Vancheswaran","non-dropping-particle":"","parse-names":false,"suffix":""},{"dropping-particle":"","family":"Reddy","given":"Sangeetha M.","non-dropping-particle":"","parse-names":false,"suffix":""},{"dropping-particle":"","family":"Cooper","given":"Zachary A.","non-dropping-particle":"","parse-names":false,"suffix":""},{"dropping-particle":"","family":"Paweletz","given":"Cloud P.","non-dropping-particle":"","parse-names":false,"suffix":""},{"dropping-particle":"","family":"Barbie","given":"David A.","non-dropping-particle":"","parse-names":false,"suffix":""},{"dropping-particle":"","family":"Stemmer-Rachamimov","given":"Anat","non-dropping-particle":"","parse-names":false,"suffix":""},{"dropping-particle":"","family":"Flaherty","given":"Keith T.","non-dropping-particle":"","parse-names":false,"suffix":""},{"dropping-particle":"","family":"Wargo","given":"Jennifer A.","non-dropping-particle":"","parse-names":false,"suffix":""},{"dropping-particle":"","family":"Boland","given":"Genevieve M.","non-dropping-particle":"","parse-names":false,"suffix":""},{"dropping-particle":"","family":"Sullivan","given":"Ryan J.","non-dropping-particle":"","parse-names":false,"suffix":""},{"dropping-particle":"","family":"Getz","given":"Gad","non-dropping-particle":"","parse-names":false,"suffix":""},{"dropping-particle":"","family":"Hacohen","given":"Nir","non-dropping-particle":"","parse-names":false,"suffix":""}],"container-title":"Cell","id":"ITEM-1","issue":"4","issued":{"date-parts":[["2018"]]},"page":"998-1013","title":"Defining T Cell States Associated with Response to Checkpoint Immunotherapy in Melanoma","type":"article-journal","volume":"175"},"uris":["http://www.mendeley.com/documents/?uuid=a97c59a3-ef47-4172-bbdb-962df07fd5f0"]}],"mendeley":{"formattedCitation":"(22)","plainTextFormattedCitation":"(22)","previouslyFormattedCitation":"(22)"},"properties":{"noteIndex":0},"schema":"https://github.com/citation-style-language/schema/raw/master/csl-citation.json"}</w:instrText>
-      </w:r>
-      <w:r>
-        <w:rPr>
-          <w:rFonts w:ascii="Arial" w:hAnsi="Arial" w:cs="Arial"/>
-          <w:color w:val="000000"/>
-          <w:sz w:val="22"/>
-          <w:szCs w:val="22"/>
-        </w:rPr>
-        <w:fldChar w:fldCharType="separate"/>
-      </w:r>
-      <w:r>
-        <w:rPr>
-          <w:rFonts w:ascii="Arial" w:hAnsi="Arial" w:cs="Arial"/>
-          <w:noProof/>
-          <w:color w:val="000000"/>
-          <w:sz w:val="22"/>
-          <w:szCs w:val="22"/>
-        </w:rPr>
-        <w:t>(22)</w:t>
-      </w:r>
-      <w:r>
-        <w:rPr>
-          <w:rFonts w:ascii="Arial" w:hAnsi="Arial" w:cs="Arial"/>
-          <w:color w:val="000000"/>
-          <w:sz w:val="22"/>
-          <w:szCs w:val="22"/>
-        </w:rPr>
-        <w:fldChar w:fldCharType="end"/>
-      </w:r>
-      <w:r>
-        <w:rPr>
-          <w:rFonts w:ascii="Arial" w:hAnsi="Arial" w:cs="Arial"/>
-          <w:color w:val="000000"/>
-          <w:sz w:val="22"/>
-          <w:szCs w:val="22"/>
-        </w:rPr>
-        <w:t>. Other studies have found the ccRCC tumors polyclonal CD8</w:t>
-      </w:r>
-      <w:r>
-        <w:rPr>
-          <w:rFonts w:ascii="Arial" w:hAnsi="Arial" w:cs="Arial"/>
-          <w:color w:val="000000"/>
-          <w:sz w:val="22"/>
-          <w:szCs w:val="22"/>
-          <w:vertAlign w:val="superscript"/>
-        </w:rPr>
-        <w:t>+</w:t>
-      </w:r>
-      <w:r>
-        <w:rPr>
-          <w:rFonts w:ascii="Arial" w:hAnsi="Arial" w:cs="Arial"/>
-          <w:color w:val="000000"/>
-          <w:sz w:val="22"/>
-          <w:szCs w:val="22"/>
-        </w:rPr>
-        <w:t xml:space="preserve"> T cells with an </w:t>
-      </w:r>
-      <w:r>
-        <w:rPr>
-          <w:rFonts w:ascii="Arial" w:hAnsi="Arial" w:cs="Arial"/>
-          <w:color w:val="000000"/>
-          <w:sz w:val="22"/>
-          <w:szCs w:val="22"/>
-        </w:rPr>
-        <w:t>“</w:t>
-      </w:r>
-      <w:r>
-        <w:rPr>
-          <w:rFonts w:ascii="Arial" w:hAnsi="Arial" w:cs="Arial"/>
-          <w:color w:val="000000"/>
-          <w:sz w:val="22"/>
-          <w:szCs w:val="22"/>
-        </w:rPr>
-        <w:t>immune-regulated</w:t>
-      </w:r>
-      <w:r>
-        <w:rPr>
-          <w:rFonts w:ascii="Arial" w:hAnsi="Arial" w:cs="Arial"/>
-          <w:color w:val="000000"/>
-          <w:sz w:val="22"/>
-          <w:szCs w:val="22"/>
-        </w:rPr>
-        <w:t>”</w:t>
-      </w:r>
-      <w:r>
-        <w:rPr>
-          <w:rFonts w:ascii="Arial" w:hAnsi="Arial" w:cs="Arial"/>
-          <w:color w:val="000000"/>
-          <w:sz w:val="22"/>
-          <w:szCs w:val="22"/>
-        </w:rPr>
-        <w:t xml:space="preserve"> phenotype and lower cytotoxicity compared to tumors with oligoclonal CD8</w:t>
-      </w:r>
-      <w:r>
-        <w:rPr>
-          <w:rFonts w:ascii="Arial" w:hAnsi="Arial" w:cs="Arial"/>
-          <w:color w:val="000000"/>
-          <w:sz w:val="22"/>
-          <w:szCs w:val="22"/>
-          <w:vertAlign w:val="superscript"/>
-        </w:rPr>
-        <w:t>+</w:t>
-      </w:r>
-      <w:r>
-        <w:rPr>
-          <w:rFonts w:ascii="Arial" w:hAnsi="Arial" w:cs="Arial"/>
-          <w:color w:val="000000"/>
-          <w:sz w:val="22"/>
-          <w:szCs w:val="22"/>
-        </w:rPr>
-        <w:t xml:space="preserve"> T cell</w:t>
-      </w:r>
-      <w:r>
-        <w:rPr>
-          <w:rFonts w:ascii="Arial" w:hAnsi="Arial" w:cs="Arial"/>
-          <w:color w:val="000000"/>
-          <w:sz w:val="22"/>
-          <w:szCs w:val="22"/>
-        </w:rPr>
-        <w:t>s</w:t>
-      </w:r>
-      <w:r>
-        <w:rPr>
-          <w:rFonts w:ascii="Arial" w:hAnsi="Arial" w:cs="Arial"/>
-          <w:color w:val="000000"/>
-          <w:sz w:val="22"/>
-          <w:szCs w:val="22"/>
-        </w:rPr>
-        <w:t xml:space="preserve"> </w:t>
-      </w:r>
-      <w:r>
-        <w:rPr>
-          <w:rFonts w:ascii="Arial" w:hAnsi="Arial" w:cs="Arial"/>
-          <w:color w:val="000000"/>
-          <w:sz w:val="22"/>
-          <w:szCs w:val="22"/>
-        </w:rPr>
-        <w:fldChar w:fldCharType="begin" w:fldLock="1"/>
-      </w:r>
-      <w:r>
-        <w:rPr>
-          <w:rFonts w:ascii="Arial" w:hAnsi="Arial" w:cs="Arial"/>
-          <w:color w:val="000000"/>
-          <w:sz w:val="22"/>
-          <w:szCs w:val="22"/>
-        </w:rPr>
-        <w:instrText>ADDIN CSL_CITATION {"citationItems":[{"id":"ITEM-1","itemData":{"DOI":"10.1158/1078-0432.CCR-16-2848","ISSN":"15573265","PMID":"28213366","abstract":"Purpose: The efficacy of PD-1 checkpoint blockade as adjuvant therapy in localized clear cell renal cell carcinoma (ccRCC) is currently unknown. The identification of tumor microenvironment (TME) prognostic biomarkers in this setting may help define which patients could benefit from checkpoint blockade and uncover new therapeutic targets. Experimental Design: We performed multiparametric flow cytometric immunophenotypic analysis of T cells isolated from tumor tissue [tumor-infiltrating lymphocytes (TIL)], adjacent non-malignant renal tissue [renal-infiltrating lymphocytes (RIL)], and peripheral blood lymphocytes (PBL), in a cohort of patients (n = 40) with localized ccRCC. Immunophenotypic data were integrated with prognostic and histopathologic variables, T-cell receptor (TCR) repertoire analysis of sorted CD8+PD-1+ TILs, tumor mRNA expression, and digital quantitative immunohistochemistry. Results: On the basis of TIL phenotypic characterization, we identified three dominant immune profiles in localized ccRCC: (i) immune-regulated, characterized by polyclonal/poorly cytotoxic CD8+PD-1+Tim-3+Lag-3+ TILs and CD4+ICOS+ cells with a Treg phenotype (CD25+CD127Foxp3+/Helios+GITR+), that developed in inflamed tumors with prominent infiltrations by dysfunctional dendritic cells and high PD-L1 expression; (ii) immune-activated, enriched in oligoclonal/cytotoxic CD8+PD-1+Tim-3+ TILs, that represented 22% of the tumors; and (iii) immune-silent, enriched in TILs exhibiting RIL-like phenotype, that represented 56% of patients in the cohort. Only immune-regulated tumors displayed aggressive histologic features, high risk of disease progression in the year following nephrectomy, and a CD8+PD-1+Tim-3+ and CD4+ICOS+ PBL phenotypic signature. Conclusions: In localized ccRCC, the infiltration with CD8+PD-1+Tim-3+Lag-3+ exhausted TILs and ICOS+ Treg identifies the patients with deleterious prognosis who could benefit from adjuvant therapy with TME-modulating agents and checkpoint blockade. This work also provides PBL phenotypic markers that could allow their identification.","author":[{"dropping-particle":"","family":"Giraldo","given":"Nicolas A.","non-dropping-particle":"","parse-names":false,"suffix":""},{"dropping-particle":"","family":"Becht","given":"Etienne","non-dropping-particle":"","parse-names":false,"suffix":""},{"dropping-particle":"","family":"Vano","given":"Yann","non-dropping-particle":"","parse-names":false,"suffix":""},{"dropping-particle":"","family":"Petitprez","given":"Florent","non-dropping-particle":"","parse-names":false,"suffix":""},{"dropping-particle":"","family":"Lacroix","given":"Laetitia","non-dropping-particle":"","parse-names":false,"suffix":""},{"dropping-particle":"","family":"Validire","given":"Pierre","non-dropping-particle":"","parse-names":false,"suffix":""},{"dropping-particle":"","family":"Sanchez-Salas","given":"Rafael","non-dropping-particle":"","parse-names":false,"suffix":""},{"dropping-particle":"","family":"Ingels","given":"Alexandre","non-dropping-particle":"","parse-names":false,"suffix":""},{"dropping-particle":"","family":"Oudard","given":"Stephane","non-dropping-particle":"","parse-names":false,"suffix":""},{"dropping-particle":"","family":"Moatti","given":"Audrey","non-dropping-particle":"","parse-names":false,"suffix":""},{"dropping-particle":"","family":"Buttard","given":"Benedicte","non-dropping-particle":"","parse-names":false,"suffix":""},{"dropping-particle":"","family":"Bourass","given":"Sarah","non-dropping-particle":"","parse-names":false,"suffix":""},{"dropping-particle":"","family":"Germain","given":"Claire","non-dropping-particle":"","parse-names":false,"suffix":""},{"dropping-particle":"","family":"Cathelineau","given":"Xavier","non-dropping-particle":"","parse-names":false,"suffix":""},{"dropping-particle":"","family":"Fridman","given":"Wolf H.","non-dropping-particle":"","parse-names":false,"suffix":""},{"dropping-particle":"","family":"Sautes-Fridman","given":"Catherine","non-dropping-particle":"","parse-names":false,"suffix":""}],"container-title":"Clinical Cancer Research","id":"ITEM-1","issue":"15","issued":{"date-parts":[["2017"]]},"page":"4416-4428","title":"Tumor-infiltrating and peripheral blood T-cell immunophenotypes predict early relapse in localized clear cell renal cell carcinoma","type":"article-journal","volume":"23"},"uris":["http://www.mendeley.com/documents/?uuid=20c9d997-3de2-4bb5-8279-f69c2b319dba"]}],"mendeley":{"formattedCitation":"(53)","plainTextFormattedCitation":"(53)","previouslyFormattedCitation":"(53)"},"properties":{"noteIndex":0},"schema":"https://github.com/citation-style-language/schema/raw/master/csl-citation.json"}</w:instrText>
-      </w:r>
-      <w:r>
-        <w:rPr>
-          <w:rFonts w:ascii="Arial" w:hAnsi="Arial" w:cs="Arial"/>
-          <w:color w:val="000000"/>
-          <w:sz w:val="22"/>
-          <w:szCs w:val="22"/>
-        </w:rPr>
-        <w:fldChar w:fldCharType="separate"/>
-      </w:r>
-      <w:r>
-        <w:rPr>
-          <w:rFonts w:ascii="Arial" w:hAnsi="Arial" w:cs="Arial"/>
-          <w:noProof/>
-          <w:color w:val="000000"/>
-          <w:sz w:val="22"/>
-          <w:szCs w:val="22"/>
-        </w:rPr>
-        <w:t>(53)</w:t>
-      </w:r>
-      <w:r>
-        <w:rPr>
-          <w:rFonts w:ascii="Arial" w:hAnsi="Arial" w:cs="Arial"/>
-          <w:color w:val="000000"/>
-          <w:sz w:val="22"/>
-          <w:szCs w:val="22"/>
-        </w:rPr>
-        <w:fldChar w:fldCharType="end"/>
-      </w:r>
-      <w:r>
-        <w:rPr>
-          <w:rFonts w:ascii="Arial" w:hAnsi="Arial" w:cs="Arial"/>
-          <w:color w:val="000000"/>
-          <w:sz w:val="22"/>
-          <w:szCs w:val="22"/>
-        </w:rPr>
         <w:t>.</w:t>
       </w:r>
       <w:r>
@@ -12978,34 +13572,7 @@
           <w:sz w:val="22"/>
           <w:szCs w:val="22"/>
         </w:rPr>
-        <w:t xml:space="preserve"> Recent SCRS studies of pre- versus post-treatment of anti-PD-1 in basal cell carcinoma found</w:t>
-      </w:r>
-      <w:r>
-        <w:rPr>
-          <w:rFonts w:ascii="Arial" w:hAnsi="Arial" w:cs="Arial"/>
-          <w:color w:val="000000"/>
-          <w:sz w:val="22"/>
-          <w:szCs w:val="22"/>
-        </w:rPr>
-        <w:t xml:space="preserve"> have </w:t>
-      </w:r>
-      <w:r>
-        <w:rPr>
-          <w:rFonts w:ascii="Arial" w:hAnsi="Arial" w:cs="Arial"/>
-          <w:color w:val="000000"/>
-          <w:sz w:val="22"/>
-          <w:szCs w:val="22"/>
-        </w:rPr>
-        <w:t>increased number and clonal expansion of</w:t>
-      </w:r>
-      <w:r>
-        <w:rPr>
-          <w:rFonts w:ascii="Arial" w:hAnsi="Arial" w:cs="Arial"/>
-          <w:color w:val="000000"/>
-          <w:sz w:val="22"/>
-          <w:szCs w:val="22"/>
-        </w:rPr>
-        <w:t xml:space="preserve"> CD39</w:t>
+        <w:t xml:space="preserve"> Recent SCRS studies of pre- versus post-treatment of anti-PD-1 in basal cell carcinoma found have increased number and clonal expansion of CD39</w:t>
       </w:r>
       <w:r>
         <w:rPr>
@@ -13916,7 +14483,98 @@
           <w:sz w:val="22"/>
           <w:szCs w:val="22"/>
         </w:rPr>
-        <w:t xml:space="preserve">Our analysis </w:t>
+        <w:t>Our analysis demonstrated distinct CD16</w:t>
+      </w:r>
+      <w:r>
+        <w:rPr>
+          <w:rFonts w:ascii="Arial" w:hAnsi="Arial" w:cs="Arial"/>
+          <w:color w:val="000000"/>
+          <w:sz w:val="22"/>
+          <w:szCs w:val="22"/>
+          <w:vertAlign w:val="superscript"/>
+        </w:rPr>
+        <w:t>+</w:t>
+      </w:r>
+      <w:r>
+        <w:rPr>
+          <w:rFonts w:ascii="Arial" w:hAnsi="Arial" w:cs="Arial"/>
+          <w:color w:val="000000"/>
+          <w:sz w:val="22"/>
+          <w:szCs w:val="22"/>
+        </w:rPr>
+        <w:t xml:space="preserve"> myeloid population derived within tumor compared to peripheral blood or normal renal parenchyma and an overall increase in tumor-associated macrophages (Figure </w:t>
+      </w:r>
+      <w:r>
+        <w:rPr>
+          <w:rFonts w:ascii="Arial" w:hAnsi="Arial" w:cs="Arial"/>
+          <w:color w:val="000000"/>
+          <w:sz w:val="22"/>
+          <w:szCs w:val="22"/>
+        </w:rPr>
+        <w:t>5</w:t>
+      </w:r>
+      <w:r>
+        <w:rPr>
+          <w:rFonts w:ascii="Arial" w:hAnsi="Arial" w:cs="Arial"/>
+          <w:color w:val="000000"/>
+          <w:sz w:val="22"/>
+          <w:szCs w:val="22"/>
+        </w:rPr>
+        <w:t xml:space="preserve">A, D). </w:t>
+      </w:r>
+      <w:r>
+        <w:rPr>
+          <w:rFonts w:ascii="Arial" w:hAnsi="Arial" w:cs="Arial"/>
+          <w:color w:val="000000"/>
+          <w:sz w:val="22"/>
+          <w:szCs w:val="22"/>
+        </w:rPr>
+        <w:t>M2 markers, like CD163</w:t>
+      </w:r>
+      <w:r>
+        <w:rPr>
+          <w:rFonts w:ascii="Arial" w:hAnsi="Arial" w:cs="Arial"/>
+          <w:color w:val="000000"/>
+          <w:sz w:val="22"/>
+          <w:szCs w:val="22"/>
+        </w:rPr>
+        <w:t xml:space="preserve"> and CD204</w:t>
+      </w:r>
+      <w:r>
+        <w:rPr>
+          <w:rFonts w:ascii="Arial" w:hAnsi="Arial" w:cs="Arial"/>
+          <w:color w:val="000000"/>
+          <w:sz w:val="22"/>
+          <w:szCs w:val="22"/>
+        </w:rPr>
+        <w:t>, ha</w:t>
+      </w:r>
+      <w:r>
+        <w:rPr>
+          <w:rFonts w:ascii="Arial" w:hAnsi="Arial" w:cs="Arial"/>
+          <w:color w:val="000000"/>
+          <w:sz w:val="22"/>
+          <w:szCs w:val="22"/>
+        </w:rPr>
+        <w:t>ve</w:t>
+      </w:r>
+      <w:r>
+        <w:rPr>
+          <w:rFonts w:ascii="Arial" w:hAnsi="Arial" w:cs="Arial"/>
+          <w:color w:val="000000"/>
+          <w:sz w:val="22"/>
+          <w:szCs w:val="22"/>
+        </w:rPr>
+        <w:t xml:space="preserve"> been associated with poor </w:t>
+      </w:r>
+      <w:r>
+        <w:rPr>
+          <w:rFonts w:ascii="Arial" w:hAnsi="Arial" w:cs="Arial"/>
+          <w:color w:val="000000"/>
+          <w:sz w:val="22"/>
+          <w:szCs w:val="22"/>
+        </w:rPr>
+        <w:t xml:space="preserve">clinical </w:t>
       </w:r>
       <w:r>
         <w:rPr>
@@ -13926,107 +14584,7 @@
           <w:szCs w:val="22"/>
         </w:rPr>
         <w:lastRenderedPageBreak/>
-        <w:t>demonstrated distinct CD16</w:t>
-      </w:r>
-      <w:r>
-        <w:rPr>
-          <w:rFonts w:ascii="Arial" w:hAnsi="Arial" w:cs="Arial"/>
-          <w:color w:val="000000"/>
-          <w:sz w:val="22"/>
-          <w:szCs w:val="22"/>
-          <w:vertAlign w:val="superscript"/>
-        </w:rPr>
-        <w:t>+</w:t>
-      </w:r>
-      <w:r>
-        <w:rPr>
-          <w:rFonts w:ascii="Arial" w:hAnsi="Arial" w:cs="Arial"/>
-          <w:color w:val="000000"/>
-          <w:sz w:val="22"/>
-          <w:szCs w:val="22"/>
-        </w:rPr>
-        <w:t xml:space="preserve"> myeloid population derived within tumor compared to peripheral blood or normal renal parenchyma and an overall increase in tumor-associated macrophages (Figure </w:t>
-      </w:r>
-      <w:r>
-        <w:rPr>
-          <w:rFonts w:ascii="Arial" w:hAnsi="Arial" w:cs="Arial"/>
-          <w:color w:val="000000"/>
-          <w:sz w:val="22"/>
-          <w:szCs w:val="22"/>
-        </w:rPr>
-        <w:t>5</w:t>
-      </w:r>
-      <w:r>
-        <w:rPr>
-          <w:rFonts w:ascii="Arial" w:hAnsi="Arial" w:cs="Arial"/>
-          <w:color w:val="000000"/>
-          <w:sz w:val="22"/>
-          <w:szCs w:val="22"/>
-        </w:rPr>
-        <w:t xml:space="preserve">A, D). </w:t>
-      </w:r>
-      <w:r>
-        <w:rPr>
-          <w:rFonts w:ascii="Arial" w:hAnsi="Arial" w:cs="Arial"/>
-          <w:color w:val="000000"/>
-          <w:sz w:val="22"/>
-          <w:szCs w:val="22"/>
-        </w:rPr>
-        <w:t>M2 markers, like CD163</w:t>
-      </w:r>
-      <w:r>
-        <w:rPr>
-          <w:rFonts w:ascii="Arial" w:hAnsi="Arial" w:cs="Arial"/>
-          <w:color w:val="000000"/>
-          <w:sz w:val="22"/>
-          <w:szCs w:val="22"/>
-        </w:rPr>
-        <w:t xml:space="preserve"> and CD204</w:t>
-      </w:r>
-      <w:r>
-        <w:rPr>
-          <w:rFonts w:ascii="Arial" w:hAnsi="Arial" w:cs="Arial"/>
-          <w:color w:val="000000"/>
-          <w:sz w:val="22"/>
-          <w:szCs w:val="22"/>
-        </w:rPr>
-        <w:t>, ha</w:t>
-      </w:r>
-      <w:r>
-        <w:rPr>
-          <w:rFonts w:ascii="Arial" w:hAnsi="Arial" w:cs="Arial"/>
-          <w:color w:val="000000"/>
-          <w:sz w:val="22"/>
-          <w:szCs w:val="22"/>
-        </w:rPr>
-        <w:t>ve</w:t>
-      </w:r>
-      <w:r>
-        <w:rPr>
-          <w:rFonts w:ascii="Arial" w:hAnsi="Arial" w:cs="Arial"/>
-          <w:color w:val="000000"/>
-          <w:sz w:val="22"/>
-          <w:szCs w:val="22"/>
-        </w:rPr>
-        <w:t xml:space="preserve"> been associated with poor </w:t>
-      </w:r>
-      <w:r>
-        <w:rPr>
-          <w:rFonts w:ascii="Arial" w:hAnsi="Arial" w:cs="Arial"/>
-          <w:color w:val="000000"/>
-          <w:sz w:val="22"/>
-          <w:szCs w:val="22"/>
-        </w:rPr>
-        <w:t xml:space="preserve">clinical outcomes </w:t>
-      </w:r>
-      <w:r>
-        <w:rPr>
-          <w:rFonts w:ascii="Arial" w:hAnsi="Arial" w:cs="Arial"/>
-          <w:color w:val="000000"/>
-          <w:sz w:val="22"/>
-          <w:szCs w:val="22"/>
-        </w:rPr>
-        <w:t>in ccRCC</w:t>
+        <w:t>outcomes in ccRCC</w:t>
       </w:r>
       <w:r>
         <w:rPr>
@@ -14490,17 +15048,7 @@
           <w:sz w:val="22"/>
           <w:szCs w:val="22"/>
         </w:rPr>
-        <w:t xml:space="preserve"> However, taken together, we provide a </w:t>
-      </w:r>
-      <w:r>
-        <w:rPr>
-          <w:rFonts w:ascii="Arial" w:hAnsi="Arial" w:cs="Arial"/>
-          <w:color w:val="000000"/>
-          <w:sz w:val="22"/>
-          <w:szCs w:val="22"/>
-        </w:rPr>
-        <w:lastRenderedPageBreak/>
-        <w:t xml:space="preserve">transcriptional and clonotypic map of ccRCC immune cells that in hope to gain </w:t>
+        <w:t xml:space="preserve"> However, taken together, we provide a transcriptional and clonotypic map of ccRCC immune cells that in hope to gain </w:t>
       </w:r>
       <w:r>
         <w:rPr>
@@ -14579,6 +15127,7 @@
           <w:sz w:val="22"/>
           <w:szCs w:val="22"/>
         </w:rPr>
+        <w:lastRenderedPageBreak/>
         <w:t xml:space="preserve">We thank Michael Knudson, Rita Sigmund, Joe Galbraith, Janice Cook-Granroth, Bethany Kilburg and Celeste Charchalac from University of Iowa Carver College of Medicine, Tissue Procurement Core (TPC) and Genito-Urologic Tissue Repository (GUMER) for receiving biological samples and clinical data. We thank Justin Fishbaugh, Heath Vignes and Michael Shey from the University of Iowa Flow Cytometry Facility. We thank Kevin Knudtson, Mary Boes, Garry Hauser and Mari Eyestone from the Iowa Institute of Human Genetics (IIHG) Genomics Division for planning and assisting use of Next Gen Sequencing (NGS) platforms, Diana Kolb from the IIHG Bioinformatics Division and the University of Iowa High Performance Computing (HPC) facility. </w:t>
       </w:r>
     </w:p>
@@ -14845,7 +15394,6 @@
           <w:szCs w:val="22"/>
           <w:bdr w:val="none" w:sz="0" w:space="0" w:color="auto" w:frame="1"/>
         </w:rPr>
-        <w:lastRenderedPageBreak/>
         <w:t>Conception and design:</w:t>
       </w:r>
       <w:r>
@@ -15029,6 +15577,7 @@
           <w:sz w:val="22"/>
           <w:szCs w:val="22"/>
         </w:rPr>
+        <w:lastRenderedPageBreak/>
         <w:t>Supervision: YZ, WZ, RWJ</w:t>
       </w:r>
     </w:p>
@@ -15370,16 +15919,7 @@
           <w:sz w:val="22"/>
         </w:rPr>
         <w:tab/>
-        <w:t xml:space="preserve">Motzer RJ, Penkov K, Haanen J, Rini B, Albiges L, Campbell MT, et al. Avelumab plus </w:t>
-      </w:r>
-      <w:r>
-        <w:rPr>
-          <w:rFonts w:ascii="Arial" w:hAnsi="Arial" w:cs="Arial"/>
-          <w:noProof/>
-          <w:sz w:val="22"/>
-        </w:rPr>
-        <w:lastRenderedPageBreak/>
-        <w:t xml:space="preserve">axitinib versus sunitinib for advanced renal-cell carcinoma. N Engl J Med. 2019;380:1103–15. </w:t>
+        <w:t xml:space="preserve">Motzer RJ, Penkov K, Haanen J, Rini B, Albiges L, Campbell MT, et al. Avelumab plus axitinib versus sunitinib for advanced renal-cell carcinoma. N Engl J Med. 2019;380:1103–15. </w:t>
       </w:r>
     </w:p>
     <w:p>
@@ -15411,7 +15951,16 @@
           <w:sz w:val="22"/>
         </w:rPr>
         <w:tab/>
-        <w:t xml:space="preserve">Dudani S, Graham J, Wells C, Pal SK, Dizman N, Donskov F, et al. First-line (1L) immuno-oncology (IO) combination therapies in metastatic renal cell carcinoma (mRCC): Preliminary results from the International Metastatic Renal Cell Carcinoma Database Consortium (IMDC). J Clin Oncol. American Society of Clinical Oncology; 2019;37:584–584. </w:t>
+        <w:t xml:space="preserve">Dudani S, Graham J, Wells C, Pal SK, Dizman N, Donskov F, et al. First-line (1L) immuno-oncology (IO) combination therapies in metastatic renal cell carcinoma (mRCC): Preliminary results from the International Metastatic Renal Cell Carcinoma Database </w:t>
+      </w:r>
+      <w:r>
+        <w:rPr>
+          <w:rFonts w:ascii="Arial" w:hAnsi="Arial" w:cs="Arial"/>
+          <w:noProof/>
+          <w:sz w:val="22"/>
+        </w:rPr>
+        <w:lastRenderedPageBreak/>
+        <w:t xml:space="preserve">Consortium (IMDC). J Clin Oncol. American Society of Clinical Oncology; 2019;37:584–584. </w:t>
       </w:r>
     </w:p>
     <w:p>
@@ -15635,16 +16184,7 @@
           <w:sz w:val="22"/>
         </w:rPr>
         <w:tab/>
-        <w:t xml:space="preserve">Borcherding N, Kolb R, Gullicksrud J, Vikas P, Zhu Y, Zhang W. Keeping Tumors in Check: A Mechanistic Review of Clinical Response and Resistance to Immune </w:t>
-      </w:r>
-      <w:r>
-        <w:rPr>
-          <w:rFonts w:ascii="Arial" w:hAnsi="Arial" w:cs="Arial"/>
-          <w:noProof/>
-          <w:sz w:val="22"/>
-        </w:rPr>
-        <w:lastRenderedPageBreak/>
-        <w:t xml:space="preserve">Checkpoint Blockade in Cancer. J Mol Biol. 2018;430:2014–29. </w:t>
+        <w:t xml:space="preserve">Borcherding N, Kolb R, Gullicksrud J, Vikas P, Zhu Y, Zhang W. Keeping Tumors in Check: A Mechanistic Review of Clinical Response and Resistance to Immune Checkpoint Blockade in Cancer. J Mol Biol. 2018;430:2014–29. </w:t>
       </w:r>
     </w:p>
     <w:p>
@@ -15708,7 +16248,16 @@
           <w:sz w:val="22"/>
         </w:rPr>
         <w:tab/>
-        <w:t xml:space="preserve">Nakano O, Naito Y, Nagura H, Ohtani H, Nakano O, Sato M, et al. Proliferative activity of intratumoral CD8+ T-lymphocytes as a prognostic factor in human renal cell carcinoma: Clinicopathologic demonstration of antitumor immunity. Cancer Res. 2001;61:5132–6. </w:t>
+        <w:t xml:space="preserve">Nakano O, Naito Y, Nagura H, Ohtani H, Nakano O, Sato M, et al. Proliferative activity of </w:t>
+      </w:r>
+      <w:r>
+        <w:rPr>
+          <w:rFonts w:ascii="Arial" w:hAnsi="Arial" w:cs="Arial"/>
+          <w:noProof/>
+          <w:sz w:val="22"/>
+        </w:rPr>
+        <w:lastRenderedPageBreak/>
+        <w:t xml:space="preserve">intratumoral CD8+ T-lymphocytes as a prognostic factor in human renal cell carcinoma: Clinicopathologic demonstration of antitumor immunity. Cancer Res. 2001;61:5132–6. </w:t>
       </w:r>
     </w:p>
     <w:p>
@@ -15932,16 +16481,7 @@
           <w:sz w:val="22"/>
         </w:rPr>
         <w:tab/>
-        <w:t xml:space="preserve">Van Den Heuvel CNAM, Van Ewijk A, Zeelen C, De Bitter T, Huynen M, Mulders P, et al. </w:t>
-      </w:r>
-      <w:r>
-        <w:rPr>
-          <w:rFonts w:ascii="Arial" w:hAnsi="Arial" w:cs="Arial"/>
-          <w:noProof/>
-          <w:sz w:val="22"/>
-        </w:rPr>
-        <w:lastRenderedPageBreak/>
-        <w:t xml:space="preserve">Molecular profiling of druggable targets in clear cell renal cell carcinoma through targeted RNA sequencing. Front Oncol. 2019;9:117. </w:t>
+        <w:t xml:space="preserve">Van Den Heuvel CNAM, Van Ewijk A, Zeelen C, De Bitter T, Huynen M, Mulders P, et al. Molecular profiling of druggable targets in clear cell renal cell carcinoma through targeted RNA sequencing. Front Oncol. 2019;9:117. </w:t>
       </w:r>
     </w:p>
     <w:p>
@@ -15996,6 +16536,7 @@
           <w:noProof/>
           <w:sz w:val="22"/>
         </w:rPr>
+        <w:lastRenderedPageBreak/>
         <w:t xml:space="preserve">22. </w:t>
       </w:r>
       <w:r>
@@ -16229,16 +16770,7 @@
           <w:sz w:val="22"/>
         </w:rPr>
         <w:tab/>
-        <w:t xml:space="preserve">Zheng C, Zheng L, Yoo JK, Guo H, Zhang Y, Guo X, et al. Landscape of Infiltrating T </w:t>
-      </w:r>
-      <w:r>
-        <w:rPr>
-          <w:rFonts w:ascii="Arial" w:hAnsi="Arial" w:cs="Arial"/>
-          <w:noProof/>
-          <w:sz w:val="22"/>
-        </w:rPr>
-        <w:lastRenderedPageBreak/>
-        <w:t xml:space="preserve">Cells in Liver Cancer Revealed by Single-Cell Sequencing. Cell. 2017;169:1342–56. </w:t>
+        <w:t xml:space="preserve">Zheng C, Zheng L, Yoo JK, Guo H, Zhang Y, Guo X, et al. Landscape of Infiltrating T Cells in Liver Cancer Revealed by Single-Cell Sequencing. Cell. 2017;169:1342–56. </w:t>
       </w:r>
     </w:p>
     <w:p>
@@ -16302,7 +16834,16 @@
           <w:sz w:val="22"/>
         </w:rPr>
         <w:tab/>
-        <w:t xml:space="preserve">Young MD, Mitchell TJ, Vieira Braga FA, Tran MGB, Stewart BJ, Ferdinand JR, et al. Single-cell transcriptomes from human kidneys reveal the cellular identity of renal tumors. Science (80- ). 2018;361:594–9. </w:t>
+        <w:t xml:space="preserve">Young MD, Mitchell TJ, Vieira Braga FA, Tran MGB, Stewart BJ, Ferdinand JR, et al. Single-cell transcriptomes from human kidneys reveal the cellular identity of renal tumors. </w:t>
+      </w:r>
+      <w:r>
+        <w:rPr>
+          <w:rFonts w:ascii="Arial" w:hAnsi="Arial" w:cs="Arial"/>
+          <w:noProof/>
+          <w:sz w:val="22"/>
+        </w:rPr>
+        <w:lastRenderedPageBreak/>
+        <w:t xml:space="preserve">Science (80- ). 2018;361:594–9. </w:t>
       </w:r>
     </w:p>
     <w:p>
@@ -16590,16 +17131,7 @@
           <w:sz w:val="22"/>
         </w:rPr>
         <w:tab/>
-        <w:t xml:space="preserve">Apetoh L, Smyth MJ, Drake CG, Abastado JP, Apte RN, Ayyoub M, et al. Consensus </w:t>
-      </w:r>
-      <w:r>
-        <w:rPr>
-          <w:rFonts w:ascii="Arial" w:hAnsi="Arial" w:cs="Arial"/>
-          <w:noProof/>
-          <w:sz w:val="22"/>
-        </w:rPr>
-        <w:lastRenderedPageBreak/>
-        <w:t xml:space="preserve">nomenclature for CD8+ T cell phenotypes in cancer. Oncoimmunology. 2015;4:e998538. </w:t>
+        <w:t xml:space="preserve">Apetoh L, Smyth MJ, Drake CG, Abastado JP, Apte RN, Ayyoub M, et al. Consensus nomenclature for CD8+ T cell phenotypes in cancer. Oncoimmunology. 2015;4:e998538. </w:t>
       </w:r>
     </w:p>
     <w:p>
@@ -16718,6 +17250,7 @@
           <w:noProof/>
           <w:sz w:val="22"/>
         </w:rPr>
+        <w:lastRenderedPageBreak/>
         <w:t xml:space="preserve">43. </w:t>
       </w:r>
       <w:r>
@@ -16942,7 +17475,6 @@
           <w:noProof/>
           <w:sz w:val="22"/>
         </w:rPr>
-        <w:lastRenderedPageBreak/>
         <w:t xml:space="preserve">50. </w:t>
       </w:r>
       <w:r>
@@ -16984,7 +17516,16 @@
           <w:sz w:val="22"/>
         </w:rPr>
         <w:tab/>
-        <w:t xml:space="preserve">Zhou W, Yang F, Xu Z, Luo M, Wang P, Guo Y, et al. Comprehensive Analysis of Copy Number Variations in Kidney Cancer by Single-Cell Exome Sequencing. Front Genet. Frontiers; 2020;10:1379. </w:t>
+        <w:t xml:space="preserve">Zhou W, Yang F, Xu Z, Luo M, Wang P, Guo Y, et al. Comprehensive Analysis of Copy Number Variations in Kidney Cancer by Single-Cell Exome Sequencing. Front Genet. </w:t>
+      </w:r>
+      <w:r>
+        <w:rPr>
+          <w:rFonts w:ascii="Arial" w:hAnsi="Arial" w:cs="Arial"/>
+          <w:noProof/>
+          <w:sz w:val="22"/>
+        </w:rPr>
+        <w:lastRenderedPageBreak/>
+        <w:t xml:space="preserve">Frontiers; 2020;10:1379. </w:t>
       </w:r>
     </w:p>
     <w:p>
@@ -17249,25 +17790,25 @@
           <w:sz w:val="22"/>
           <w:szCs w:val="22"/>
         </w:rPr>
+        <w:t>Figures</w:t>
+      </w:r>
+    </w:p>
+    <w:p>
+      <w:pPr>
+        <w:spacing w:line="480" w:lineRule="auto"/>
+        <w:rPr>
+          <w:rFonts w:ascii="Arial" w:hAnsi="Arial" w:cs="Arial"/>
+          <w:sz w:val="22"/>
+          <w:szCs w:val="22"/>
+        </w:rPr>
+      </w:pPr>
+      <w:r>
+        <w:rPr>
+          <w:rFonts w:ascii="Arial" w:hAnsi="Arial" w:cs="Arial"/>
+          <w:sz w:val="22"/>
+          <w:szCs w:val="22"/>
+        </w:rPr>
         <w:lastRenderedPageBreak/>
-        <w:t>Figures</w:t>
-      </w:r>
-    </w:p>
-    <w:p>
-      <w:pPr>
-        <w:spacing w:line="480" w:lineRule="auto"/>
-        <w:rPr>
-          <w:rFonts w:ascii="Arial" w:hAnsi="Arial" w:cs="Arial"/>
-          <w:sz w:val="22"/>
-          <w:szCs w:val="22"/>
-        </w:rPr>
-      </w:pPr>
-      <w:r>
-        <w:rPr>
-          <w:rFonts w:ascii="Arial" w:hAnsi="Arial" w:cs="Arial"/>
-          <w:sz w:val="22"/>
-          <w:szCs w:val="22"/>
-        </w:rPr>
         <w:t xml:space="preserve"> </w:t>
       </w:r>
       <w:r>

</xml_diff>